<commit_message>
Corrections to the Starter Kit Instructions
</commit_message>
<xml_diff>
--- a/Misc/Advanced Analytics/OnPremDataSource/OnPremiseDataSourcePipeline.docx
+++ b/Misc/Advanced Analytics/OnPremDataSource/OnPremiseDataSourcePipeline.docx
@@ -96,15 +96,7 @@
         <w:t xml:space="preserve">An </w:t>
       </w:r>
       <w:r>
-        <w:t xml:space="preserve">Ingress data pipeline that will bring in data for training and then subsequently for scoring (after </w:t>
-      </w:r>
-      <w:proofErr w:type="gramStart"/>
-      <w:r>
-        <w:t>a</w:t>
-      </w:r>
-      <w:proofErr w:type="gramEnd"/>
-      <w:r>
-        <w:t xml:space="preserve"> trained model is ready and published as a web service).</w:t>
+        <w:t>Ingress data pipeline that will bring in data for training and then subsequently for scoring (after a trained model is ready and published as a web service).</w:t>
       </w:r>
     </w:p>
     <w:p>
@@ -283,14 +275,27 @@
       <w:r>
         <w:t xml:space="preserve">Figure </w:t>
       </w:r>
-      <w:fldSimple w:instr=" SEQ Figure \* ARABIC ">
-        <w:r>
-          <w:rPr>
-            <w:noProof/>
-          </w:rPr>
-          <w:t>1</w:t>
-        </w:r>
-      </w:fldSimple>
+      <w:r>
+        <w:fldChar w:fldCharType="begin"/>
+      </w:r>
+      <w:r>
+        <w:instrText xml:space="preserve"> SEQ Figure \* ARABIC </w:instrText>
+      </w:r>
+      <w:r>
+        <w:fldChar w:fldCharType="separate"/>
+      </w:r>
+      <w:r>
+        <w:rPr>
+          <w:noProof/>
+        </w:rPr>
+        <w:t>1</w:t>
+      </w:r>
+      <w:r>
+        <w:rPr>
+          <w:noProof/>
+        </w:rPr>
+        <w:fldChar w:fldCharType="end"/>
+      </w:r>
       <w:r>
         <w:t>: Overall Architecture of E2E data pipeline for On-Premise data source</w:t>
       </w:r>
@@ -474,14 +479,12 @@
         </w:rPr>
         <w:t xml:space="preserve">Ingress </w:t>
       </w:r>
-      <w:proofErr w:type="spellStart"/>
       <w:r>
         <w:rPr>
           <w:i/>
         </w:rPr>
         <w:t>OnPrem</w:t>
       </w:r>
-      <w:proofErr w:type="spellEnd"/>
       <w:r>
         <w:rPr>
           <w:i/>
@@ -547,14 +550,12 @@
         </w:rPr>
         <w:t xml:space="preserve">gress </w:t>
       </w:r>
-      <w:proofErr w:type="spellStart"/>
       <w:r>
         <w:rPr>
           <w:i/>
         </w:rPr>
         <w:t>OnPrem</w:t>
       </w:r>
-      <w:proofErr w:type="spellEnd"/>
       <w:r>
         <w:rPr>
           <w:i/>
@@ -615,11 +616,11 @@
       <w:r>
         <w:t xml:space="preserve">First few steps in creating an E2E data pipeline to connect to an on-premise </w:t>
       </w:r>
-      <w:proofErr w:type="spellStart"/>
-      <w:r>
-        <w:t>SQl</w:t>
-      </w:r>
-      <w:proofErr w:type="spellEnd"/>
+      <w:r>
+        <w:t>SQL</w:t>
+      </w:r>
+      <w:bookmarkStart w:id="2" w:name="_GoBack"/>
+      <w:bookmarkEnd w:id="2"/>
       <w:r>
         <w:t xml:space="preserve"> server is to create an </w:t>
       </w:r>
@@ -773,14 +774,30 @@
       <w:r>
         <w:t xml:space="preserve">Figure </w:t>
       </w:r>
-      <w:fldSimple w:instr=" SEQ Figure \* ARABIC ">
-        <w:r>
-          <w:rPr>
-            <w:noProof/>
-          </w:rPr>
-          <w:t>2</w:t>
-        </w:r>
-      </w:fldSimple>
+      <w:r>
+        <w:fldChar w:fldCharType="begin"/>
+      </w:r>
+      <w:r>
+        <w:instrText xml:space="preserve"> SEQ Figure \* A</w:instrText>
+      </w:r>
+      <w:r>
+        <w:instrText xml:space="preserve">RABIC </w:instrText>
+      </w:r>
+      <w:r>
+        <w:fldChar w:fldCharType="separate"/>
+      </w:r>
+      <w:r>
+        <w:rPr>
+          <w:noProof/>
+        </w:rPr>
+        <w:t>2</w:t>
+      </w:r>
+      <w:r>
+        <w:rPr>
+          <w:noProof/>
+        </w:rPr>
+        <w:fldChar w:fldCharType="end"/>
+      </w:r>
       <w:r>
         <w:t xml:space="preserve">: Ingress </w:t>
       </w:r>
@@ -874,18 +891,10 @@
     </w:p>
     <w:p>
       <w:r>
-        <w:t xml:space="preserve">&lt;Add </w:t>
-      </w:r>
-      <w:r>
-        <w:t>Instructions to add sample table into on-premise SQL DB</w:t>
-      </w:r>
-      <w:r>
-        <w:t>&gt;</w:t>
-      </w:r>
-    </w:p>
-    <w:p>
-      <w:bookmarkStart w:id="2" w:name="_GoBack"/>
-      <w:bookmarkEnd w:id="2"/>
+        <w:t>&lt;Add Instructions to add sample table into on-premise SQL DB&gt;</w:t>
+      </w:r>
+    </w:p>
+    <w:p>
       <w:r>
         <w:rPr>
           <w:rStyle w:val="Heading4Char"/>
@@ -1313,14 +1322,27 @@
         <w:lastRenderedPageBreak/>
         <w:t xml:space="preserve">Figure </w:t>
       </w:r>
-      <w:fldSimple w:instr=" SEQ Figure \* ARABIC ">
-        <w:r>
-          <w:rPr>
-            <w:noProof/>
-          </w:rPr>
-          <w:t>3</w:t>
-        </w:r>
-      </w:fldSimple>
+      <w:r>
+        <w:fldChar w:fldCharType="begin"/>
+      </w:r>
+      <w:r>
+        <w:instrText xml:space="preserve"> SEQ Figure \* ARABIC </w:instrText>
+      </w:r>
+      <w:r>
+        <w:fldChar w:fldCharType="separate"/>
+      </w:r>
+      <w:r>
+        <w:rPr>
+          <w:noProof/>
+        </w:rPr>
+        <w:t>3</w:t>
+      </w:r>
+      <w:r>
+        <w:rPr>
+          <w:noProof/>
+        </w:rPr>
+        <w:fldChar w:fldCharType="end"/>
+      </w:r>
       <w:bookmarkEnd w:id="3"/>
       <w:r>
         <w:t>: AML Scoring Pipeline</w:t>
@@ -1977,14 +1999,27 @@
       <w:r>
         <w:t xml:space="preserve">Figure </w:t>
       </w:r>
-      <w:fldSimple w:instr=" SEQ Figure \* ARABIC ">
-        <w:r>
-          <w:rPr>
-            <w:noProof/>
-          </w:rPr>
-          <w:t>4</w:t>
-        </w:r>
-      </w:fldSimple>
+      <w:r>
+        <w:fldChar w:fldCharType="begin"/>
+      </w:r>
+      <w:r>
+        <w:instrText xml:space="preserve"> SEQ Figure \* ARABIC </w:instrText>
+      </w:r>
+      <w:r>
+        <w:fldChar w:fldCharType="separate"/>
+      </w:r>
+      <w:r>
+        <w:rPr>
+          <w:noProof/>
+        </w:rPr>
+        <w:t>4</w:t>
+      </w:r>
+      <w:r>
+        <w:rPr>
+          <w:noProof/>
+        </w:rPr>
+        <w:fldChar w:fldCharType="end"/>
+      </w:r>
       <w:bookmarkEnd w:id="4"/>
       <w:r>
         <w:t>: Egress On-Premise Pipeline</w:t>
@@ -4078,6 +4113,18 @@
       <w:szCs w:val="18"/>
     </w:rPr>
   </w:style>
+  <w:style w:type="character" w:styleId="FollowedHyperlink">
+    <w:name w:val="FollowedHyperlink"/>
+    <w:basedOn w:val="DefaultParagraphFont"/>
+    <w:uiPriority w:val="99"/>
+    <w:semiHidden/>
+    <w:unhideWhenUsed/>
+    <w:rsid w:val="00081CD6"/>
+    <w:rPr>
+      <w:color w:val="954F72" w:themeColor="followedHyperlink"/>
+      <w:u w:val="single"/>
+    </w:rPr>
+  </w:style>
 </w:styles>
 </file>
 
@@ -4347,7 +4394,7 @@
 </file>
 
 <file path=customXml/itemProps1.xml><?xml version="1.0" encoding="utf-8"?>
-<ds:datastoreItem xmlns:ds="http://schemas.openxmlformats.org/officeDocument/2006/customXml" ds:itemID="{968AC540-BB7A-493D-91C0-25D14188B903}">
+<ds:datastoreItem xmlns:ds="http://schemas.openxmlformats.org/officeDocument/2006/customXml" ds:itemID="{54783F5D-8C7C-4012-9D8A-343AC83A4AEF}">
   <ds:schemaRefs>
     <ds:schemaRef ds:uri="http://schemas.openxmlformats.org/officeDocument/2006/bibliography"/>
   </ds:schemaRefs>

</xml_diff>

<commit_message>
Added Linked Services and SQL Script (for creating input and output tables + Sample data) Updated the instructions to reflect these changes.
</commit_message>
<xml_diff>
--- a/Misc/Advanced Analytics/OnPremDataSource/OnPremiseDataSourcePipeline.docx
+++ b/Misc/Advanced Analytics/OnPremDataSource/OnPremiseDataSourcePipeline.docx
@@ -4,33 +4,51 @@
   <w:body>
     <w:p>
       <w:pPr>
+        <w:pStyle w:val="Heading1"/>
+        <w:rPr>
+          <w:sz w:val="30"/>
+          <w:szCs w:val="30"/>
+        </w:rPr>
+      </w:pPr>
+      <w:bookmarkStart w:id="0" w:name="_Toc409619535"/>
+      <w:r>
+        <w:rPr>
+          <w:sz w:val="30"/>
+          <w:szCs w:val="30"/>
+        </w:rPr>
+        <w:t xml:space="preserve">Constructing On-Premise Data </w:t>
+      </w:r>
+      <w:bookmarkEnd w:id="0"/>
+      <w:r>
+        <w:rPr>
+          <w:sz w:val="30"/>
+          <w:szCs w:val="30"/>
+        </w:rPr>
+        <w:t>Pipeline into Azure for AML operationalization</w:t>
+      </w:r>
+    </w:p>
+    <w:p>
+      <w:pPr>
+        <w:jc w:val="both"/>
+      </w:pPr>
+    </w:p>
+    <w:p>
+      <w:pPr>
+        <w:jc w:val="both"/>
+      </w:pPr>
+      <w:r>
+        <w:t xml:space="preserve">Data driven decision making lies at the center of all fast growing companies. A vast majority of companies use SQL servers for data storage, aggregation and number crunching. This data can also be used to forecast machine breakdowns, detect anomaly, or to manage cost, etc. While data analytics can give very precise answers to static data questions but </w:t>
+      </w:r>
+      <w:r>
+        <w:t xml:space="preserve">it </w:t>
+      </w:r>
+      <w:r>
+        <w:t>lacks ability to predict trends or anomalies in various processes, with continuously improving high degree of accuracy. Machine leaning fills this gap.</w:t>
+      </w:r>
+    </w:p>
+    <w:p>
+      <w:pPr>
         <w:pStyle w:val="Heading2"/>
-      </w:pPr>
-      <w:bookmarkStart w:id="0" w:name="_Toc409619535"/>
-      <w:r>
-        <w:t xml:space="preserve">Constructing On-Premise Data </w:t>
-      </w:r>
-      <w:bookmarkEnd w:id="0"/>
-      <w:r>
-        <w:t>Pipeline into Azure for AML operationalization</w:t>
-      </w:r>
-    </w:p>
-    <w:p>
-      <w:pPr>
-        <w:jc w:val="both"/>
-      </w:pPr>
-    </w:p>
-    <w:p>
-      <w:pPr>
-        <w:jc w:val="both"/>
-      </w:pPr>
-      <w:r>
-        <w:t>Data driven decision making lies at the center of all fast growing companies. A vast majority of companies use SQL servers for data storage, aggregation and number crunching. This data along with its use in analytics, can also be used to forecast machine breakdowns, detect anomaly, or to manage cost, etc. While data analytics can give very precise answers to static data questions but lacks ability to predict trends or anomalies in various processes, with continuously improving high degree of accuracy. Machine leaning fills this gap.</w:t>
-      </w:r>
-    </w:p>
-    <w:p>
-      <w:pPr>
-        <w:pStyle w:val="Heading3"/>
       </w:pPr>
       <w:r>
         <w:t>Use-case</w:t>
@@ -183,11 +201,14 @@
     </w:p>
     <w:p>
       <w:pPr>
-        <w:jc w:val="both"/>
+        <w:pStyle w:val="Heading2"/>
       </w:pPr>
       <w:r>
         <w:rPr>
           <w:rStyle w:val="Heading3Char"/>
+          <w:color w:val="2E74B5" w:themeColor="accent1" w:themeShade="BF"/>
+          <w:sz w:val="26"/>
+          <w:szCs w:val="26"/>
         </w:rPr>
         <w:t>Big Picture</w:t>
       </w:r>
@@ -306,21 +327,47 @@
         <w:jc w:val="both"/>
       </w:pPr>
       <w:r>
+        <w:t>In the architecture shown above, we use Azure Data Factory (ADF) to move the data between on premise database and Azure as well as for calling AML web service endpoint for scoring batches of input data.</w:t>
+      </w:r>
+      <w:r>
+        <w:t xml:space="preserve"> </w:t>
+      </w:r>
+      <w:r>
+        <w:t>An ADF can schedule execution of certain</w:t>
+      </w:r>
+      <w:r>
+        <w:t xml:space="preserve"> </w:t>
+      </w:r>
+      <w:r>
+        <w:t>predefined activities (such as, copy or</w:t>
+      </w:r>
+      <w:r>
+        <w:t xml:space="preserve"> </w:t>
+      </w:r>
+      <w:r>
+        <w:t>compute activity) and also allow for adding custom activities.</w:t>
+      </w:r>
+    </w:p>
+    <w:p>
+      <w:pPr>
+        <w:jc w:val="both"/>
+      </w:pPr>
+      <w:r>
         <w:rPr>
           <w:noProof/>
         </w:rPr>
         <mc:AlternateContent>
           <mc:Choice Requires="wps">
             <w:drawing>
-              <wp:anchor distT="91440" distB="91440" distL="114300" distR="114300" simplePos="0" relativeHeight="251659264" behindDoc="0" locked="0" layoutInCell="1" allowOverlap="1" wp14:anchorId="51400746" wp14:editId="2063F321">
+              <wp:anchor distT="91440" distB="91440" distL="114300" distR="114300" simplePos="0" relativeHeight="251659264" behindDoc="0" locked="0" layoutInCell="1" allowOverlap="1" wp14:anchorId="7E5FB2FA" wp14:editId="38621F9A">
                 <wp:simplePos x="0" y="0"/>
                 <wp:positionH relativeFrom="margin">
-                  <wp:align>left</wp:align>
+                  <wp:align>right</wp:align>
                 </wp:positionH>
                 <wp:positionV relativeFrom="paragraph">
-                  <wp:posOffset>816610</wp:posOffset>
+                  <wp:posOffset>2540</wp:posOffset>
                 </wp:positionV>
-                <wp:extent cx="2737485" cy="942975"/>
+                <wp:extent cx="2737485" cy="938530"/>
                 <wp:effectExtent l="0" t="0" r="0" b="0"/>
                 <wp:wrapSquare wrapText="bothSides"/>
                 <wp:docPr id="6" name="Text Box 2"/>
@@ -336,7 +383,7 @@
                       <wps:spPr bwMode="auto">
                         <a:xfrm>
                           <a:off x="0" y="0"/>
-                          <a:ext cx="2737485" cy="942975"/>
+                          <a:ext cx="2737485" cy="938530"/>
                         </a:xfrm>
                         <a:prstGeom prst="rect">
                           <a:avLst/>
@@ -393,11 +440,11 @@
           </mc:Choice>
           <mc:Fallback>
             <w:pict>
-              <v:shapetype w14:anchorId="51400746" id="_x0000_t202" coordsize="21600,21600" o:spt="202" path="m,l,21600r21600,l21600,xe">
+              <v:shapetype w14:anchorId="7E5FB2FA" id="_x0000_t202" coordsize="21600,21600" o:spt="202" path="m,l,21600r21600,l21600,xe">
                 <v:stroke joinstyle="miter"/>
                 <v:path gradientshapeok="t" o:connecttype="rect"/>
               </v:shapetype>
-              <v:shape id="Text Box 2" o:spid="_x0000_s1026" type="#_x0000_t202" style="position:absolute;left:0;text-align:left;margin-left:0;margin-top:64.3pt;width:215.55pt;height:74.25pt;z-index:251659264;visibility:visible;mso-wrap-style:square;mso-width-percent:0;mso-height-percent:0;mso-wrap-distance-left:9pt;mso-wrap-distance-top:7.2pt;mso-wrap-distance-right:9pt;mso-wrap-distance-bottom:7.2pt;mso-position-horizontal:left;mso-position-horizontal-relative:margin;mso-position-vertical:absolute;mso-position-vertical-relative:text;mso-width-percent:0;mso-height-percent:0;mso-width-relative:margin;mso-height-relative:margin;v-text-anchor:top" o:gfxdata="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" filled="f" stroked="f">
+              <v:shape id="Text Box 2" o:spid="_x0000_s1026" type="#_x0000_t202" style="position:absolute;left:0;text-align:left;margin-left:164.35pt;margin-top:.2pt;width:215.55pt;height:73.9pt;z-index:251659264;visibility:visible;mso-wrap-style:square;mso-width-percent:0;mso-height-percent:0;mso-wrap-distance-left:9pt;mso-wrap-distance-top:7.2pt;mso-wrap-distance-right:9pt;mso-wrap-distance-bottom:7.2pt;mso-position-horizontal:right;mso-position-horizontal-relative:margin;mso-position-vertical:absolute;mso-position-vertical-relative:text;mso-width-percent:0;mso-height-percent:0;mso-width-relative:margin;mso-height-relative:margin;v-text-anchor:top" o:gfxdata="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" filled="f" stroked="f">
                 <v:textbox>
                   <w:txbxContent>
                     <w:p>
@@ -432,32 +479,6 @@
         </mc:AlternateContent>
       </w:r>
       <w:r>
-        <w:t>In the architecture shown above, we use Azure Data Factory (ADF) to move the data between on premise database and Azure as well as for calling AML web service endpoint for scoring batches of input data.</w:t>
-      </w:r>
-      <w:r>
-        <w:t xml:space="preserve"> </w:t>
-      </w:r>
-      <w:r>
-        <w:t>An ADF can schedule execution of certain</w:t>
-      </w:r>
-      <w:r>
-        <w:t xml:space="preserve"> </w:t>
-      </w:r>
-      <w:r>
-        <w:t>predefined activities (such as, copy or</w:t>
-      </w:r>
-      <w:r>
-        <w:t xml:space="preserve"> </w:t>
-      </w:r>
-      <w:r>
-        <w:t>compute activity) and also allow for adding custom activities.</w:t>
-      </w:r>
-    </w:p>
-    <w:p>
-      <w:pPr>
-        <w:jc w:val="both"/>
-      </w:pPr>
-      <w:r>
         <w:t xml:space="preserve">The data pipeline is divided in to three section as follows: </w:t>
       </w:r>
     </w:p>
@@ -571,13 +592,10 @@
     </w:p>
     <w:p>
       <w:pPr>
-        <w:pStyle w:val="ListParagraph"/>
-        <w:numPr>
-          <w:ilvl w:val="0"/>
-          <w:numId w:val="2"/>
-        </w:numPr>
         <w:jc w:val="both"/>
       </w:pPr>
+      <w:bookmarkStart w:id="2" w:name="_GoBack"/>
+      <w:bookmarkEnd w:id="2"/>
       <w:r>
         <w:t xml:space="preserve">The </w:t>
       </w:r>
@@ -606,10 +624,34 @@
     </w:p>
     <w:p>
       <w:pPr>
+        <w:pStyle w:val="ListParagraph"/>
+        <w:ind w:left="1080"/>
+        <w:jc w:val="both"/>
+      </w:pPr>
+    </w:p>
+    <w:p>
+      <w:pPr>
+        <w:pStyle w:val="ListParagraph"/>
+        <w:ind w:left="1080"/>
+        <w:jc w:val="both"/>
+      </w:pPr>
+    </w:p>
+    <w:p>
+      <w:pPr>
+        <w:pStyle w:val="Heading2"/>
+      </w:pPr>
+      <w:r>
+        <w:lastRenderedPageBreak/>
+        <w:t>Walkthrough</w:t>
+      </w:r>
+    </w:p>
+    <w:p/>
+    <w:p>
+      <w:pPr>
         <w:pStyle w:val="Heading3"/>
       </w:pPr>
       <w:r>
-        <w:t>Walkthrough</w:t>
+        <w:t>Create ADF and Setup Data Management Gateway</w:t>
       </w:r>
     </w:p>
     <w:p>
@@ -619,8 +661,6 @@
       <w:r>
         <w:t>SQL</w:t>
       </w:r>
-      <w:bookmarkStart w:id="2" w:name="_GoBack"/>
-      <w:bookmarkEnd w:id="2"/>
       <w:r>
         <w:t xml:space="preserve"> server is to create an </w:t>
       </w:r>
@@ -646,11 +686,13 @@
         <w:t>.</w:t>
       </w:r>
       <w:r>
-        <w:t xml:space="preserve"> If you are not familiar with the process you </w:t>
-      </w:r>
-      <w:r>
-        <w:lastRenderedPageBreak/>
-        <w:t xml:space="preserve">can find more details instructions </w:t>
+        <w:t xml:space="preserve"> If you are not familiar with the process you can find more detail</w:t>
+      </w:r>
+      <w:r>
+        <w:t>ed</w:t>
+      </w:r>
+      <w:r>
+        <w:t xml:space="preserve"> instructions </w:t>
       </w:r>
       <w:hyperlink r:id="rId7" w:history="1">
         <w:r>
@@ -688,10 +730,76 @@
       <w:r>
         <w:t xml:space="preserve"> before returning to this document.</w:t>
       </w:r>
-    </w:p>
-    <w:p>
-      <w:r>
-        <w:t xml:space="preserve">Next we will create 3 data pipelines </w:t>
+      <w:r>
+        <w:t xml:space="preserve"> Use the following values for ‘ResourceGruopName’ and ‘DataFactoryName’ as you follow instructions for creating ADF.</w:t>
+      </w:r>
+    </w:p>
+    <w:p>
+      <w:pPr>
+        <w:spacing w:after="0" w:line="240" w:lineRule="auto"/>
+        <w:rPr>
+          <w:sz w:val="20"/>
+          <w:szCs w:val="20"/>
+        </w:rPr>
+      </w:pPr>
+      <w:r>
+        <w:rPr>
+          <w:sz w:val="20"/>
+          <w:szCs w:val="20"/>
+        </w:rPr>
+        <w:t xml:space="preserve">-ResourceGroupName OnPremPipelineRG </w:t>
+      </w:r>
+    </w:p>
+    <w:p>
+      <w:pPr>
+        <w:spacing w:after="240" w:line="240" w:lineRule="auto"/>
+      </w:pPr>
+      <w:r>
+        <w:rPr>
+          <w:sz w:val="20"/>
+          <w:szCs w:val="20"/>
+        </w:rPr>
+        <w:t>-DataFactoryName OnPremPipeline</w:t>
+      </w:r>
+    </w:p>
+    <w:p>
+      <w:pPr>
+        <w:pStyle w:val="Heading3"/>
+      </w:pPr>
+      <w:r>
+        <w:t>Create Sample Input Data</w:t>
+      </w:r>
+    </w:p>
+    <w:p>
+      <w:r>
+        <w:t xml:space="preserve">Next, we create sample tables and insert some data to those to provide as input to the data pipelines in the next section. Use the </w:t>
+      </w:r>
+      <w:hyperlink r:id="rId10" w:history="1">
+        <w:r>
+          <w:rPr>
+            <w:rStyle w:val="Hyperlink"/>
+          </w:rPr>
+          <w:t>SQL script</w:t>
+        </w:r>
+      </w:hyperlink>
+      <w:r>
+        <w:t xml:space="preserve"> provided with this package to create required input and output tables and sample insert data.</w:t>
+      </w:r>
+    </w:p>
+    <w:p>
+      <w:pPr>
+        <w:pStyle w:val="Heading3"/>
+      </w:pPr>
+      <w:r>
+        <w:t>Create Data Pipelines</w:t>
+      </w:r>
+    </w:p>
+    <w:p>
+      <w:r>
+        <w:t xml:space="preserve">Finally, </w:t>
+      </w:r>
+      <w:r>
+        <w:t xml:space="preserve">we will create 3 data pipelines </w:t>
       </w:r>
       <w:r>
         <w:t>(</w:t>
@@ -746,7 +854,7 @@
                     <pic:cNvPicPr/>
                   </pic:nvPicPr>
                   <pic:blipFill>
-                    <a:blip r:embed="rId10"/>
+                    <a:blip r:embed="rId11"/>
                     <a:stretch>
                       <a:fillRect/>
                     </a:stretch>
@@ -778,10 +886,7 @@
         <w:fldChar w:fldCharType="begin"/>
       </w:r>
       <w:r>
-        <w:instrText xml:space="preserve"> SEQ Figure \* A</w:instrText>
-      </w:r>
-      <w:r>
-        <w:instrText xml:space="preserve">RABIC </w:instrText>
+        <w:instrText xml:space="preserve"> SEQ Figure \* ARABIC </w:instrText>
       </w:r>
       <w:r>
         <w:fldChar w:fldCharType="separate"/>
@@ -818,7 +923,7 @@
         </w:rPr>
         <w:t xml:space="preserve">ADF </w:t>
       </w:r>
-      <w:hyperlink r:id="rId11" w:anchor="terminology" w:history="1">
+      <w:hyperlink r:id="rId12" w:anchor="terminology" w:history="1">
         <w:r>
           <w:rPr>
             <w:rStyle w:val="Hyperlink"/>
@@ -828,7 +933,11 @@
         </w:r>
       </w:hyperlink>
       <w:r>
-        <w:t xml:space="preserve"> (shown in blue in the picture above) itself will run a </w:t>
+        <w:t xml:space="preserve"> (shown in </w:t>
+      </w:r>
+      <w:r>
+        <w:lastRenderedPageBreak/>
+        <w:t xml:space="preserve">blue in the picture above) itself will run a </w:t>
       </w:r>
       <w:r>
         <w:rPr>
@@ -839,18 +948,24 @@
       <w:r>
         <w:t xml:space="preserve"> activity to copy the data between SQL server database(s) and Azure Blob Storage. This is a good time to quickly take a break and review some of the ADF terminology </w:t>
       </w:r>
-      <w:hyperlink r:id="rId12" w:anchor="terminology" w:history="1">
+      <w:hyperlink r:id="rId13" w:anchor="terminology" w:history="1">
         <w:r>
           <w:rPr>
             <w:rStyle w:val="Hyperlink"/>
           </w:rPr>
-          <w:t>here</w:t>
+          <w:t>her</w:t>
+        </w:r>
+        <w:r>
+          <w:rPr>
+            <w:rStyle w:val="Hyperlink"/>
+          </w:rPr>
+          <w:t>e</w:t>
         </w:r>
       </w:hyperlink>
       <w:r>
         <w:t xml:space="preserve"> and then install </w:t>
       </w:r>
-      <w:hyperlink r:id="rId13" w:anchor="Install" w:history="1">
+      <w:hyperlink r:id="rId14" w:anchor="Install" w:history="1">
         <w:r>
           <w:rPr>
             <w:rStyle w:val="Hyperlink"/>
@@ -866,7 +981,7 @@
       <w:r>
         <w:t xml:space="preserve">Next we will use ADF </w:t>
       </w:r>
-      <w:hyperlink r:id="rId14" w:history="1">
+      <w:hyperlink r:id="rId15" w:history="1">
         <w:r>
           <w:rPr>
             <w:rStyle w:val="Hyperlink"/>
@@ -886,16 +1001,6 @@
     </w:p>
     <w:p>
       <w:r>
-        <w:t>&lt;Add Linked Service Definitions&gt;</w:t>
-      </w:r>
-    </w:p>
-    <w:p>
-      <w:r>
-        <w:t>&lt;Add Instructions to add sample table into on-premise SQL DB&gt;</w:t>
-      </w:r>
-    </w:p>
-    <w:p>
-      <w:r>
         <w:rPr>
           <w:rStyle w:val="Heading4Char"/>
         </w:rPr>
@@ -925,7 +1030,7 @@
       <w:r>
         <w:t xml:space="preserve">Open PowerShell and run the following command and provide it the location of </w:t>
       </w:r>
-      <w:hyperlink r:id="rId15" w:history="1">
+      <w:hyperlink r:id="rId16" w:history="1">
         <w:r>
           <w:rPr>
             <w:rStyle w:val="Hyperlink"/>
@@ -948,7 +1053,6 @@
         <w:ind w:left="720"/>
       </w:pPr>
       <w:r>
-        <w:lastRenderedPageBreak/>
         <w:t>a</w:t>
       </w:r>
       <w:r>
@@ -957,56 +1061,51 @@
     </w:p>
     <w:p>
       <w:pPr>
+        <w:ind w:left="1440"/>
+        <w:rPr>
+          <w:sz w:val="20"/>
+          <w:szCs w:val="20"/>
+        </w:rPr>
+      </w:pPr>
+      <w:r>
+        <w:rPr>
+          <w:sz w:val="20"/>
+          <w:szCs w:val="20"/>
+        </w:rPr>
+        <w:t>Switch-AzureMode AzureResourceManager</w:t>
+      </w:r>
+    </w:p>
+    <w:p>
+      <w:pPr>
         <w:ind w:left="720"/>
-        <w:rPr>
-          <w:sz w:val="20"/>
-          <w:szCs w:val="20"/>
-        </w:rPr>
-      </w:pPr>
-      <w:r>
-        <w:rPr>
-          <w:sz w:val="20"/>
-          <w:szCs w:val="20"/>
-        </w:rPr>
-        <w:t>Switch-AzureMode AzureResourceManager</w:t>
+      </w:pPr>
+      <w:r>
+        <w:t>b</w:t>
+      </w:r>
+      <w:r>
+        <w:t>) Add your Azure Subscription Account:</w:t>
+      </w:r>
+    </w:p>
+    <w:p>
+      <w:pPr>
+        <w:ind w:left="1440"/>
+        <w:rPr>
+          <w:sz w:val="20"/>
+          <w:szCs w:val="20"/>
+        </w:rPr>
+      </w:pPr>
+      <w:r>
+        <w:rPr>
+          <w:sz w:val="20"/>
+          <w:szCs w:val="20"/>
+        </w:rPr>
+        <w:t>Add-AzureAccount</w:t>
       </w:r>
     </w:p>
     <w:p>
       <w:pPr>
         <w:ind w:left="720"/>
       </w:pPr>
-    </w:p>
-    <w:p>
-      <w:pPr>
-        <w:ind w:left="720"/>
-      </w:pPr>
-      <w:r>
-        <w:t>b</w:t>
-      </w:r>
-      <w:r>
-        <w:t>) Add your Azure Subscription Account:</w:t>
-      </w:r>
-    </w:p>
-    <w:p>
-      <w:pPr>
-        <w:ind w:left="720"/>
-        <w:rPr>
-          <w:sz w:val="20"/>
-          <w:szCs w:val="20"/>
-        </w:rPr>
-      </w:pPr>
-      <w:r>
-        <w:rPr>
-          <w:sz w:val="20"/>
-          <w:szCs w:val="20"/>
-        </w:rPr>
-        <w:t>Add-AzureAccount</w:t>
-      </w:r>
-    </w:p>
-    <w:p>
-      <w:pPr>
-        <w:ind w:left="720"/>
-      </w:pPr>
       <w:r>
         <w:t>c</w:t>
       </w:r>
@@ -1022,7 +1121,7 @@
     </w:p>
     <w:p>
       <w:pPr>
-        <w:ind w:left="720"/>
+        <w:ind w:left="1440"/>
         <w:rPr>
           <w:sz w:val="20"/>
           <w:szCs w:val="20"/>
@@ -1070,7 +1169,7 @@
         </w:rPr>
         <w:t xml:space="preserve">&lt; location of </w:t>
       </w:r>
-      <w:hyperlink r:id="rId16" w:history="1">
+      <w:hyperlink r:id="rId17" w:history="1">
         <w:r>
           <w:rPr>
             <w:rStyle w:val="Hyperlink"/>
@@ -1105,7 +1204,7 @@
       <w:r>
         <w:t xml:space="preserve">command and provide it the location of </w:t>
       </w:r>
-      <w:hyperlink r:id="rId17" w:history="1">
+      <w:hyperlink r:id="rId18" w:history="1">
         <w:r>
           <w:rPr>
             <w:rStyle w:val="Hyperlink"/>
@@ -1138,6 +1237,7 @@
     <w:p>
       <w:pPr>
         <w:pStyle w:val="ListParagraph"/>
+        <w:ind w:left="1080"/>
         <w:rPr>
           <w:sz w:val="20"/>
           <w:szCs w:val="20"/>
@@ -1150,7 +1250,7 @@
         </w:rPr>
         <w:t xml:space="preserve">New-AzureDataFactoryTable -ResourceGroupName OnPremPipelineRG -DataFactoryName OnPremPipeline –File &lt; location of </w:t>
       </w:r>
-      <w:hyperlink r:id="rId18" w:history="1">
+      <w:hyperlink r:id="rId19" w:history="1">
         <w:r>
           <w:rPr>
             <w:rStyle w:val="Hyperlink"/>
@@ -1190,7 +1290,7 @@
       <w:r>
         <w:t xml:space="preserve">command and provide it the location of </w:t>
       </w:r>
-      <w:hyperlink r:id="rId19" w:history="1">
+      <w:hyperlink r:id="rId20" w:history="1">
         <w:r>
           <w:rPr>
             <w:rStyle w:val="Hyperlink"/>
@@ -1236,7 +1336,7 @@
         </w:rPr>
         <w:t xml:space="preserve">New-AzureDataFactoryPipeline -ResourceGroupName OnPremPipelineRG -DataFactoryName OnPremPipeline –File &lt; location of </w:t>
       </w:r>
-      <w:hyperlink r:id="rId20" w:history="1">
+      <w:hyperlink r:id="rId21" w:history="1">
         <w:r>
           <w:rPr>
             <w:rStyle w:val="Hyperlink"/>
@@ -1268,6 +1368,7 @@
         <w:pStyle w:val="Heading3"/>
       </w:pPr>
       <w:r>
+        <w:lastRenderedPageBreak/>
         <w:t>The AML Scoring Pipeline</w:t>
       </w:r>
     </w:p>
@@ -1292,7 +1393,7 @@
                     <pic:cNvPicPr/>
                   </pic:nvPicPr>
                   <pic:blipFill>
-                    <a:blip r:embed="rId21"/>
+                    <a:blip r:embed="rId22"/>
                     <a:stretch>
                       <a:fillRect/>
                     </a:stretch>
@@ -1319,7 +1420,6 @@
       </w:pPr>
       <w:bookmarkStart w:id="3" w:name="_Ref414987258"/>
       <w:r>
-        <w:lastRenderedPageBreak/>
         <w:t xml:space="preserve">Figure </w:t>
       </w:r>
       <w:r>
@@ -1405,7 +1505,7 @@
       <w:r>
         <w:t xml:space="preserve">Next we will use ADF </w:t>
       </w:r>
-      <w:hyperlink r:id="rId22" w:history="1">
+      <w:hyperlink r:id="rId23" w:history="1">
         <w:r>
           <w:rPr>
             <w:rStyle w:val="Hyperlink"/>
@@ -1471,45 +1571,6 @@
       </w:r>
       <w:r>
         <w:t xml:space="preserve">command and provide it the location of </w:t>
-      </w:r>
-      <w:hyperlink r:id="rId23" w:history="1">
-        <w:r>
-          <w:rPr>
-            <w:rStyle w:val="Hyperlink"/>
-          </w:rPr>
-          <w:t>AML Linked Service</w:t>
-        </w:r>
-      </w:hyperlink>
-      <w:r>
-        <w:t xml:space="preserve"> definition on your computer to link your AML batch execution endpoint to this ADF pipeline.</w:t>
-      </w:r>
-    </w:p>
-    <w:p>
-      <w:pPr>
-        <w:pStyle w:val="ListParagraph"/>
-        <w:numPr>
-          <w:ilvl w:val="0"/>
-          <w:numId w:val="9"/>
-        </w:numPr>
-      </w:pPr>
-      <w:r>
-        <w:t>Create Linked Service:</w:t>
-      </w:r>
-    </w:p>
-    <w:p>
-      <w:pPr>
-        <w:pStyle w:val="ListParagraph"/>
-        <w:rPr>
-          <w:sz w:val="20"/>
-          <w:szCs w:val="20"/>
-        </w:rPr>
-      </w:pPr>
-      <w:r>
-        <w:rPr>
-          <w:sz w:val="20"/>
-          <w:szCs w:val="20"/>
-        </w:rPr>
-        <w:t xml:space="preserve">New-AzureDataFactoryPipeline -ResourceGroupName OnPremPipelineRG -DataFactoryName OnPremPipeline –File &lt; location of </w:t>
       </w:r>
       <w:hyperlink r:id="rId24" w:history="1">
         <w:r>
@@ -1520,6 +1581,46 @@
         </w:r>
       </w:hyperlink>
       <w:r>
+        <w:t xml:space="preserve"> definition on your computer to link your AML batch execution endpoint to this ADF pipeline.</w:t>
+      </w:r>
+    </w:p>
+    <w:p>
+      <w:pPr>
+        <w:pStyle w:val="ListParagraph"/>
+        <w:numPr>
+          <w:ilvl w:val="0"/>
+          <w:numId w:val="9"/>
+        </w:numPr>
+      </w:pPr>
+      <w:r>
+        <w:t>Create Linked Service:</w:t>
+      </w:r>
+    </w:p>
+    <w:p>
+      <w:pPr>
+        <w:pStyle w:val="ListParagraph"/>
+        <w:ind w:left="1080"/>
+        <w:rPr>
+          <w:sz w:val="20"/>
+          <w:szCs w:val="20"/>
+        </w:rPr>
+      </w:pPr>
+      <w:r>
+        <w:rPr>
+          <w:sz w:val="20"/>
+          <w:szCs w:val="20"/>
+        </w:rPr>
+        <w:t xml:space="preserve">New-AzureDataFactoryPipeline -ResourceGroupName OnPremPipelineRG -DataFactoryName OnPremPipeline –File &lt; location of </w:t>
+      </w:r>
+      <w:hyperlink r:id="rId25" w:history="1">
+        <w:r>
+          <w:rPr>
+            <w:rStyle w:val="Hyperlink"/>
+          </w:rPr>
+          <w:t>AML Linked Service</w:t>
+        </w:r>
+      </w:hyperlink>
+      <w:r>
         <w:rPr>
           <w:sz w:val="20"/>
           <w:szCs w:val="20"/>
@@ -1543,42 +1644,6 @@
       </w:r>
       <w:r>
         <w:t xml:space="preserve">command and provide it the location of </w:t>
-      </w:r>
-      <w:hyperlink r:id="rId25" w:history="1">
-        <w:r>
-          <w:rPr>
-            <w:rStyle w:val="Hyperlink"/>
-          </w:rPr>
-          <w:t>AMLScoringPipeline</w:t>
-        </w:r>
-      </w:hyperlink>
-      <w:r>
-        <w:t xml:space="preserve"> definition on your computer to create an ADF pipeline that connects your on-premise SQL server table to the Azure blob storage defined above.</w:t>
-      </w:r>
-    </w:p>
-    <w:p>
-      <w:pPr>
-        <w:pStyle w:val="ListParagraph"/>
-        <w:numPr>
-          <w:ilvl w:val="0"/>
-          <w:numId w:val="8"/>
-        </w:numPr>
-      </w:pPr>
-      <w:r>
-        <w:t>Create the AML scoring pipeline:</w:t>
-      </w:r>
-    </w:p>
-    <w:p>
-      <w:pPr>
-        <w:pStyle w:val="ListParagraph"/>
-        <w:ind w:left="1080"/>
-      </w:pPr>
-      <w:r>
-        <w:rPr>
-          <w:sz w:val="20"/>
-          <w:szCs w:val="20"/>
-        </w:rPr>
-        <w:t xml:space="preserve">New-AzureDataFactoryPipeline -ResourceGroupName OnPremPipelineRG -DataFactoryName OnPremPipeline –File &lt; location of </w:t>
       </w:r>
       <w:hyperlink r:id="rId26" w:history="1">
         <w:r>
@@ -1589,6 +1654,42 @@
         </w:r>
       </w:hyperlink>
       <w:r>
+        <w:t xml:space="preserve"> definition on your computer to create an ADF pipeline that connects your on-premise SQL server table to the Azure blob storage defined above.</w:t>
+      </w:r>
+    </w:p>
+    <w:p>
+      <w:pPr>
+        <w:pStyle w:val="ListParagraph"/>
+        <w:numPr>
+          <w:ilvl w:val="0"/>
+          <w:numId w:val="8"/>
+        </w:numPr>
+      </w:pPr>
+      <w:r>
+        <w:t>Create the AML scoring pipeline:</w:t>
+      </w:r>
+    </w:p>
+    <w:p>
+      <w:pPr>
+        <w:pStyle w:val="ListParagraph"/>
+        <w:ind w:left="1080"/>
+      </w:pPr>
+      <w:r>
+        <w:rPr>
+          <w:sz w:val="20"/>
+          <w:szCs w:val="20"/>
+        </w:rPr>
+        <w:t xml:space="preserve">New-AzureDataFactoryPipeline -ResourceGroupName OnPremPipelineRG -DataFactoryName OnPremPipeline –File &lt; location of </w:t>
+      </w:r>
+      <w:hyperlink r:id="rId27" w:history="1">
+        <w:r>
+          <w:rPr>
+            <w:rStyle w:val="Hyperlink"/>
+          </w:rPr>
+          <w:t>AMLScoringPipeline</w:t>
+        </w:r>
+      </w:hyperlink>
+      <w:r>
         <w:rPr>
           <w:sz w:val="20"/>
           <w:szCs w:val="20"/>
@@ -1646,7 +1747,7 @@
       <w:r>
         <w:t xml:space="preserve">Next we will use ADF </w:t>
       </w:r>
-      <w:hyperlink r:id="rId27" w:history="1">
+      <w:hyperlink r:id="rId28" w:history="1">
         <w:r>
           <w:rPr>
             <w:rStyle w:val="Hyperlink"/>
@@ -1697,7 +1798,7 @@
       <w:r>
         <w:t xml:space="preserve">command and provide it the location of </w:t>
       </w:r>
-      <w:hyperlink r:id="rId28" w:history="1">
+      <w:hyperlink r:id="rId29" w:history="1">
         <w:r>
           <w:rPr>
             <w:rStyle w:val="Hyperlink"/>
@@ -1728,7 +1829,7 @@
         </w:rPr>
         <w:t xml:space="preserve"> New-AzureDataFactoryTable -ResourceGroupName OnPremPipelineRG -DataFactoryName OnPremPipeline –File &lt; location of </w:t>
       </w:r>
-      <w:hyperlink r:id="rId29" w:history="1">
+      <w:hyperlink r:id="rId30" w:history="1">
         <w:r>
           <w:rPr>
             <w:rStyle w:val="Hyperlink"/>
@@ -1768,7 +1869,7 @@
       <w:r>
         <w:t xml:space="preserve"> PowerShell and run the following command and provide it the location of </w:t>
       </w:r>
-      <w:hyperlink r:id="rId30" w:history="1">
+      <w:hyperlink r:id="rId31" w:history="1">
         <w:r>
           <w:rPr>
             <w:rStyle w:val="Hyperlink"/>
@@ -1802,7 +1903,7 @@
     </w:p>
     <w:p>
       <w:pPr>
-        <w:ind w:left="720"/>
+        <w:ind w:left="1440"/>
         <w:rPr>
           <w:sz w:val="20"/>
           <w:szCs w:val="20"/>
@@ -1822,7 +1923,7 @@
         </w:rPr>
         <w:t xml:space="preserve">location of </w:t>
       </w:r>
-      <w:hyperlink r:id="rId31" w:history="1">
+      <w:hyperlink r:id="rId32" w:history="1">
         <w:r>
           <w:rPr>
             <w:rStyle w:val="Hyperlink"/>
@@ -1864,7 +1965,7 @@
       <w:r>
         <w:t xml:space="preserve">command and provide it the location of </w:t>
       </w:r>
-      <w:hyperlink r:id="rId32" w:history="1">
+      <w:hyperlink r:id="rId33" w:history="1">
         <w:r>
           <w:rPr>
             <w:rStyle w:val="Hyperlink"/>
@@ -1928,7 +2029,7 @@
         </w:rPr>
         <w:t xml:space="preserve">New-AzureDataFactoryPipeline -ResourceGroupName OnPremPipelineRG -DataFactoryName OnPremPipeline –File &lt; location of </w:t>
       </w:r>
-      <w:hyperlink r:id="rId33" w:history="1">
+      <w:hyperlink r:id="rId34" w:history="1">
         <w:r>
           <w:rPr>
             <w:rStyle w:val="Hyperlink"/>
@@ -1954,6 +2055,7 @@
         <w:rPr>
           <w:noProof/>
         </w:rPr>
+        <w:lastRenderedPageBreak/>
         <w:drawing>
           <wp:inline distT="0" distB="0" distL="0" distR="0" wp14:anchorId="5300BDF7" wp14:editId="5E849BC6">
             <wp:extent cx="5802549" cy="3234177"/>
@@ -1970,7 +2072,7 @@
                     <pic:cNvPicPr/>
                   </pic:nvPicPr>
                   <pic:blipFill>
-                    <a:blip r:embed="rId34"/>
+                    <a:blip r:embed="rId35"/>
                     <a:stretch>
                       <a:fillRect/>
                     </a:stretch>
@@ -2084,7 +2186,6 @@
           <w:sz w:val="20"/>
           <w:szCs w:val="20"/>
         </w:rPr>
-        <w:lastRenderedPageBreak/>
         <w:t>Set-AzureDataFactoryPipelineActivePeriod -ResourceGroupName OnPremPipelineRG</w:t>
       </w:r>
       <w:r>
@@ -3870,6 +3971,27 @@
     <w:qFormat/>
     <w:rsid w:val="00BC43BE"/>
   </w:style>
+  <w:style w:type="paragraph" w:styleId="Heading1">
+    <w:name w:val="heading 1"/>
+    <w:basedOn w:val="Normal"/>
+    <w:next w:val="Normal"/>
+    <w:link w:val="Heading1Char"/>
+    <w:uiPriority w:val="9"/>
+    <w:qFormat/>
+    <w:rsid w:val="000602BE"/>
+    <w:pPr>
+      <w:keepNext/>
+      <w:keepLines/>
+      <w:spacing w:before="240" w:after="0"/>
+      <w:outlineLvl w:val="0"/>
+    </w:pPr>
+    <w:rPr>
+      <w:rFonts w:asciiTheme="majorHAnsi" w:eastAsiaTheme="majorEastAsia" w:hAnsiTheme="majorHAnsi" w:cstheme="majorBidi"/>
+      <w:color w:val="2E74B5" w:themeColor="accent1" w:themeShade="BF"/>
+      <w:sz w:val="32"/>
+      <w:szCs w:val="32"/>
+    </w:rPr>
+  </w:style>
   <w:style w:type="paragraph" w:styleId="Heading2">
     <w:name w:val="heading 2"/>
     <w:basedOn w:val="Normal"/>
@@ -4123,6 +4245,19 @@
     <w:rPr>
       <w:color w:val="954F72" w:themeColor="followedHyperlink"/>
       <w:u w:val="single"/>
+    </w:rPr>
+  </w:style>
+  <w:style w:type="character" w:customStyle="1" w:styleId="Heading1Char">
+    <w:name w:val="Heading 1 Char"/>
+    <w:basedOn w:val="DefaultParagraphFont"/>
+    <w:link w:val="Heading1"/>
+    <w:uiPriority w:val="9"/>
+    <w:rsid w:val="000602BE"/>
+    <w:rPr>
+      <w:rFonts w:asciiTheme="majorHAnsi" w:eastAsiaTheme="majorEastAsia" w:hAnsiTheme="majorHAnsi" w:cstheme="majorBidi"/>
+      <w:color w:val="2E74B5" w:themeColor="accent1" w:themeShade="BF"/>
+      <w:sz w:val="32"/>
+      <w:szCs w:val="32"/>
     </w:rPr>
   </w:style>
 </w:styles>
@@ -4394,7 +4529,7 @@
 </file>
 
 <file path=customXml/itemProps1.xml><?xml version="1.0" encoding="utf-8"?>
-<ds:datastoreItem xmlns:ds="http://schemas.openxmlformats.org/officeDocument/2006/customXml" ds:itemID="{54783F5D-8C7C-4012-9D8A-343AC83A4AEF}">
+<ds:datastoreItem xmlns:ds="http://schemas.openxmlformats.org/officeDocument/2006/customXml" ds:itemID="{68B6FEAF-B47B-430C-9E80-A820F749A2DE}">
   <ds:schemaRefs>
     <ds:schemaRef ds:uri="http://schemas.openxmlformats.org/officeDocument/2006/bibliography"/>
   </ds:schemaRefs>

</xml_diff>

<commit_message>
Chnages to instruction guide and new artifacts for POwerBI visualization step. Simplified the sample scored output for better visualization
</commit_message>
<xml_diff>
--- a/Misc/Advanced Analytics/OnPremDataSource/OnPremiseDataSourcePipeline.docx
+++ b/Misc/Advanced Analytics/OnPremDataSource/OnPremiseDataSourcePipeline.docx
@@ -296,27 +296,14 @@
       <w:r>
         <w:t xml:space="preserve">Figure </w:t>
       </w:r>
-      <w:r>
-        <w:fldChar w:fldCharType="begin"/>
-      </w:r>
-      <w:r>
-        <w:instrText xml:space="preserve"> SEQ Figure \* ARABIC </w:instrText>
-      </w:r>
-      <w:r>
-        <w:fldChar w:fldCharType="separate"/>
-      </w:r>
-      <w:r>
-        <w:rPr>
-          <w:noProof/>
-        </w:rPr>
-        <w:t>1</w:t>
-      </w:r>
-      <w:r>
-        <w:rPr>
-          <w:noProof/>
-        </w:rPr>
-        <w:fldChar w:fldCharType="end"/>
-      </w:r>
+      <w:fldSimple w:instr=" SEQ Figure \* ARABIC ">
+        <w:r>
+          <w:rPr>
+            <w:noProof/>
+          </w:rPr>
+          <w:t>1</w:t>
+        </w:r>
+      </w:fldSimple>
       <w:r>
         <w:t>: Overall Architecture of E2E data pipeline for On-Premise data source</w:t>
       </w:r>
@@ -594,8 +581,6 @@
       <w:pPr>
         <w:jc w:val="both"/>
       </w:pPr>
-      <w:bookmarkStart w:id="2" w:name="_GoBack"/>
-      <w:bookmarkEnd w:id="2"/>
       <w:r>
         <w:t xml:space="preserve">The </w:t>
       </w:r>
@@ -882,27 +867,14 @@
       <w:r>
         <w:t xml:space="preserve">Figure </w:t>
       </w:r>
-      <w:r>
-        <w:fldChar w:fldCharType="begin"/>
-      </w:r>
-      <w:r>
-        <w:instrText xml:space="preserve"> SEQ Figure \* ARABIC </w:instrText>
-      </w:r>
-      <w:r>
-        <w:fldChar w:fldCharType="separate"/>
-      </w:r>
-      <w:r>
-        <w:rPr>
-          <w:noProof/>
-        </w:rPr>
-        <w:t>2</w:t>
-      </w:r>
-      <w:r>
-        <w:rPr>
-          <w:noProof/>
-        </w:rPr>
-        <w:fldChar w:fldCharType="end"/>
-      </w:r>
+      <w:fldSimple w:instr=" SEQ Figure \* ARABIC ">
+        <w:r>
+          <w:rPr>
+            <w:noProof/>
+          </w:rPr>
+          <w:t>2</w:t>
+        </w:r>
+      </w:fldSimple>
       <w:r>
         <w:t xml:space="preserve">: Ingress </w:t>
       </w:r>
@@ -953,13 +925,7 @@
           <w:rPr>
             <w:rStyle w:val="Hyperlink"/>
           </w:rPr>
-          <w:t>her</w:t>
-        </w:r>
-        <w:r>
-          <w:rPr>
-            <w:rStyle w:val="Hyperlink"/>
-          </w:rPr>
-          <w:t>e</w:t>
+          <w:t>here</w:t>
         </w:r>
       </w:hyperlink>
       <w:r>
@@ -1418,32 +1384,19 @@
       <w:pPr>
         <w:pStyle w:val="Caption"/>
       </w:pPr>
-      <w:bookmarkStart w:id="3" w:name="_Ref414987258"/>
+      <w:bookmarkStart w:id="2" w:name="_Ref414987258"/>
       <w:r>
         <w:t xml:space="preserve">Figure </w:t>
       </w:r>
-      <w:r>
-        <w:fldChar w:fldCharType="begin"/>
-      </w:r>
-      <w:r>
-        <w:instrText xml:space="preserve"> SEQ Figure \* ARABIC </w:instrText>
-      </w:r>
-      <w:r>
-        <w:fldChar w:fldCharType="separate"/>
-      </w:r>
-      <w:r>
-        <w:rPr>
-          <w:noProof/>
-        </w:rPr>
-        <w:t>3</w:t>
-      </w:r>
-      <w:r>
-        <w:rPr>
-          <w:noProof/>
-        </w:rPr>
-        <w:fldChar w:fldCharType="end"/>
-      </w:r>
-      <w:bookmarkEnd w:id="3"/>
+      <w:fldSimple w:instr=" SEQ Figure \* ARABIC ">
+        <w:r>
+          <w:rPr>
+            <w:noProof/>
+          </w:rPr>
+          <w:t>3</w:t>
+        </w:r>
+      </w:fldSimple>
+      <w:bookmarkEnd w:id="2"/>
       <w:r>
         <w:t>: AML Scoring Pipeline</w:t>
       </w:r>
@@ -2097,32 +2050,19 @@
       <w:pPr>
         <w:pStyle w:val="Caption"/>
       </w:pPr>
-      <w:bookmarkStart w:id="4" w:name="_Ref414988952"/>
+      <w:bookmarkStart w:id="3" w:name="_Ref414988952"/>
       <w:r>
         <w:t xml:space="preserve">Figure </w:t>
       </w:r>
-      <w:r>
-        <w:fldChar w:fldCharType="begin"/>
-      </w:r>
-      <w:r>
-        <w:instrText xml:space="preserve"> SEQ Figure \* ARABIC </w:instrText>
-      </w:r>
-      <w:r>
-        <w:fldChar w:fldCharType="separate"/>
-      </w:r>
-      <w:r>
-        <w:rPr>
-          <w:noProof/>
-        </w:rPr>
-        <w:t>4</w:t>
-      </w:r>
-      <w:r>
-        <w:rPr>
-          <w:noProof/>
-        </w:rPr>
-        <w:fldChar w:fldCharType="end"/>
-      </w:r>
-      <w:bookmarkEnd w:id="4"/>
+      <w:fldSimple w:instr=" SEQ Figure \* ARABIC ">
+        <w:r>
+          <w:rPr>
+            <w:noProof/>
+          </w:rPr>
+          <w:t>4</w:t>
+        </w:r>
+      </w:fldSimple>
+      <w:bookmarkEnd w:id="3"/>
       <w:r>
         <w:t>: Egress On-Premise Pipeline</w:t>
       </w:r>
@@ -2340,9 +2280,518 @@
     <w:p/>
     <w:p>
       <w:r>
-        <w:t>After you activate the pipelines you will see input data copied to Azure blob, scored by AML and finally AML scores available in your on-premise SQL server every hour. The pipelines are activated sequentially so any failure in one if the pipelines will stop the pipelines down the stream running and producing garbled results.</w:t>
-      </w:r>
-    </w:p>
+        <w:t xml:space="preserve">After you activate the pipelines you will see input data copied to Azure blob, scored by AML and finally AML scores available in your on-premise SQL server every hour. The pipelines are activated sequentially so any failure in one if the pipelines will stop the pipelines down the stream </w:t>
+      </w:r>
+      <w:r>
+        <w:t xml:space="preserve">from </w:t>
+      </w:r>
+      <w:r>
+        <w:t>running and producing garbled results.</w:t>
+      </w:r>
+    </w:p>
+    <w:p/>
+    <w:p>
+      <w:pPr>
+        <w:pStyle w:val="Heading3"/>
+      </w:pPr>
+      <w:r>
+        <w:lastRenderedPageBreak/>
+        <w:t>Visualizing the Results</w:t>
+      </w:r>
+    </w:p>
+    <w:p>
+      <w:r>
+        <w:t xml:space="preserve">The last and most important step in any solution operationalization is to visualize and integrate the results </w:t>
+      </w:r>
+      <w:r>
+        <w:t>back into your business process. The egress pipeline discussed in the last step enables you to integrate the machine learning predictions back into your on-premise SQL server. Next we are going to create a dashboard in PowerBI to visualize the results from the machine learning model.</w:t>
+      </w:r>
+    </w:p>
+    <w:p>
+      <w:pPr>
+        <w:pStyle w:val="Heading4"/>
+      </w:pPr>
+      <w:r>
+        <w:t>Acquiring the data</w:t>
+      </w:r>
+    </w:p>
+    <w:p>
+      <w:r>
+        <w:t xml:space="preserve">Open up an new excel workbook and click on the </w:t>
+      </w:r>
+      <w:r>
+        <w:rPr>
+          <w:i/>
+        </w:rPr>
+        <w:t>Power Query</w:t>
+      </w:r>
+      <w:r>
+        <w:t xml:space="preserve"> tab. If you do not have a Power Query tab then install the plugin </w:t>
+      </w:r>
+      <w:hyperlink r:id="rId36" w:history="1">
+        <w:r>
+          <w:rPr>
+            <w:rStyle w:val="Hyperlink"/>
+          </w:rPr>
+          <w:t>here</w:t>
+        </w:r>
+      </w:hyperlink>
+      <w:r>
+        <w:t xml:space="preserve">. </w:t>
+      </w:r>
+      <w:r>
+        <w:t xml:space="preserve">Before following the next few steps we recommend opening the </w:t>
+      </w:r>
+      <w:hyperlink r:id="rId37" w:history="1">
+        <w:r>
+          <w:rPr>
+            <w:rStyle w:val="Hyperlink"/>
+          </w:rPr>
+          <w:t>Gif animation</w:t>
+        </w:r>
+      </w:hyperlink>
+      <w:r>
+        <w:t xml:space="preserve"> to get familiar with the UI for these steps.</w:t>
+      </w:r>
+    </w:p>
+    <w:p>
+      <w:pPr>
+        <w:pStyle w:val="ListParagraph"/>
+        <w:numPr>
+          <w:ilvl w:val="0"/>
+          <w:numId w:val="14"/>
+        </w:numPr>
+      </w:pPr>
+      <w:r>
+        <w:t xml:space="preserve">Click on from other sources and select </w:t>
+      </w:r>
+      <w:r>
+        <w:rPr>
+          <w:i/>
+        </w:rPr>
+        <w:t>From Microsoft Azure Blob Storage</w:t>
+      </w:r>
+    </w:p>
+    <w:p>
+      <w:pPr>
+        <w:pStyle w:val="ListParagraph"/>
+        <w:numPr>
+          <w:ilvl w:val="0"/>
+          <w:numId w:val="14"/>
+        </w:numPr>
+      </w:pPr>
+      <w:r>
+        <w:t>Next you will need to enter your blob storage account name and keys</w:t>
+      </w:r>
+      <w:r>
+        <w:t xml:space="preserve"> </w:t>
+      </w:r>
+      <w:r>
+        <w:t>(‘starterkit’</w:t>
+      </w:r>
+      <w:r>
+        <w:t xml:space="preserve"> in our example here)</w:t>
+      </w:r>
+      <w:r>
+        <w:t xml:space="preserve">. If you do not know these you can get these from the Azure portal </w:t>
+      </w:r>
+      <w:hyperlink r:id="rId38" w:history="1">
+        <w:r>
+          <w:rPr>
+            <w:rStyle w:val="Hyperlink"/>
+          </w:rPr>
+          <w:t>here</w:t>
+        </w:r>
+      </w:hyperlink>
+      <w:r>
+        <w:t>.</w:t>
+      </w:r>
+    </w:p>
+    <w:p>
+      <w:pPr>
+        <w:pStyle w:val="ListParagraph"/>
+        <w:numPr>
+          <w:ilvl w:val="0"/>
+          <w:numId w:val="14"/>
+        </w:numPr>
+      </w:pPr>
+      <w:r>
+        <w:t>If the credentials are entered correctly you will see your blob container (‘</w:t>
+      </w:r>
+      <w:r>
+        <w:rPr>
+          <w:i/>
+        </w:rPr>
+        <w:t>onprem’</w:t>
+      </w:r>
+      <w:r>
+        <w:t xml:space="preserve"> in our example here). Double click on the container to open it in (Power) Query Editor.</w:t>
+      </w:r>
+    </w:p>
+    <w:p>
+      <w:pPr>
+        <w:pStyle w:val="ListParagraph"/>
+        <w:numPr>
+          <w:ilvl w:val="0"/>
+          <w:numId w:val="14"/>
+        </w:numPr>
+      </w:pPr>
+      <w:r>
+        <w:t>In the editor window, examine that the data looks like what you expected and then click on ‘</w:t>
+      </w:r>
+      <w:r>
+        <w:rPr>
+          <w:i/>
+        </w:rPr>
+        <w:t>Close &amp; Load To’</w:t>
+      </w:r>
+      <w:r>
+        <w:rPr>
+          <w:i/>
+        </w:rPr>
+        <w:t>.</w:t>
+      </w:r>
+      <w:r>
+        <w:t xml:space="preserve"> This should load your data to the excel workbook (step 7 in the Gif).</w:t>
+      </w:r>
+    </w:p>
+    <w:p>
+      <w:pPr>
+        <w:pStyle w:val="ListParagraph"/>
+        <w:numPr>
+          <w:ilvl w:val="0"/>
+          <w:numId w:val="14"/>
+        </w:numPr>
+      </w:pPr>
+      <w:r>
+        <w:t>Save the excel workbook by proving an appropriate name.</w:t>
+      </w:r>
+    </w:p>
+    <w:p>
+      <w:pPr>
+        <w:pStyle w:val="Heading4"/>
+      </w:pPr>
+      <w:r>
+        <w:t>Creating a Dashboard</w:t>
+      </w:r>
+    </w:p>
+    <w:p>
+      <w:r>
+        <w:t xml:space="preserve">We recommend to get familiarized with the UI for the next step by opening the </w:t>
+      </w:r>
+      <w:hyperlink r:id="rId39" w:history="1">
+        <w:r>
+          <w:rPr>
+            <w:rStyle w:val="Hyperlink"/>
+          </w:rPr>
+          <w:t>Gif image here</w:t>
+        </w:r>
+      </w:hyperlink>
+      <w:r>
+        <w:t>.</w:t>
+      </w:r>
+    </w:p>
+    <w:p>
+      <w:pPr>
+        <w:pStyle w:val="ListParagraph"/>
+        <w:numPr>
+          <w:ilvl w:val="0"/>
+          <w:numId w:val="15"/>
+        </w:numPr>
+      </w:pPr>
+      <w:r>
+        <w:t xml:space="preserve">Visit </w:t>
+      </w:r>
+      <w:hyperlink r:id="rId40" w:history="1">
+        <w:r>
+          <w:rPr>
+            <w:rStyle w:val="Hyperlink"/>
+          </w:rPr>
+          <w:t>Power BI webpage</w:t>
+        </w:r>
+      </w:hyperlink>
+      <w:r>
+        <w:t xml:space="preserve"> and </w:t>
+      </w:r>
+      <w:r>
+        <w:t>click on the new dash board button (+ sign) and give it an appropriate name of your choice.</w:t>
+      </w:r>
+    </w:p>
+    <w:p>
+      <w:pPr>
+        <w:pStyle w:val="ListParagraph"/>
+        <w:numPr>
+          <w:ilvl w:val="0"/>
+          <w:numId w:val="15"/>
+        </w:numPr>
+      </w:pPr>
+      <w:r>
+        <w:t>Click on Get Data. Select Excel Workbook and navigate to the storage location where you save the workbook created in the last step.</w:t>
+      </w:r>
+    </w:p>
+    <w:p>
+      <w:pPr>
+        <w:pStyle w:val="ListParagraph"/>
+        <w:numPr>
+          <w:ilvl w:val="0"/>
+          <w:numId w:val="15"/>
+        </w:numPr>
+      </w:pPr>
+      <w:r>
+        <w:t>Double click on the new dataset that gets added at the bottom of the home screen (</w:t>
+      </w:r>
+      <w:r>
+        <w:rPr>
+          <w:i/>
+        </w:rPr>
+        <w:t>ScoredDataForOnPren</w:t>
+      </w:r>
+      <w:r>
+        <w:t xml:space="preserve"> in our example here). This opens up a report that you can add different visualizations to.</w:t>
+      </w:r>
+    </w:p>
+    <w:p>
+      <w:pPr>
+        <w:pStyle w:val="ListParagraph"/>
+        <w:numPr>
+          <w:ilvl w:val="0"/>
+          <w:numId w:val="15"/>
+        </w:numPr>
+      </w:pPr>
+      <w:r>
+        <w:t>You can simply drag and drop various fields on the left of the report to the center of the canvas. And then select the axis on which you want to display each of these values.</w:t>
+      </w:r>
+    </w:p>
+    <w:p>
+      <w:pPr>
+        <w:pStyle w:val="ListParagraph"/>
+        <w:numPr>
+          <w:ilvl w:val="0"/>
+          <w:numId w:val="15"/>
+        </w:numPr>
+      </w:pPr>
+      <w:r>
+        <w:t xml:space="preserve">When you are done clink on </w:t>
+      </w:r>
+      <w:r>
+        <w:rPr>
+          <w:noProof/>
+        </w:rPr>
+        <w:drawing>
+          <wp:inline distT="0" distB="0" distL="0" distR="0" wp14:anchorId="6B30000B" wp14:editId="34FFC12C">
+            <wp:extent cx="184562" cy="189689"/>
+            <wp:effectExtent l="0" t="0" r="6350" b="1270"/>
+            <wp:docPr id="4" name="Picture 4"/>
+            <wp:cNvGraphicFramePr>
+              <a:graphicFrameLocks xmlns:a="http://schemas.openxmlformats.org/drawingml/2006/main" noChangeAspect="1"/>
+            </wp:cNvGraphicFramePr>
+            <a:graphic xmlns:a="http://schemas.openxmlformats.org/drawingml/2006/main">
+              <a:graphicData uri="http://schemas.openxmlformats.org/drawingml/2006/picture">
+                <pic:pic xmlns:pic="http://schemas.openxmlformats.org/drawingml/2006/picture">
+                  <pic:nvPicPr>
+                    <pic:cNvPr id="1" name=""/>
+                    <pic:cNvPicPr/>
+                  </pic:nvPicPr>
+                  <pic:blipFill>
+                    <a:blip r:embed="rId41"/>
+                    <a:stretch>
+                      <a:fillRect/>
+                    </a:stretch>
+                  </pic:blipFill>
+                  <pic:spPr>
+                    <a:xfrm>
+                      <a:off x="0" y="0"/>
+                      <a:ext cx="226871" cy="233173"/>
+                    </a:xfrm>
+                    <a:prstGeom prst="rect">
+                      <a:avLst/>
+                    </a:prstGeom>
+                  </pic:spPr>
+                </pic:pic>
+              </a:graphicData>
+            </a:graphic>
+          </wp:inline>
+        </w:drawing>
+      </w:r>
+      <w:r>
+        <w:t xml:space="preserve"> </w:t>
+      </w:r>
+      <w:r>
+        <w:t xml:space="preserve">icon to pin the visualization to your dash board. You can share this dash board with others by clicking on the share </w:t>
+      </w:r>
+      <w:r>
+        <w:t>icon</w:t>
+      </w:r>
+      <w:r>
+        <w:rPr>
+          <w:noProof/>
+        </w:rPr>
+        <w:drawing>
+          <wp:inline distT="0" distB="0" distL="0" distR="0" wp14:anchorId="5D8A6357" wp14:editId="2D6C8A92">
+            <wp:extent cx="129958" cy="122001"/>
+            <wp:effectExtent l="0" t="0" r="3810" b="0"/>
+            <wp:docPr id="5" name="Picture 5"/>
+            <wp:cNvGraphicFramePr>
+              <a:graphicFrameLocks xmlns:a="http://schemas.openxmlformats.org/drawingml/2006/main" noChangeAspect="1"/>
+            </wp:cNvGraphicFramePr>
+            <a:graphic xmlns:a="http://schemas.openxmlformats.org/drawingml/2006/main">
+              <a:graphicData uri="http://schemas.openxmlformats.org/drawingml/2006/picture">
+                <pic:pic xmlns:pic="http://schemas.openxmlformats.org/drawingml/2006/picture">
+                  <pic:nvPicPr>
+                    <pic:cNvPr id="1" name=""/>
+                    <pic:cNvPicPr/>
+                  </pic:nvPicPr>
+                  <pic:blipFill>
+                    <a:blip r:embed="rId42"/>
+                    <a:stretch>
+                      <a:fillRect/>
+                    </a:stretch>
+                  </pic:blipFill>
+                  <pic:spPr>
+                    <a:xfrm>
+                      <a:off x="0" y="0"/>
+                      <a:ext cx="136394" cy="128043"/>
+                    </a:xfrm>
+                    <a:prstGeom prst="rect">
+                      <a:avLst/>
+                    </a:prstGeom>
+                  </pic:spPr>
+                </pic:pic>
+              </a:graphicData>
+            </a:graphic>
+          </wp:inline>
+        </w:drawing>
+      </w:r>
+      <w:r>
+        <w:t>.</w:t>
+      </w:r>
+    </w:p>
+    <w:p>
+      <w:pPr>
+        <w:pStyle w:val="Heading4"/>
+      </w:pPr>
+      <w:r>
+        <w:t xml:space="preserve">Auto Refreshing Dashboards </w:t>
+      </w:r>
+    </w:p>
+    <w:p>
+      <w:r>
+        <w:t xml:space="preserve">We recommend to get familiarized with the UI for the next step by opening the </w:t>
+      </w:r>
+      <w:hyperlink r:id="rId43" w:history="1">
+        <w:r>
+          <w:rPr>
+            <w:rStyle w:val="Hyperlink"/>
+          </w:rPr>
+          <w:t>Gif image here</w:t>
+        </w:r>
+      </w:hyperlink>
+      <w:r>
+        <w:t>.</w:t>
+      </w:r>
+    </w:p>
+    <w:p>
+      <w:pPr>
+        <w:pStyle w:val="ListParagraph"/>
+        <w:numPr>
+          <w:ilvl w:val="0"/>
+          <w:numId w:val="16"/>
+        </w:numPr>
+      </w:pPr>
+      <w:r>
+        <w:t xml:space="preserve">Right </w:t>
+      </w:r>
+      <w:r>
+        <w:t>click on the new</w:t>
+      </w:r>
+      <w:r>
+        <w:t>ly add</w:t>
+      </w:r>
+      <w:r>
+        <w:t xml:space="preserve"> dataset at the bottom of the home screen (</w:t>
+      </w:r>
+      <w:r>
+        <w:rPr>
+          <w:i/>
+        </w:rPr>
+        <w:t>ScoredDataForOnPren</w:t>
+      </w:r>
+      <w:r>
+        <w:t xml:space="preserve"> in our example here)</w:t>
+      </w:r>
+      <w:r>
+        <w:t xml:space="preserve"> and select “</w:t>
+      </w:r>
+      <w:r>
+        <w:rPr>
+          <w:i/>
+        </w:rPr>
+        <w:t>SCHEDULE REFRESH</w:t>
+      </w:r>
+      <w:r>
+        <w:t>”.</w:t>
+      </w:r>
+    </w:p>
+    <w:p>
+      <w:pPr>
+        <w:pStyle w:val="ListParagraph"/>
+        <w:numPr>
+          <w:ilvl w:val="0"/>
+          <w:numId w:val="16"/>
+        </w:numPr>
+      </w:pPr>
+      <w:r>
+        <w:t xml:space="preserve">Under “Edit Credentials” </w:t>
+      </w:r>
+      <w:r>
+        <w:t xml:space="preserve">enter </w:t>
+      </w:r>
+      <w:r>
+        <w:t>your blob storage account ke</w:t>
+      </w:r>
+      <w:r>
+        <w:t>y (key for ‘</w:t>
+      </w:r>
+      <w:bookmarkStart w:id="4" w:name="_GoBack"/>
+      <w:bookmarkEnd w:id="4"/>
+      <w:r>
+        <w:t>starterkit’ in our example here).</w:t>
+      </w:r>
+    </w:p>
+    <w:p>
+      <w:pPr>
+        <w:pStyle w:val="ListParagraph"/>
+        <w:numPr>
+          <w:ilvl w:val="0"/>
+          <w:numId w:val="16"/>
+        </w:numPr>
+      </w:pPr>
+      <w:r>
+        <w:t>Now under “</w:t>
+      </w:r>
+      <w:r>
+        <w:rPr>
+          <w:i/>
+        </w:rPr>
+        <w:t>Refresh Schedule</w:t>
+      </w:r>
+      <w:r>
+        <w:t>” flick the ‘Keep you data up to date’ button to Yes. And provide refresh schedule (‘Daily’ in our example here). Hit apply.</w:t>
+      </w:r>
+    </w:p>
+    <w:p>
+      <w:pPr>
+        <w:pStyle w:val="ListParagraph"/>
+        <w:numPr>
+          <w:ilvl w:val="0"/>
+          <w:numId w:val="16"/>
+        </w:numPr>
+      </w:pPr>
+      <w:r>
+        <w:t>Visualization you pinned on your dashboard should be daily refreshed now.</w:t>
+      </w:r>
+    </w:p>
+    <w:p/>
     <w:p/>
     <w:sectPr>
       <w:pgSz w:w="12240" w:h="15840"/>
@@ -2357,6 +2806,119 @@
 <file path=word/numbering.xml><?xml version="1.0" encoding="utf-8"?>
 <w:numbering xmlns:wpc="http://schemas.microsoft.com/office/word/2010/wordprocessingCanvas" xmlns:mc="http://schemas.openxmlformats.org/markup-compatibility/2006" xmlns:o="urn:schemas-microsoft-com:office:office" xmlns:r="http://schemas.openxmlformats.org/officeDocument/2006/relationships" xmlns:m="http://schemas.openxmlformats.org/officeDocument/2006/math" xmlns:v="urn:schemas-microsoft-com:vml" xmlns:wp14="http://schemas.microsoft.com/office/word/2010/wordprocessingDrawing" xmlns:wp="http://schemas.openxmlformats.org/drawingml/2006/wordprocessingDrawing" xmlns:w10="urn:schemas-microsoft-com:office:word" xmlns:w="http://schemas.openxmlformats.org/wordprocessingml/2006/main" xmlns:w14="http://schemas.microsoft.com/office/word/2010/wordml" xmlns:w15="http://schemas.microsoft.com/office/word/2012/wordml" xmlns:wpg="http://schemas.microsoft.com/office/word/2010/wordprocessingGroup" xmlns:wpi="http://schemas.microsoft.com/office/word/2010/wordprocessingInk" xmlns:wne="http://schemas.microsoft.com/office/word/2006/wordml" xmlns:wps="http://schemas.microsoft.com/office/word/2010/wordprocessingShape" mc:Ignorable="w14 w15 wp14">
   <w:abstractNum w:abstractNumId="0">
+    <w:nsid w:val="09885BDA"/>
+    <w:multiLevelType w:val="hybridMultilevel"/>
+    <w:tmpl w:val="F704049C"/>
+    <w:lvl w:ilvl="0" w:tplc="04090001">
+      <w:start w:val="1"/>
+      <w:numFmt w:val="bullet"/>
+      <w:lvlText w:val=""/>
+      <w:lvlJc w:val="left"/>
+      <w:pPr>
+        <w:ind w:left="720" w:hanging="360"/>
+      </w:pPr>
+      <w:rPr>
+        <w:rFonts w:ascii="Symbol" w:hAnsi="Symbol" w:hint="default"/>
+      </w:rPr>
+    </w:lvl>
+    <w:lvl w:ilvl="1" w:tplc="04090003" w:tentative="1">
+      <w:start w:val="1"/>
+      <w:numFmt w:val="bullet"/>
+      <w:lvlText w:val="o"/>
+      <w:lvlJc w:val="left"/>
+      <w:pPr>
+        <w:ind w:left="1440" w:hanging="360"/>
+      </w:pPr>
+      <w:rPr>
+        <w:rFonts w:ascii="Courier New" w:hAnsi="Courier New" w:cs="Courier New" w:hint="default"/>
+      </w:rPr>
+    </w:lvl>
+    <w:lvl w:ilvl="2" w:tplc="04090005" w:tentative="1">
+      <w:start w:val="1"/>
+      <w:numFmt w:val="bullet"/>
+      <w:lvlText w:val=""/>
+      <w:lvlJc w:val="left"/>
+      <w:pPr>
+        <w:ind w:left="2160" w:hanging="360"/>
+      </w:pPr>
+      <w:rPr>
+        <w:rFonts w:ascii="Wingdings" w:hAnsi="Wingdings" w:hint="default"/>
+      </w:rPr>
+    </w:lvl>
+    <w:lvl w:ilvl="3" w:tplc="04090001" w:tentative="1">
+      <w:start w:val="1"/>
+      <w:numFmt w:val="bullet"/>
+      <w:lvlText w:val=""/>
+      <w:lvlJc w:val="left"/>
+      <w:pPr>
+        <w:ind w:left="2880" w:hanging="360"/>
+      </w:pPr>
+      <w:rPr>
+        <w:rFonts w:ascii="Symbol" w:hAnsi="Symbol" w:hint="default"/>
+      </w:rPr>
+    </w:lvl>
+    <w:lvl w:ilvl="4" w:tplc="04090003" w:tentative="1">
+      <w:start w:val="1"/>
+      <w:numFmt w:val="bullet"/>
+      <w:lvlText w:val="o"/>
+      <w:lvlJc w:val="left"/>
+      <w:pPr>
+        <w:ind w:left="3600" w:hanging="360"/>
+      </w:pPr>
+      <w:rPr>
+        <w:rFonts w:ascii="Courier New" w:hAnsi="Courier New" w:cs="Courier New" w:hint="default"/>
+      </w:rPr>
+    </w:lvl>
+    <w:lvl w:ilvl="5" w:tplc="04090005" w:tentative="1">
+      <w:start w:val="1"/>
+      <w:numFmt w:val="bullet"/>
+      <w:lvlText w:val=""/>
+      <w:lvlJc w:val="left"/>
+      <w:pPr>
+        <w:ind w:left="4320" w:hanging="360"/>
+      </w:pPr>
+      <w:rPr>
+        <w:rFonts w:ascii="Wingdings" w:hAnsi="Wingdings" w:hint="default"/>
+      </w:rPr>
+    </w:lvl>
+    <w:lvl w:ilvl="6" w:tplc="04090001" w:tentative="1">
+      <w:start w:val="1"/>
+      <w:numFmt w:val="bullet"/>
+      <w:lvlText w:val=""/>
+      <w:lvlJc w:val="left"/>
+      <w:pPr>
+        <w:ind w:left="5040" w:hanging="360"/>
+      </w:pPr>
+      <w:rPr>
+        <w:rFonts w:ascii="Symbol" w:hAnsi="Symbol" w:hint="default"/>
+      </w:rPr>
+    </w:lvl>
+    <w:lvl w:ilvl="7" w:tplc="04090003" w:tentative="1">
+      <w:start w:val="1"/>
+      <w:numFmt w:val="bullet"/>
+      <w:lvlText w:val="o"/>
+      <w:lvlJc w:val="left"/>
+      <w:pPr>
+        <w:ind w:left="5760" w:hanging="360"/>
+      </w:pPr>
+      <w:rPr>
+        <w:rFonts w:ascii="Courier New" w:hAnsi="Courier New" w:cs="Courier New" w:hint="default"/>
+      </w:rPr>
+    </w:lvl>
+    <w:lvl w:ilvl="8" w:tplc="04090005" w:tentative="1">
+      <w:start w:val="1"/>
+      <w:numFmt w:val="bullet"/>
+      <w:lvlText w:val=""/>
+      <w:lvlJc w:val="left"/>
+      <w:pPr>
+        <w:ind w:left="6480" w:hanging="360"/>
+      </w:pPr>
+      <w:rPr>
+        <w:rFonts w:ascii="Wingdings" w:hAnsi="Wingdings" w:hint="default"/>
+      </w:rPr>
+    </w:lvl>
+  </w:abstractNum>
+  <w:abstractNum w:abstractNumId="1">
     <w:nsid w:val="0FE57A4A"/>
     <w:multiLevelType w:val="hybridMultilevel"/>
     <w:tmpl w:val="13E8205E"/>
@@ -2445,7 +3007,7 @@
       </w:pPr>
     </w:lvl>
   </w:abstractNum>
-  <w:abstractNum w:abstractNumId="1">
+  <w:abstractNum w:abstractNumId="2">
     <w:nsid w:val="13C75C84"/>
     <w:multiLevelType w:val="hybridMultilevel"/>
     <w:tmpl w:val="348A0CC2"/>
@@ -2534,7 +3096,7 @@
       </w:pPr>
     </w:lvl>
   </w:abstractNum>
-  <w:abstractNum w:abstractNumId="2">
+  <w:abstractNum w:abstractNumId="3">
     <w:nsid w:val="344F0AC0"/>
     <w:multiLevelType w:val="hybridMultilevel"/>
     <w:tmpl w:val="BEBA6FDE"/>
@@ -2623,7 +3185,7 @@
       </w:pPr>
     </w:lvl>
   </w:abstractNum>
-  <w:abstractNum w:abstractNumId="3">
+  <w:abstractNum w:abstractNumId="4">
     <w:nsid w:val="35176439"/>
     <w:multiLevelType w:val="hybridMultilevel"/>
     <w:tmpl w:val="181C3A8C"/>
@@ -2712,7 +3274,7 @@
       </w:pPr>
     </w:lvl>
   </w:abstractNum>
-  <w:abstractNum w:abstractNumId="4">
+  <w:abstractNum w:abstractNumId="5">
     <w:nsid w:val="3BA31CD2"/>
     <w:multiLevelType w:val="hybridMultilevel"/>
     <w:tmpl w:val="9160A3D0"/>
@@ -2798,7 +3360,7 @@
       </w:pPr>
     </w:lvl>
   </w:abstractNum>
-  <w:abstractNum w:abstractNumId="5">
+  <w:abstractNum w:abstractNumId="6">
     <w:nsid w:val="3F3D3CDC"/>
     <w:multiLevelType w:val="hybridMultilevel"/>
     <w:tmpl w:val="1756960E"/>
@@ -2887,7 +3449,120 @@
       </w:pPr>
     </w:lvl>
   </w:abstractNum>
-  <w:abstractNum w:abstractNumId="6">
+  <w:abstractNum w:abstractNumId="7">
+    <w:nsid w:val="3FAB334B"/>
+    <w:multiLevelType w:val="hybridMultilevel"/>
+    <w:tmpl w:val="E73224F6"/>
+    <w:lvl w:ilvl="0" w:tplc="04090001">
+      <w:start w:val="1"/>
+      <w:numFmt w:val="bullet"/>
+      <w:lvlText w:val=""/>
+      <w:lvlJc w:val="left"/>
+      <w:pPr>
+        <w:ind w:left="720" w:hanging="360"/>
+      </w:pPr>
+      <w:rPr>
+        <w:rFonts w:ascii="Symbol" w:hAnsi="Symbol" w:hint="default"/>
+      </w:rPr>
+    </w:lvl>
+    <w:lvl w:ilvl="1" w:tplc="04090003" w:tentative="1">
+      <w:start w:val="1"/>
+      <w:numFmt w:val="bullet"/>
+      <w:lvlText w:val="o"/>
+      <w:lvlJc w:val="left"/>
+      <w:pPr>
+        <w:ind w:left="1440" w:hanging="360"/>
+      </w:pPr>
+      <w:rPr>
+        <w:rFonts w:ascii="Courier New" w:hAnsi="Courier New" w:cs="Courier New" w:hint="default"/>
+      </w:rPr>
+    </w:lvl>
+    <w:lvl w:ilvl="2" w:tplc="04090005" w:tentative="1">
+      <w:start w:val="1"/>
+      <w:numFmt w:val="bullet"/>
+      <w:lvlText w:val=""/>
+      <w:lvlJc w:val="left"/>
+      <w:pPr>
+        <w:ind w:left="2160" w:hanging="360"/>
+      </w:pPr>
+      <w:rPr>
+        <w:rFonts w:ascii="Wingdings" w:hAnsi="Wingdings" w:hint="default"/>
+      </w:rPr>
+    </w:lvl>
+    <w:lvl w:ilvl="3" w:tplc="04090001" w:tentative="1">
+      <w:start w:val="1"/>
+      <w:numFmt w:val="bullet"/>
+      <w:lvlText w:val=""/>
+      <w:lvlJc w:val="left"/>
+      <w:pPr>
+        <w:ind w:left="2880" w:hanging="360"/>
+      </w:pPr>
+      <w:rPr>
+        <w:rFonts w:ascii="Symbol" w:hAnsi="Symbol" w:hint="default"/>
+      </w:rPr>
+    </w:lvl>
+    <w:lvl w:ilvl="4" w:tplc="04090003" w:tentative="1">
+      <w:start w:val="1"/>
+      <w:numFmt w:val="bullet"/>
+      <w:lvlText w:val="o"/>
+      <w:lvlJc w:val="left"/>
+      <w:pPr>
+        <w:ind w:left="3600" w:hanging="360"/>
+      </w:pPr>
+      <w:rPr>
+        <w:rFonts w:ascii="Courier New" w:hAnsi="Courier New" w:cs="Courier New" w:hint="default"/>
+      </w:rPr>
+    </w:lvl>
+    <w:lvl w:ilvl="5" w:tplc="04090005" w:tentative="1">
+      <w:start w:val="1"/>
+      <w:numFmt w:val="bullet"/>
+      <w:lvlText w:val=""/>
+      <w:lvlJc w:val="left"/>
+      <w:pPr>
+        <w:ind w:left="4320" w:hanging="360"/>
+      </w:pPr>
+      <w:rPr>
+        <w:rFonts w:ascii="Wingdings" w:hAnsi="Wingdings" w:hint="default"/>
+      </w:rPr>
+    </w:lvl>
+    <w:lvl w:ilvl="6" w:tplc="04090001" w:tentative="1">
+      <w:start w:val="1"/>
+      <w:numFmt w:val="bullet"/>
+      <w:lvlText w:val=""/>
+      <w:lvlJc w:val="left"/>
+      <w:pPr>
+        <w:ind w:left="5040" w:hanging="360"/>
+      </w:pPr>
+      <w:rPr>
+        <w:rFonts w:ascii="Symbol" w:hAnsi="Symbol" w:hint="default"/>
+      </w:rPr>
+    </w:lvl>
+    <w:lvl w:ilvl="7" w:tplc="04090003" w:tentative="1">
+      <w:start w:val="1"/>
+      <w:numFmt w:val="bullet"/>
+      <w:lvlText w:val="o"/>
+      <w:lvlJc w:val="left"/>
+      <w:pPr>
+        <w:ind w:left="5760" w:hanging="360"/>
+      </w:pPr>
+      <w:rPr>
+        <w:rFonts w:ascii="Courier New" w:hAnsi="Courier New" w:cs="Courier New" w:hint="default"/>
+      </w:rPr>
+    </w:lvl>
+    <w:lvl w:ilvl="8" w:tplc="04090005" w:tentative="1">
+      <w:start w:val="1"/>
+      <w:numFmt w:val="bullet"/>
+      <w:lvlText w:val=""/>
+      <w:lvlJc w:val="left"/>
+      <w:pPr>
+        <w:ind w:left="6480" w:hanging="360"/>
+      </w:pPr>
+      <w:rPr>
+        <w:rFonts w:ascii="Wingdings" w:hAnsi="Wingdings" w:hint="default"/>
+      </w:rPr>
+    </w:lvl>
+  </w:abstractNum>
+  <w:abstractNum w:abstractNumId="8">
     <w:nsid w:val="44220C96"/>
     <w:multiLevelType w:val="hybridMultilevel"/>
     <w:tmpl w:val="AB58D48E"/>
@@ -2976,7 +3651,7 @@
       </w:pPr>
     </w:lvl>
   </w:abstractNum>
-  <w:abstractNum w:abstractNumId="7">
+  <w:abstractNum w:abstractNumId="9">
     <w:nsid w:val="474A3883"/>
     <w:multiLevelType w:val="hybridMultilevel"/>
     <w:tmpl w:val="E07C85D6"/>
@@ -3065,7 +3740,7 @@
       </w:pPr>
     </w:lvl>
   </w:abstractNum>
-  <w:abstractNum w:abstractNumId="8">
+  <w:abstractNum w:abstractNumId="10">
     <w:nsid w:val="52486CE1"/>
     <w:multiLevelType w:val="hybridMultilevel"/>
     <w:tmpl w:val="2D3819E2"/>
@@ -3154,7 +3829,7 @@
       </w:pPr>
     </w:lvl>
   </w:abstractNum>
-  <w:abstractNum w:abstractNumId="9">
+  <w:abstractNum w:abstractNumId="11">
     <w:nsid w:val="68A54F89"/>
     <w:multiLevelType w:val="hybridMultilevel"/>
     <w:tmpl w:val="020A89E0"/>
@@ -3243,7 +3918,7 @@
       </w:pPr>
     </w:lvl>
   </w:abstractNum>
-  <w:abstractNum w:abstractNumId="10">
+  <w:abstractNum w:abstractNumId="12">
     <w:nsid w:val="6C96054B"/>
     <w:multiLevelType w:val="hybridMultilevel"/>
     <w:tmpl w:val="68C8308C"/>
@@ -3356,7 +4031,120 @@
       </w:rPr>
     </w:lvl>
   </w:abstractNum>
-  <w:abstractNum w:abstractNumId="11">
+  <w:abstractNum w:abstractNumId="13">
+    <w:nsid w:val="714F3A95"/>
+    <w:multiLevelType w:val="hybridMultilevel"/>
+    <w:tmpl w:val="47EED9D4"/>
+    <w:lvl w:ilvl="0" w:tplc="04090001">
+      <w:start w:val="1"/>
+      <w:numFmt w:val="bullet"/>
+      <w:lvlText w:val=""/>
+      <w:lvlJc w:val="left"/>
+      <w:pPr>
+        <w:ind w:left="720" w:hanging="360"/>
+      </w:pPr>
+      <w:rPr>
+        <w:rFonts w:ascii="Symbol" w:hAnsi="Symbol" w:hint="default"/>
+      </w:rPr>
+    </w:lvl>
+    <w:lvl w:ilvl="1" w:tplc="04090003" w:tentative="1">
+      <w:start w:val="1"/>
+      <w:numFmt w:val="bullet"/>
+      <w:lvlText w:val="o"/>
+      <w:lvlJc w:val="left"/>
+      <w:pPr>
+        <w:ind w:left="1440" w:hanging="360"/>
+      </w:pPr>
+      <w:rPr>
+        <w:rFonts w:ascii="Courier New" w:hAnsi="Courier New" w:cs="Courier New" w:hint="default"/>
+      </w:rPr>
+    </w:lvl>
+    <w:lvl w:ilvl="2" w:tplc="04090005" w:tentative="1">
+      <w:start w:val="1"/>
+      <w:numFmt w:val="bullet"/>
+      <w:lvlText w:val=""/>
+      <w:lvlJc w:val="left"/>
+      <w:pPr>
+        <w:ind w:left="2160" w:hanging="360"/>
+      </w:pPr>
+      <w:rPr>
+        <w:rFonts w:ascii="Wingdings" w:hAnsi="Wingdings" w:hint="default"/>
+      </w:rPr>
+    </w:lvl>
+    <w:lvl w:ilvl="3" w:tplc="04090001" w:tentative="1">
+      <w:start w:val="1"/>
+      <w:numFmt w:val="bullet"/>
+      <w:lvlText w:val=""/>
+      <w:lvlJc w:val="left"/>
+      <w:pPr>
+        <w:ind w:left="2880" w:hanging="360"/>
+      </w:pPr>
+      <w:rPr>
+        <w:rFonts w:ascii="Symbol" w:hAnsi="Symbol" w:hint="default"/>
+      </w:rPr>
+    </w:lvl>
+    <w:lvl w:ilvl="4" w:tplc="04090003" w:tentative="1">
+      <w:start w:val="1"/>
+      <w:numFmt w:val="bullet"/>
+      <w:lvlText w:val="o"/>
+      <w:lvlJc w:val="left"/>
+      <w:pPr>
+        <w:ind w:left="3600" w:hanging="360"/>
+      </w:pPr>
+      <w:rPr>
+        <w:rFonts w:ascii="Courier New" w:hAnsi="Courier New" w:cs="Courier New" w:hint="default"/>
+      </w:rPr>
+    </w:lvl>
+    <w:lvl w:ilvl="5" w:tplc="04090005" w:tentative="1">
+      <w:start w:val="1"/>
+      <w:numFmt w:val="bullet"/>
+      <w:lvlText w:val=""/>
+      <w:lvlJc w:val="left"/>
+      <w:pPr>
+        <w:ind w:left="4320" w:hanging="360"/>
+      </w:pPr>
+      <w:rPr>
+        <w:rFonts w:ascii="Wingdings" w:hAnsi="Wingdings" w:hint="default"/>
+      </w:rPr>
+    </w:lvl>
+    <w:lvl w:ilvl="6" w:tplc="04090001" w:tentative="1">
+      <w:start w:val="1"/>
+      <w:numFmt w:val="bullet"/>
+      <w:lvlText w:val=""/>
+      <w:lvlJc w:val="left"/>
+      <w:pPr>
+        <w:ind w:left="5040" w:hanging="360"/>
+      </w:pPr>
+      <w:rPr>
+        <w:rFonts w:ascii="Symbol" w:hAnsi="Symbol" w:hint="default"/>
+      </w:rPr>
+    </w:lvl>
+    <w:lvl w:ilvl="7" w:tplc="04090003" w:tentative="1">
+      <w:start w:val="1"/>
+      <w:numFmt w:val="bullet"/>
+      <w:lvlText w:val="o"/>
+      <w:lvlJc w:val="left"/>
+      <w:pPr>
+        <w:ind w:left="5760" w:hanging="360"/>
+      </w:pPr>
+      <w:rPr>
+        <w:rFonts w:ascii="Courier New" w:hAnsi="Courier New" w:cs="Courier New" w:hint="default"/>
+      </w:rPr>
+    </w:lvl>
+    <w:lvl w:ilvl="8" w:tplc="04090005" w:tentative="1">
+      <w:start w:val="1"/>
+      <w:numFmt w:val="bullet"/>
+      <w:lvlText w:val=""/>
+      <w:lvlJc w:val="left"/>
+      <w:pPr>
+        <w:ind w:left="6480" w:hanging="360"/>
+      </w:pPr>
+      <w:rPr>
+        <w:rFonts w:ascii="Wingdings" w:hAnsi="Wingdings" w:hint="default"/>
+      </w:rPr>
+    </w:lvl>
+  </w:abstractNum>
+  <w:abstractNum w:abstractNumId="14">
     <w:nsid w:val="735E1FA8"/>
     <w:multiLevelType w:val="hybridMultilevel"/>
     <w:tmpl w:val="2196BF94"/>
@@ -3445,7 +4233,7 @@
       </w:pPr>
     </w:lvl>
   </w:abstractNum>
-  <w:abstractNum w:abstractNumId="12">
+  <w:abstractNum w:abstractNumId="15">
     <w:nsid w:val="7A60074D"/>
     <w:multiLevelType w:val="hybridMultilevel"/>
     <w:tmpl w:val="785CDB8C"/>
@@ -3535,43 +4323,52 @@
     </w:lvl>
   </w:abstractNum>
   <w:num w:numId="1">
+    <w:abstractNumId w:val="12"/>
+  </w:num>
+  <w:num w:numId="2">
+    <w:abstractNumId w:val="15"/>
+  </w:num>
+  <w:num w:numId="3">
+    <w:abstractNumId w:val="11"/>
+  </w:num>
+  <w:num w:numId="4">
+    <w:abstractNumId w:val="4"/>
+  </w:num>
+  <w:num w:numId="5">
+    <w:abstractNumId w:val="14"/>
+  </w:num>
+  <w:num w:numId="6">
+    <w:abstractNumId w:val="9"/>
+  </w:num>
+  <w:num w:numId="7">
+    <w:abstractNumId w:val="6"/>
+  </w:num>
+  <w:num w:numId="8">
     <w:abstractNumId w:val="10"/>
   </w:num>
-  <w:num w:numId="2">
-    <w:abstractNumId w:val="12"/>
-  </w:num>
-  <w:num w:numId="3">
-    <w:abstractNumId w:val="9"/>
-  </w:num>
-  <w:num w:numId="4">
+  <w:num w:numId="9">
     <w:abstractNumId w:val="3"/>
   </w:num>
-  <w:num w:numId="5">
-    <w:abstractNumId w:val="11"/>
+  <w:num w:numId="10">
+    <w:abstractNumId w:val="2"/>
   </w:num>
-  <w:num w:numId="6">
+  <w:num w:numId="11">
+    <w:abstractNumId w:val="1"/>
+  </w:num>
+  <w:num w:numId="12">
+    <w:abstractNumId w:val="8"/>
+  </w:num>
+  <w:num w:numId="13">
+    <w:abstractNumId w:val="5"/>
+  </w:num>
+  <w:num w:numId="14">
     <w:abstractNumId w:val="7"/>
   </w:num>
-  <w:num w:numId="7">
-    <w:abstractNumId w:val="5"/>
-  </w:num>
-  <w:num w:numId="8">
-    <w:abstractNumId w:val="8"/>
-  </w:num>
-  <w:num w:numId="9">
-    <w:abstractNumId w:val="2"/>
-  </w:num>
-  <w:num w:numId="10">
-    <w:abstractNumId w:val="1"/>
-  </w:num>
-  <w:num w:numId="11">
+  <w:num w:numId="15">
     <w:abstractNumId w:val="0"/>
   </w:num>
-  <w:num w:numId="12">
-    <w:abstractNumId w:val="6"/>
-  </w:num>
-  <w:num w:numId="13">
-    <w:abstractNumId w:val="4"/>
+  <w:num w:numId="16">
+    <w:abstractNumId w:val="13"/>
   </w:num>
 </w:numbering>
 </file>
@@ -4529,7 +5326,7 @@
 </file>
 
 <file path=customXml/itemProps1.xml><?xml version="1.0" encoding="utf-8"?>
-<ds:datastoreItem xmlns:ds="http://schemas.openxmlformats.org/officeDocument/2006/customXml" ds:itemID="{68B6FEAF-B47B-430C-9E80-A820F749A2DE}">
+<ds:datastoreItem xmlns:ds="http://schemas.openxmlformats.org/officeDocument/2006/customXml" ds:itemID="{F684FAD9-5323-4085-B1A0-33C9236F52AB}">
   <ds:schemaRefs>
     <ds:schemaRef ds:uri="http://schemas.openxmlformats.org/officeDocument/2006/bibliography"/>
   </ds:schemaRefs>

</xml_diff>

<commit_message>
Changes from review with CSDP team - Mona and Sachin.
</commit_message>
<xml_diff>
--- a/Misc/Advanced Analytics/OnPremDataSource/OnPremiseDataSourcePipeline.docx
+++ b/Misc/Advanced Analytics/OnPremDataSource/OnPremiseDataSourcePipeline.docx
@@ -193,6 +193,37 @@
       <w:r>
         <w:t>create a fully operationalized data pipeline in Azure that will (1) connect to your on-premise SQL server data source, (2) call AML batch execution service endpoint for scoring, and (3) copy the scores back to your on-premise SQL server data source. This pipeline will be scheduled to run automatically on an hourly schedule for you (until you stop it).</w:t>
       </w:r>
+      <w:r>
+        <w:t xml:space="preserve"> </w:t>
+      </w:r>
+    </w:p>
+    <w:p>
+      <w:pPr>
+        <w:pStyle w:val="Heading2"/>
+      </w:pPr>
+      <w:r>
+        <w:t>Assumptions</w:t>
+      </w:r>
+    </w:p>
+    <w:p>
+      <w:pPr>
+        <w:jc w:val="both"/>
+      </w:pPr>
+      <w:r>
+        <w:t>This document assumes user has an existing pre-published AML model and we will create operationalized machine learning model using the BES endpoint of that model.</w:t>
+      </w:r>
+      <w:r>
+        <w:t xml:space="preserve"> Second requirement is that in order to follow the instructions to create an operational pipeline use this document, the reader </w:t>
+      </w:r>
+      <w:r>
+        <w:rPr>
+          <w:i/>
+        </w:rPr>
+        <w:t>MUST</w:t>
+      </w:r>
+      <w:r>
+        <w:t xml:space="preserve"> have access (read / write) to an on-premise SQL server. </w:t>
+      </w:r>
     </w:p>
     <w:p>
       <w:pPr>
@@ -218,7 +249,11 @@
         <w:jc w:val="both"/>
       </w:pPr>
       <w:r>
-        <w:t>Building Azure Machine Learning model requires historical data, and perhaps lots of it based on the quality of the data. This is the reason why it is important to think about building data pipelines not just for building the model but also for getting scores from the model and integrating the results with your current business processes.</w:t>
+        <w:t xml:space="preserve">Building Azure Machine Learning model requires historical data, and perhaps lots of it based on the quality of the data. This is the reason why it is important to think about building data pipelines not just for building the model but also for getting scores from the model and integrating the results with your current </w:t>
+      </w:r>
+      <w:r>
+        <w:lastRenderedPageBreak/>
+        <w:t>business processes.</w:t>
       </w:r>
       <w:r>
         <w:t xml:space="preserve"> For our current use case we have divided this pipeline into 3 discrete parts each serving a specific objective and can be tested separately if desired. We start by giving you an over view of the big picture </w:t>
@@ -250,7 +285,6 @@
         <w:rPr>
           <w:noProof/>
         </w:rPr>
-        <w:lastRenderedPageBreak/>
         <w:drawing>
           <wp:inline distT="0" distB="0" distL="0" distR="0" wp14:anchorId="5EC81AFB" wp14:editId="3DBFF829">
             <wp:extent cx="5943600" cy="3291840"/>
@@ -296,14 +330,27 @@
       <w:r>
         <w:t xml:space="preserve">Figure </w:t>
       </w:r>
-      <w:fldSimple w:instr=" SEQ Figure \* ARABIC ">
-        <w:r>
-          <w:rPr>
-            <w:noProof/>
-          </w:rPr>
-          <w:t>1</w:t>
-        </w:r>
-      </w:fldSimple>
+      <w:r>
+        <w:fldChar w:fldCharType="begin"/>
+      </w:r>
+      <w:r>
+        <w:instrText xml:space="preserve"> SEQ Figure \* ARABIC </w:instrText>
+      </w:r>
+      <w:r>
+        <w:fldChar w:fldCharType="separate"/>
+      </w:r>
+      <w:r>
+        <w:rPr>
+          <w:noProof/>
+        </w:rPr>
+        <w:t>1</w:t>
+      </w:r>
+      <w:r>
+        <w:rPr>
+          <w:noProof/>
+        </w:rPr>
+        <w:fldChar w:fldCharType="end"/>
+      </w:r>
       <w:r>
         <w:t>: Overall Architecture of E2E data pipeline for On-Premise data source</w:t>
       </w:r>
@@ -582,6 +629,7 @@
         <w:jc w:val="both"/>
       </w:pPr>
       <w:r>
+        <w:lastRenderedPageBreak/>
         <w:t xml:space="preserve">The </w:t>
       </w:r>
       <w:r>
@@ -609,24 +657,9 @@
     </w:p>
     <w:p>
       <w:pPr>
-        <w:pStyle w:val="ListParagraph"/>
-        <w:ind w:left="1080"/>
-        <w:jc w:val="both"/>
-      </w:pPr>
-    </w:p>
-    <w:p>
-      <w:pPr>
-        <w:pStyle w:val="ListParagraph"/>
-        <w:ind w:left="1080"/>
-        <w:jc w:val="both"/>
-      </w:pPr>
-    </w:p>
-    <w:p>
-      <w:pPr>
         <w:pStyle w:val="Heading2"/>
       </w:pPr>
       <w:r>
-        <w:lastRenderedPageBreak/>
         <w:t>Walkthrough</w:t>
       </w:r>
     </w:p>
@@ -634,12 +667,16 @@
     <w:p>
       <w:pPr>
         <w:pStyle w:val="Heading3"/>
+        <w:jc w:val="both"/>
       </w:pPr>
       <w:r>
         <w:t>Create ADF and Setup Data Management Gateway</w:t>
       </w:r>
     </w:p>
     <w:p>
+      <w:pPr>
+        <w:jc w:val="both"/>
+      </w:pPr>
       <w:r>
         <w:t xml:space="preserve">First few steps in creating an E2E data pipeline to connect to an on-premise </w:t>
       </w:r>
@@ -716,48 +753,182 @@
         <w:t xml:space="preserve"> before returning to this document.</w:t>
       </w:r>
       <w:r>
-        <w:t xml:space="preserve"> Use the following values for ‘ResourceGruopName’ and ‘DataFactoryName’ as you follow instructions for creating ADF.</w:t>
+        <w:t xml:space="preserve"> Use the following values for </w:t>
+      </w:r>
+      <w:r>
+        <w:t>‘ResourceGr</w:t>
+      </w:r>
+      <w:r>
+        <w:t>o</w:t>
+      </w:r>
+      <w:r>
+        <w:t>u</w:t>
+      </w:r>
+      <w:r>
+        <w:t>pName’ and ‘DataFactoryName’ as you follow instructions for creating ADF.</w:t>
       </w:r>
     </w:p>
     <w:p>
       <w:pPr>
         <w:spacing w:after="0" w:line="240" w:lineRule="auto"/>
-        <w:rPr>
-          <w:sz w:val="20"/>
-          <w:szCs w:val="20"/>
-        </w:rPr>
-      </w:pPr>
-      <w:r>
-        <w:rPr>
-          <w:sz w:val="20"/>
-          <w:szCs w:val="20"/>
-        </w:rPr>
-        <w:t xml:space="preserve">-ResourceGroupName OnPremPipelineRG </w:t>
+        <w:jc w:val="both"/>
+        <w:rPr>
+          <w:sz w:val="20"/>
+          <w:szCs w:val="20"/>
+        </w:rPr>
+      </w:pPr>
+      <w:r>
+        <w:rPr>
+          <w:sz w:val="20"/>
+          <w:szCs w:val="20"/>
+        </w:rPr>
+        <w:t>ResourceGroupName</w:t>
+      </w:r>
+      <w:r>
+        <w:rPr>
+          <w:sz w:val="20"/>
+          <w:szCs w:val="20"/>
+        </w:rPr>
+        <w:t xml:space="preserve"> =&gt; </w:t>
+      </w:r>
+      <w:r>
+        <w:rPr>
+          <w:i/>
+          <w:sz w:val="20"/>
+          <w:szCs w:val="20"/>
+        </w:rPr>
+        <w:t>OnPremPipelineRG</w:t>
+      </w:r>
+      <w:r>
+        <w:rPr>
+          <w:sz w:val="20"/>
+          <w:szCs w:val="20"/>
+        </w:rPr>
+        <w:t xml:space="preserve"> </w:t>
       </w:r>
     </w:p>
     <w:p>
       <w:pPr>
         <w:spacing w:after="240" w:line="240" w:lineRule="auto"/>
-      </w:pPr>
-      <w:r>
-        <w:rPr>
-          <w:sz w:val="20"/>
-          <w:szCs w:val="20"/>
-        </w:rPr>
-        <w:t>-DataFactoryName OnPremPipeline</w:t>
+        <w:jc w:val="both"/>
+      </w:pPr>
+      <w:r>
+        <w:rPr>
+          <w:sz w:val="20"/>
+          <w:szCs w:val="20"/>
+        </w:rPr>
+        <w:t>DataFactoryName</w:t>
+      </w:r>
+      <w:r>
+        <w:rPr>
+          <w:sz w:val="20"/>
+          <w:szCs w:val="20"/>
+        </w:rPr>
+        <w:t xml:space="preserve"> =&gt;</w:t>
+      </w:r>
+      <w:r>
+        <w:rPr>
+          <w:sz w:val="20"/>
+          <w:szCs w:val="20"/>
+        </w:rPr>
+        <w:t xml:space="preserve"> </w:t>
+      </w:r>
+      <w:r>
+        <w:rPr>
+          <w:i/>
+          <w:sz w:val="20"/>
+          <w:szCs w:val="20"/>
+        </w:rPr>
+        <w:t>OnPremPipeline</w:t>
       </w:r>
     </w:p>
     <w:p>
       <w:pPr>
         <w:pStyle w:val="Heading3"/>
+        <w:jc w:val="both"/>
       </w:pPr>
       <w:r>
         <w:t>Create Sample Input Data</w:t>
       </w:r>
     </w:p>
     <w:p>
-      <w:r>
-        <w:t xml:space="preserve">Next, we create sample tables and insert some data to those to provide as input to the data pipelines in the next section. Use the </w:t>
+      <w:pPr>
+        <w:jc w:val="both"/>
+      </w:pPr>
+      <w:r>
+        <w:t>Next,</w:t>
+      </w:r>
+      <w:r>
+        <w:t xml:space="preserve"> on an on-prem SQL Server</w:t>
+      </w:r>
+      <w:r>
+        <w:t xml:space="preserve"> we create tables</w:t>
+      </w:r>
+      <w:r>
+        <w:t xml:space="preserve"> called ‘</w:t>
+      </w:r>
+      <w:r>
+        <w:t>InputStatsData</w:t>
+      </w:r>
+      <w:r>
+        <w:t>’ and ‘</w:t>
+      </w:r>
+      <w:r>
+        <w:t>Scores</w:t>
+      </w:r>
+      <w:r>
+        <w:t xml:space="preserve">’. </w:t>
+      </w:r>
+      <w:r>
+        <w:t xml:space="preserve"> </w:t>
+      </w:r>
+      <w:r>
+        <w:t>Then, we i</w:t>
+      </w:r>
+      <w:r>
+        <w:t xml:space="preserve">nsert some </w:t>
+      </w:r>
+      <w:r>
+        <w:t xml:space="preserve">sample </w:t>
+      </w:r>
+      <w:r>
+        <w:t xml:space="preserve">data </w:t>
+      </w:r>
+      <w:r>
+        <w:t xml:space="preserve">into the </w:t>
+      </w:r>
+      <w:r>
+        <w:rPr>
+          <w:i/>
+        </w:rPr>
+        <w:t>InputStatsData</w:t>
+      </w:r>
+      <w:r>
+        <w:t xml:space="preserve"> table that acts</w:t>
+      </w:r>
+      <w:r>
+        <w:t xml:space="preserve"> as input </w:t>
+      </w:r>
+      <w:r>
+        <w:t>data source for</w:t>
+      </w:r>
+      <w:r>
+        <w:t xml:space="preserve"> the data pipelines in the next section.</w:t>
+      </w:r>
+      <w:r>
+        <w:t xml:space="preserve"> The </w:t>
+      </w:r>
+      <w:r>
+        <w:rPr>
+          <w:i/>
+        </w:rPr>
+        <w:t>Scores</w:t>
+      </w:r>
+      <w:r>
+        <w:t xml:space="preserve"> table will hold the output from the Azure machine learning model.</w:t>
+      </w:r>
+      <w:r>
+        <w:t xml:space="preserve"> Use the </w:t>
       </w:r>
       <w:hyperlink r:id="rId10" w:history="1">
         <w:r>
@@ -773,13 +944,91 @@
     </w:p>
     <w:p>
       <w:pPr>
+        <w:jc w:val="both"/>
+      </w:pPr>
+      <w:r>
+        <w:t>If the reader has an existing dataset</w:t>
+      </w:r>
+      <w:r>
+        <w:t xml:space="preserve"> or table in</w:t>
+      </w:r>
+      <w:r>
+        <w:t xml:space="preserve"> an on-prem SQL server that she wants to use </w:t>
+      </w:r>
+      <w:r>
+        <w:t xml:space="preserve">for scoring, she can modify the </w:t>
+      </w:r>
+      <w:r>
+        <w:t>"tableName</w:t>
+      </w:r>
+      <w:r>
+        <w:t xml:space="preserve">” </w:t>
+      </w:r>
+      <w:r>
+        <w:t>property</w:t>
+      </w:r>
+      <w:r>
+        <w:t xml:space="preserve"> in </w:t>
+      </w:r>
+      <w:hyperlink r:id="rId11" w:history="1">
+        <w:r>
+          <w:rPr>
+            <w:rStyle w:val="Hyperlink"/>
+          </w:rPr>
+          <w:t>InputOnPremSQLTable</w:t>
+        </w:r>
+      </w:hyperlink>
+      <w:r>
+        <w:t xml:space="preserve"> definition to reflect the desired table name </w:t>
+      </w:r>
+      <w:r>
+        <w:t>from</w:t>
+      </w:r>
+      <w:r>
+        <w:t xml:space="preserve"> the SQL database. Default value for this property is shown below.</w:t>
+      </w:r>
+    </w:p>
+    <w:p>
+      <w:pPr>
+        <w:jc w:val="both"/>
+        <w:rPr>
+          <w:i/>
+        </w:rPr>
+      </w:pPr>
+      <w:r>
+        <w:rPr>
+          <w:i/>
+        </w:rPr>
+        <w:t>"tableName": "InputStatsData"</w:t>
+      </w:r>
+    </w:p>
+    <w:p>
+      <w:pPr>
+        <w:jc w:val="both"/>
+      </w:pPr>
+      <w:r>
+        <w:t>The user must still create an output table called ‘</w:t>
+      </w:r>
+      <w:r>
+        <w:t>Scores’</w:t>
+      </w:r>
+      <w:r>
+        <w:t xml:space="preserve"> described earlier to store on-premise the results of AML predictions (a.k.a scoring).</w:t>
+      </w:r>
+    </w:p>
+    <w:p>
+      <w:pPr>
         <w:pStyle w:val="Heading3"/>
+        <w:jc w:val="both"/>
       </w:pPr>
       <w:r>
         <w:t>Create Data Pipelines</w:t>
       </w:r>
     </w:p>
     <w:p>
+      <w:pPr>
+        <w:jc w:val="both"/>
+      </w:pPr>
       <w:r>
         <w:t xml:space="preserve">Finally, </w:t>
       </w:r>
@@ -799,6 +1048,7 @@
     <w:p>
       <w:pPr>
         <w:pStyle w:val="Heading3"/>
+        <w:jc w:val="both"/>
       </w:pPr>
       <w:r>
         <w:t>The Ingress</w:t>
@@ -811,6 +1061,9 @@
       </w:r>
     </w:p>
     <w:p>
+      <w:pPr>
+        <w:jc w:val="both"/>
+      </w:pPr>
       <w:r>
         <w:t>The ingress pipeline is the first section of the overall data pipeline we will create in this document. Figure below highlights the ingress portion from the overall architecture.</w:t>
       </w:r>
@@ -818,11 +1071,13 @@
     <w:p>
       <w:pPr>
         <w:keepNext/>
+        <w:jc w:val="both"/>
       </w:pPr>
       <w:r>
         <w:rPr>
           <w:noProof/>
         </w:rPr>
+        <w:lastRenderedPageBreak/>
         <w:drawing>
           <wp:inline distT="0" distB="0" distL="0" distR="0" wp14:anchorId="22640A80" wp14:editId="72F3A4B7">
             <wp:extent cx="5666218" cy="3098259"/>
@@ -839,7 +1094,7 @@
                     <pic:cNvPicPr/>
                   </pic:nvPicPr>
                   <pic:blipFill>
-                    <a:blip r:embed="rId11"/>
+                    <a:blip r:embed="rId12"/>
                     <a:stretch>
                       <a:fillRect/>
                     </a:stretch>
@@ -863,18 +1118,32 @@
     <w:p>
       <w:pPr>
         <w:pStyle w:val="Caption"/>
+        <w:jc w:val="both"/>
       </w:pPr>
       <w:r>
         <w:t xml:space="preserve">Figure </w:t>
       </w:r>
-      <w:fldSimple w:instr=" SEQ Figure \* ARABIC ">
-        <w:r>
-          <w:rPr>
-            <w:noProof/>
-          </w:rPr>
-          <w:t>2</w:t>
-        </w:r>
-      </w:fldSimple>
+      <w:r>
+        <w:fldChar w:fldCharType="begin"/>
+      </w:r>
+      <w:r>
+        <w:instrText xml:space="preserve"> SEQ Figure \* ARABIC </w:instrText>
+      </w:r>
+      <w:r>
+        <w:fldChar w:fldCharType="separate"/>
+      </w:r>
+      <w:r>
+        <w:rPr>
+          <w:noProof/>
+        </w:rPr>
+        <w:t>2</w:t>
+      </w:r>
+      <w:r>
+        <w:rPr>
+          <w:noProof/>
+        </w:rPr>
+        <w:fldChar w:fldCharType="end"/>
+      </w:r>
       <w:r>
         <w:t xml:space="preserve">: Ingress </w:t>
       </w:r>
@@ -886,6 +1155,9 @@
       </w:r>
     </w:p>
     <w:p>
+      <w:pPr>
+        <w:jc w:val="both"/>
+      </w:pPr>
       <w:r>
         <w:t xml:space="preserve">This pipeline connects your company’s on-premise SQL Server (in your data center or lab) to Azure Cloud via the data management gateway installed in the one of the previous steps. The </w:t>
       </w:r>
@@ -895,7 +1167,7 @@
         </w:rPr>
         <w:t xml:space="preserve">ADF </w:t>
       </w:r>
-      <w:hyperlink r:id="rId12" w:anchor="terminology" w:history="1">
+      <w:hyperlink r:id="rId13" w:anchor="terminology" w:history="1">
         <w:r>
           <w:rPr>
             <w:rStyle w:val="Hyperlink"/>
@@ -905,11 +1177,7 @@
         </w:r>
       </w:hyperlink>
       <w:r>
-        <w:t xml:space="preserve"> (shown in </w:t>
-      </w:r>
-      <w:r>
-        <w:lastRenderedPageBreak/>
-        <w:t xml:space="preserve">blue in the picture above) itself will run a </w:t>
+        <w:t xml:space="preserve"> (shown in blue in the picture above) itself will run a </w:t>
       </w:r>
       <w:r>
         <w:rPr>
@@ -920,7 +1188,7 @@
       <w:r>
         <w:t xml:space="preserve"> activity to copy the data between SQL server database(s) and Azure Blob Storage. This is a good time to quickly take a break and review some of the ADF terminology </w:t>
       </w:r>
-      <w:hyperlink r:id="rId13" w:anchor="terminology" w:history="1">
+      <w:hyperlink r:id="rId14" w:anchor="terminology" w:history="1">
         <w:r>
           <w:rPr>
             <w:rStyle w:val="Hyperlink"/>
@@ -931,7 +1199,7 @@
       <w:r>
         <w:t xml:space="preserve"> and then install </w:t>
       </w:r>
-      <w:hyperlink r:id="rId14" w:anchor="Install" w:history="1">
+      <w:hyperlink r:id="rId15" w:anchor="Install" w:history="1">
         <w:r>
           <w:rPr>
             <w:rStyle w:val="Hyperlink"/>
@@ -944,10 +1212,13 @@
       </w:r>
     </w:p>
     <w:p>
+      <w:pPr>
+        <w:jc w:val="both"/>
+      </w:pPr>
       <w:r>
         <w:t xml:space="preserve">Next we will use ADF </w:t>
       </w:r>
-      <w:hyperlink r:id="rId15" w:history="1">
+      <w:hyperlink r:id="rId16" w:history="1">
         <w:r>
           <w:rPr>
             <w:rStyle w:val="Hyperlink"/>
@@ -966,6 +1237,9 @@
       </w:r>
     </w:p>
     <w:p>
+      <w:pPr>
+        <w:jc w:val="both"/>
+      </w:pPr>
       <w:r>
         <w:rPr>
           <w:rStyle w:val="Heading4Char"/>
@@ -989,14 +1263,318 @@
           <w:ilvl w:val="0"/>
           <w:numId w:val="3"/>
         </w:numPr>
-      </w:pPr>
-      <w:r>
-        <w:t xml:space="preserve">On-premise SQL Table definition: </w:t>
+        <w:jc w:val="both"/>
+      </w:pPr>
+      <w:r>
+        <w:t xml:space="preserve">Prepare Azure PowerShell to run ADF commands. Open PowerShell and run the following commands: </w:t>
+      </w:r>
+    </w:p>
+    <w:p>
+      <w:pPr>
+        <w:pStyle w:val="ListParagraph"/>
+        <w:jc w:val="both"/>
+      </w:pPr>
+      <w:r>
+        <w:t>a) Switch to correct PowerShell mode:</w:t>
+      </w:r>
+    </w:p>
+    <w:p>
+      <w:pPr>
+        <w:pStyle w:val="ListParagraph"/>
+        <w:ind w:firstLine="720"/>
+        <w:jc w:val="both"/>
+        <w:rPr>
+          <w:sz w:val="20"/>
+          <w:szCs w:val="20"/>
+        </w:rPr>
+      </w:pPr>
+      <w:r>
+        <w:rPr>
+          <w:sz w:val="20"/>
+          <w:szCs w:val="20"/>
+        </w:rPr>
+        <w:t>Switch-AzureMode AzureResourceManager</w:t>
+      </w:r>
+    </w:p>
+    <w:p>
+      <w:pPr>
+        <w:ind w:left="720"/>
+        <w:jc w:val="both"/>
+      </w:pPr>
+      <w:r>
+        <w:t>b) Add your Azure Subscription</w:t>
+      </w:r>
+      <w:r>
+        <w:t xml:space="preserve"> </w:t>
+      </w:r>
+      <w:r>
+        <w:t>Account:</w:t>
+      </w:r>
+    </w:p>
+    <w:p>
+      <w:pPr>
+        <w:pStyle w:val="ListParagraph"/>
+        <w:ind w:firstLine="720"/>
+        <w:jc w:val="both"/>
+      </w:pPr>
+      <w:r>
+        <w:rPr>
+          <w:sz w:val="20"/>
+          <w:szCs w:val="20"/>
+        </w:rPr>
+        <w:t>Add-AzureAccount</w:t>
+      </w:r>
+    </w:p>
+    <w:p>
+      <w:pPr>
+        <w:pStyle w:val="ListParagraph"/>
+        <w:jc w:val="both"/>
+      </w:pPr>
+    </w:p>
+    <w:p>
+      <w:pPr>
+        <w:pStyle w:val="ListParagraph"/>
+        <w:jc w:val="both"/>
+      </w:pPr>
+    </w:p>
+    <w:p>
+      <w:pPr>
+        <w:pStyle w:val="ListParagraph"/>
+        <w:numPr>
+          <w:ilvl w:val="0"/>
+          <w:numId w:val="3"/>
+        </w:numPr>
+        <w:jc w:val="both"/>
+      </w:pPr>
+      <w:r>
+        <w:t xml:space="preserve">Create Linked Services: </w:t>
+      </w:r>
+    </w:p>
+    <w:p>
+      <w:pPr>
+        <w:pStyle w:val="ListParagraph"/>
+        <w:jc w:val="both"/>
+      </w:pPr>
+      <w:r>
+        <w:t xml:space="preserve">a) In the PowerShell run the following command and provide it the location of </w:t>
+      </w:r>
+      <w:hyperlink r:id="rId17" w:history="1">
+        <w:r>
+          <w:rPr>
+            <w:rStyle w:val="Hyperlink"/>
+          </w:rPr>
+          <w:t>OnPremSQLLinkedService</w:t>
+        </w:r>
+      </w:hyperlink>
+      <w:r>
+        <w:rPr>
+          <w:color w:val="2E74B5" w:themeColor="accent1" w:themeShade="BF"/>
+        </w:rPr>
+        <w:t xml:space="preserve"> </w:t>
+      </w:r>
+      <w:r>
+        <w:t xml:space="preserve">definition on your computer to create an ADF </w:t>
+      </w:r>
+      <w:r>
+        <w:rPr>
+          <w:i/>
+        </w:rPr>
+        <w:t>LinkedService</w:t>
+      </w:r>
+      <w:r>
+        <w:t xml:space="preserve"> connecting for your on-premise SQL server.</w:t>
+      </w:r>
+    </w:p>
+    <w:p>
+      <w:pPr>
+        <w:pStyle w:val="ListParagraph"/>
+        <w:jc w:val="both"/>
+        <w:rPr>
+          <w:sz w:val="20"/>
+          <w:szCs w:val="20"/>
+        </w:rPr>
+      </w:pPr>
+    </w:p>
+    <w:p>
+      <w:pPr>
+        <w:pStyle w:val="ListParagraph"/>
+        <w:ind w:left="1440"/>
+        <w:jc w:val="both"/>
+        <w:rPr>
+          <w:color w:val="000000" w:themeColor="text1"/>
+          <w:sz w:val="20"/>
+          <w:szCs w:val="20"/>
+        </w:rPr>
+      </w:pPr>
+      <w:r>
+        <w:rPr>
+          <w:color w:val="000000" w:themeColor="text1"/>
+          <w:sz w:val="20"/>
+          <w:szCs w:val="20"/>
+        </w:rPr>
+        <w:t xml:space="preserve">New-AzureDataFactoryLinkedService -ResourceGroupName OnPremPipelineRG -DataFactoryName OnPremPipeline –File &lt; location of </w:t>
+      </w:r>
+      <w:r>
+        <w:rPr>
+          <w:color w:val="000000" w:themeColor="text1"/>
+        </w:rPr>
+        <w:t>SQL Linked Service</w:t>
+      </w:r>
+      <w:r>
+        <w:rPr>
+          <w:color w:val="000000" w:themeColor="text1"/>
+          <w:sz w:val="20"/>
+          <w:szCs w:val="20"/>
+        </w:rPr>
+        <w:t xml:space="preserve"> definition &gt;</w:t>
+      </w:r>
+    </w:p>
+    <w:p>
+      <w:pPr>
+        <w:pStyle w:val="ListParagraph"/>
+        <w:jc w:val="both"/>
+      </w:pPr>
+      <w:r>
+        <w:rPr>
+          <w:color w:val="000000" w:themeColor="text1"/>
+          <w:sz w:val="20"/>
+          <w:szCs w:val="20"/>
+        </w:rPr>
+        <w:lastRenderedPageBreak/>
+        <w:t xml:space="preserve">b) </w:t>
+      </w:r>
+      <w:r>
+        <w:t xml:space="preserve">In the PowerShell run the following command and provide it the location of </w:t>
+      </w:r>
+      <w:hyperlink r:id="rId18" w:history="1">
+        <w:r>
+          <w:rPr>
+            <w:rStyle w:val="Hyperlink"/>
+          </w:rPr>
+          <w:t>BlobLinkedService</w:t>
+        </w:r>
+      </w:hyperlink>
+      <w:r>
+        <w:t xml:space="preserve"> </w:t>
+      </w:r>
+      <w:r>
+        <w:t xml:space="preserve">definition on your computer to create an ADF </w:t>
+      </w:r>
+      <w:r>
+        <w:rPr>
+          <w:i/>
+        </w:rPr>
+        <w:t>LinkedService</w:t>
+      </w:r>
+      <w:r>
+        <w:t xml:space="preserve"> connecting for your </w:t>
+      </w:r>
+      <w:r>
+        <w:t>Azure Blob Storage Account</w:t>
+      </w:r>
+      <w:r>
+        <w:t>.</w:t>
+      </w:r>
+    </w:p>
+    <w:p>
+      <w:pPr>
+        <w:pStyle w:val="ListParagraph"/>
+        <w:ind w:left="1440"/>
+        <w:jc w:val="both"/>
+        <w:rPr>
+          <w:color w:val="000000" w:themeColor="text1"/>
+          <w:sz w:val="20"/>
+          <w:szCs w:val="20"/>
+        </w:rPr>
+      </w:pPr>
+    </w:p>
+    <w:p>
+      <w:pPr>
+        <w:pStyle w:val="ListParagraph"/>
+        <w:ind w:left="1440"/>
+        <w:jc w:val="both"/>
+        <w:rPr>
+          <w:color w:val="000000" w:themeColor="text1"/>
+          <w:sz w:val="20"/>
+          <w:szCs w:val="20"/>
+        </w:rPr>
+      </w:pPr>
+      <w:r>
+        <w:rPr>
+          <w:color w:val="000000" w:themeColor="text1"/>
+          <w:sz w:val="20"/>
+          <w:szCs w:val="20"/>
+        </w:rPr>
+        <w:t xml:space="preserve">New-AzureDataFactoryLinkedService -ResourceGroupName OnPremPipelineRG -DataFactoryName OnPremPipeline –File &lt; location of </w:t>
+      </w:r>
+      <w:r>
+        <w:rPr>
+          <w:color w:val="000000" w:themeColor="text1"/>
+        </w:rPr>
+        <w:t>SQL Linked Service</w:t>
+      </w:r>
+      <w:r>
+        <w:rPr>
+          <w:color w:val="000000" w:themeColor="text1"/>
+          <w:sz w:val="20"/>
+          <w:szCs w:val="20"/>
+        </w:rPr>
+        <w:t xml:space="preserve"> definition &gt;</w:t>
+      </w:r>
+    </w:p>
+    <w:p>
+      <w:pPr>
+        <w:pStyle w:val="ListParagraph"/>
+        <w:ind w:left="1440"/>
+        <w:jc w:val="both"/>
+        <w:rPr>
+          <w:color w:val="000000" w:themeColor="text1"/>
+          <w:sz w:val="20"/>
+          <w:szCs w:val="20"/>
+        </w:rPr>
+      </w:pPr>
+    </w:p>
+    <w:p>
+      <w:pPr>
+        <w:pStyle w:val="ListParagraph"/>
+        <w:numPr>
+          <w:ilvl w:val="0"/>
+          <w:numId w:val="3"/>
+        </w:numPr>
+        <w:jc w:val="both"/>
+      </w:pPr>
+      <w:r>
+        <w:t xml:space="preserve">Create input and output datasets: </w:t>
+      </w:r>
+    </w:p>
+    <w:p>
+      <w:pPr>
+        <w:pStyle w:val="ListParagraph"/>
+        <w:jc w:val="both"/>
+      </w:pPr>
+    </w:p>
+    <w:p>
+      <w:pPr>
+        <w:pStyle w:val="ListParagraph"/>
+        <w:numPr>
+          <w:ilvl w:val="0"/>
+          <w:numId w:val="21"/>
+        </w:numPr>
+        <w:jc w:val="both"/>
+      </w:pPr>
+      <w:r>
+        <w:t>Create SQL Table</w:t>
+      </w:r>
+      <w:r>
+        <w:t xml:space="preserve"> Schema</w:t>
+      </w:r>
+      <w:r>
+        <w:t xml:space="preserve">: </w:t>
       </w:r>
       <w:r>
         <w:t xml:space="preserve">Open PowerShell and run the following command and provide it the location of </w:t>
       </w:r>
-      <w:hyperlink r:id="rId16" w:history="1">
+      <w:hyperlink r:id="rId19" w:history="1">
         <w:r>
           <w:rPr>
             <w:rStyle w:val="Hyperlink"/>
@@ -1005,89 +1583,20 @@
         </w:r>
       </w:hyperlink>
       <w:r>
-        <w:t xml:space="preserve"> definition on your computer</w:t>
-      </w:r>
-      <w:r>
-        <w:t xml:space="preserve"> to create an ADF schema (table) mapping for your on-premise SQL table containing the input data for the machine learning model</w:t>
-      </w:r>
-      <w:r>
-        <w:t>.</w:t>
-      </w:r>
-    </w:p>
-    <w:p>
-      <w:pPr>
-        <w:ind w:left="720"/>
-      </w:pPr>
-      <w:r>
-        <w:t>a</w:t>
-      </w:r>
-      <w:r>
-        <w:t>) Switch to correct PowerShell mode:</w:t>
-      </w:r>
+        <w:t xml:space="preserve"> definition on your computer to create an ADF schema (table) mapping for your on-premise SQL table containing the input data for the machine learning model.</w:t>
+      </w:r>
+    </w:p>
+    <w:p>
+      <w:pPr>
+        <w:pStyle w:val="ListParagraph"/>
+        <w:ind w:left="1080"/>
+        <w:jc w:val="both"/>
+      </w:pPr>
     </w:p>
     <w:p>
       <w:pPr>
         <w:ind w:left="1440"/>
-        <w:rPr>
-          <w:sz w:val="20"/>
-          <w:szCs w:val="20"/>
-        </w:rPr>
-      </w:pPr>
-      <w:r>
-        <w:rPr>
-          <w:sz w:val="20"/>
-          <w:szCs w:val="20"/>
-        </w:rPr>
-        <w:t>Switch-AzureMode AzureResourceManager</w:t>
-      </w:r>
-    </w:p>
-    <w:p>
-      <w:pPr>
-        <w:ind w:left="720"/>
-      </w:pPr>
-      <w:r>
-        <w:t>b</w:t>
-      </w:r>
-      <w:r>
-        <w:t>) Add your Azure Subscription Account:</w:t>
-      </w:r>
-    </w:p>
-    <w:p>
-      <w:pPr>
-        <w:ind w:left="1440"/>
-        <w:rPr>
-          <w:sz w:val="20"/>
-          <w:szCs w:val="20"/>
-        </w:rPr>
-      </w:pPr>
-      <w:r>
-        <w:rPr>
-          <w:sz w:val="20"/>
-          <w:szCs w:val="20"/>
-        </w:rPr>
-        <w:t>Add-AzureAccount</w:t>
-      </w:r>
-    </w:p>
-    <w:p>
-      <w:pPr>
-        <w:ind w:left="720"/>
-      </w:pPr>
-      <w:r>
-        <w:t>c</w:t>
-      </w:r>
-      <w:r>
-        <w:t>) Create SQL Table</w:t>
-      </w:r>
-      <w:r>
-        <w:t xml:space="preserve"> Schema</w:t>
-      </w:r>
-      <w:r>
-        <w:t xml:space="preserve">: </w:t>
-      </w:r>
-    </w:p>
-    <w:p>
-      <w:pPr>
-        <w:ind w:left="1440"/>
+        <w:jc w:val="both"/>
         <w:rPr>
           <w:sz w:val="20"/>
           <w:szCs w:val="20"/>
@@ -1135,7 +1644,7 @@
         </w:rPr>
         <w:t xml:space="preserve">&lt; location of </w:t>
       </w:r>
-      <w:hyperlink r:id="rId17" w:history="1">
+      <w:hyperlink r:id="rId20" w:history="1">
         <w:r>
           <w:rPr>
             <w:rStyle w:val="Hyperlink"/>
@@ -1158,8 +1667,9 @@
         <w:pStyle w:val="ListParagraph"/>
         <w:numPr>
           <w:ilvl w:val="0"/>
-          <w:numId w:val="3"/>
+          <w:numId w:val="21"/>
         </w:numPr>
+        <w:jc w:val="both"/>
       </w:pPr>
       <w:r>
         <w:t xml:space="preserve">Next, in the PowerShell run the </w:t>
@@ -1170,7 +1680,7 @@
       <w:r>
         <w:t xml:space="preserve">command and provide it the location of </w:t>
       </w:r>
-      <w:hyperlink r:id="rId18" w:history="1">
+      <w:hyperlink r:id="rId21" w:history="1">
         <w:r>
           <w:rPr>
             <w:rStyle w:val="Hyperlink"/>
@@ -1191,19 +1701,15 @@
     <w:p>
       <w:pPr>
         <w:pStyle w:val="ListParagraph"/>
-        <w:numPr>
-          <w:ilvl w:val="0"/>
-          <w:numId w:val="4"/>
-        </w:numPr>
-      </w:pPr>
-      <w:r>
-        <w:t>Create Blob Storage Schema:</w:t>
-      </w:r>
-    </w:p>
-    <w:p>
-      <w:pPr>
-        <w:pStyle w:val="ListParagraph"/>
         <w:ind w:left="1080"/>
+        <w:jc w:val="both"/>
+      </w:pPr>
+    </w:p>
+    <w:p>
+      <w:pPr>
+        <w:pStyle w:val="ListParagraph"/>
+        <w:ind w:left="1440"/>
+        <w:jc w:val="both"/>
         <w:rPr>
           <w:sz w:val="20"/>
           <w:szCs w:val="20"/>
@@ -1216,7 +1722,7 @@
         </w:rPr>
         <w:t xml:space="preserve">New-AzureDataFactoryTable -ResourceGroupName OnPremPipelineRG -DataFactoryName OnPremPipeline –File &lt; location of </w:t>
       </w:r>
-      <w:hyperlink r:id="rId19" w:history="1">
+      <w:hyperlink r:id="rId22" w:history="1">
         <w:r>
           <w:rPr>
             <w:rStyle w:val="Hyperlink"/>
@@ -1237,6 +1743,7 @@
     <w:p>
       <w:pPr>
         <w:pStyle w:val="ListParagraph"/>
+        <w:jc w:val="both"/>
       </w:pPr>
     </w:p>
     <w:p>
@@ -1246,6 +1753,7 @@
           <w:ilvl w:val="0"/>
           <w:numId w:val="3"/>
         </w:numPr>
+        <w:jc w:val="both"/>
       </w:pPr>
       <w:r>
         <w:t xml:space="preserve">Finally, in the PowerShell run the </w:t>
@@ -1256,7 +1764,7 @@
       <w:r>
         <w:t xml:space="preserve">command and provide it the location of </w:t>
       </w:r>
-      <w:hyperlink r:id="rId20" w:history="1">
+      <w:hyperlink r:id="rId23" w:history="1">
         <w:r>
           <w:rPr>
             <w:rStyle w:val="Hyperlink"/>
@@ -1281,6 +1789,7 @@
           <w:ilvl w:val="0"/>
           <w:numId w:val="5"/>
         </w:numPr>
+        <w:jc w:val="both"/>
       </w:pPr>
       <w:r>
         <w:t>Create the Ingress data pipeline:</w:t>
@@ -1290,6 +1799,7 @@
       <w:pPr>
         <w:pStyle w:val="ListParagraph"/>
         <w:ind w:left="1080"/>
+        <w:jc w:val="both"/>
         <w:rPr>
           <w:sz w:val="20"/>
           <w:szCs w:val="20"/>
@@ -1302,7 +1812,7 @@
         </w:rPr>
         <w:t xml:space="preserve">New-AzureDataFactoryPipeline -ResourceGroupName OnPremPipelineRG -DataFactoryName OnPremPipeline –File &lt; location of </w:t>
       </w:r>
-      <w:hyperlink r:id="rId21" w:history="1">
+      <w:hyperlink r:id="rId24" w:history="1">
         <w:r>
           <w:rPr>
             <w:rStyle w:val="Hyperlink"/>
@@ -1328,25 +1838,126 @@
         <w:t xml:space="preserve"> definition &gt;</w:t>
       </w:r>
     </w:p>
-    <w:p/>
     <w:p>
       <w:pPr>
         <w:pStyle w:val="Heading3"/>
-      </w:pPr>
-      <w:r>
+        <w:jc w:val="both"/>
+      </w:pPr>
+    </w:p>
+    <w:p>
+      <w:pPr>
+        <w:pStyle w:val="Heading3"/>
+        <w:jc w:val="both"/>
+      </w:pPr>
+      <w:r>
+        <w:t>The AML Scoring Pipeline</w:t>
+      </w:r>
+    </w:p>
+    <w:p>
+      <w:pPr>
+        <w:jc w:val="both"/>
+      </w:pPr>
+    </w:p>
+    <w:p>
+      <w:pPr>
+        <w:jc w:val="both"/>
+      </w:pPr>
+      <w:r>
+        <w:t xml:space="preserve">The AML scoring pipeline is show in </w:t>
+      </w:r>
+      <w:r>
+        <w:fldChar w:fldCharType="begin"/>
+      </w:r>
+      <w:r>
+        <w:instrText xml:space="preserve"> REF _Ref414987258 \h </w:instrText>
+      </w:r>
+      <w:r>
+        <w:instrText xml:space="preserve"> \* MERGEFORMAT </w:instrText>
+      </w:r>
+      <w:r>
+        <w:fldChar w:fldCharType="separate"/>
+      </w:r>
+      <w:r>
+        <w:t xml:space="preserve">Figure </w:t>
+      </w:r>
+      <w:r>
+        <w:rPr>
+          <w:noProof/>
+        </w:rPr>
+        <w:t>3</w:t>
+      </w:r>
+      <w:r>
+        <w:fldChar w:fldCharType="end"/>
+      </w:r>
+      <w:r>
+        <w:t xml:space="preserve">. This pipeline connects to the </w:t>
+      </w:r>
+      <w:r>
+        <w:t xml:space="preserve">AML input blob location </w:t>
+      </w:r>
+      <w:r>
+        <w:t>(defined as RawOutputBlobTable</w:t>
+      </w:r>
+      <w:r>
+        <w:t xml:space="preserve">) and to the AML output blob location (defined as </w:t>
+      </w:r>
+      <w:r>
+        <w:t>ScoredOutputBlobTable</w:t>
+      </w:r>
+      <w:r>
+        <w:t xml:space="preserve">). Unlike the ingress pipeline, the AML scoring pipeline run a </w:t>
+      </w:r>
+      <w:r>
+        <w:rPr>
+          <w:i/>
+        </w:rPr>
+        <w:t>compute</w:t>
+      </w:r>
+      <w:r>
+        <w:t xml:space="preserve"> activity that calls in the AML web service batch execution endpoint, pass in the data from AML input blob location as a batch to the web service and writes the results back to the AML output blob location.</w:t>
+      </w:r>
+    </w:p>
+    <w:p>
+      <w:pPr>
+        <w:jc w:val="both"/>
+      </w:pPr>
+      <w:r>
+        <w:t xml:space="preserve">Next we will use ADF </w:t>
+      </w:r>
+      <w:hyperlink r:id="rId25" w:history="1">
+        <w:r>
+          <w:rPr>
+            <w:rStyle w:val="Hyperlink"/>
+          </w:rPr>
+          <w:t>pipeline configuration scripts</w:t>
+        </w:r>
+      </w:hyperlink>
+      <w:r>
+        <w:t xml:space="preserve"> that came with this document package</w:t>
+      </w:r>
+      <w:r>
+        <w:t xml:space="preserve"> to create the AML Scoring Pipeline</w:t>
+      </w:r>
+      <w:r>
+        <w:t>.</w:t>
+      </w:r>
+    </w:p>
+    <w:p>
+      <w:pPr>
+        <w:jc w:val="both"/>
+        <w:rPr>
+          <w:rStyle w:val="Heading4Char"/>
+        </w:rPr>
+      </w:pPr>
+      <w:r>
+        <w:rPr>
+          <w:noProof/>
+        </w:rPr>
         <w:lastRenderedPageBreak/>
-        <w:t>The AML Scoring Pipeline</w:t>
-      </w:r>
-    </w:p>
-    <w:p>
-      <w:r>
-        <w:rPr>
-          <w:noProof/>
-        </w:rPr>
         <w:drawing>
-          <wp:inline distT="0" distB="0" distL="0" distR="0" wp14:anchorId="4F38A18F" wp14:editId="4A9AD14D">
-            <wp:extent cx="5671226" cy="3171282"/>
-            <wp:effectExtent l="0" t="0" r="5715" b="0"/>
+          <wp:inline distT="0" distB="0" distL="0" distR="0" wp14:anchorId="5C3115E1" wp14:editId="62213101">
+            <wp:extent cx="6004558" cy="3357677"/>
+            <wp:effectExtent l="0" t="0" r="0" b="0"/>
             <wp:docPr id="8" name="Picture 8"/>
             <wp:cNvGraphicFramePr>
               <a:graphicFrameLocks xmlns:a="http://schemas.openxmlformats.org/drawingml/2006/main" noChangeAspect="1"/>
@@ -1359,7 +1970,7 @@
                     <pic:cNvPicPr/>
                   </pic:nvPicPr>
                   <pic:blipFill>
-                    <a:blip r:embed="rId22"/>
+                    <a:blip r:embed="rId26"/>
                     <a:stretch>
                       <a:fillRect/>
                     </a:stretch>
@@ -1367,7 +1978,7 @@
                   <pic:spPr>
                     <a:xfrm>
                       <a:off x="0" y="0"/>
-                      <a:ext cx="5688548" cy="3180968"/>
+                      <a:ext cx="6049690" cy="3382914"/>
                     </a:xfrm>
                     <a:prstGeom prst="rect">
                       <a:avLst/>
@@ -1383,33 +1994,260 @@
     <w:p>
       <w:pPr>
         <w:pStyle w:val="Caption"/>
+        <w:jc w:val="both"/>
       </w:pPr>
       <w:bookmarkStart w:id="2" w:name="_Ref414987258"/>
       <w:r>
         <w:t xml:space="preserve">Figure </w:t>
       </w:r>
-      <w:fldSimple w:instr=" SEQ Figure \* ARABIC ">
+      <w:r>
+        <w:fldChar w:fldCharType="begin"/>
+      </w:r>
+      <w:r>
+        <w:instrText xml:space="preserve"> SEQ Figure \* ARABIC </w:instrText>
+      </w:r>
+      <w:r>
+        <w:fldChar w:fldCharType="separate"/>
+      </w:r>
+      <w:r>
+        <w:rPr>
+          <w:noProof/>
+        </w:rPr>
+        <w:t>3</w:t>
+      </w:r>
+      <w:r>
+        <w:rPr>
+          <w:noProof/>
+        </w:rPr>
+        <w:fldChar w:fldCharType="end"/>
+      </w:r>
+      <w:bookmarkEnd w:id="2"/>
+      <w:r>
+        <w:t>: AML Scoring Pipeline</w:t>
+      </w:r>
+    </w:p>
+    <w:p>
+      <w:pPr>
+        <w:jc w:val="both"/>
+      </w:pPr>
+      <w:r>
+        <w:rPr>
+          <w:rStyle w:val="Heading4Char"/>
+        </w:rPr>
+        <w:t xml:space="preserve">Creating </w:t>
+      </w:r>
+      <w:r>
+        <w:rPr>
+          <w:rStyle w:val="Heading4Char"/>
+        </w:rPr>
+        <w:t>AML Linked Service</w:t>
+      </w:r>
+      <w:r>
+        <w:rPr>
+          <w:rStyle w:val="Heading4Char"/>
+        </w:rPr>
+        <w:t xml:space="preserve"> and the pipeline</w:t>
+      </w:r>
+      <w:r>
+        <w:t>:</w:t>
+      </w:r>
+    </w:p>
+    <w:p>
+      <w:pPr>
+        <w:keepNext/>
+        <w:jc w:val="both"/>
+      </w:pPr>
+      <w:r>
+        <w:t xml:space="preserve">In order to invoke AML as an Azure service we need to link the service to our AML Scoring Pipeline. </w:t>
+      </w:r>
+    </w:p>
+    <w:p>
+      <w:pPr>
+        <w:pStyle w:val="ListParagraph"/>
+        <w:keepNext/>
+        <w:numPr>
+          <w:ilvl w:val="0"/>
+          <w:numId w:val="7"/>
+        </w:numPr>
+        <w:jc w:val="both"/>
+      </w:pPr>
+      <w:r>
+        <w:t xml:space="preserve">In the PowerShell run the </w:t>
+      </w:r>
+      <w:r>
+        <w:t xml:space="preserve">following </w:t>
+      </w:r>
+      <w:r>
+        <w:t xml:space="preserve">command and provide it the location of </w:t>
+      </w:r>
+      <w:hyperlink r:id="rId27" w:history="1">
         <w:r>
           <w:rPr>
-            <w:noProof/>
+            <w:rStyle w:val="Hyperlink"/>
           </w:rPr>
-          <w:t>3</w:t>
+          <w:t>AML Linked Service</w:t>
         </w:r>
-      </w:fldSimple>
-      <w:bookmarkEnd w:id="2"/>
-      <w:r>
-        <w:t>: AML Scoring Pipeline</w:t>
-      </w:r>
-    </w:p>
-    <w:p>
-      <w:r>
-        <w:t xml:space="preserve">The AML scoring pipeline is show in </w:t>
+      </w:hyperlink>
+      <w:r>
+        <w:t xml:space="preserve"> definition on your computer to link your AML batch execution endpoint to this ADF pipeline.</w:t>
+      </w:r>
+    </w:p>
+    <w:p>
+      <w:pPr>
+        <w:pStyle w:val="ListParagraph"/>
+        <w:numPr>
+          <w:ilvl w:val="0"/>
+          <w:numId w:val="9"/>
+        </w:numPr>
+        <w:jc w:val="both"/>
+      </w:pPr>
+      <w:r>
+        <w:t>Create Linked Service:</w:t>
+      </w:r>
+    </w:p>
+    <w:p>
+      <w:pPr>
+        <w:pStyle w:val="ListParagraph"/>
+        <w:ind w:left="1080"/>
+        <w:jc w:val="both"/>
+        <w:rPr>
+          <w:sz w:val="20"/>
+          <w:szCs w:val="20"/>
+        </w:rPr>
+      </w:pPr>
+      <w:r>
+        <w:rPr>
+          <w:sz w:val="20"/>
+          <w:szCs w:val="20"/>
+        </w:rPr>
+        <w:t xml:space="preserve">New-AzureDataFactoryPipeline -ResourceGroupName OnPremPipelineRG -DataFactoryName OnPremPipeline –File &lt; location of </w:t>
+      </w:r>
+      <w:hyperlink r:id="rId28" w:history="1">
+        <w:r>
+          <w:rPr>
+            <w:rStyle w:val="Hyperlink"/>
+          </w:rPr>
+          <w:t>AML Linked Service</w:t>
+        </w:r>
+      </w:hyperlink>
+      <w:r>
+        <w:rPr>
+          <w:sz w:val="20"/>
+          <w:szCs w:val="20"/>
+        </w:rPr>
+        <w:t xml:space="preserve"> definition &gt;</w:t>
+      </w:r>
+    </w:p>
+    <w:p>
+      <w:pPr>
+        <w:pStyle w:val="ListParagraph"/>
+        <w:numPr>
+          <w:ilvl w:val="0"/>
+          <w:numId w:val="7"/>
+        </w:numPr>
+        <w:jc w:val="both"/>
+      </w:pPr>
+      <w:r>
+        <w:t xml:space="preserve">Finally, in the PowerShell run the </w:t>
+      </w:r>
+      <w:r>
+        <w:t xml:space="preserve">following </w:t>
+      </w:r>
+      <w:r>
+        <w:t xml:space="preserve">command and provide it the location of </w:t>
+      </w:r>
+      <w:hyperlink r:id="rId29" w:history="1">
+        <w:r>
+          <w:rPr>
+            <w:rStyle w:val="Hyperlink"/>
+          </w:rPr>
+          <w:t>AMLScoringPipeline</w:t>
+        </w:r>
+      </w:hyperlink>
+      <w:r>
+        <w:t xml:space="preserve"> definition on your computer to create an ADF pipeline that connects your on-premise SQL server table to the Azure blob storage defined above.</w:t>
+      </w:r>
+    </w:p>
+    <w:p>
+      <w:pPr>
+        <w:pStyle w:val="ListParagraph"/>
+        <w:numPr>
+          <w:ilvl w:val="0"/>
+          <w:numId w:val="8"/>
+        </w:numPr>
+        <w:jc w:val="both"/>
+      </w:pPr>
+      <w:r>
+        <w:t>Create the AML scoring pipeline:</w:t>
+      </w:r>
+    </w:p>
+    <w:p>
+      <w:pPr>
+        <w:pStyle w:val="ListParagraph"/>
+        <w:ind w:left="1080"/>
+        <w:jc w:val="both"/>
+      </w:pPr>
+      <w:r>
+        <w:rPr>
+          <w:sz w:val="20"/>
+          <w:szCs w:val="20"/>
+        </w:rPr>
+        <w:t xml:space="preserve">New-AzureDataFactoryPipeline -ResourceGroupName OnPremPipelineRG -DataFactoryName OnPremPipeline –File &lt; location of </w:t>
+      </w:r>
+      <w:hyperlink r:id="rId30" w:history="1">
+        <w:r>
+          <w:rPr>
+            <w:rStyle w:val="Hyperlink"/>
+          </w:rPr>
+          <w:t>AMLScoringPipeline</w:t>
+        </w:r>
+      </w:hyperlink>
+      <w:r>
+        <w:rPr>
+          <w:sz w:val="20"/>
+          <w:szCs w:val="20"/>
+        </w:rPr>
+        <w:t xml:space="preserve"> definition &gt;</w:t>
+      </w:r>
+    </w:p>
+    <w:p>
+      <w:pPr>
+        <w:pStyle w:val="Heading3"/>
+        <w:jc w:val="both"/>
+      </w:pPr>
+    </w:p>
+    <w:p>
+      <w:pPr>
+        <w:pStyle w:val="Heading3"/>
+        <w:jc w:val="both"/>
+      </w:pPr>
+      <w:r>
+        <w:t>The Egress Pipeline</w:t>
+      </w:r>
+    </w:p>
+    <w:p>
+      <w:pPr>
+        <w:jc w:val="both"/>
+      </w:pPr>
+    </w:p>
+    <w:p>
+      <w:pPr>
+        <w:jc w:val="both"/>
+      </w:pPr>
+      <w:r>
+        <w:t>The two pipelines created so far together bring the data into Azure for AML model and produce AML scores on an ongoing bases (</w:t>
+      </w:r>
+      <w:r>
+        <w:t xml:space="preserve">stored in a temporally partitioned azure blob storage). Next pipeline in this process will allow us to copy the scored results back to your on-premise SQL Server. It is worth nothing that you can a chose different SQL database to write the score results back. </w:t>
       </w:r>
       <w:r>
         <w:fldChar w:fldCharType="begin"/>
       </w:r>
       <w:r>
-        <w:instrText xml:space="preserve"> REF _Ref414987258 \h </w:instrText>
+        <w:instrText xml:space="preserve"> REF _Ref414988952 \h </w:instrText>
+      </w:r>
+      <w:r>
+        <w:instrText xml:space="preserve"> \* MERGEFORMAT </w:instrText>
       </w:r>
       <w:r>
         <w:fldChar w:fldCharType="separate"/>
@@ -1421,44 +2259,24 @@
         <w:rPr>
           <w:noProof/>
         </w:rPr>
-        <w:t>3</w:t>
+        <w:t>4</w:t>
       </w:r>
       <w:r>
         <w:fldChar w:fldCharType="end"/>
       </w:r>
       <w:r>
-        <w:t xml:space="preserve">. This pipeline connects to the </w:t>
-      </w:r>
-      <w:r>
-        <w:t xml:space="preserve">AML input blob location </w:t>
-      </w:r>
-      <w:r>
-        <w:t>(defined as RawOutputBlobTable</w:t>
-      </w:r>
-      <w:r>
-        <w:t xml:space="preserve">) and to the AML output blob location (defined as </w:t>
-      </w:r>
-      <w:r>
-        <w:t>ScoredOutputBlobTable</w:t>
-      </w:r>
-      <w:r>
-        <w:t xml:space="preserve">). Unlike the ingress pipeline, the AML scoring pipeline run a </w:t>
-      </w:r>
-      <w:r>
-        <w:rPr>
-          <w:i/>
-        </w:rPr>
-        <w:t>compute</w:t>
-      </w:r>
-      <w:r>
-        <w:t xml:space="preserve"> activity that calls in the AML web service batch execution endpoint, pass in the data from AML input blob location as a batch to the web service and writes the results back to the AML output blob location.</w:t>
-      </w:r>
-    </w:p>
-    <w:p>
-      <w:r>
+        <w:t xml:space="preserve"> shows the Egress Data Pipeline</w:t>
+      </w:r>
+    </w:p>
+    <w:p>
+      <w:pPr>
+        <w:jc w:val="both"/>
+      </w:pPr>
+      <w:r>
+        <w:lastRenderedPageBreak/>
         <w:t xml:space="preserve">Next we will use ADF </w:t>
       </w:r>
-      <w:hyperlink r:id="rId23" w:history="1">
+      <w:hyperlink r:id="rId31" w:history="1">
         <w:r>
           <w:rPr>
             <w:rStyle w:val="Hyperlink"/>
@@ -1467,257 +2285,13 @@
         </w:r>
       </w:hyperlink>
       <w:r>
-        <w:t xml:space="preserve"> that came with this document package</w:t>
-      </w:r>
-      <w:r>
-        <w:t xml:space="preserve"> to create the AML Scoring Pipeline</w:t>
-      </w:r>
-      <w:r>
-        <w:t>.</w:t>
-      </w:r>
-    </w:p>
-    <w:p>
-      <w:r>
-        <w:rPr>
-          <w:rStyle w:val="Heading4Char"/>
-        </w:rPr>
-        <w:t xml:space="preserve">Creating </w:t>
-      </w:r>
-      <w:r>
-        <w:rPr>
-          <w:rStyle w:val="Heading4Char"/>
-        </w:rPr>
-        <w:t>AML Linked Service</w:t>
-      </w:r>
-      <w:r>
-        <w:rPr>
-          <w:rStyle w:val="Heading4Char"/>
-        </w:rPr>
-        <w:t xml:space="preserve"> and the pipeline</w:t>
-      </w:r>
-      <w:r>
-        <w:t>:</w:t>
-      </w:r>
-    </w:p>
-    <w:p>
-      <w:pPr>
-        <w:keepNext/>
-      </w:pPr>
-      <w:r>
-        <w:t xml:space="preserve">In order to invoke AML as an Azure service we need to link the service to our AML Scoring Pipeline. </w:t>
-      </w:r>
-    </w:p>
-    <w:p>
-      <w:pPr>
-        <w:pStyle w:val="ListParagraph"/>
-        <w:keepNext/>
-        <w:numPr>
-          <w:ilvl w:val="0"/>
-          <w:numId w:val="7"/>
-        </w:numPr>
-      </w:pPr>
-      <w:r>
-        <w:t xml:space="preserve">In the PowerShell run the </w:t>
-      </w:r>
-      <w:r>
-        <w:t xml:space="preserve">following </w:t>
-      </w:r>
-      <w:r>
-        <w:t xml:space="preserve">command and provide it the location of </w:t>
-      </w:r>
-      <w:hyperlink r:id="rId24" w:history="1">
-        <w:r>
-          <w:rPr>
-            <w:rStyle w:val="Hyperlink"/>
-          </w:rPr>
-          <w:t>AML Linked Service</w:t>
-        </w:r>
-      </w:hyperlink>
-      <w:r>
-        <w:t xml:space="preserve"> definition on your computer to link your AML batch execution endpoint to this ADF pipeline.</w:t>
-      </w:r>
-    </w:p>
-    <w:p>
-      <w:pPr>
-        <w:pStyle w:val="ListParagraph"/>
-        <w:numPr>
-          <w:ilvl w:val="0"/>
-          <w:numId w:val="9"/>
-        </w:numPr>
-      </w:pPr>
-      <w:r>
-        <w:t>Create Linked Service:</w:t>
-      </w:r>
-    </w:p>
-    <w:p>
-      <w:pPr>
-        <w:pStyle w:val="ListParagraph"/>
-        <w:ind w:left="1080"/>
-        <w:rPr>
-          <w:sz w:val="20"/>
-          <w:szCs w:val="20"/>
-        </w:rPr>
-      </w:pPr>
-      <w:r>
-        <w:rPr>
-          <w:sz w:val="20"/>
-          <w:szCs w:val="20"/>
-        </w:rPr>
-        <w:t xml:space="preserve">New-AzureDataFactoryPipeline -ResourceGroupName OnPremPipelineRG -DataFactoryName OnPremPipeline –File &lt; location of </w:t>
-      </w:r>
-      <w:hyperlink r:id="rId25" w:history="1">
-        <w:r>
-          <w:rPr>
-            <w:rStyle w:val="Hyperlink"/>
-          </w:rPr>
-          <w:t>AML Linked Service</w:t>
-        </w:r>
-      </w:hyperlink>
-      <w:r>
-        <w:rPr>
-          <w:sz w:val="20"/>
-          <w:szCs w:val="20"/>
-        </w:rPr>
-        <w:t xml:space="preserve"> definition &gt;</w:t>
-      </w:r>
-    </w:p>
-    <w:p>
-      <w:pPr>
-        <w:pStyle w:val="ListParagraph"/>
-        <w:numPr>
-          <w:ilvl w:val="0"/>
-          <w:numId w:val="7"/>
-        </w:numPr>
-      </w:pPr>
-      <w:r>
-        <w:t xml:space="preserve">Finally, in the PowerShell run the </w:t>
-      </w:r>
-      <w:r>
-        <w:t xml:space="preserve">following </w:t>
-      </w:r>
-      <w:r>
-        <w:t xml:space="preserve">command and provide it the location of </w:t>
-      </w:r>
-      <w:hyperlink r:id="rId26" w:history="1">
-        <w:r>
-          <w:rPr>
-            <w:rStyle w:val="Hyperlink"/>
-          </w:rPr>
-          <w:t>AMLScoringPipeline</w:t>
-        </w:r>
-      </w:hyperlink>
-      <w:r>
-        <w:t xml:space="preserve"> definition on your computer to create an ADF pipeline that connects your on-premise SQL server table to the Azure blob storage defined above.</w:t>
-      </w:r>
-    </w:p>
-    <w:p>
-      <w:pPr>
-        <w:pStyle w:val="ListParagraph"/>
-        <w:numPr>
-          <w:ilvl w:val="0"/>
-          <w:numId w:val="8"/>
-        </w:numPr>
-      </w:pPr>
-      <w:r>
-        <w:t>Create the AML scoring pipeline:</w:t>
-      </w:r>
-    </w:p>
-    <w:p>
-      <w:pPr>
-        <w:pStyle w:val="ListParagraph"/>
-        <w:ind w:left="1080"/>
-      </w:pPr>
-      <w:r>
-        <w:rPr>
-          <w:sz w:val="20"/>
-          <w:szCs w:val="20"/>
-        </w:rPr>
-        <w:t xml:space="preserve">New-AzureDataFactoryPipeline -ResourceGroupName OnPremPipelineRG -DataFactoryName OnPremPipeline –File &lt; location of </w:t>
-      </w:r>
-      <w:hyperlink r:id="rId27" w:history="1">
-        <w:r>
-          <w:rPr>
-            <w:rStyle w:val="Hyperlink"/>
-          </w:rPr>
-          <w:t>AMLScoringPipeline</w:t>
-        </w:r>
-      </w:hyperlink>
-      <w:r>
-        <w:rPr>
-          <w:sz w:val="20"/>
-          <w:szCs w:val="20"/>
-        </w:rPr>
-        <w:t xml:space="preserve"> definition &gt;</w:t>
-      </w:r>
-    </w:p>
-    <w:p>
-      <w:pPr>
-        <w:pStyle w:val="Heading3"/>
-      </w:pPr>
-    </w:p>
-    <w:p>
-      <w:pPr>
-        <w:pStyle w:val="Heading3"/>
-      </w:pPr>
-      <w:r>
-        <w:t>The Egress Pipeline</w:t>
-      </w:r>
-    </w:p>
-    <w:p/>
-    <w:p>
-      <w:r>
-        <w:t>The two pipelines created so far together bring the data into Azure for AML model and produce AML scores on an ongoing bases (</w:t>
-      </w:r>
-      <w:r>
-        <w:t xml:space="preserve">stored in a temporally partitioned azure blob storage). Next pipeline in this process will allow us to copy the scored results back to your on-premise SQL Server. It is worth nothing that you can a chose different SQL database to write the score results back. </w:t>
-      </w:r>
-      <w:r>
-        <w:fldChar w:fldCharType="begin"/>
-      </w:r>
-      <w:r>
-        <w:instrText xml:space="preserve"> REF _Ref414988952 \h </w:instrText>
-      </w:r>
-      <w:r>
-        <w:fldChar w:fldCharType="separate"/>
-      </w:r>
-      <w:r>
-        <w:t xml:space="preserve">Figure </w:t>
-      </w:r>
-      <w:r>
-        <w:rPr>
-          <w:noProof/>
-        </w:rPr>
-        <w:t>4</w:t>
-      </w:r>
-      <w:r>
-        <w:fldChar w:fldCharType="end"/>
-      </w:r>
-      <w:r>
-        <w:t xml:space="preserve"> shows the Egress Data Pipeline</w:t>
-      </w:r>
-    </w:p>
-    <w:p>
-      <w:r>
-        <w:t xml:space="preserve">Next we will use ADF </w:t>
-      </w:r>
-      <w:hyperlink r:id="rId28" w:history="1">
-        <w:r>
-          <w:rPr>
-            <w:rStyle w:val="Hyperlink"/>
-          </w:rPr>
-          <w:t>pipeline configuration scripts</w:t>
-        </w:r>
-      </w:hyperlink>
-      <w:r>
         <w:t xml:space="preserve"> that came with this document package to create the Egress Data Pipeline.</w:t>
       </w:r>
     </w:p>
     <w:p>
-      <w:r>
-        <w:t>&lt;Add Linked Service Definitions&gt;</w:t>
-      </w:r>
-    </w:p>
-    <w:p>
+      <w:pPr>
+        <w:jc w:val="both"/>
+      </w:pPr>
       <w:r>
         <w:rPr>
           <w:rStyle w:val="Heading4Char"/>
@@ -1741,6 +2315,7 @@
           <w:ilvl w:val="0"/>
           <w:numId w:val="10"/>
         </w:numPr>
+        <w:jc w:val="both"/>
       </w:pPr>
       <w:r>
         <w:t xml:space="preserve">Create Blob Storage Schema: In the PowerShell run the </w:t>
@@ -1751,7 +2326,7 @@
       <w:r>
         <w:t xml:space="preserve">command and provide it the location of </w:t>
       </w:r>
-      <w:hyperlink r:id="rId29" w:history="1">
+      <w:hyperlink r:id="rId32" w:history="1">
         <w:r>
           <w:rPr>
             <w:rStyle w:val="Hyperlink"/>
@@ -1770,6 +2345,7 @@
           <w:ilvl w:val="0"/>
           <w:numId w:val="11"/>
         </w:numPr>
+        <w:jc w:val="both"/>
         <w:rPr>
           <w:sz w:val="20"/>
           <w:szCs w:val="20"/>
@@ -1782,7 +2358,7 @@
         </w:rPr>
         <w:t xml:space="preserve"> New-AzureDataFactoryTable -ResourceGroupName OnPremPipelineRG -DataFactoryName OnPremPipeline –File &lt; location of </w:t>
       </w:r>
-      <w:hyperlink r:id="rId30" w:history="1">
+      <w:hyperlink r:id="rId33" w:history="1">
         <w:r>
           <w:rPr>
             <w:rStyle w:val="Hyperlink"/>
@@ -1803,6 +2379,7 @@
     <w:p>
       <w:pPr>
         <w:pStyle w:val="ListParagraph"/>
+        <w:jc w:val="both"/>
       </w:pPr>
     </w:p>
     <w:p>
@@ -1812,6 +2389,7 @@
           <w:ilvl w:val="0"/>
           <w:numId w:val="10"/>
         </w:numPr>
+        <w:jc w:val="both"/>
       </w:pPr>
       <w:r>
         <w:t xml:space="preserve">On-premise SQL Table definition: </w:t>
@@ -1822,7 +2400,7 @@
       <w:r>
         <w:t xml:space="preserve"> PowerShell and run the following command and provide it the location of </w:t>
       </w:r>
-      <w:hyperlink r:id="rId31" w:history="1">
+      <w:hyperlink r:id="rId34" w:history="1">
         <w:r>
           <w:rPr>
             <w:rStyle w:val="Hyperlink"/>
@@ -1849,6 +2427,7 @@
     <w:p>
       <w:pPr>
         <w:ind w:left="720"/>
+        <w:jc w:val="both"/>
       </w:pPr>
       <w:r>
         <w:t xml:space="preserve">a) Create SQL Table Schema: </w:t>
@@ -1857,6 +2436,7 @@
     <w:p>
       <w:pPr>
         <w:ind w:left="1440"/>
+        <w:jc w:val="both"/>
         <w:rPr>
           <w:sz w:val="20"/>
           <w:szCs w:val="20"/>
@@ -1876,7 +2456,7 @@
         </w:rPr>
         <w:t xml:space="preserve">location of </w:t>
       </w:r>
-      <w:hyperlink r:id="rId32" w:history="1">
+      <w:hyperlink r:id="rId35" w:history="1">
         <w:r>
           <w:rPr>
             <w:rStyle w:val="Hyperlink"/>
@@ -1908,6 +2488,7 @@
           <w:ilvl w:val="0"/>
           <w:numId w:val="10"/>
         </w:numPr>
+        <w:jc w:val="both"/>
       </w:pPr>
       <w:r>
         <w:t xml:space="preserve">Finally, in the PowerShell run the </w:t>
@@ -1918,7 +2499,7 @@
       <w:r>
         <w:t xml:space="preserve">command and provide it the location of </w:t>
       </w:r>
-      <w:hyperlink r:id="rId33" w:history="1">
+      <w:hyperlink r:id="rId36" w:history="1">
         <w:r>
           <w:rPr>
             <w:rStyle w:val="Hyperlink"/>
@@ -1955,6 +2536,7 @@
           <w:ilvl w:val="0"/>
           <w:numId w:val="12"/>
         </w:numPr>
+        <w:jc w:val="both"/>
       </w:pPr>
       <w:r>
         <w:t xml:space="preserve">Create the </w:t>
@@ -1970,6 +2552,7 @@
       <w:pPr>
         <w:pStyle w:val="ListParagraph"/>
         <w:ind w:left="1080"/>
+        <w:jc w:val="both"/>
         <w:rPr>
           <w:sz w:val="20"/>
           <w:szCs w:val="20"/>
@@ -1982,7 +2565,7 @@
         </w:rPr>
         <w:t xml:space="preserve">New-AzureDataFactoryPipeline -ResourceGroupName OnPremPipelineRG -DataFactoryName OnPremPipeline –File &lt; location of </w:t>
       </w:r>
-      <w:hyperlink r:id="rId34" w:history="1">
+      <w:hyperlink r:id="rId37" w:history="1">
         <w:r>
           <w:rPr>
             <w:rStyle w:val="Hyperlink"/>
@@ -2003,16 +2586,16 @@
     <w:p>
       <w:pPr>
         <w:keepNext/>
+        <w:jc w:val="both"/>
       </w:pPr>
       <w:r>
         <w:rPr>
           <w:noProof/>
         </w:rPr>
-        <w:lastRenderedPageBreak/>
         <w:drawing>
           <wp:inline distT="0" distB="0" distL="0" distR="0" wp14:anchorId="5300BDF7" wp14:editId="5E849BC6">
-            <wp:extent cx="5802549" cy="3234177"/>
-            <wp:effectExtent l="0" t="0" r="8255" b="4445"/>
+            <wp:extent cx="6037249" cy="3364992"/>
+            <wp:effectExtent l="0" t="0" r="1905" b="6985"/>
             <wp:docPr id="9" name="Picture 9"/>
             <wp:cNvGraphicFramePr>
               <a:graphicFrameLocks xmlns:a="http://schemas.openxmlformats.org/drawingml/2006/main" noChangeAspect="1"/>
@@ -2025,7 +2608,7 @@
                     <pic:cNvPicPr/>
                   </pic:nvPicPr>
                   <pic:blipFill>
-                    <a:blip r:embed="rId35"/>
+                    <a:blip r:embed="rId38"/>
                     <a:stretch>
                       <a:fillRect/>
                     </a:stretch>
@@ -2033,7 +2616,7 @@
                   <pic:spPr>
                     <a:xfrm>
                       <a:off x="0" y="0"/>
-                      <a:ext cx="5808322" cy="3237394"/>
+                      <a:ext cx="6104106" cy="3402256"/>
                     </a:xfrm>
                     <a:prstGeom prst="rect">
                       <a:avLst/>
@@ -2049,28 +2632,47 @@
     <w:p>
       <w:pPr>
         <w:pStyle w:val="Caption"/>
+        <w:jc w:val="both"/>
       </w:pPr>
       <w:bookmarkStart w:id="3" w:name="_Ref414988952"/>
       <w:r>
         <w:t xml:space="preserve">Figure </w:t>
       </w:r>
-      <w:fldSimple w:instr=" SEQ Figure \* ARABIC ">
-        <w:r>
-          <w:rPr>
-            <w:noProof/>
-          </w:rPr>
-          <w:t>4</w:t>
-        </w:r>
-      </w:fldSimple>
+      <w:r>
+        <w:fldChar w:fldCharType="begin"/>
+      </w:r>
+      <w:r>
+        <w:instrText xml:space="preserve"> SEQ Figure \* ARABIC </w:instrText>
+      </w:r>
+      <w:r>
+        <w:fldChar w:fldCharType="separate"/>
+      </w:r>
+      <w:r>
+        <w:rPr>
+          <w:noProof/>
+        </w:rPr>
+        <w:t>4</w:t>
+      </w:r>
+      <w:r>
+        <w:rPr>
+          <w:noProof/>
+        </w:rPr>
+        <w:fldChar w:fldCharType="end"/>
+      </w:r>
       <w:bookmarkEnd w:id="3"/>
       <w:r>
         <w:t>: Egress On-Premise Pipeline</w:t>
       </w:r>
     </w:p>
-    <w:p/>
+    <w:p>
+      <w:pPr>
+        <w:jc w:val="both"/>
+      </w:pPr>
+    </w:p>
     <w:p>
       <w:pPr>
         <w:pStyle w:val="Heading3"/>
+        <w:jc w:val="both"/>
       </w:pPr>
       <w:r>
         <w:t xml:space="preserve">Putting it all together - </w:t>
@@ -2085,10 +2687,23 @@
         <w:t xml:space="preserve"> the Pipeline</w:t>
       </w:r>
     </w:p>
-    <w:p/>
-    <w:p>
-      <w:r>
-        <w:t xml:space="preserve">Will all the ADF pipelines in place we are ready to activate the ADF end to end flow. </w:t>
+    <w:p>
+      <w:pPr>
+        <w:jc w:val="both"/>
+      </w:pPr>
+    </w:p>
+    <w:p>
+      <w:pPr>
+        <w:jc w:val="both"/>
+      </w:pPr>
+      <w:r>
+        <w:t>Wit</w:t>
+      </w:r>
+      <w:r>
+        <w:t>h</w:t>
+      </w:r>
+      <w:r>
+        <w:t xml:space="preserve"> all the ADF pipelines in place we are ready to activate the ADF end to end flow. </w:t>
       </w:r>
       <w:r>
         <w:t xml:space="preserve">In the power shell run the following commands to activate the E2E </w:t>
@@ -2116,6 +2731,7 @@
           <w:ilvl w:val="0"/>
           <w:numId w:val="13"/>
         </w:numPr>
+        <w:jc w:val="both"/>
         <w:rPr>
           <w:sz w:val="20"/>
           <w:szCs w:val="20"/>
@@ -2162,6 +2778,7 @@
     <w:p>
       <w:pPr>
         <w:pStyle w:val="ListParagraph"/>
+        <w:jc w:val="both"/>
         <w:rPr>
           <w:sz w:val="20"/>
           <w:szCs w:val="20"/>
@@ -2175,6 +2792,7 @@
           <w:ilvl w:val="0"/>
           <w:numId w:val="13"/>
         </w:numPr>
+        <w:jc w:val="both"/>
         <w:rPr>
           <w:sz w:val="20"/>
           <w:szCs w:val="20"/>
@@ -2221,6 +2839,7 @@
     <w:p>
       <w:pPr>
         <w:pStyle w:val="ListParagraph"/>
+        <w:jc w:val="both"/>
         <w:rPr>
           <w:sz w:val="20"/>
           <w:szCs w:val="20"/>
@@ -2234,6 +2853,7 @@
           <w:ilvl w:val="0"/>
           <w:numId w:val="13"/>
         </w:numPr>
+        <w:jc w:val="both"/>
         <w:rPr>
           <w:sz w:val="20"/>
           <w:szCs w:val="20"/>
@@ -2277,8 +2897,15 @@
         <w:t>-StartDateTime 2015-03-24T21:30:00 –EndDateTime 2015-03-24T21:45:00 –Name EgressPipeline</w:t>
       </w:r>
     </w:p>
-    <w:p/>
-    <w:p>
+    <w:p>
+      <w:pPr>
+        <w:jc w:val="both"/>
+      </w:pPr>
+    </w:p>
+    <w:p>
+      <w:pPr>
+        <w:jc w:val="both"/>
+      </w:pPr>
       <w:r>
         <w:t xml:space="preserve">After you activate the pipelines you will see input data copied to Azure blob, scored by AML and finally AML scores available in your on-premise SQL server every hour. The pipelines are activated sequentially so any failure in one if the pipelines will stop the pipelines down the stream </w:t>
       </w:r>
@@ -2289,17 +2916,24 @@
         <w:t>running and producing garbled results.</w:t>
       </w:r>
     </w:p>
-    <w:p/>
+    <w:p>
+      <w:pPr>
+        <w:jc w:val="both"/>
+      </w:pPr>
+    </w:p>
     <w:p>
       <w:pPr>
         <w:pStyle w:val="Heading3"/>
-      </w:pPr>
-      <w:r>
-        <w:lastRenderedPageBreak/>
+        <w:jc w:val="both"/>
+      </w:pPr>
+      <w:r>
         <w:t>Visualizing the Results</w:t>
       </w:r>
     </w:p>
     <w:p>
+      <w:pPr>
+        <w:jc w:val="both"/>
+      </w:pPr>
       <w:r>
         <w:t xml:space="preserve">The last and most important step in any solution operationalization is to visualize and integrate the results </w:t>
       </w:r>
@@ -2310,14 +2944,26 @@
     <w:p>
       <w:pPr>
         <w:pStyle w:val="Heading4"/>
+        <w:jc w:val="both"/>
       </w:pPr>
       <w:r>
         <w:t>Acquiring the data</w:t>
       </w:r>
     </w:p>
     <w:p>
-      <w:r>
-        <w:t xml:space="preserve">Open up an new excel workbook and click on the </w:t>
+      <w:pPr>
+        <w:jc w:val="both"/>
+      </w:pPr>
+      <w:r>
+        <w:t xml:space="preserve">Open up </w:t>
+      </w:r>
+      <w:proofErr w:type="gramStart"/>
+      <w:r>
+        <w:t>an</w:t>
+      </w:r>
+      <w:proofErr w:type="gramEnd"/>
+      <w:r>
+        <w:t xml:space="preserve"> new excel workbook and click on the </w:t>
       </w:r>
       <w:r>
         <w:rPr>
@@ -2328,7 +2974,7 @@
       <w:r>
         <w:t xml:space="preserve"> tab. If you do not have a Power Query tab then install the plugin </w:t>
       </w:r>
-      <w:hyperlink r:id="rId36" w:history="1">
+      <w:hyperlink r:id="rId39" w:history="1">
         <w:r>
           <w:rPr>
             <w:rStyle w:val="Hyperlink"/>
@@ -2342,7 +2988,7 @@
       <w:r>
         <w:t xml:space="preserve">Before following the next few steps we recommend opening the </w:t>
       </w:r>
-      <w:hyperlink r:id="rId37" w:history="1">
+      <w:hyperlink r:id="rId40" w:history="1">
         <w:r>
           <w:rPr>
             <w:rStyle w:val="Hyperlink"/>
@@ -2361,6 +3007,7 @@
           <w:ilvl w:val="0"/>
           <w:numId w:val="14"/>
         </w:numPr>
+        <w:jc w:val="both"/>
       </w:pPr>
       <w:r>
         <w:t xml:space="preserve">Click on from other sources and select </w:t>
@@ -2379,6 +3026,7 @@
           <w:ilvl w:val="0"/>
           <w:numId w:val="14"/>
         </w:numPr>
+        <w:jc w:val="both"/>
       </w:pPr>
       <w:r>
         <w:t>Next you will need to enter your blob storage account name and keys</w:t>
@@ -2395,7 +3043,7 @@
       <w:r>
         <w:t xml:space="preserve">. If you do not know these you can get these from the Azure portal </w:t>
       </w:r>
-      <w:hyperlink r:id="rId38" w:history="1">
+      <w:hyperlink r:id="rId41" w:history="1">
         <w:r>
           <w:rPr>
             <w:rStyle w:val="Hyperlink"/>
@@ -2414,6 +3062,7 @@
           <w:ilvl w:val="0"/>
           <w:numId w:val="14"/>
         </w:numPr>
+        <w:jc w:val="both"/>
       </w:pPr>
       <w:r>
         <w:t>If the credentials are entered correctly you will see your blob container (‘</w:t>
@@ -2435,6 +3084,7 @@
           <w:ilvl w:val="0"/>
           <w:numId w:val="14"/>
         </w:numPr>
+        <w:jc w:val="both"/>
       </w:pPr>
       <w:r>
         <w:t>In the editor window, examine that the data looks like what you expected and then click on ‘</w:t>
@@ -2462,6 +3112,7 @@
           <w:ilvl w:val="0"/>
           <w:numId w:val="14"/>
         </w:numPr>
+        <w:jc w:val="both"/>
       </w:pPr>
       <w:r>
         <w:t>Save the excel workbook by proving an appropriate name.</w:t>
@@ -2470,16 +3121,21 @@
     <w:p>
       <w:pPr>
         <w:pStyle w:val="Heading4"/>
-      </w:pPr>
-      <w:r>
+        <w:jc w:val="both"/>
+      </w:pPr>
+      <w:r>
+        <w:lastRenderedPageBreak/>
         <w:t>Creating a Dashboard</w:t>
       </w:r>
     </w:p>
     <w:p>
+      <w:pPr>
+        <w:jc w:val="both"/>
+      </w:pPr>
       <w:r>
         <w:t xml:space="preserve">We recommend to get familiarized with the UI for the next step by opening the </w:t>
       </w:r>
-      <w:hyperlink r:id="rId39" w:history="1">
+      <w:hyperlink r:id="rId42" w:history="1">
         <w:r>
           <w:rPr>
             <w:rStyle w:val="Hyperlink"/>
@@ -2498,11 +3154,12 @@
           <w:ilvl w:val="0"/>
           <w:numId w:val="15"/>
         </w:numPr>
+        <w:jc w:val="both"/>
       </w:pPr>
       <w:r>
         <w:t xml:space="preserve">Visit </w:t>
       </w:r>
-      <w:hyperlink r:id="rId40" w:history="1">
+      <w:hyperlink r:id="rId43" w:history="1">
         <w:r>
           <w:rPr>
             <w:rStyle w:val="Hyperlink"/>
@@ -2524,6 +3181,7 @@
           <w:ilvl w:val="0"/>
           <w:numId w:val="15"/>
         </w:numPr>
+        <w:jc w:val="both"/>
       </w:pPr>
       <w:r>
         <w:t>Click on Get Data. Select Excel Workbook and navigate to the storage location where you save the workbook created in the last step.</w:t>
@@ -2536,6 +3194,7 @@
           <w:ilvl w:val="0"/>
           <w:numId w:val="15"/>
         </w:numPr>
+        <w:jc w:val="both"/>
       </w:pPr>
       <w:r>
         <w:t>Double click on the new dataset that gets added at the bottom of the home screen (</w:t>
@@ -2546,6 +3205,8 @@
         </w:rPr>
         <w:t>ScoredDataForOnPren</w:t>
       </w:r>
+      <w:bookmarkStart w:id="4" w:name="_GoBack"/>
+      <w:bookmarkEnd w:id="4"/>
       <w:r>
         <w:t xml:space="preserve"> in our example here). This opens up a report that you can add different visualizations to.</w:t>
       </w:r>
@@ -2557,6 +3218,7 @@
           <w:ilvl w:val="0"/>
           <w:numId w:val="15"/>
         </w:numPr>
+        <w:jc w:val="both"/>
       </w:pPr>
       <w:r>
         <w:t>You can simply drag and drop various fields on the left of the report to the center of the canvas. And then select the axis on which you want to display each of these values.</w:t>
@@ -2569,6 +3231,7 @@
           <w:ilvl w:val="0"/>
           <w:numId w:val="15"/>
         </w:numPr>
+        <w:jc w:val="both"/>
       </w:pPr>
       <w:r>
         <w:t xml:space="preserve">When you are done clink on </w:t>
@@ -2593,7 +3256,7 @@
                     <pic:cNvPicPr/>
                   </pic:nvPicPr>
                   <pic:blipFill>
-                    <a:blip r:embed="rId41"/>
+                    <a:blip r:embed="rId44"/>
                     <a:stretch>
                       <a:fillRect/>
                     </a:stretch>
@@ -2642,7 +3305,7 @@
                     <pic:cNvPicPr/>
                   </pic:nvPicPr>
                   <pic:blipFill>
-                    <a:blip r:embed="rId42"/>
+                    <a:blip r:embed="rId45"/>
                     <a:stretch>
                       <a:fillRect/>
                     </a:stretch>
@@ -2669,16 +3332,20 @@
     <w:p>
       <w:pPr>
         <w:pStyle w:val="Heading4"/>
+        <w:jc w:val="both"/>
       </w:pPr>
       <w:r>
         <w:t xml:space="preserve">Auto Refreshing Dashboards </w:t>
       </w:r>
     </w:p>
     <w:p>
+      <w:pPr>
+        <w:jc w:val="both"/>
+      </w:pPr>
       <w:r>
         <w:t xml:space="preserve">We recommend to get familiarized with the UI for the next step by opening the </w:t>
       </w:r>
-      <w:hyperlink r:id="rId43" w:history="1">
+      <w:hyperlink r:id="rId46" w:history="1">
         <w:r>
           <w:rPr>
             <w:rStyle w:val="Hyperlink"/>
@@ -2697,18 +3364,10 @@
           <w:ilvl w:val="0"/>
           <w:numId w:val="16"/>
         </w:numPr>
-      </w:pPr>
-      <w:r>
-        <w:t xml:space="preserve">Right </w:t>
-      </w:r>
-      <w:r>
-        <w:t>click on the new</w:t>
-      </w:r>
-      <w:r>
-        <w:t>ly add</w:t>
-      </w:r>
-      <w:r>
-        <w:t xml:space="preserve"> dataset at the bottom of the home screen (</w:t>
+        <w:jc w:val="both"/>
+      </w:pPr>
+      <w:r>
+        <w:t>Right click on the newly add dataset at the bottom of the home screen (</w:t>
       </w:r>
       <w:r>
         <w:rPr>
@@ -2717,10 +3376,7 @@
         <w:t>ScoredDataForOnPren</w:t>
       </w:r>
       <w:r>
-        <w:t xml:space="preserve"> in our example here)</w:t>
-      </w:r>
-      <w:r>
-        <w:t xml:space="preserve"> and select “</w:t>
+        <w:t xml:space="preserve"> in our example here) and select “</w:t>
       </w:r>
       <w:r>
         <w:rPr>
@@ -2739,23 +3395,31 @@
           <w:ilvl w:val="0"/>
           <w:numId w:val="16"/>
         </w:numPr>
+        <w:jc w:val="both"/>
       </w:pPr>
       <w:r>
         <w:t xml:space="preserve">Under “Edit Credentials” </w:t>
       </w:r>
       <w:r>
-        <w:t xml:space="preserve">enter </w:t>
-      </w:r>
-      <w:r>
-        <w:t>your blob storage account ke</w:t>
-      </w:r>
-      <w:r>
-        <w:t>y (key for ‘</w:t>
-      </w:r>
-      <w:bookmarkStart w:id="4" w:name="_GoBack"/>
-      <w:bookmarkEnd w:id="4"/>
-      <w:r>
-        <w:t>starterkit’ in our example here).</w:t>
+        <w:t>enter your blob storage account key (key for ‘</w:t>
+      </w:r>
+      <w:r>
+        <w:t>starterkit</w:t>
+      </w:r>
+      <w:r>
+        <w:t>’</w:t>
+      </w:r>
+      <w:r>
+        <w:t xml:space="preserve"> azure blob storage</w:t>
+      </w:r>
+      <w:r>
+        <w:t xml:space="preserve"> </w:t>
+      </w:r>
+      <w:r>
+        <w:t xml:space="preserve">container </w:t>
+      </w:r>
+      <w:r>
+        <w:t>in our example here).</w:t>
       </w:r>
     </w:p>
     <w:p>
@@ -2765,6 +3429,7 @@
           <w:ilvl w:val="0"/>
           <w:numId w:val="16"/>
         </w:numPr>
+        <w:jc w:val="both"/>
       </w:pPr>
       <w:r>
         <w:t>Now under “</w:t>
@@ -2786,13 +3451,22 @@
           <w:ilvl w:val="0"/>
           <w:numId w:val="16"/>
         </w:numPr>
+        <w:jc w:val="both"/>
       </w:pPr>
       <w:r>
         <w:t>Visualization you pinned on your dashboard should be daily refreshed now.</w:t>
       </w:r>
     </w:p>
-    <w:p/>
-    <w:p/>
+    <w:p>
+      <w:pPr>
+        <w:jc w:val="both"/>
+      </w:pPr>
+    </w:p>
+    <w:p>
+      <w:pPr>
+        <w:jc w:val="both"/>
+      </w:pPr>
+    </w:p>
     <w:sectPr>
       <w:pgSz w:w="12240" w:h="15840"/>
       <w:pgMar w:top="1440" w:right="1440" w:bottom="1440" w:left="1440" w:header="720" w:footer="720" w:gutter="0"/>
@@ -2806,6 +3480,95 @@
 <file path=word/numbering.xml><?xml version="1.0" encoding="utf-8"?>
 <w:numbering xmlns:wpc="http://schemas.microsoft.com/office/word/2010/wordprocessingCanvas" xmlns:mc="http://schemas.openxmlformats.org/markup-compatibility/2006" xmlns:o="urn:schemas-microsoft-com:office:office" xmlns:r="http://schemas.openxmlformats.org/officeDocument/2006/relationships" xmlns:m="http://schemas.openxmlformats.org/officeDocument/2006/math" xmlns:v="urn:schemas-microsoft-com:vml" xmlns:wp14="http://schemas.microsoft.com/office/word/2010/wordprocessingDrawing" xmlns:wp="http://schemas.openxmlformats.org/drawingml/2006/wordprocessingDrawing" xmlns:w10="urn:schemas-microsoft-com:office:word" xmlns:w="http://schemas.openxmlformats.org/wordprocessingml/2006/main" xmlns:w14="http://schemas.microsoft.com/office/word/2010/wordml" xmlns:w15="http://schemas.microsoft.com/office/word/2012/wordml" xmlns:wpg="http://schemas.microsoft.com/office/word/2010/wordprocessingGroup" xmlns:wpi="http://schemas.microsoft.com/office/word/2010/wordprocessingInk" xmlns:wne="http://schemas.microsoft.com/office/word/2006/wordml" xmlns:wps="http://schemas.microsoft.com/office/word/2010/wordprocessingShape" mc:Ignorable="w14 w15 wp14">
   <w:abstractNum w:abstractNumId="0">
+    <w:nsid w:val="04FB3A4B"/>
+    <w:multiLevelType w:val="hybridMultilevel"/>
+    <w:tmpl w:val="3F8AE34A"/>
+    <w:lvl w:ilvl="0" w:tplc="AF20E0A8">
+      <w:start w:val="1"/>
+      <w:numFmt w:val="lowerLetter"/>
+      <w:lvlText w:val="%1)"/>
+      <w:lvlJc w:val="left"/>
+      <w:pPr>
+        <w:ind w:left="1800" w:hanging="360"/>
+      </w:pPr>
+      <w:rPr>
+        <w:rFonts w:hint="default"/>
+      </w:rPr>
+    </w:lvl>
+    <w:lvl w:ilvl="1" w:tplc="04090019" w:tentative="1">
+      <w:start w:val="1"/>
+      <w:numFmt w:val="lowerLetter"/>
+      <w:lvlText w:val="%2."/>
+      <w:lvlJc w:val="left"/>
+      <w:pPr>
+        <w:ind w:left="2520" w:hanging="360"/>
+      </w:pPr>
+    </w:lvl>
+    <w:lvl w:ilvl="2" w:tplc="0409001B" w:tentative="1">
+      <w:start w:val="1"/>
+      <w:numFmt w:val="lowerRoman"/>
+      <w:lvlText w:val="%3."/>
+      <w:lvlJc w:val="right"/>
+      <w:pPr>
+        <w:ind w:left="3240" w:hanging="180"/>
+      </w:pPr>
+    </w:lvl>
+    <w:lvl w:ilvl="3" w:tplc="0409000F" w:tentative="1">
+      <w:start w:val="1"/>
+      <w:numFmt w:val="decimal"/>
+      <w:lvlText w:val="%4."/>
+      <w:lvlJc w:val="left"/>
+      <w:pPr>
+        <w:ind w:left="3960" w:hanging="360"/>
+      </w:pPr>
+    </w:lvl>
+    <w:lvl w:ilvl="4" w:tplc="04090019" w:tentative="1">
+      <w:start w:val="1"/>
+      <w:numFmt w:val="lowerLetter"/>
+      <w:lvlText w:val="%5."/>
+      <w:lvlJc w:val="left"/>
+      <w:pPr>
+        <w:ind w:left="4680" w:hanging="360"/>
+      </w:pPr>
+    </w:lvl>
+    <w:lvl w:ilvl="5" w:tplc="0409001B" w:tentative="1">
+      <w:start w:val="1"/>
+      <w:numFmt w:val="lowerRoman"/>
+      <w:lvlText w:val="%6."/>
+      <w:lvlJc w:val="right"/>
+      <w:pPr>
+        <w:ind w:left="5400" w:hanging="180"/>
+      </w:pPr>
+    </w:lvl>
+    <w:lvl w:ilvl="6" w:tplc="0409000F" w:tentative="1">
+      <w:start w:val="1"/>
+      <w:numFmt w:val="decimal"/>
+      <w:lvlText w:val="%7."/>
+      <w:lvlJc w:val="left"/>
+      <w:pPr>
+        <w:ind w:left="6120" w:hanging="360"/>
+      </w:pPr>
+    </w:lvl>
+    <w:lvl w:ilvl="7" w:tplc="04090019" w:tentative="1">
+      <w:start w:val="1"/>
+      <w:numFmt w:val="lowerLetter"/>
+      <w:lvlText w:val="%8."/>
+      <w:lvlJc w:val="left"/>
+      <w:pPr>
+        <w:ind w:left="6840" w:hanging="360"/>
+      </w:pPr>
+    </w:lvl>
+    <w:lvl w:ilvl="8" w:tplc="0409001B" w:tentative="1">
+      <w:start w:val="1"/>
+      <w:numFmt w:val="lowerRoman"/>
+      <w:lvlText w:val="%9."/>
+      <w:lvlJc w:val="right"/>
+      <w:pPr>
+        <w:ind w:left="7560" w:hanging="180"/>
+      </w:pPr>
+    </w:lvl>
+  </w:abstractNum>
+  <w:abstractNum w:abstractNumId="1">
     <w:nsid w:val="09885BDA"/>
     <w:multiLevelType w:val="hybridMultilevel"/>
     <w:tmpl w:val="F704049C"/>
@@ -2918,7 +3681,7 @@
       </w:rPr>
     </w:lvl>
   </w:abstractNum>
-  <w:abstractNum w:abstractNumId="1">
+  <w:abstractNum w:abstractNumId="2">
     <w:nsid w:val="0FE57A4A"/>
     <w:multiLevelType w:val="hybridMultilevel"/>
     <w:tmpl w:val="13E8205E"/>
@@ -3007,7 +3770,7 @@
       </w:pPr>
     </w:lvl>
   </w:abstractNum>
-  <w:abstractNum w:abstractNumId="2">
+  <w:abstractNum w:abstractNumId="3">
     <w:nsid w:val="13C75C84"/>
     <w:multiLevelType w:val="hybridMultilevel"/>
     <w:tmpl w:val="348A0CC2"/>
@@ -3096,7 +3859,93 @@
       </w:pPr>
     </w:lvl>
   </w:abstractNum>
-  <w:abstractNum w:abstractNumId="3">
+  <w:abstractNum w:abstractNumId="4">
+    <w:nsid w:val="276468F1"/>
+    <w:multiLevelType w:val="hybridMultilevel"/>
+    <w:tmpl w:val="4C62C66C"/>
+    <w:lvl w:ilvl="0" w:tplc="0409000F">
+      <w:start w:val="1"/>
+      <w:numFmt w:val="decimal"/>
+      <w:lvlText w:val="%1."/>
+      <w:lvlJc w:val="left"/>
+      <w:pPr>
+        <w:ind w:left="1440" w:hanging="360"/>
+      </w:pPr>
+    </w:lvl>
+    <w:lvl w:ilvl="1" w:tplc="04090019" w:tentative="1">
+      <w:start w:val="1"/>
+      <w:numFmt w:val="lowerLetter"/>
+      <w:lvlText w:val="%2."/>
+      <w:lvlJc w:val="left"/>
+      <w:pPr>
+        <w:ind w:left="2160" w:hanging="360"/>
+      </w:pPr>
+    </w:lvl>
+    <w:lvl w:ilvl="2" w:tplc="0409001B" w:tentative="1">
+      <w:start w:val="1"/>
+      <w:numFmt w:val="lowerRoman"/>
+      <w:lvlText w:val="%3."/>
+      <w:lvlJc w:val="right"/>
+      <w:pPr>
+        <w:ind w:left="2880" w:hanging="180"/>
+      </w:pPr>
+    </w:lvl>
+    <w:lvl w:ilvl="3" w:tplc="0409000F" w:tentative="1">
+      <w:start w:val="1"/>
+      <w:numFmt w:val="decimal"/>
+      <w:lvlText w:val="%4."/>
+      <w:lvlJc w:val="left"/>
+      <w:pPr>
+        <w:ind w:left="3600" w:hanging="360"/>
+      </w:pPr>
+    </w:lvl>
+    <w:lvl w:ilvl="4" w:tplc="04090019" w:tentative="1">
+      <w:start w:val="1"/>
+      <w:numFmt w:val="lowerLetter"/>
+      <w:lvlText w:val="%5."/>
+      <w:lvlJc w:val="left"/>
+      <w:pPr>
+        <w:ind w:left="4320" w:hanging="360"/>
+      </w:pPr>
+    </w:lvl>
+    <w:lvl w:ilvl="5" w:tplc="0409001B" w:tentative="1">
+      <w:start w:val="1"/>
+      <w:numFmt w:val="lowerRoman"/>
+      <w:lvlText w:val="%6."/>
+      <w:lvlJc w:val="right"/>
+      <w:pPr>
+        <w:ind w:left="5040" w:hanging="180"/>
+      </w:pPr>
+    </w:lvl>
+    <w:lvl w:ilvl="6" w:tplc="0409000F" w:tentative="1">
+      <w:start w:val="1"/>
+      <w:numFmt w:val="decimal"/>
+      <w:lvlText w:val="%7."/>
+      <w:lvlJc w:val="left"/>
+      <w:pPr>
+        <w:ind w:left="5760" w:hanging="360"/>
+      </w:pPr>
+    </w:lvl>
+    <w:lvl w:ilvl="7" w:tplc="04090019" w:tentative="1">
+      <w:start w:val="1"/>
+      <w:numFmt w:val="lowerLetter"/>
+      <w:lvlText w:val="%8."/>
+      <w:lvlJc w:val="left"/>
+      <w:pPr>
+        <w:ind w:left="6480" w:hanging="360"/>
+      </w:pPr>
+    </w:lvl>
+    <w:lvl w:ilvl="8" w:tplc="0409001B" w:tentative="1">
+      <w:start w:val="1"/>
+      <w:numFmt w:val="lowerRoman"/>
+      <w:lvlText w:val="%9."/>
+      <w:lvlJc w:val="right"/>
+      <w:pPr>
+        <w:ind w:left="7200" w:hanging="180"/>
+      </w:pPr>
+    </w:lvl>
+  </w:abstractNum>
+  <w:abstractNum w:abstractNumId="5">
     <w:nsid w:val="344F0AC0"/>
     <w:multiLevelType w:val="hybridMultilevel"/>
     <w:tmpl w:val="BEBA6FDE"/>
@@ -3185,7 +4034,7 @@
       </w:pPr>
     </w:lvl>
   </w:abstractNum>
-  <w:abstractNum w:abstractNumId="4">
+  <w:abstractNum w:abstractNumId="6">
     <w:nsid w:val="35176439"/>
     <w:multiLevelType w:val="hybridMultilevel"/>
     <w:tmpl w:val="181C3A8C"/>
@@ -3274,7 +4123,7 @@
       </w:pPr>
     </w:lvl>
   </w:abstractNum>
-  <w:abstractNum w:abstractNumId="5">
+  <w:abstractNum w:abstractNumId="7">
     <w:nsid w:val="3BA31CD2"/>
     <w:multiLevelType w:val="hybridMultilevel"/>
     <w:tmpl w:val="9160A3D0"/>
@@ -3360,7 +4209,7 @@
       </w:pPr>
     </w:lvl>
   </w:abstractNum>
-  <w:abstractNum w:abstractNumId="6">
+  <w:abstractNum w:abstractNumId="8">
     <w:nsid w:val="3F3D3CDC"/>
     <w:multiLevelType w:val="hybridMultilevel"/>
     <w:tmpl w:val="1756960E"/>
@@ -3449,7 +4298,7 @@
       </w:pPr>
     </w:lvl>
   </w:abstractNum>
-  <w:abstractNum w:abstractNumId="7">
+  <w:abstractNum w:abstractNumId="9">
     <w:nsid w:val="3FAB334B"/>
     <w:multiLevelType w:val="hybridMultilevel"/>
     <w:tmpl w:val="E73224F6"/>
@@ -3562,7 +4411,7 @@
       </w:rPr>
     </w:lvl>
   </w:abstractNum>
-  <w:abstractNum w:abstractNumId="8">
+  <w:abstractNum w:abstractNumId="10">
     <w:nsid w:val="44220C96"/>
     <w:multiLevelType w:val="hybridMultilevel"/>
     <w:tmpl w:val="AB58D48E"/>
@@ -3651,7 +4500,7 @@
       </w:pPr>
     </w:lvl>
   </w:abstractNum>
-  <w:abstractNum w:abstractNumId="9">
+  <w:abstractNum w:abstractNumId="11">
     <w:nsid w:val="474A3883"/>
     <w:multiLevelType w:val="hybridMultilevel"/>
     <w:tmpl w:val="E07C85D6"/>
@@ -3740,7 +4589,7 @@
       </w:pPr>
     </w:lvl>
   </w:abstractNum>
-  <w:abstractNum w:abstractNumId="10">
+  <w:abstractNum w:abstractNumId="12">
     <w:nsid w:val="52486CE1"/>
     <w:multiLevelType w:val="hybridMultilevel"/>
     <w:tmpl w:val="2D3819E2"/>
@@ -3829,7 +4678,185 @@
       </w:pPr>
     </w:lvl>
   </w:abstractNum>
-  <w:abstractNum w:abstractNumId="11">
+  <w:abstractNum w:abstractNumId="13">
+    <w:nsid w:val="577D1F20"/>
+    <w:multiLevelType w:val="hybridMultilevel"/>
+    <w:tmpl w:val="B1FED478"/>
+    <w:lvl w:ilvl="0" w:tplc="DE08727C">
+      <w:start w:val="1"/>
+      <w:numFmt w:val="decimal"/>
+      <w:lvlText w:val="%1"/>
+      <w:lvlJc w:val="left"/>
+      <w:pPr>
+        <w:ind w:left="1080" w:hanging="360"/>
+      </w:pPr>
+      <w:rPr>
+        <w:rFonts w:hint="default"/>
+      </w:rPr>
+    </w:lvl>
+    <w:lvl w:ilvl="1" w:tplc="04090019" w:tentative="1">
+      <w:start w:val="1"/>
+      <w:numFmt w:val="lowerLetter"/>
+      <w:lvlText w:val="%2."/>
+      <w:lvlJc w:val="left"/>
+      <w:pPr>
+        <w:ind w:left="720" w:hanging="360"/>
+      </w:pPr>
+    </w:lvl>
+    <w:lvl w:ilvl="2" w:tplc="0409001B" w:tentative="1">
+      <w:start w:val="1"/>
+      <w:numFmt w:val="lowerRoman"/>
+      <w:lvlText w:val="%3."/>
+      <w:lvlJc w:val="right"/>
+      <w:pPr>
+        <w:ind w:left="1440" w:hanging="180"/>
+      </w:pPr>
+    </w:lvl>
+    <w:lvl w:ilvl="3" w:tplc="0409000F" w:tentative="1">
+      <w:start w:val="1"/>
+      <w:numFmt w:val="decimal"/>
+      <w:lvlText w:val="%4."/>
+      <w:lvlJc w:val="left"/>
+      <w:pPr>
+        <w:ind w:left="2160" w:hanging="360"/>
+      </w:pPr>
+    </w:lvl>
+    <w:lvl w:ilvl="4" w:tplc="04090019" w:tentative="1">
+      <w:start w:val="1"/>
+      <w:numFmt w:val="lowerLetter"/>
+      <w:lvlText w:val="%5."/>
+      <w:lvlJc w:val="left"/>
+      <w:pPr>
+        <w:ind w:left="2880" w:hanging="360"/>
+      </w:pPr>
+    </w:lvl>
+    <w:lvl w:ilvl="5" w:tplc="0409001B" w:tentative="1">
+      <w:start w:val="1"/>
+      <w:numFmt w:val="lowerRoman"/>
+      <w:lvlText w:val="%6."/>
+      <w:lvlJc w:val="right"/>
+      <w:pPr>
+        <w:ind w:left="3600" w:hanging="180"/>
+      </w:pPr>
+    </w:lvl>
+    <w:lvl w:ilvl="6" w:tplc="0409000F" w:tentative="1">
+      <w:start w:val="1"/>
+      <w:numFmt w:val="decimal"/>
+      <w:lvlText w:val="%7."/>
+      <w:lvlJc w:val="left"/>
+      <w:pPr>
+        <w:ind w:left="4320" w:hanging="360"/>
+      </w:pPr>
+    </w:lvl>
+    <w:lvl w:ilvl="7" w:tplc="04090019" w:tentative="1">
+      <w:start w:val="1"/>
+      <w:numFmt w:val="lowerLetter"/>
+      <w:lvlText w:val="%8."/>
+      <w:lvlJc w:val="left"/>
+      <w:pPr>
+        <w:ind w:left="5040" w:hanging="360"/>
+      </w:pPr>
+    </w:lvl>
+    <w:lvl w:ilvl="8" w:tplc="0409001B" w:tentative="1">
+      <w:start w:val="1"/>
+      <w:numFmt w:val="lowerRoman"/>
+      <w:lvlText w:val="%9."/>
+      <w:lvlJc w:val="right"/>
+      <w:pPr>
+        <w:ind w:left="5760" w:hanging="180"/>
+      </w:pPr>
+    </w:lvl>
+  </w:abstractNum>
+  <w:abstractNum w:abstractNumId="14">
+    <w:nsid w:val="60514F08"/>
+    <w:multiLevelType w:val="hybridMultilevel"/>
+    <w:tmpl w:val="9E5014E6"/>
+    <w:lvl w:ilvl="0" w:tplc="606A1914">
+      <w:start w:val="1"/>
+      <w:numFmt w:val="lowerLetter"/>
+      <w:lvlText w:val="%1)"/>
+      <w:lvlJc w:val="left"/>
+      <w:pPr>
+        <w:ind w:left="1080" w:hanging="360"/>
+      </w:pPr>
+      <w:rPr>
+        <w:rFonts w:hint="default"/>
+      </w:rPr>
+    </w:lvl>
+    <w:lvl w:ilvl="1" w:tplc="04090019" w:tentative="1">
+      <w:start w:val="1"/>
+      <w:numFmt w:val="lowerLetter"/>
+      <w:lvlText w:val="%2."/>
+      <w:lvlJc w:val="left"/>
+      <w:pPr>
+        <w:ind w:left="1800" w:hanging="360"/>
+      </w:pPr>
+    </w:lvl>
+    <w:lvl w:ilvl="2" w:tplc="0409001B" w:tentative="1">
+      <w:start w:val="1"/>
+      <w:numFmt w:val="lowerRoman"/>
+      <w:lvlText w:val="%3."/>
+      <w:lvlJc w:val="right"/>
+      <w:pPr>
+        <w:ind w:left="2520" w:hanging="180"/>
+      </w:pPr>
+    </w:lvl>
+    <w:lvl w:ilvl="3" w:tplc="0409000F" w:tentative="1">
+      <w:start w:val="1"/>
+      <w:numFmt w:val="decimal"/>
+      <w:lvlText w:val="%4."/>
+      <w:lvlJc w:val="left"/>
+      <w:pPr>
+        <w:ind w:left="3240" w:hanging="360"/>
+      </w:pPr>
+    </w:lvl>
+    <w:lvl w:ilvl="4" w:tplc="04090019" w:tentative="1">
+      <w:start w:val="1"/>
+      <w:numFmt w:val="lowerLetter"/>
+      <w:lvlText w:val="%5."/>
+      <w:lvlJc w:val="left"/>
+      <w:pPr>
+        <w:ind w:left="3960" w:hanging="360"/>
+      </w:pPr>
+    </w:lvl>
+    <w:lvl w:ilvl="5" w:tplc="0409001B" w:tentative="1">
+      <w:start w:val="1"/>
+      <w:numFmt w:val="lowerRoman"/>
+      <w:lvlText w:val="%6."/>
+      <w:lvlJc w:val="right"/>
+      <w:pPr>
+        <w:ind w:left="4680" w:hanging="180"/>
+      </w:pPr>
+    </w:lvl>
+    <w:lvl w:ilvl="6" w:tplc="0409000F" w:tentative="1">
+      <w:start w:val="1"/>
+      <w:numFmt w:val="decimal"/>
+      <w:lvlText w:val="%7."/>
+      <w:lvlJc w:val="left"/>
+      <w:pPr>
+        <w:ind w:left="5400" w:hanging="360"/>
+      </w:pPr>
+    </w:lvl>
+    <w:lvl w:ilvl="7" w:tplc="04090019" w:tentative="1">
+      <w:start w:val="1"/>
+      <w:numFmt w:val="lowerLetter"/>
+      <w:lvlText w:val="%8."/>
+      <w:lvlJc w:val="left"/>
+      <w:pPr>
+        <w:ind w:left="6120" w:hanging="360"/>
+      </w:pPr>
+    </w:lvl>
+    <w:lvl w:ilvl="8" w:tplc="0409001B" w:tentative="1">
+      <w:start w:val="1"/>
+      <w:numFmt w:val="lowerRoman"/>
+      <w:lvlText w:val="%9."/>
+      <w:lvlJc w:val="right"/>
+      <w:pPr>
+        <w:ind w:left="6840" w:hanging="180"/>
+      </w:pPr>
+    </w:lvl>
+  </w:abstractNum>
+  <w:abstractNum w:abstractNumId="15">
     <w:nsid w:val="68A54F89"/>
     <w:multiLevelType w:val="hybridMultilevel"/>
     <w:tmpl w:val="020A89E0"/>
@@ -3918,7 +4945,7 @@
       </w:pPr>
     </w:lvl>
   </w:abstractNum>
-  <w:abstractNum w:abstractNumId="12">
+  <w:abstractNum w:abstractNumId="16">
     <w:nsid w:val="6C96054B"/>
     <w:multiLevelType w:val="hybridMultilevel"/>
     <w:tmpl w:val="68C8308C"/>
@@ -4031,7 +5058,7 @@
       </w:rPr>
     </w:lvl>
   </w:abstractNum>
-  <w:abstractNum w:abstractNumId="13">
+  <w:abstractNum w:abstractNumId="17">
     <w:nsid w:val="714F3A95"/>
     <w:multiLevelType w:val="hybridMultilevel"/>
     <w:tmpl w:val="47EED9D4"/>
@@ -4144,7 +5171,7 @@
       </w:rPr>
     </w:lvl>
   </w:abstractNum>
-  <w:abstractNum w:abstractNumId="14">
+  <w:abstractNum w:abstractNumId="18">
     <w:nsid w:val="735E1FA8"/>
     <w:multiLevelType w:val="hybridMultilevel"/>
     <w:tmpl w:val="2196BF94"/>
@@ -4233,7 +5260,96 @@
       </w:pPr>
     </w:lvl>
   </w:abstractNum>
-  <w:abstractNum w:abstractNumId="15">
+  <w:abstractNum w:abstractNumId="19">
+    <w:nsid w:val="789E26BF"/>
+    <w:multiLevelType w:val="hybridMultilevel"/>
+    <w:tmpl w:val="631E13FA"/>
+    <w:lvl w:ilvl="0" w:tplc="DE08727C">
+      <w:start w:val="1"/>
+      <w:numFmt w:val="decimal"/>
+      <w:lvlText w:val="%1"/>
+      <w:lvlJc w:val="left"/>
+      <w:pPr>
+        <w:ind w:left="1800" w:hanging="360"/>
+      </w:pPr>
+      <w:rPr>
+        <w:rFonts w:hint="default"/>
+      </w:rPr>
+    </w:lvl>
+    <w:lvl w:ilvl="1" w:tplc="04090019" w:tentative="1">
+      <w:start w:val="1"/>
+      <w:numFmt w:val="lowerLetter"/>
+      <w:lvlText w:val="%2."/>
+      <w:lvlJc w:val="left"/>
+      <w:pPr>
+        <w:ind w:left="2520" w:hanging="360"/>
+      </w:pPr>
+    </w:lvl>
+    <w:lvl w:ilvl="2" w:tplc="0409001B" w:tentative="1">
+      <w:start w:val="1"/>
+      <w:numFmt w:val="lowerRoman"/>
+      <w:lvlText w:val="%3."/>
+      <w:lvlJc w:val="right"/>
+      <w:pPr>
+        <w:ind w:left="3240" w:hanging="180"/>
+      </w:pPr>
+    </w:lvl>
+    <w:lvl w:ilvl="3" w:tplc="0409000F" w:tentative="1">
+      <w:start w:val="1"/>
+      <w:numFmt w:val="decimal"/>
+      <w:lvlText w:val="%4."/>
+      <w:lvlJc w:val="left"/>
+      <w:pPr>
+        <w:ind w:left="3960" w:hanging="360"/>
+      </w:pPr>
+    </w:lvl>
+    <w:lvl w:ilvl="4" w:tplc="04090019" w:tentative="1">
+      <w:start w:val="1"/>
+      <w:numFmt w:val="lowerLetter"/>
+      <w:lvlText w:val="%5."/>
+      <w:lvlJc w:val="left"/>
+      <w:pPr>
+        <w:ind w:left="4680" w:hanging="360"/>
+      </w:pPr>
+    </w:lvl>
+    <w:lvl w:ilvl="5" w:tplc="0409001B" w:tentative="1">
+      <w:start w:val="1"/>
+      <w:numFmt w:val="lowerRoman"/>
+      <w:lvlText w:val="%6."/>
+      <w:lvlJc w:val="right"/>
+      <w:pPr>
+        <w:ind w:left="5400" w:hanging="180"/>
+      </w:pPr>
+    </w:lvl>
+    <w:lvl w:ilvl="6" w:tplc="0409000F" w:tentative="1">
+      <w:start w:val="1"/>
+      <w:numFmt w:val="decimal"/>
+      <w:lvlText w:val="%7."/>
+      <w:lvlJc w:val="left"/>
+      <w:pPr>
+        <w:ind w:left="6120" w:hanging="360"/>
+      </w:pPr>
+    </w:lvl>
+    <w:lvl w:ilvl="7" w:tplc="04090019" w:tentative="1">
+      <w:start w:val="1"/>
+      <w:numFmt w:val="lowerLetter"/>
+      <w:lvlText w:val="%8."/>
+      <w:lvlJc w:val="left"/>
+      <w:pPr>
+        <w:ind w:left="6840" w:hanging="360"/>
+      </w:pPr>
+    </w:lvl>
+    <w:lvl w:ilvl="8" w:tplc="0409001B" w:tentative="1">
+      <w:start w:val="1"/>
+      <w:numFmt w:val="lowerRoman"/>
+      <w:lvlText w:val="%9."/>
+      <w:lvlJc w:val="right"/>
+      <w:pPr>
+        <w:ind w:left="7560" w:hanging="180"/>
+      </w:pPr>
+    </w:lvl>
+  </w:abstractNum>
+  <w:abstractNum w:abstractNumId="20">
     <w:nsid w:val="7A60074D"/>
     <w:multiLevelType w:val="hybridMultilevel"/>
     <w:tmpl w:val="785CDB8C"/>
@@ -4323,52 +5439,67 @@
     </w:lvl>
   </w:abstractNum>
   <w:num w:numId="1">
+    <w:abstractNumId w:val="16"/>
+  </w:num>
+  <w:num w:numId="2">
+    <w:abstractNumId w:val="20"/>
+  </w:num>
+  <w:num w:numId="3">
+    <w:abstractNumId w:val="15"/>
+  </w:num>
+  <w:num w:numId="4">
+    <w:abstractNumId w:val="6"/>
+  </w:num>
+  <w:num w:numId="5">
+    <w:abstractNumId w:val="18"/>
+  </w:num>
+  <w:num w:numId="6">
+    <w:abstractNumId w:val="11"/>
+  </w:num>
+  <w:num w:numId="7">
+    <w:abstractNumId w:val="8"/>
+  </w:num>
+  <w:num w:numId="8">
     <w:abstractNumId w:val="12"/>
   </w:num>
-  <w:num w:numId="2">
-    <w:abstractNumId w:val="15"/>
+  <w:num w:numId="9">
+    <w:abstractNumId w:val="5"/>
   </w:num>
-  <w:num w:numId="3">
-    <w:abstractNumId w:val="11"/>
+  <w:num w:numId="10">
+    <w:abstractNumId w:val="3"/>
   </w:num>
-  <w:num w:numId="4">
+  <w:num w:numId="11">
+    <w:abstractNumId w:val="2"/>
+  </w:num>
+  <w:num w:numId="12">
+    <w:abstractNumId w:val="10"/>
+  </w:num>
+  <w:num w:numId="13">
+    <w:abstractNumId w:val="7"/>
+  </w:num>
+  <w:num w:numId="14">
+    <w:abstractNumId w:val="9"/>
+  </w:num>
+  <w:num w:numId="15">
+    <w:abstractNumId w:val="1"/>
+  </w:num>
+  <w:num w:numId="16">
+    <w:abstractNumId w:val="17"/>
+  </w:num>
+  <w:num w:numId="17">
     <w:abstractNumId w:val="4"/>
   </w:num>
-  <w:num w:numId="5">
-    <w:abstractNumId w:val="14"/>
+  <w:num w:numId="18">
+    <w:abstractNumId w:val="19"/>
   </w:num>
-  <w:num w:numId="6">
-    <w:abstractNumId w:val="9"/>
+  <w:num w:numId="19">
+    <w:abstractNumId w:val="13"/>
   </w:num>
-  <w:num w:numId="7">
-    <w:abstractNumId w:val="6"/>
-  </w:num>
-  <w:num w:numId="8">
-    <w:abstractNumId w:val="10"/>
-  </w:num>
-  <w:num w:numId="9">
-    <w:abstractNumId w:val="3"/>
-  </w:num>
-  <w:num w:numId="10">
-    <w:abstractNumId w:val="2"/>
-  </w:num>
-  <w:num w:numId="11">
-    <w:abstractNumId w:val="1"/>
-  </w:num>
-  <w:num w:numId="12">
-    <w:abstractNumId w:val="8"/>
-  </w:num>
-  <w:num w:numId="13">
-    <w:abstractNumId w:val="5"/>
-  </w:num>
-  <w:num w:numId="14">
-    <w:abstractNumId w:val="7"/>
-  </w:num>
-  <w:num w:numId="15">
+  <w:num w:numId="20">
     <w:abstractNumId w:val="0"/>
   </w:num>
-  <w:num w:numId="16">
-    <w:abstractNumId w:val="13"/>
+  <w:num w:numId="21">
+    <w:abstractNumId w:val="14"/>
   </w:num>
 </w:numbering>
 </file>
@@ -5326,7 +6457,7 @@
 </file>
 
 <file path=customXml/itemProps1.xml><?xml version="1.0" encoding="utf-8"?>
-<ds:datastoreItem xmlns:ds="http://schemas.openxmlformats.org/officeDocument/2006/customXml" ds:itemID="{F684FAD9-5323-4085-B1A0-33C9236F52AB}">
+<ds:datastoreItem xmlns:ds="http://schemas.openxmlformats.org/officeDocument/2006/customXml" ds:itemID="{7A320DD9-BED2-4B84-A73F-3C2852C8F52D}">
   <ds:schemaRefs>
     <ds:schemaRef ds:uri="http://schemas.openxmlformats.org/officeDocument/2006/bibliography"/>
   </ds:schemaRefs>

</xml_diff>

<commit_message>
Changes from ADS leads and Redmond CSDP team feedback.
</commit_message>
<xml_diff>
--- a/Misc/Advanced Analytics/OnPremDataSource/OnPremiseDataSourcePipeline.docx
+++ b/Misc/Advanced Analytics/OnPremDataSource/OnPremiseDataSourcePipeline.docx
@@ -43,7 +43,13 @@
         <w:t xml:space="preserve">it </w:t>
       </w:r>
       <w:r>
-        <w:t>lacks ability to predict trends or anomalies in various processes, with continuously improving high degree of accuracy. Machine leaning fills this gap.</w:t>
+        <w:t>lacks ability to predict trends</w:t>
+      </w:r>
+      <w:r>
+        <w:t>, behaviors</w:t>
+      </w:r>
+      <w:r>
+        <w:t xml:space="preserve"> or anomalies in various processes, with continuously improving high degree of accuracy. Machine leaning fills this gap.</w:t>
       </w:r>
     </w:p>
     <w:p>
@@ -51,7 +57,7 @@
         <w:pStyle w:val="Heading2"/>
       </w:pPr>
       <w:r>
-        <w:t>Use-case</w:t>
+        <w:t>Scope</w:t>
       </w:r>
     </w:p>
     <w:p>
@@ -77,7 +83,7 @@
         <w:t>earning (AML)</w:t>
       </w:r>
       <w:r>
-        <w:t xml:space="preserve"> solution in your on-premise SQL server. Here we take as an example, a major ATM machine manufacturer that wants to predict ATM machine failure and determine the root cause. This would help the company minimize ‘customer interrupts’ during a transaction, and reduce their cost of servicing (by sending right skilled technician and correct replacement parts).  </w:t>
+        <w:t xml:space="preserve"> solution in your on-premise SQL server.  </w:t>
       </w:r>
     </w:p>
     <w:p>
@@ -182,11 +188,6 @@
       <w:pPr>
         <w:jc w:val="both"/>
       </w:pPr>
-    </w:p>
-    <w:p>
-      <w:pPr>
-        <w:jc w:val="both"/>
-      </w:pPr>
       <w:r>
         <w:t xml:space="preserve">By the end of the document you should be able to </w:t>
       </w:r>
@@ -213,6 +214,20 @@
         <w:t>This document assumes user has an existing pre-published AML model and we will create operationalized machine learning model using the BES endpoint of that model.</w:t>
       </w:r>
       <w:r>
+        <w:t xml:space="preserve"> To create and publish a new AML model follow instructions </w:t>
+      </w:r>
+      <w:hyperlink r:id="rId6" w:history="1">
+        <w:r>
+          <w:rPr>
+            <w:rStyle w:val="Hyperlink"/>
+          </w:rPr>
+          <w:t>here</w:t>
+        </w:r>
+      </w:hyperlink>
+      <w:r>
+        <w:t>.</w:t>
+      </w:r>
+      <w:r>
         <w:t xml:space="preserve"> Second requirement is that in order to follow the instructions to create an operational pipeline use this document, the reader </w:t>
       </w:r>
       <w:r>
@@ -224,11 +239,6 @@
       <w:r>
         <w:t xml:space="preserve"> have access (read / write) to an on-premise SQL server. </w:t>
       </w:r>
-    </w:p>
-    <w:p>
-      <w:pPr>
-        <w:jc w:val="both"/>
-      </w:pPr>
     </w:p>
     <w:p>
       <w:pPr>
@@ -249,42 +259,39 @@
         <w:jc w:val="both"/>
       </w:pPr>
       <w:r>
-        <w:t xml:space="preserve">Building Azure Machine Learning model requires historical data, and perhaps lots of it based on the quality of the data. This is the reason why it is important to think about building data pipelines not just for building the model but also for getting scores from the model and integrating the results with your current </w:t>
-      </w:r>
-      <w:r>
+        <w:t>Building Azure Machine Learning model requires historical data, and perhaps lots of it based on the quality of the data. This is the reason why it is important to think about building data pipelines not just for building the model but also for getting scores from the model and integrating the results with your current business processes.</w:t>
+      </w:r>
+      <w:r>
+        <w:t xml:space="preserve"> For our current use case we have divided this pipeline into 3 discrete parts each serving a specific objective and can be tested separately if desired. We start by giving you an over view of the big picture </w:t>
+      </w:r>
+      <w:r>
+        <w:fldChar w:fldCharType="begin"/>
+      </w:r>
+      <w:r>
+        <w:instrText xml:space="preserve"> REF _Ref414979332 \p \h </w:instrText>
+      </w:r>
+      <w:r>
+        <w:fldChar w:fldCharType="separate"/>
+      </w:r>
+      <w:r>
+        <w:t>below</w:t>
+      </w:r>
+      <w:r>
+        <w:fldChar w:fldCharType="end"/>
+      </w:r>
+      <w:r>
+        <w:t>. And then we will briefly define various Azure platform services and tools we will use. Finally we will list step by step instructions you can follow to create an E2E data pipeline.</w:t>
+      </w:r>
+    </w:p>
+    <w:p>
+      <w:pPr>
+        <w:keepNext/>
+      </w:pPr>
+      <w:r>
+        <w:rPr>
+          <w:noProof/>
+        </w:rPr>
         <w:lastRenderedPageBreak/>
-        <w:t>business processes.</w:t>
-      </w:r>
-      <w:r>
-        <w:t xml:space="preserve"> For our current use case we have divided this pipeline into 3 discrete parts each serving a specific objective and can be tested separately if desired. We start by giving you an over view of the big picture </w:t>
-      </w:r>
-      <w:r>
-        <w:fldChar w:fldCharType="begin"/>
-      </w:r>
-      <w:r>
-        <w:instrText xml:space="preserve"> REF _Ref414979332 \p \h </w:instrText>
-      </w:r>
-      <w:r>
-        <w:fldChar w:fldCharType="separate"/>
-      </w:r>
-      <w:r>
-        <w:t>below</w:t>
-      </w:r>
-      <w:r>
-        <w:fldChar w:fldCharType="end"/>
-      </w:r>
-      <w:r>
-        <w:t>. And then we will briefly define various Azure platform services and tools we will use. Finally we will list step by step instructions you can follow to create an E2E data pipeline.</w:t>
-      </w:r>
-    </w:p>
-    <w:p>
-      <w:pPr>
-        <w:keepNext/>
-      </w:pPr>
-      <w:r>
-        <w:rPr>
-          <w:noProof/>
-        </w:rPr>
         <w:drawing>
           <wp:inline distT="0" distB="0" distL="0" distR="0" wp14:anchorId="5EC81AFB" wp14:editId="3DBFF829">
             <wp:extent cx="5943600" cy="3291840"/>
@@ -301,7 +308,7 @@
                     <pic:cNvPicPr/>
                   </pic:nvPicPr>
                   <pic:blipFill>
-                    <a:blip r:embed="rId6"/>
+                    <a:blip r:embed="rId7"/>
                     <a:stretch>
                       <a:fillRect/>
                     </a:stretch>
@@ -361,7 +368,13 @@
         <w:jc w:val="both"/>
       </w:pPr>
       <w:r>
-        <w:t>In the architecture shown above, we use Azure Data Factory (ADF) to move the data between on premise database and Azure as well as for calling AML web service endpoint for scoring batches of input data.</w:t>
+        <w:t xml:space="preserve">In the architecture shown above, </w:t>
+      </w:r>
+      <w:r>
+        <w:t>we have two key consumer and producer services – On-Premise SQL Server and Azure Machine Learning (AML) model. The on-premise database (hosted on SQL Server) servers as a data source and a data sink. The AML model consumes the data hosted by the on-premise database and produces prediction data that is copied back to the on-premise SQL database (consumer). W</w:t>
+      </w:r>
+      <w:r>
+        <w:t>e use Azure Data Factory (ADF) to move the data between on premise database and Azure as well as for calling AML web service endpoint for scoring batches of input data.</w:t>
       </w:r>
       <w:r>
         <w:t xml:space="preserve"> </w:t>
@@ -629,7 +642,6 @@
         <w:jc w:val="both"/>
       </w:pPr>
       <w:r>
-        <w:lastRenderedPageBreak/>
         <w:t xml:space="preserve">The </w:t>
       </w:r>
       <w:r>
@@ -714,34 +726,46 @@
         <w:t>ed</w:t>
       </w:r>
       <w:r>
-        <w:t xml:space="preserve"> instructions </w:t>
-      </w:r>
-      <w:hyperlink r:id="rId7" w:history="1">
+        <w:t xml:space="preserve"> instructions</w:t>
+      </w:r>
+      <w:r>
+        <w:t xml:space="preserve"> on </w:t>
+      </w:r>
+      <w:r>
+        <w:t>Azure Data Factory</w:t>
+      </w:r>
+      <w:r>
+        <w:t xml:space="preserve"> </w:t>
+      </w:r>
+      <w:hyperlink r:id="rId8" w:history="1">
         <w:r>
           <w:rPr>
             <w:rStyle w:val="Hyperlink"/>
           </w:rPr>
-          <w:t>here</w:t>
+          <w:t>getting started</w:t>
         </w:r>
       </w:hyperlink>
       <w:r>
+        <w:t xml:space="preserve"> webpage</w:t>
+      </w:r>
+      <w:r>
         <w:t xml:space="preserve">. Follow </w:t>
       </w:r>
       <w:r>
         <w:t xml:space="preserve">steps to </w:t>
       </w:r>
-      <w:hyperlink r:id="rId8" w:anchor="step-1-create-an-azure-data-factory" w:history="1">
+      <w:hyperlink r:id="rId9" w:anchor="step-1-create-an-azure-data-factory" w:history="1">
         <w:r>
           <w:rPr>
             <w:rStyle w:val="Hyperlink"/>
           </w:rPr>
-          <w:t>create an ADF</w:t>
+          <w:t>create an Azure Data Factory</w:t>
         </w:r>
       </w:hyperlink>
       <w:r>
         <w:t xml:space="preserve"> and </w:t>
       </w:r>
-      <w:hyperlink r:id="rId9" w:anchor="step-2-create-a-data-management-gateway" w:history="1">
+      <w:hyperlink r:id="rId10" w:anchor="step-2-create-a-data-management-gateway" w:history="1">
         <w:r>
           <w:rPr>
             <w:rStyle w:val="Hyperlink"/>
@@ -753,7 +777,19 @@
         <w:t xml:space="preserve"> before returning to this document.</w:t>
       </w:r>
       <w:r>
-        <w:t xml:space="preserve"> Use the following values for </w:t>
+        <w:t xml:space="preserve"> </w:t>
+      </w:r>
+      <w:r>
+        <w:t>A</w:t>
+      </w:r>
+      <w:r>
+        <w:t>s you follow instructions for creating ADF</w:t>
+      </w:r>
+      <w:r>
+        <w:t xml:space="preserve"> u</w:t>
+      </w:r>
+      <w:r>
+        <w:t xml:space="preserve">se the following values for </w:t>
       </w:r>
       <w:r>
         <w:t>‘ResourceGr</w:t>
@@ -765,7 +801,7 @@
         <w:t>u</w:t>
       </w:r>
       <w:r>
-        <w:t>pName’ and ‘DataFactoryName’ as you follow instructions for creating ADF.</w:t>
+        <w:t>pName’ and ‘DataFactoryName’.</w:t>
       </w:r>
     </w:p>
     <w:p>
@@ -930,7 +966,7 @@
       <w:r>
         <w:t xml:space="preserve"> Use the </w:t>
       </w:r>
-      <w:hyperlink r:id="rId10" w:history="1">
+      <w:hyperlink r:id="rId11" w:history="1">
         <w:r>
           <w:rPr>
             <w:rStyle w:val="Hyperlink"/>
@@ -970,7 +1006,7 @@
       <w:r>
         <w:t xml:space="preserve"> in </w:t>
       </w:r>
-      <w:hyperlink r:id="rId11" w:history="1">
+      <w:hyperlink r:id="rId12" w:history="1">
         <w:r>
           <w:rPr>
             <w:rStyle w:val="Hyperlink"/>
@@ -1043,6 +1079,15 @@
       </w:r>
       <w:r>
         <w:t>) all in within the contest of the ADF we just created.</w:t>
+      </w:r>
+      <w:r>
+        <w:t xml:space="preserve"> Each data pipeline constitute of at</w:t>
+      </w:r>
+      <w:r>
+        <w:t xml:space="preserve"> </w:t>
+      </w:r>
+      <w:r>
+        <w:t xml:space="preserve">least one input dataset, one on output dataset and an activity that transforms the input into the output. These activities could be simple (data) copy activity, compute activity (such as AML scoring) or some custom defined activity (such as ETL). </w:t>
       </w:r>
     </w:p>
     <w:p>
@@ -1094,7 +1139,7 @@
                     <pic:cNvPicPr/>
                   </pic:nvPicPr>
                   <pic:blipFill>
-                    <a:blip r:embed="rId12"/>
+                    <a:blip r:embed="rId13"/>
                     <a:stretch>
                       <a:fillRect/>
                     </a:stretch>
@@ -1167,7 +1212,7 @@
         </w:rPr>
         <w:t xml:space="preserve">ADF </w:t>
       </w:r>
-      <w:hyperlink r:id="rId13" w:anchor="terminology" w:history="1">
+      <w:hyperlink r:id="rId14" w:anchor="terminology" w:history="1">
         <w:r>
           <w:rPr>
             <w:rStyle w:val="Hyperlink"/>
@@ -1188,7 +1233,7 @@
       <w:r>
         <w:t xml:space="preserve"> activity to copy the data between SQL server database(s) and Azure Blob Storage. This is a good time to quickly take a break and review some of the ADF terminology </w:t>
       </w:r>
-      <w:hyperlink r:id="rId14" w:anchor="terminology" w:history="1">
+      <w:hyperlink r:id="rId15" w:anchor="terminology" w:history="1">
         <w:r>
           <w:rPr>
             <w:rStyle w:val="Hyperlink"/>
@@ -1199,7 +1244,7 @@
       <w:r>
         <w:t xml:space="preserve"> and then install </w:t>
       </w:r>
-      <w:hyperlink r:id="rId15" w:anchor="Install" w:history="1">
+      <w:hyperlink r:id="rId16" w:anchor="Install" w:history="1">
         <w:r>
           <w:rPr>
             <w:rStyle w:val="Hyperlink"/>
@@ -1218,7 +1263,7 @@
       <w:r>
         <w:t xml:space="preserve">Next we will use ADF </w:t>
       </w:r>
-      <w:hyperlink r:id="rId16" w:history="1">
+      <w:hyperlink r:id="rId17" w:history="1">
         <w:r>
           <w:rPr>
             <w:rStyle w:val="Hyperlink"/>
@@ -1275,7 +1320,28 @@
         <w:jc w:val="both"/>
       </w:pPr>
       <w:r>
-        <w:t>a) Switch to correct PowerShell mode:</w:t>
+        <w:t xml:space="preserve">a) </w:t>
+      </w:r>
+      <w:r>
+        <w:rPr>
+          <w:b/>
+        </w:rPr>
+        <w:t xml:space="preserve">Switch to </w:t>
+      </w:r>
+      <w:r>
+        <w:rPr>
+          <w:b/>
+        </w:rPr>
+        <w:t>Azure</w:t>
+      </w:r>
+      <w:r>
+        <w:rPr>
+          <w:b/>
+        </w:rPr>
+        <w:t xml:space="preserve"> PowerShell</w:t>
+      </w:r>
+      <w:r>
+        <w:t xml:space="preserve"> mode:</w:t>
       </w:r>
     </w:p>
     <w:p>
@@ -1302,7 +1368,13 @@
         <w:jc w:val="both"/>
       </w:pPr>
       <w:r>
-        <w:t>b) Add your Azure Subscription</w:t>
+        <w:t xml:space="preserve">b) </w:t>
+      </w:r>
+      <w:r>
+        <w:rPr>
+          <w:b/>
+        </w:rPr>
+        <w:t>Add your Azure Subscription</w:t>
       </w:r>
       <w:r>
         <w:t xml:space="preserve"> </w:t>
@@ -1324,12 +1396,6 @@
         </w:rPr>
         <w:t>Add-AzureAccount</w:t>
       </w:r>
-    </w:p>
-    <w:p>
-      <w:pPr>
-        <w:pStyle w:val="ListParagraph"/>
-        <w:jc w:val="both"/>
-      </w:pPr>
     </w:p>
     <w:p>
       <w:pPr>
@@ -1349,6 +1415,52 @@
       <w:r>
         <w:t xml:space="preserve">Create Linked Services: </w:t>
       </w:r>
+      <w:r>
+        <w:t xml:space="preserve">Each dataset (input or output) used in an ADF pipeline is backed by an underlying </w:t>
+      </w:r>
+      <w:r>
+        <w:rPr>
+          <w:b/>
+          <w:i/>
+        </w:rPr>
+        <w:t>linked service</w:t>
+      </w:r>
+      <w:r>
+        <w:t xml:space="preserve"> that allows connection to the data store where the dataset resides. Each data store (storing input or output datasets for the ADF pipeline) must be uniquely defined as a new linked service. If both the input and the output datasets reside in the same data store (for example, same blob container, or same SQL database) then the same liked service can be used to connected to both input and output datasets .</w:t>
+      </w:r>
+      <w:r>
+        <w:t xml:space="preserve"> Next, we will define </w:t>
+      </w:r>
+      <w:r>
+        <w:rPr>
+          <w:b/>
+        </w:rPr>
+        <w:t>two linked services</w:t>
+      </w:r>
+      <w:r>
+        <w:t xml:space="preserve"> – one to connect to your </w:t>
+      </w:r>
+      <w:r>
+        <w:rPr>
+          <w:b/>
+        </w:rPr>
+        <w:t>on-premise database</w:t>
+      </w:r>
+      <w:r>
+        <w:t xml:space="preserve"> and another to an </w:t>
+      </w:r>
+      <w:r>
+        <w:rPr>
+          <w:b/>
+        </w:rPr>
+        <w:t>azure blob storage</w:t>
+      </w:r>
+      <w:r>
+        <w:t xml:space="preserve"> where your data is stored</w:t>
+      </w:r>
+      <w:r>
+        <w:t>.</w:t>
+      </w:r>
     </w:p>
     <w:p>
       <w:pPr>
@@ -1356,9 +1468,16 @@
         <w:jc w:val="both"/>
       </w:pPr>
       <w:r>
-        <w:t xml:space="preserve">a) In the PowerShell run the following command and provide it the location of </w:t>
-      </w:r>
-      <w:hyperlink r:id="rId17" w:history="1">
+        <w:lastRenderedPageBreak/>
+        <w:t xml:space="preserve">a) </w:t>
+      </w:r>
+      <w:r>
+        <w:t>I</w:t>
+      </w:r>
+      <w:r>
+        <w:t xml:space="preserve">n the PowerShell run the following command and provide it the location of </w:t>
+      </w:r>
+      <w:hyperlink r:id="rId18" w:history="1">
         <w:r>
           <w:rPr>
             <w:rStyle w:val="Hyperlink"/>
@@ -1382,7 +1501,13 @@
         <w:t>LinkedService</w:t>
       </w:r>
       <w:r>
-        <w:t xml:space="preserve"> connecting for your on-premise SQL server.</w:t>
+        <w:t xml:space="preserve"> connecting </w:t>
+      </w:r>
+      <w:r>
+        <w:t>to</w:t>
+      </w:r>
+      <w:r>
+        <w:t xml:space="preserve"> your on-premise SQL server.</w:t>
       </w:r>
     </w:p>
     <w:p>
@@ -1432,21 +1557,32 @@
     <w:p>
       <w:pPr>
         <w:pStyle w:val="ListParagraph"/>
-        <w:jc w:val="both"/>
-      </w:pPr>
-      <w:r>
+        <w:ind w:left="1440"/>
+        <w:jc w:val="both"/>
         <w:rPr>
           <w:color w:val="000000" w:themeColor="text1"/>
           <w:sz w:val="20"/>
           <w:szCs w:val="20"/>
         </w:rPr>
-        <w:lastRenderedPageBreak/>
+      </w:pPr>
+    </w:p>
+    <w:p>
+      <w:pPr>
+        <w:pStyle w:val="ListParagraph"/>
+        <w:jc w:val="both"/>
+      </w:pPr>
+      <w:r>
+        <w:rPr>
+          <w:color w:val="000000" w:themeColor="text1"/>
+          <w:sz w:val="20"/>
+          <w:szCs w:val="20"/>
+        </w:rPr>
         <w:t xml:space="preserve">b) </w:t>
       </w:r>
       <w:r>
         <w:t xml:space="preserve">In the PowerShell run the following command and provide it the location of </w:t>
       </w:r>
-      <w:hyperlink r:id="rId18" w:history="1">
+      <w:hyperlink r:id="rId19" w:history="1">
         <w:r>
           <w:rPr>
             <w:rStyle w:val="Hyperlink"/>
@@ -1546,6 +1682,79 @@
       <w:r>
         <w:t xml:space="preserve">Create input and output datasets: </w:t>
       </w:r>
+      <w:r>
+        <w:t xml:space="preserve">Now having linked services defined, we can use them to create </w:t>
+      </w:r>
+      <w:r>
+        <w:rPr>
+          <w:b/>
+          <w:i/>
+        </w:rPr>
+        <w:t>dataset</w:t>
+      </w:r>
+      <w:r>
+        <w:t xml:space="preserve"> schema, partitioning and availability schedule. This allows the ADF pipeline to know where, how and when to </w:t>
+      </w:r>
+      <w:r>
+        <w:t>read the input and write the results of ‘</w:t>
+      </w:r>
+      <w:r>
+        <w:rPr>
+          <w:i/>
+        </w:rPr>
+        <w:t>activities’</w:t>
+      </w:r>
+      <w:r>
+        <w:t xml:space="preserve"> defined in the pipeline.</w:t>
+      </w:r>
+      <w:r>
+        <w:t xml:space="preserve"> Next we will </w:t>
+      </w:r>
+      <w:r>
+        <w:rPr>
+          <w:b/>
+        </w:rPr>
+        <w:t>define t</w:t>
+      </w:r>
+      <w:r>
+        <w:rPr>
+          <w:b/>
+        </w:rPr>
+        <w:t>w</w:t>
+      </w:r>
+      <w:r>
+        <w:rPr>
+          <w:b/>
+        </w:rPr>
+        <w:t>o datasets</w:t>
+      </w:r>
+      <w:r>
+        <w:t xml:space="preserve"> – one that describes the schema and </w:t>
+      </w:r>
+      <w:r>
+        <w:t>availability schedule</w:t>
+      </w:r>
+      <w:r>
+        <w:t xml:space="preserve"> of the table (containing input data) in your </w:t>
+      </w:r>
+      <w:r>
+        <w:rPr>
+          <w:b/>
+        </w:rPr>
+        <w:t>on-premise database</w:t>
+      </w:r>
+      <w:r>
+        <w:t xml:space="preserve"> and another that describes the partition, and schema and availability schedule for the </w:t>
+      </w:r>
+      <w:r>
+        <w:rPr>
+          <w:b/>
+        </w:rPr>
+        <w:t>output blob store</w:t>
+      </w:r>
+      <w:r>
+        <w:t>.</w:t>
+      </w:r>
     </w:p>
     <w:p>
       <w:pPr>
@@ -1574,7 +1783,7 @@
       <w:r>
         <w:t xml:space="preserve">Open PowerShell and run the following command and provide it the location of </w:t>
       </w:r>
-      <w:hyperlink r:id="rId19" w:history="1">
+      <w:hyperlink r:id="rId20" w:history="1">
         <w:r>
           <w:rPr>
             <w:rStyle w:val="Hyperlink"/>
@@ -1644,7 +1853,8 @@
         </w:rPr>
         <w:t xml:space="preserve">&lt; location of </w:t>
       </w:r>
-      <w:hyperlink r:id="rId20" w:history="1">
+      <w:hyperlink r:id="rId21" w:history="1">
+        <w:proofErr w:type="spellStart"/>
         <w:r>
           <w:rPr>
             <w:rStyle w:val="Hyperlink"/>
@@ -1653,6 +1863,7 @@
           </w:rPr>
           <w:t>InputOnPremSQLTable</w:t>
         </w:r>
+        <w:proofErr w:type="spellEnd"/>
       </w:hyperlink>
       <w:r>
         <w:rPr>
@@ -1661,6 +1872,16 @@
         </w:rPr>
         <w:t xml:space="preserve"> definition &gt;</w:t>
       </w:r>
+    </w:p>
+    <w:p>
+      <w:pPr>
+        <w:ind w:left="1440"/>
+        <w:jc w:val="both"/>
+        <w:rPr>
+          <w:sz w:val="20"/>
+          <w:szCs w:val="20"/>
+        </w:rPr>
+      </w:pPr>
     </w:p>
     <w:p>
       <w:pPr>
@@ -1680,7 +1901,7 @@
       <w:r>
         <w:t xml:space="preserve">command and provide it the location of </w:t>
       </w:r>
-      <w:hyperlink r:id="rId21" w:history="1">
+      <w:hyperlink r:id="rId22" w:history="1">
         <w:r>
           <w:rPr>
             <w:rStyle w:val="Hyperlink"/>
@@ -1722,7 +1943,7 @@
         </w:rPr>
         <w:t xml:space="preserve">New-AzureDataFactoryTable -ResourceGroupName OnPremPipelineRG -DataFactoryName OnPremPipeline –File &lt; location of </w:t>
       </w:r>
-      <w:hyperlink r:id="rId22" w:history="1">
+      <w:hyperlink r:id="rId23" w:history="1">
         <w:r>
           <w:rPr>
             <w:rStyle w:val="Hyperlink"/>
@@ -1764,7 +1985,7 @@
       <w:r>
         <w:t xml:space="preserve">command and provide it the location of </w:t>
       </w:r>
-      <w:hyperlink r:id="rId23" w:history="1">
+      <w:hyperlink r:id="rId24" w:history="1">
         <w:r>
           <w:rPr>
             <w:rStyle w:val="Hyperlink"/>
@@ -1779,8 +2000,36 @@
         </w:r>
       </w:hyperlink>
       <w:r>
-        <w:t xml:space="preserve"> definition on your computer to create an ADF pipeline that connects your on-premise SQL server table to the Azure blob storage defined above.</w:t>
-      </w:r>
+        <w:t xml:space="preserve"> definition on your computer to create an ADF pipeline that </w:t>
+      </w:r>
+      <w:r>
+        <w:rPr>
+          <w:b/>
+        </w:rPr>
+        <w:t>connects on-premise SQL server table to the Azure blob storage</w:t>
+      </w:r>
+      <w:r>
+        <w:t xml:space="preserve"> defined above</w:t>
+      </w:r>
+      <w:r>
+        <w:t xml:space="preserve"> and invokes </w:t>
+      </w:r>
+      <w:r>
+        <w:rPr>
+          <w:b/>
+          <w:i/>
+        </w:rPr>
+        <w:t>‘copy’ activity</w:t>
+      </w:r>
+      <w:r>
+        <w:t xml:space="preserve"> to be run once every hour.</w:t>
+      </w:r>
+    </w:p>
+    <w:p>
+      <w:pPr>
+        <w:pStyle w:val="ListParagraph"/>
+        <w:jc w:val="both"/>
+      </w:pPr>
     </w:p>
     <w:p>
       <w:pPr>
@@ -1812,7 +2061,7 @@
         </w:rPr>
         <w:t xml:space="preserve">New-AzureDataFactoryPipeline -ResourceGroupName OnPremPipelineRG -DataFactoryName OnPremPipeline –File &lt; location of </w:t>
       </w:r>
-      <w:hyperlink r:id="rId24" w:history="1">
+      <w:hyperlink r:id="rId25" w:history="1">
         <w:r>
           <w:rPr>
             <w:rStyle w:val="Hyperlink"/>
@@ -1843,13 +2092,8 @@
         <w:pStyle w:val="Heading3"/>
         <w:jc w:val="both"/>
       </w:pPr>
-    </w:p>
-    <w:p>
-      <w:pPr>
-        <w:pStyle w:val="Heading3"/>
-        <w:jc w:val="both"/>
-      </w:pPr>
-      <w:r>
+      <w:r>
+        <w:lastRenderedPageBreak/>
         <w:t>The AML Scoring Pipeline</w:t>
       </w:r>
     </w:p>
@@ -1924,7 +2168,7 @@
       <w:r>
         <w:t xml:space="preserve">Next we will use ADF </w:t>
       </w:r>
-      <w:hyperlink r:id="rId25" w:history="1">
+      <w:hyperlink r:id="rId26" w:history="1">
         <w:r>
           <w:rPr>
             <w:rStyle w:val="Hyperlink"/>
@@ -1951,14 +2195,593 @@
       </w:pPr>
       <w:r>
         <w:rPr>
+          <w:rFonts w:asciiTheme="majorHAnsi" w:eastAsiaTheme="majorEastAsia" w:hAnsiTheme="majorHAnsi" w:cstheme="majorBidi"/>
+          <w:i/>
+          <w:iCs/>
           <w:noProof/>
+          <w:color w:val="2E74B5" w:themeColor="accent1" w:themeShade="BF"/>
+        </w:rPr>
+        <w:drawing>
+          <wp:inline distT="0" distB="0" distL="0" distR="0">
+            <wp:extent cx="5958851" cy="3259777"/>
+            <wp:effectExtent l="0" t="0" r="3810" b="0"/>
+            <wp:docPr id="2" name="Picture 2"/>
+            <wp:cNvGraphicFramePr>
+              <a:graphicFrameLocks xmlns:a="http://schemas.openxmlformats.org/drawingml/2006/main" noChangeAspect="1"/>
+            </wp:cNvGraphicFramePr>
+            <a:graphic xmlns:a="http://schemas.openxmlformats.org/drawingml/2006/main">
+              <a:graphicData uri="http://schemas.openxmlformats.org/drawingml/2006/picture">
+                <pic:pic xmlns:pic="http://schemas.openxmlformats.org/drawingml/2006/picture">
+                  <pic:nvPicPr>
+                    <pic:cNvPr id="2" name="AMLScoringPipeline.png"/>
+                    <pic:cNvPicPr/>
+                  </pic:nvPicPr>
+                  <pic:blipFill>
+                    <a:blip r:embed="rId27">
+                      <a:extLst>
+                        <a:ext uri="{28A0092B-C50C-407E-A947-70E740481C1C}">
+                          <a14:useLocalDpi xmlns:a14="http://schemas.microsoft.com/office/drawing/2010/main" val="0"/>
+                        </a:ext>
+                      </a:extLst>
+                    </a:blip>
+                    <a:stretch>
+                      <a:fillRect/>
+                    </a:stretch>
+                  </pic:blipFill>
+                  <pic:spPr>
+                    <a:xfrm>
+                      <a:off x="0" y="0"/>
+                      <a:ext cx="5986422" cy="3274859"/>
+                    </a:xfrm>
+                    <a:prstGeom prst="rect">
+                      <a:avLst/>
+                    </a:prstGeom>
+                  </pic:spPr>
+                </pic:pic>
+              </a:graphicData>
+            </a:graphic>
+          </wp:inline>
+        </w:drawing>
+      </w:r>
+    </w:p>
+    <w:p>
+      <w:pPr>
+        <w:pStyle w:val="Caption"/>
+        <w:jc w:val="both"/>
+      </w:pPr>
+      <w:bookmarkStart w:id="2" w:name="_Ref414987258"/>
+      <w:r>
+        <w:t xml:space="preserve">Figure </w:t>
+      </w:r>
+      <w:r>
+        <w:fldChar w:fldCharType="begin"/>
+      </w:r>
+      <w:r>
+        <w:instrText xml:space="preserve"> SEQ Figure \* ARABIC </w:instrText>
+      </w:r>
+      <w:r>
+        <w:fldChar w:fldCharType="separate"/>
+      </w:r>
+      <w:r>
+        <w:rPr>
+          <w:noProof/>
+        </w:rPr>
+        <w:t>3</w:t>
+      </w:r>
+      <w:r>
+        <w:rPr>
+          <w:noProof/>
+        </w:rPr>
+        <w:fldChar w:fldCharType="end"/>
+      </w:r>
+      <w:bookmarkEnd w:id="2"/>
+      <w:r>
+        <w:t>: AML Scoring Pipeline</w:t>
+      </w:r>
+    </w:p>
+    <w:p>
+      <w:pPr>
+        <w:jc w:val="both"/>
+      </w:pPr>
+      <w:r>
+        <w:rPr>
+          <w:rStyle w:val="Heading4Char"/>
+        </w:rPr>
+        <w:t xml:space="preserve">Creating </w:t>
+      </w:r>
+      <w:r>
+        <w:rPr>
+          <w:rStyle w:val="Heading4Char"/>
+        </w:rPr>
+        <w:t>AML Linked Service</w:t>
+      </w:r>
+      <w:r>
+        <w:rPr>
+          <w:rStyle w:val="Heading4Char"/>
+        </w:rPr>
+        <w:t xml:space="preserve"> and the pipeline</w:t>
+      </w:r>
+      <w:r>
+        <w:t>:</w:t>
+      </w:r>
+    </w:p>
+    <w:p>
+      <w:pPr>
+        <w:keepNext/>
+        <w:jc w:val="both"/>
+      </w:pPr>
+      <w:r>
+        <w:t xml:space="preserve">In this pipeline we use the output blob dataset from the </w:t>
+      </w:r>
+      <w:r>
+        <w:rPr>
+          <w:i/>
+        </w:rPr>
+        <w:t>Ingress Pipeline</w:t>
+      </w:r>
+      <w:r>
+        <w:t xml:space="preserve"> as an input </w:t>
+      </w:r>
+      <w:r>
+        <w:t xml:space="preserve">and define a new blob store dataset as the output of this pipeline and an activity that invokes AML web service to transforms the input into the output. </w:t>
+      </w:r>
+      <w:r>
+        <w:t xml:space="preserve">In order to invoke AML </w:t>
+      </w:r>
+      <w:r>
+        <w:t xml:space="preserve">web service as an </w:t>
+      </w:r>
+      <w:r>
+        <w:rPr>
+          <w:i/>
+        </w:rPr>
+        <w:t>activity</w:t>
+      </w:r>
+      <w:r>
+        <w:t xml:space="preserve"> we </w:t>
+      </w:r>
+      <w:r>
+        <w:t>will</w:t>
+      </w:r>
+      <w:r>
+        <w:t xml:space="preserve"> to</w:t>
+      </w:r>
+      <w:r>
+        <w:t xml:space="preserve"> create a new linked service</w:t>
+      </w:r>
+      <w:r>
+        <w:t xml:space="preserve"> </w:t>
+      </w:r>
+      <w:r>
+        <w:t>that connects the</w:t>
+      </w:r>
+      <w:r>
+        <w:t xml:space="preserve"> AML </w:t>
+      </w:r>
+      <w:r>
+        <w:t>web service batch scoring endpoint to the ADF pipeline</w:t>
+      </w:r>
+      <w:r>
+        <w:t xml:space="preserve">. </w:t>
+      </w:r>
+    </w:p>
+    <w:p>
+      <w:pPr>
+        <w:pStyle w:val="ListParagraph"/>
+        <w:keepNext/>
+        <w:numPr>
+          <w:ilvl w:val="0"/>
+          <w:numId w:val="7"/>
+        </w:numPr>
+        <w:jc w:val="both"/>
+      </w:pPr>
+      <w:r>
+        <w:t xml:space="preserve">In the PowerShell run the </w:t>
+      </w:r>
+      <w:r>
+        <w:t xml:space="preserve">following </w:t>
+      </w:r>
+      <w:r>
+        <w:t xml:space="preserve">command and provide it the location of </w:t>
+      </w:r>
+      <w:hyperlink r:id="rId28" w:history="1">
+        <w:r>
+          <w:rPr>
+            <w:rStyle w:val="Hyperlink"/>
+          </w:rPr>
+          <w:t>AML Linked Service</w:t>
+        </w:r>
+      </w:hyperlink>
+      <w:r>
+        <w:t xml:space="preserve"> definition on your computer to </w:t>
+      </w:r>
+      <w:r>
+        <w:rPr>
+          <w:b/>
+        </w:rPr>
+        <w:t>link your AML batch execution endpoint</w:t>
+      </w:r>
+      <w:r>
+        <w:t xml:space="preserve"> to this ADF pipeline.</w:t>
+      </w:r>
+    </w:p>
+    <w:p>
+      <w:pPr>
+        <w:pStyle w:val="ListParagraph"/>
+        <w:numPr>
+          <w:ilvl w:val="0"/>
+          <w:numId w:val="9"/>
+        </w:numPr>
+        <w:jc w:val="both"/>
+      </w:pPr>
+      <w:r>
+        <w:rPr>
+          <w:b/>
+        </w:rPr>
+        <w:t>Create Linked Service</w:t>
+      </w:r>
+      <w:r>
+        <w:t>:</w:t>
+      </w:r>
+    </w:p>
+    <w:p>
+      <w:pPr>
+        <w:pStyle w:val="ListParagraph"/>
+        <w:ind w:left="1080"/>
+        <w:jc w:val="both"/>
+        <w:rPr>
+          <w:sz w:val="20"/>
+          <w:szCs w:val="20"/>
+        </w:rPr>
+      </w:pPr>
+      <w:r>
+        <w:rPr>
+          <w:sz w:val="20"/>
+          <w:szCs w:val="20"/>
+        </w:rPr>
+        <w:t xml:space="preserve">New-AzureDataFactoryPipeline -ResourceGroupName </w:t>
+      </w:r>
+      <w:proofErr w:type="spellStart"/>
+      <w:r>
+        <w:rPr>
+          <w:sz w:val="20"/>
+          <w:szCs w:val="20"/>
+        </w:rPr>
+        <w:t>OnPremPipelineRG</w:t>
+      </w:r>
+      <w:proofErr w:type="spellEnd"/>
+      <w:r>
+        <w:rPr>
+          <w:sz w:val="20"/>
+          <w:szCs w:val="20"/>
+        </w:rPr>
+        <w:t xml:space="preserve"> -DataFactoryName OnPremPipeline –File &lt; location of </w:t>
+      </w:r>
+      <w:hyperlink r:id="rId29" w:history="1">
+        <w:r>
+          <w:rPr>
+            <w:rStyle w:val="Hyperlink"/>
+          </w:rPr>
+          <w:t>AML Linked Service</w:t>
+        </w:r>
+      </w:hyperlink>
+      <w:r>
+        <w:rPr>
+          <w:sz w:val="20"/>
+          <w:szCs w:val="20"/>
+        </w:rPr>
+        <w:t xml:space="preserve"> definition &gt;</w:t>
+      </w:r>
+    </w:p>
+    <w:p>
+      <w:pPr>
+        <w:pStyle w:val="ListParagraph"/>
+        <w:keepNext/>
+        <w:numPr>
+          <w:ilvl w:val="0"/>
+          <w:numId w:val="7"/>
+        </w:numPr>
+        <w:jc w:val="both"/>
+      </w:pPr>
+      <w:r>
+        <w:rPr>
+          <w:b/>
         </w:rPr>
         <w:lastRenderedPageBreak/>
+        <w:t>Create Blob Storage</w:t>
+      </w:r>
+      <w:r>
+        <w:t xml:space="preserve"> </w:t>
+      </w:r>
+      <w:r>
+        <w:t>dataset</w:t>
+      </w:r>
+      <w:r>
+        <w:t xml:space="preserve">: </w:t>
+      </w:r>
+      <w:r>
+        <w:t xml:space="preserve">Just like in data ‘Ingress Pipeline’ </w:t>
+      </w:r>
+      <w:r>
+        <w:t xml:space="preserve">In the PowerShell run the following command and provide it the location of </w:t>
+      </w:r>
+      <w:proofErr w:type="spellStart"/>
+      <w:r>
+        <w:t>ScoredOutputBlobTable</w:t>
+      </w:r>
+      <w:proofErr w:type="spellEnd"/>
+      <w:r>
+        <w:t xml:space="preserve"> definition on your computer to create an ADF schema (table) mapping for Azure Blob Store that stores the AML scores.</w:t>
+      </w:r>
+    </w:p>
+    <w:p>
+      <w:pPr>
+        <w:pStyle w:val="ListParagraph"/>
+        <w:keepNext/>
+        <w:numPr>
+          <w:ilvl w:val="0"/>
+          <w:numId w:val="23"/>
+        </w:numPr>
+        <w:jc w:val="both"/>
+      </w:pPr>
+      <w:r>
+        <w:t xml:space="preserve">New-AzureDataFactoryTable -ResourceGroupName </w:t>
+      </w:r>
+      <w:proofErr w:type="spellStart"/>
+      <w:r>
+        <w:t>OnPremPipelineRG</w:t>
+      </w:r>
+      <w:proofErr w:type="spellEnd"/>
+      <w:r>
+        <w:t xml:space="preserve"> -DataFactoryName </w:t>
+      </w:r>
+      <w:proofErr w:type="spellStart"/>
+      <w:r>
+        <w:t>OnPremPipeline</w:t>
+      </w:r>
+      <w:proofErr w:type="spellEnd"/>
+      <w:r>
+        <w:t xml:space="preserve"> –File &lt; location of </w:t>
+      </w:r>
+      <w:proofErr w:type="spellStart"/>
+      <w:r>
+        <w:t>ScoredOutputBlobTable</w:t>
+      </w:r>
+      <w:proofErr w:type="spellEnd"/>
+      <w:r>
+        <w:t xml:space="preserve"> definition &gt;</w:t>
+      </w:r>
+    </w:p>
+    <w:p>
+      <w:pPr>
+        <w:pStyle w:val="ListParagraph"/>
+        <w:ind w:left="1080"/>
+        <w:jc w:val="both"/>
+        <w:rPr>
+          <w:sz w:val="20"/>
+          <w:szCs w:val="20"/>
+        </w:rPr>
+      </w:pPr>
+    </w:p>
+    <w:p>
+      <w:pPr>
+        <w:pStyle w:val="ListParagraph"/>
+        <w:numPr>
+          <w:ilvl w:val="0"/>
+          <w:numId w:val="7"/>
+        </w:numPr>
+        <w:jc w:val="both"/>
+      </w:pPr>
+      <w:r>
+        <w:t xml:space="preserve">Finally, in the PowerShell run the </w:t>
+      </w:r>
+      <w:r>
+        <w:t xml:space="preserve">following </w:t>
+      </w:r>
+      <w:r>
+        <w:t xml:space="preserve">command and provide it the location of </w:t>
+      </w:r>
+      <w:hyperlink r:id="rId30" w:history="1">
+        <w:r>
+          <w:rPr>
+            <w:rStyle w:val="Hyperlink"/>
+          </w:rPr>
+          <w:t>AMLScoringPipeline</w:t>
+        </w:r>
+      </w:hyperlink>
+      <w:r>
+        <w:t xml:space="preserve"> definition on your computer to create an </w:t>
+      </w:r>
+      <w:r>
+        <w:t xml:space="preserve">ADF pipeline that </w:t>
+      </w:r>
+      <w:r>
+        <w:rPr>
+          <w:b/>
+        </w:rPr>
+        <w:t>connects input and output blob storages</w:t>
+      </w:r>
+      <w:r>
+        <w:t xml:space="preserve"> and invokes </w:t>
+      </w:r>
+      <w:r>
+        <w:rPr>
+          <w:i/>
+        </w:rPr>
+        <w:t>“</w:t>
+      </w:r>
+      <w:proofErr w:type="spellStart"/>
+      <w:r>
+        <w:rPr>
+          <w:b/>
+          <w:i/>
+        </w:rPr>
+        <w:t>AMLBatchScoringActivity</w:t>
+      </w:r>
+      <w:proofErr w:type="spellEnd"/>
+      <w:r>
+        <w:rPr>
+          <w:b/>
+          <w:i/>
+        </w:rPr>
+        <w:t>”</w:t>
+      </w:r>
+      <w:r>
+        <w:t xml:space="preserve"> to be run every hour</w:t>
+      </w:r>
+      <w:r>
+        <w:t>.</w:t>
+      </w:r>
+    </w:p>
+    <w:p>
+      <w:pPr>
+        <w:pStyle w:val="ListParagraph"/>
+        <w:numPr>
+          <w:ilvl w:val="0"/>
+          <w:numId w:val="8"/>
+        </w:numPr>
+        <w:jc w:val="both"/>
+      </w:pPr>
+      <w:r>
+        <w:t>Create the AML scoring pipeline:</w:t>
+      </w:r>
+    </w:p>
+    <w:p>
+      <w:pPr>
+        <w:pStyle w:val="ListParagraph"/>
+        <w:ind w:left="1080"/>
+        <w:jc w:val="both"/>
+      </w:pPr>
+      <w:r>
+        <w:rPr>
+          <w:sz w:val="20"/>
+          <w:szCs w:val="20"/>
+        </w:rPr>
+        <w:t xml:space="preserve">New-AzureDataFactoryPipeline -ResourceGroupName OnPremPipelineRG -DataFactoryName OnPremPipeline –File &lt; location of </w:t>
+      </w:r>
+      <w:hyperlink r:id="rId31" w:history="1">
+        <w:r>
+          <w:rPr>
+            <w:rStyle w:val="Hyperlink"/>
+          </w:rPr>
+          <w:t>AMLScoringPipeline</w:t>
+        </w:r>
+      </w:hyperlink>
+      <w:r>
+        <w:rPr>
+          <w:sz w:val="20"/>
+          <w:szCs w:val="20"/>
+        </w:rPr>
+        <w:t xml:space="preserve"> definition &gt;</w:t>
+      </w:r>
+    </w:p>
+    <w:p>
+      <w:pPr>
+        <w:pStyle w:val="Heading3"/>
+        <w:jc w:val="both"/>
+      </w:pPr>
+    </w:p>
+    <w:p>
+      <w:pPr>
+        <w:pStyle w:val="Heading3"/>
+        <w:jc w:val="both"/>
+      </w:pPr>
+      <w:r>
+        <w:t>The Egress Pipeline</w:t>
+      </w:r>
+    </w:p>
+    <w:p>
+      <w:pPr>
+        <w:jc w:val="both"/>
+      </w:pPr>
+    </w:p>
+    <w:p>
+      <w:pPr>
+        <w:jc w:val="both"/>
+      </w:pPr>
+      <w:r>
+        <w:t>The two pipelines created so far together bring the data into Azure for AML model and produce AML scores on an ongoing bases (</w:t>
+      </w:r>
+      <w:r>
+        <w:t>stored in a temporally partitioned azure blob storage). Next pipeline in this process will allow us to copy the scored results back to your on-prem</w:t>
+      </w:r>
+      <w:r>
+        <w:t xml:space="preserve">ise SQL Server. </w:t>
+      </w:r>
+      <w:r>
+        <w:fldChar w:fldCharType="begin"/>
+      </w:r>
+      <w:r>
+        <w:instrText xml:space="preserve"> REF _Ref414988952 \h </w:instrText>
+      </w:r>
+      <w:r>
+        <w:instrText xml:space="preserve"> \* MERGEFORMAT </w:instrText>
+      </w:r>
+      <w:r>
+        <w:fldChar w:fldCharType="separate"/>
+      </w:r>
+      <w:r>
+        <w:t xml:space="preserve">Figure </w:t>
+      </w:r>
+      <w:r>
+        <w:rPr>
+          <w:noProof/>
+        </w:rPr>
+        <w:t>4</w:t>
+      </w:r>
+      <w:r>
+        <w:fldChar w:fldCharType="end"/>
+      </w:r>
+      <w:r>
+        <w:t xml:space="preserve"> shows the Egress Data Pipeline</w:t>
+      </w:r>
+      <w:r>
+        <w:t>.</w:t>
+      </w:r>
+    </w:p>
+    <w:p>
+      <w:pPr>
+        <w:keepNext/>
+        <w:jc w:val="both"/>
+        <w:rPr>
+          <w:noProof/>
+        </w:rPr>
+      </w:pPr>
+      <w:r>
+        <w:t xml:space="preserve">Next we will use ADF </w:t>
+      </w:r>
+      <w:hyperlink r:id="rId32" w:history="1">
+        <w:r>
+          <w:rPr>
+            <w:rStyle w:val="Hyperlink"/>
+          </w:rPr>
+          <w:t>pipeline configuration scripts</w:t>
+        </w:r>
+      </w:hyperlink>
+      <w:r>
+        <w:t xml:space="preserve"> that came with this document package to create the Egress Data Pipeline.</w:t>
+      </w:r>
+      <w:r>
+        <w:rPr>
+          <w:noProof/>
+        </w:rPr>
+        <w:t xml:space="preserve"> </w:t>
+      </w:r>
+    </w:p>
+    <w:p>
+      <w:pPr>
+        <w:keepNext/>
+        <w:jc w:val="both"/>
+      </w:pPr>
+      <w:r>
+        <w:rPr>
+          <w:noProof/>
+        </w:rPr>
         <w:drawing>
-          <wp:inline distT="0" distB="0" distL="0" distR="0" wp14:anchorId="5C3115E1" wp14:editId="62213101">
-            <wp:extent cx="6004558" cy="3357677"/>
-            <wp:effectExtent l="0" t="0" r="0" b="0"/>
-            <wp:docPr id="8" name="Picture 8"/>
+          <wp:inline distT="0" distB="0" distL="0" distR="0" wp14:anchorId="0FE0F649" wp14:editId="445507D7">
+            <wp:extent cx="5943600" cy="3312836"/>
+            <wp:effectExtent l="0" t="0" r="0" b="1905"/>
+            <wp:docPr id="9" name="Picture 9"/>
             <wp:cNvGraphicFramePr>
               <a:graphicFrameLocks xmlns:a="http://schemas.openxmlformats.org/drawingml/2006/main" noChangeAspect="1"/>
             </wp:cNvGraphicFramePr>
@@ -1970,7 +2793,7 @@
                     <pic:cNvPicPr/>
                   </pic:nvPicPr>
                   <pic:blipFill>
-                    <a:blip r:embed="rId26"/>
+                    <a:blip r:embed="rId33"/>
                     <a:stretch>
                       <a:fillRect/>
                     </a:stretch>
@@ -1978,7 +2801,7 @@
                   <pic:spPr>
                     <a:xfrm>
                       <a:off x="0" y="0"/>
-                      <a:ext cx="6049690" cy="3382914"/>
+                      <a:ext cx="5943600" cy="3312836"/>
                     </a:xfrm>
                     <a:prstGeom prst="rect">
                       <a:avLst/>
@@ -1990,13 +2813,16 @@
           </wp:inline>
         </w:drawing>
       </w:r>
+      <w:r>
+        <w:t xml:space="preserve"> </w:t>
+      </w:r>
     </w:p>
     <w:p>
       <w:pPr>
         <w:pStyle w:val="Caption"/>
         <w:jc w:val="both"/>
       </w:pPr>
-      <w:bookmarkStart w:id="2" w:name="_Ref414987258"/>
+      <w:bookmarkStart w:id="3" w:name="_Ref414988952"/>
       <w:r>
         <w:t xml:space="preserve">Figure </w:t>
       </w:r>
@@ -2013,7 +2839,7 @@
         <w:rPr>
           <w:noProof/>
         </w:rPr>
-        <w:t>3</w:t>
+        <w:t>4</w:t>
       </w:r>
       <w:r>
         <w:rPr>
@@ -2021,9 +2847,9 @@
         </w:rPr>
         <w:fldChar w:fldCharType="end"/>
       </w:r>
-      <w:bookmarkEnd w:id="2"/>
-      <w:r>
-        <w:t>: AML Scoring Pipeline</w:t>
+      <w:bookmarkEnd w:id="3"/>
+      <w:r>
+        <w:t>: Egress On-Premise Pipeline</w:t>
       </w:r>
     </w:p>
     <w:p>
@@ -2034,353 +2860,64 @@
         <w:rPr>
           <w:rStyle w:val="Heading4Char"/>
         </w:rPr>
-        <w:t xml:space="preserve">Creating </w:t>
+        <w:lastRenderedPageBreak/>
+        <w:t>Creating Input and Output tables</w:t>
       </w:r>
       <w:r>
         <w:rPr>
           <w:rStyle w:val="Heading4Char"/>
         </w:rPr>
-        <w:t>AML Linked Service</w:t>
-      </w:r>
-      <w:r>
-        <w:rPr>
-          <w:rStyle w:val="Heading4Char"/>
-        </w:rPr>
         <w:t xml:space="preserve"> and the pipeline</w:t>
       </w:r>
       <w:r>
         <w:t>:</w:t>
       </w:r>
-    </w:p>
-    <w:p>
-      <w:pPr>
-        <w:keepNext/>
-        <w:jc w:val="both"/>
-      </w:pPr>
-      <w:r>
-        <w:t xml:space="preserve">In order to invoke AML as an Azure service we need to link the service to our AML Scoring Pipeline. </w:t>
-      </w:r>
-    </w:p>
-    <w:p>
-      <w:pPr>
-        <w:pStyle w:val="ListParagraph"/>
-        <w:keepNext/>
-        <w:numPr>
-          <w:ilvl w:val="0"/>
-          <w:numId w:val="7"/>
-        </w:numPr>
-        <w:jc w:val="both"/>
-      </w:pPr>
-      <w:r>
-        <w:t xml:space="preserve">In the PowerShell run the </w:t>
-      </w:r>
-      <w:r>
-        <w:t xml:space="preserve">following </w:t>
-      </w:r>
-      <w:r>
-        <w:t xml:space="preserve">command and provide it the location of </w:t>
-      </w:r>
-      <w:hyperlink r:id="rId27" w:history="1">
-        <w:r>
-          <w:rPr>
-            <w:rStyle w:val="Hyperlink"/>
-          </w:rPr>
-          <w:t>AML Linked Service</w:t>
-        </w:r>
-      </w:hyperlink>
-      <w:r>
-        <w:t xml:space="preserve"> definition on your computer to link your AML batch execution endpoint to this ADF pipeline.</w:t>
-      </w:r>
-    </w:p>
-    <w:p>
-      <w:pPr>
-        <w:pStyle w:val="ListParagraph"/>
-        <w:numPr>
-          <w:ilvl w:val="0"/>
-          <w:numId w:val="9"/>
-        </w:numPr>
-        <w:jc w:val="both"/>
-      </w:pPr>
-      <w:r>
-        <w:t>Create Linked Service:</w:t>
-      </w:r>
-    </w:p>
-    <w:p>
-      <w:pPr>
-        <w:pStyle w:val="ListParagraph"/>
-        <w:ind w:left="1080"/>
-        <w:jc w:val="both"/>
-        <w:rPr>
-          <w:sz w:val="20"/>
-          <w:szCs w:val="20"/>
-        </w:rPr>
-      </w:pPr>
-      <w:r>
-        <w:rPr>
-          <w:sz w:val="20"/>
-          <w:szCs w:val="20"/>
-        </w:rPr>
-        <w:t xml:space="preserve">New-AzureDataFactoryPipeline -ResourceGroupName OnPremPipelineRG -DataFactoryName OnPremPipeline –File &lt; location of </w:t>
-      </w:r>
-      <w:hyperlink r:id="rId28" w:history="1">
-        <w:r>
-          <w:rPr>
-            <w:rStyle w:val="Hyperlink"/>
-          </w:rPr>
-          <w:t>AML Linked Service</w:t>
-        </w:r>
-      </w:hyperlink>
-      <w:r>
-        <w:rPr>
-          <w:sz w:val="20"/>
-          <w:szCs w:val="20"/>
-        </w:rPr>
-        <w:t xml:space="preserve"> definition &gt;</w:t>
-      </w:r>
-    </w:p>
-    <w:p>
-      <w:pPr>
-        <w:pStyle w:val="ListParagraph"/>
-        <w:numPr>
-          <w:ilvl w:val="0"/>
-          <w:numId w:val="7"/>
-        </w:numPr>
-        <w:jc w:val="both"/>
-      </w:pPr>
-      <w:r>
-        <w:t xml:space="preserve">Finally, in the PowerShell run the </w:t>
-      </w:r>
-      <w:r>
-        <w:t xml:space="preserve">following </w:t>
-      </w:r>
-      <w:r>
-        <w:t xml:space="preserve">command and provide it the location of </w:t>
-      </w:r>
-      <w:hyperlink r:id="rId29" w:history="1">
-        <w:r>
-          <w:rPr>
-            <w:rStyle w:val="Hyperlink"/>
-          </w:rPr>
-          <w:t>AMLScoringPipeline</w:t>
-        </w:r>
-      </w:hyperlink>
-      <w:r>
-        <w:t xml:space="preserve"> definition on your computer to create an ADF pipeline that connects your on-premise SQL server table to the Azure blob storage defined above.</w:t>
-      </w:r>
-    </w:p>
-    <w:p>
-      <w:pPr>
-        <w:pStyle w:val="ListParagraph"/>
-        <w:numPr>
-          <w:ilvl w:val="0"/>
-          <w:numId w:val="8"/>
-        </w:numPr>
-        <w:jc w:val="both"/>
-      </w:pPr>
-      <w:r>
-        <w:t>Create the AML scoring pipeline:</w:t>
-      </w:r>
-    </w:p>
-    <w:p>
-      <w:pPr>
-        <w:pStyle w:val="ListParagraph"/>
-        <w:ind w:left="1080"/>
-        <w:jc w:val="both"/>
-      </w:pPr>
-      <w:r>
-        <w:rPr>
-          <w:sz w:val="20"/>
-          <w:szCs w:val="20"/>
-        </w:rPr>
-        <w:t xml:space="preserve">New-AzureDataFactoryPipeline -ResourceGroupName OnPremPipelineRG -DataFactoryName OnPremPipeline –File &lt; location of </w:t>
-      </w:r>
-      <w:hyperlink r:id="rId30" w:history="1">
-        <w:r>
-          <w:rPr>
-            <w:rStyle w:val="Hyperlink"/>
-          </w:rPr>
-          <w:t>AMLScoringPipeline</w:t>
-        </w:r>
-      </w:hyperlink>
-      <w:r>
-        <w:rPr>
-          <w:sz w:val="20"/>
-          <w:szCs w:val="20"/>
-        </w:rPr>
-        <w:t xml:space="preserve"> definition &gt;</w:t>
-      </w:r>
-    </w:p>
-    <w:p>
-      <w:pPr>
-        <w:pStyle w:val="Heading3"/>
-        <w:jc w:val="both"/>
-      </w:pPr>
-    </w:p>
-    <w:p>
-      <w:pPr>
-        <w:pStyle w:val="Heading3"/>
-        <w:jc w:val="both"/>
-      </w:pPr>
-      <w:r>
-        <w:t>The Egress Pipeline</w:t>
-      </w:r>
-    </w:p>
-    <w:p>
-      <w:pPr>
-        <w:jc w:val="both"/>
-      </w:pPr>
-    </w:p>
-    <w:p>
-      <w:pPr>
-        <w:jc w:val="both"/>
-      </w:pPr>
-      <w:r>
-        <w:t>The two pipelines created so far together bring the data into Azure for AML model and produce AML scores on an ongoing bases (</w:t>
-      </w:r>
-      <w:r>
-        <w:t xml:space="preserve">stored in a temporally partitioned azure blob storage). Next pipeline in this process will allow us to copy the scored results back to your on-premise SQL Server. It is worth nothing that you can a chose different SQL database to write the score results back. </w:t>
-      </w:r>
-      <w:r>
-        <w:fldChar w:fldCharType="begin"/>
-      </w:r>
-      <w:r>
-        <w:instrText xml:space="preserve"> REF _Ref414988952 \h </w:instrText>
-      </w:r>
-      <w:r>
-        <w:instrText xml:space="preserve"> \* MERGEFORMAT </w:instrText>
-      </w:r>
-      <w:r>
-        <w:fldChar w:fldCharType="separate"/>
-      </w:r>
-      <w:r>
-        <w:t xml:space="preserve">Figure </w:t>
-      </w:r>
-      <w:r>
-        <w:rPr>
-          <w:noProof/>
-        </w:rPr>
-        <w:t>4</w:t>
-      </w:r>
-      <w:r>
-        <w:fldChar w:fldCharType="end"/>
-      </w:r>
-      <w:r>
-        <w:t xml:space="preserve"> shows the Egress Data Pipeline</w:t>
-      </w:r>
-    </w:p>
-    <w:p>
-      <w:pPr>
-        <w:jc w:val="both"/>
-      </w:pPr>
-      <w:r>
-        <w:lastRenderedPageBreak/>
-        <w:t xml:space="preserve">Next we will use ADF </w:t>
-      </w:r>
-      <w:hyperlink r:id="rId31" w:history="1">
-        <w:r>
-          <w:rPr>
-            <w:rStyle w:val="Hyperlink"/>
-          </w:rPr>
-          <w:t>pipeline configuration scripts</w:t>
-        </w:r>
-      </w:hyperlink>
-      <w:r>
-        <w:t xml:space="preserve"> that came with this document package to create the Egress Data Pipeline.</w:t>
-      </w:r>
-    </w:p>
-    <w:p>
-      <w:pPr>
-        <w:jc w:val="both"/>
-      </w:pPr>
-      <w:r>
-        <w:rPr>
-          <w:rStyle w:val="Heading4Char"/>
-        </w:rPr>
-        <w:t>Creating Input and Output tables</w:t>
-      </w:r>
-      <w:r>
-        <w:rPr>
-          <w:rStyle w:val="Heading4Char"/>
-        </w:rPr>
-        <w:t xml:space="preserve"> and the pipeline</w:t>
-      </w:r>
-      <w:r>
-        <w:t>:</w:t>
-      </w:r>
-    </w:p>
-    <w:p>
-      <w:pPr>
-        <w:pStyle w:val="ListParagraph"/>
-        <w:numPr>
-          <w:ilvl w:val="0"/>
-          <w:numId w:val="10"/>
-        </w:numPr>
-        <w:jc w:val="both"/>
-      </w:pPr>
-      <w:r>
-        <w:t xml:space="preserve">Create Blob Storage Schema: In the PowerShell run the </w:t>
-      </w:r>
-      <w:r>
-        <w:t xml:space="preserve">following </w:t>
-      </w:r>
-      <w:r>
-        <w:t xml:space="preserve">command and provide it the location of </w:t>
-      </w:r>
-      <w:hyperlink r:id="rId32" w:history="1">
-        <w:r>
-          <w:rPr>
-            <w:rStyle w:val="Hyperlink"/>
-          </w:rPr>
-          <w:t>ScoredOutputBlobTable</w:t>
-        </w:r>
-      </w:hyperlink>
-      <w:r>
-        <w:t xml:space="preserve"> definition on your computer to create an ADF schema (table) mapping for Azure Blob Store that stores the AML scores.</w:t>
-      </w:r>
-    </w:p>
-    <w:p>
-      <w:pPr>
-        <w:pStyle w:val="ListParagraph"/>
-        <w:numPr>
-          <w:ilvl w:val="0"/>
-          <w:numId w:val="11"/>
-        </w:numPr>
-        <w:jc w:val="both"/>
-        <w:rPr>
-          <w:sz w:val="20"/>
-          <w:szCs w:val="20"/>
-        </w:rPr>
-      </w:pPr>
-      <w:r>
-        <w:rPr>
-          <w:sz w:val="20"/>
-          <w:szCs w:val="20"/>
-        </w:rPr>
-        <w:t xml:space="preserve"> New-AzureDataFactoryTable -ResourceGroupName OnPremPipelineRG -DataFactoryName OnPremPipeline –File &lt; location of </w:t>
-      </w:r>
-      <w:hyperlink r:id="rId33" w:history="1">
-        <w:r>
-          <w:rPr>
-            <w:rStyle w:val="Hyperlink"/>
-            <w:sz w:val="20"/>
-            <w:szCs w:val="20"/>
-          </w:rPr>
-          <w:t>ScoredOutputBlobTable</w:t>
-        </w:r>
-      </w:hyperlink>
-      <w:r>
-        <w:rPr>
-          <w:sz w:val="20"/>
-          <w:szCs w:val="20"/>
-        </w:rPr>
-        <w:t xml:space="preserve"> definition &gt;</w:t>
-      </w:r>
-    </w:p>
-    <w:p>
-      <w:pPr>
-        <w:pStyle w:val="ListParagraph"/>
-        <w:jc w:val="both"/>
-      </w:pPr>
+      <w:r>
+        <w:t xml:space="preserve"> In this pipeline we use the output blob dataset from the </w:t>
+      </w:r>
+      <w:r>
+        <w:rPr>
+          <w:i/>
+        </w:rPr>
+        <w:t>AML Scoring</w:t>
+      </w:r>
+      <w:r>
+        <w:rPr>
+          <w:i/>
+        </w:rPr>
+        <w:t xml:space="preserve"> Pipeline</w:t>
+      </w:r>
+      <w:r>
+        <w:t xml:space="preserve"> (containing predicted results) as an input</w:t>
+      </w:r>
+      <w:r>
+        <w:t>,</w:t>
+      </w:r>
+      <w:r>
+        <w:t xml:space="preserve"> define a</w:t>
+      </w:r>
+      <w:r>
+        <w:t>n</w:t>
+      </w:r>
+      <w:r>
+        <w:t xml:space="preserve"> </w:t>
+      </w:r>
+      <w:r>
+        <w:t>on-premise SQL table</w:t>
+      </w:r>
+      <w:r>
+        <w:t xml:space="preserve"> dataset as the output of this pipeline and an activity that invokes </w:t>
+      </w:r>
+      <w:r>
+        <w:rPr>
+          <w:b/>
+          <w:i/>
+        </w:rPr>
+        <w:t>‘copy’ activity</w:t>
+      </w:r>
+      <w:r>
+        <w:t xml:space="preserve"> to be run once every hour.</w:t>
+      </w:r>
     </w:p>
     <w:p>
       <w:pPr>
@@ -2409,19 +2946,61 @@
         </w:r>
       </w:hyperlink>
       <w:r>
-        <w:t xml:space="preserve"> definition on your computer to create an ADF schema (table) mapping for your on-premise SQL table </w:t>
-      </w:r>
-      <w:r>
+        <w:t xml:space="preserve"> definition on your computer to create an ADF schema (table) mapping for your </w:t>
+      </w:r>
+      <w:r>
+        <w:rPr>
+          <w:b/>
+        </w:rPr>
+        <w:t xml:space="preserve">on-premise SQL table </w:t>
+      </w:r>
+      <w:r>
+        <w:rPr>
+          <w:b/>
+        </w:rPr>
         <w:t xml:space="preserve">where the scores from </w:t>
       </w:r>
       <w:r>
+        <w:rPr>
+          <w:b/>
+        </w:rPr>
         <w:t>the machine learning model</w:t>
       </w:r>
       <w:r>
+        <w:rPr>
+          <w:b/>
+        </w:rPr>
         <w:t xml:space="preserve"> will be stored</w:t>
       </w:r>
       <w:r>
         <w:t>.</w:t>
+      </w:r>
+      <w:r>
+        <w:t xml:space="preserve"> </w:t>
+      </w:r>
+      <w:r>
+        <w:t>It is worth noting that you can a chose different SQL database to write the score results back.</w:t>
+      </w:r>
+      <w:r>
+        <w:t xml:space="preserve"> In that case you will need to define a new </w:t>
+      </w:r>
+      <w:r>
+        <w:rPr>
+          <w:i/>
+        </w:rPr>
+        <w:t>Linked Service</w:t>
+      </w:r>
+      <w:r>
+        <w:t xml:space="preserve">, similar to the one we created in </w:t>
+      </w:r>
+      <w:r>
+        <w:rPr>
+          <w:i/>
+        </w:rPr>
+        <w:t>Ingress Pipeline</w:t>
+      </w:r>
+      <w:r>
+        <w:t xml:space="preserve"> connecting to the database storing the output dataset table.</w:t>
       </w:r>
     </w:p>
     <w:p>
@@ -2520,7 +3099,16 @@
         </w:r>
       </w:hyperlink>
       <w:r>
-        <w:t xml:space="preserve"> definition on your computer to create an ADF pipeline that connects your on-premise SQL server table to the Azure blob storage </w:t>
+        <w:t xml:space="preserve"> definition on your computer to create an ADF pipeline that </w:t>
+      </w:r>
+      <w:r>
+        <w:rPr>
+          <w:b/>
+        </w:rPr>
+        <w:t>connects your on-premise SQL server table to the Azure blob storage</w:t>
+      </w:r>
+      <w:r>
+        <w:t xml:space="preserve"> </w:t>
       </w:r>
       <w:r>
         <w:t>to copy the scores back to your on-premise server</w:t>
@@ -2585,95 +3173,15 @@
     </w:p>
     <w:p>
       <w:pPr>
-        <w:keepNext/>
-        <w:jc w:val="both"/>
-      </w:pPr>
-      <w:r>
-        <w:rPr>
-          <w:noProof/>
-        </w:rPr>
-        <w:drawing>
-          <wp:inline distT="0" distB="0" distL="0" distR="0" wp14:anchorId="5300BDF7" wp14:editId="5E849BC6">
-            <wp:extent cx="6037249" cy="3364992"/>
-            <wp:effectExtent l="0" t="0" r="1905" b="6985"/>
-            <wp:docPr id="9" name="Picture 9"/>
-            <wp:cNvGraphicFramePr>
-              <a:graphicFrameLocks xmlns:a="http://schemas.openxmlformats.org/drawingml/2006/main" noChangeAspect="1"/>
-            </wp:cNvGraphicFramePr>
-            <a:graphic xmlns:a="http://schemas.openxmlformats.org/drawingml/2006/main">
-              <a:graphicData uri="http://schemas.openxmlformats.org/drawingml/2006/picture">
-                <pic:pic xmlns:pic="http://schemas.openxmlformats.org/drawingml/2006/picture">
-                  <pic:nvPicPr>
-                    <pic:cNvPr id="1" name=""/>
-                    <pic:cNvPicPr/>
-                  </pic:nvPicPr>
-                  <pic:blipFill>
-                    <a:blip r:embed="rId38"/>
-                    <a:stretch>
-                      <a:fillRect/>
-                    </a:stretch>
-                  </pic:blipFill>
-                  <pic:spPr>
-                    <a:xfrm>
-                      <a:off x="0" y="0"/>
-                      <a:ext cx="6104106" cy="3402256"/>
-                    </a:xfrm>
-                    <a:prstGeom prst="rect">
-                      <a:avLst/>
-                    </a:prstGeom>
-                  </pic:spPr>
-                </pic:pic>
-              </a:graphicData>
-            </a:graphic>
-          </wp:inline>
-        </w:drawing>
-      </w:r>
-    </w:p>
-    <w:p>
-      <w:pPr>
-        <w:pStyle w:val="Caption"/>
-        <w:jc w:val="both"/>
-      </w:pPr>
-      <w:bookmarkStart w:id="3" w:name="_Ref414988952"/>
-      <w:r>
-        <w:t xml:space="preserve">Figure </w:t>
-      </w:r>
-      <w:r>
-        <w:fldChar w:fldCharType="begin"/>
-      </w:r>
-      <w:r>
-        <w:instrText xml:space="preserve"> SEQ Figure \* ARABIC </w:instrText>
-      </w:r>
-      <w:r>
-        <w:fldChar w:fldCharType="separate"/>
-      </w:r>
-      <w:r>
-        <w:rPr>
-          <w:noProof/>
-        </w:rPr>
-        <w:t>4</w:t>
-      </w:r>
-      <w:r>
-        <w:rPr>
-          <w:noProof/>
-        </w:rPr>
-        <w:fldChar w:fldCharType="end"/>
-      </w:r>
-      <w:bookmarkEnd w:id="3"/>
-      <w:r>
-        <w:t>: Egress On-Premise Pipeline</w:t>
-      </w:r>
-    </w:p>
-    <w:p>
-      <w:pPr>
-        <w:jc w:val="both"/>
-      </w:pPr>
-    </w:p>
-    <w:p>
-      <w:pPr>
         <w:pStyle w:val="Heading3"/>
         <w:jc w:val="both"/>
       </w:pPr>
+    </w:p>
+    <w:p>
+      <w:pPr>
+        <w:pStyle w:val="Heading3"/>
+        <w:jc w:val="both"/>
+      </w:pPr>
       <w:r>
         <w:t xml:space="preserve">Putting it all together - </w:t>
       </w:r>
@@ -2703,7 +3211,16 @@
         <w:t>h</w:t>
       </w:r>
       <w:r>
-        <w:t xml:space="preserve"> all the ADF pipelines in place we are ready to activate the ADF end to end flow. </w:t>
+        <w:t xml:space="preserve"> all the ADF pipelines in place we are ready to </w:t>
+      </w:r>
+      <w:r>
+        <w:rPr>
+          <w:b/>
+        </w:rPr>
+        <w:t>activate the ADF end to end flow</w:t>
+      </w:r>
+      <w:r>
+        <w:t xml:space="preserve">. </w:t>
       </w:r>
       <w:r>
         <w:t xml:space="preserve">In the power shell run the following commands to activate the E2E </w:t>
@@ -2901,11 +3418,6 @@
       <w:pPr>
         <w:jc w:val="both"/>
       </w:pPr>
-    </w:p>
-    <w:p>
-      <w:pPr>
-        <w:jc w:val="both"/>
-      </w:pPr>
       <w:r>
         <w:t xml:space="preserve">After you activate the pipelines you will see input data copied to Azure blob, scored by AML and finally AML scores available in your on-premise SQL server every hour. The pipelines are activated sequentially so any failure in one if the pipelines will stop the pipelines down the stream </w:t>
       </w:r>
@@ -2927,6 +3439,7 @@
         <w:jc w:val="both"/>
       </w:pPr>
       <w:r>
+        <w:lastRenderedPageBreak/>
         <w:t>Visualizing the Results</w:t>
       </w:r>
     </w:p>
@@ -2955,15 +3468,7 @@
         <w:jc w:val="both"/>
       </w:pPr>
       <w:r>
-        <w:t xml:space="preserve">Open up </w:t>
-      </w:r>
-      <w:proofErr w:type="gramStart"/>
-      <w:r>
-        <w:t>an</w:t>
-      </w:r>
-      <w:proofErr w:type="gramEnd"/>
-      <w:r>
-        <w:t xml:space="preserve"> new excel workbook and click on the </w:t>
+        <w:t xml:space="preserve">Open up a new excel workbook and click on the </w:t>
       </w:r>
       <w:r>
         <w:rPr>
@@ -2974,7 +3479,7 @@
       <w:r>
         <w:t xml:space="preserve"> tab. If you do not have a Power Query tab then install the plugin </w:t>
       </w:r>
-      <w:hyperlink r:id="rId39" w:history="1">
+      <w:hyperlink r:id="rId38" w:history="1">
         <w:r>
           <w:rPr>
             <w:rStyle w:val="Hyperlink"/>
@@ -2986,56 +3491,90 @@
         <w:t xml:space="preserve">. </w:t>
       </w:r>
       <w:r>
-        <w:t xml:space="preserve">Before following the next few steps we recommend opening the </w:t>
+        <w:t>F</w:t>
+      </w:r>
+      <w:r>
+        <w:t>ollowing the next few steps</w:t>
+      </w:r>
+      <w:r>
+        <w:t xml:space="preserve"> to add Azure blob as a data model which would then be uploaded to the PowerBI</w:t>
+      </w:r>
+      <w:r>
+        <w:t>.</w:t>
+      </w:r>
+    </w:p>
+    <w:p>
+      <w:pPr>
+        <w:pStyle w:val="ListParagraph"/>
+        <w:numPr>
+          <w:ilvl w:val="0"/>
+          <w:numId w:val="14"/>
+        </w:numPr>
+        <w:jc w:val="both"/>
+      </w:pPr>
+      <w:r>
+        <w:t xml:space="preserve">Click on from other sources and select </w:t>
+      </w:r>
+      <w:hyperlink r:id="rId39" w:history="1">
+        <w:r>
+          <w:rPr>
+            <w:rStyle w:val="Hyperlink"/>
+            <w:i/>
+          </w:rPr>
+          <w:t>From Microsoft Azure Blob Storage</w:t>
+        </w:r>
+      </w:hyperlink>
+      <w:r>
+        <w:rPr>
+          <w:i/>
+        </w:rPr>
+        <w:t>.</w:t>
+      </w:r>
+    </w:p>
+    <w:p>
+      <w:pPr>
+        <w:pStyle w:val="ListParagraph"/>
+        <w:numPr>
+          <w:ilvl w:val="0"/>
+          <w:numId w:val="14"/>
+        </w:numPr>
+        <w:jc w:val="both"/>
+      </w:pPr>
+      <w:r>
+        <w:t xml:space="preserve">Next you will need to enter your blob storage </w:t>
       </w:r>
       <w:hyperlink r:id="rId40" w:history="1">
         <w:r>
           <w:rPr>
             <w:rStyle w:val="Hyperlink"/>
           </w:rPr>
-          <w:t>Gif animation</w:t>
+          <w:t>account name</w:t>
         </w:r>
       </w:hyperlink>
       <w:r>
-        <w:t xml:space="preserve"> to get familiar with the UI for these steps.</w:t>
-      </w:r>
-    </w:p>
-    <w:p>
-      <w:pPr>
-        <w:pStyle w:val="ListParagraph"/>
-        <w:numPr>
-          <w:ilvl w:val="0"/>
-          <w:numId w:val="14"/>
-        </w:numPr>
-        <w:jc w:val="both"/>
-      </w:pPr>
-      <w:r>
-        <w:t xml:space="preserve">Click on from other sources and select </w:t>
-      </w:r>
-      <w:r>
-        <w:rPr>
-          <w:i/>
-        </w:rPr>
-        <w:t>From Microsoft Azure Blob Storage</w:t>
-      </w:r>
-    </w:p>
-    <w:p>
-      <w:pPr>
-        <w:pStyle w:val="ListParagraph"/>
-        <w:numPr>
-          <w:ilvl w:val="0"/>
-          <w:numId w:val="14"/>
-        </w:numPr>
-        <w:jc w:val="both"/>
-      </w:pPr>
-      <w:r>
-        <w:t>Next you will need to enter your blob storage account name and keys</w:t>
-      </w:r>
+        <w:t xml:space="preserve"> and </w:t>
+      </w:r>
+      <w:hyperlink r:id="rId41" w:history="1">
+        <w:r>
+          <w:rPr>
+            <w:rStyle w:val="Hyperlink"/>
+          </w:rPr>
+          <w:t>keys</w:t>
+        </w:r>
+      </w:hyperlink>
       <w:r>
         <w:t xml:space="preserve"> </w:t>
       </w:r>
       <w:r>
-        <w:t>(‘starterkit’</w:t>
+        <w:t>(‘</w:t>
+      </w:r>
+      <w:proofErr w:type="spellStart"/>
+      <w:r>
+        <w:t>starterkit</w:t>
+      </w:r>
+      <w:proofErr w:type="spellEnd"/>
+      <w:r>
+        <w:t>’</w:t>
       </w:r>
       <w:r>
         <w:t xml:space="preserve"> in our example here)</w:t>
@@ -3043,7 +3582,7 @@
       <w:r>
         <w:t xml:space="preserve">. If you do not know these you can get these from the Azure portal </w:t>
       </w:r>
-      <w:hyperlink r:id="rId41" w:history="1">
+      <w:hyperlink r:id="rId42" w:history="1">
         <w:r>
           <w:rPr>
             <w:rStyle w:val="Hyperlink"/>
@@ -3065,16 +3604,41 @@
         <w:jc w:val="both"/>
       </w:pPr>
       <w:r>
-        <w:t>If the credentials are entered correctly you will see your blob container (‘</w:t>
-      </w:r>
+        <w:t xml:space="preserve">If the credentials are entered correctly you will </w:t>
+      </w:r>
+      <w:hyperlink r:id="rId43" w:history="1">
+        <w:r>
+          <w:rPr>
+            <w:rStyle w:val="Hyperlink"/>
+          </w:rPr>
+          <w:t>see your blob container</w:t>
+        </w:r>
+      </w:hyperlink>
+      <w:r>
+        <w:t xml:space="preserve"> (‘</w:t>
+      </w:r>
+      <w:proofErr w:type="spellStart"/>
       <w:r>
         <w:rPr>
           <w:i/>
         </w:rPr>
-        <w:t>onprem’</w:t>
-      </w:r>
-      <w:r>
-        <w:t xml:space="preserve"> in our example here). Double click on the container to open it in (Power) Query Editor.</w:t>
+        <w:t>onprem</w:t>
+      </w:r>
+      <w:proofErr w:type="spellEnd"/>
+      <w:r>
+        <w:rPr>
+          <w:i/>
+        </w:rPr>
+        <w:t>’</w:t>
+      </w:r>
+      <w:r>
+        <w:t xml:space="preserve"> in our example here</w:t>
+      </w:r>
+      <w:r>
+        <w:t xml:space="preserve"> containing the AML predictions</w:t>
+      </w:r>
+      <w:r>
+        <w:t>). Double click on the container to open it in Query Editor.</w:t>
       </w:r>
     </w:p>
     <w:p>
@@ -3087,22 +3651,31 @@
         <w:jc w:val="both"/>
       </w:pPr>
       <w:r>
-        <w:t>In the editor window, examine that the data looks like what you expected and then click on ‘</w:t>
-      </w:r>
+        <w:t xml:space="preserve">In the editor window, examine that the data looks like what you expected and then click on </w:t>
+      </w:r>
+      <w:hyperlink r:id="rId44" w:history="1">
+        <w:r>
+          <w:rPr>
+            <w:rStyle w:val="Hyperlink"/>
+          </w:rPr>
+          <w:t>‘</w:t>
+        </w:r>
+        <w:r>
+          <w:rPr>
+            <w:rStyle w:val="Hyperlink"/>
+            <w:i/>
+          </w:rPr>
+          <w:t>Close &amp; Load To’</w:t>
+        </w:r>
+      </w:hyperlink>
       <w:r>
         <w:rPr>
           <w:i/>
         </w:rPr>
-        <w:t>Close &amp; Load To’</w:t>
-      </w:r>
-      <w:r>
-        <w:rPr>
-          <w:i/>
-        </w:rPr>
         <w:t>.</w:t>
       </w:r>
       <w:r>
-        <w:t xml:space="preserve"> This should load your data to the excel workbook (step 7 in the Gif).</w:t>
+        <w:t xml:space="preserve"> </w:t>
       </w:r>
     </w:p>
     <w:p>
@@ -3115,36 +3688,89 @@
         <w:jc w:val="both"/>
       </w:pPr>
       <w:r>
-        <w:t>Save the excel workbook by proving an appropriate name.</w:t>
-      </w:r>
-    </w:p>
-    <w:p>
-      <w:pPr>
-        <w:pStyle w:val="Heading4"/>
-        <w:jc w:val="both"/>
-      </w:pPr>
-      <w:r>
-        <w:lastRenderedPageBreak/>
-        <w:t>Creating a Dashboard</w:t>
-      </w:r>
-    </w:p>
-    <w:p>
-      <w:pPr>
-        <w:jc w:val="both"/>
-      </w:pPr>
-      <w:r>
-        <w:t xml:space="preserve">We recommend to get familiarized with the UI for the next step by opening the </w:t>
-      </w:r>
-      <w:hyperlink r:id="rId42" w:history="1">
+        <w:t xml:space="preserve">On the </w:t>
+      </w:r>
+      <w:hyperlink r:id="rId45" w:history="1">
         <w:r>
           <w:rPr>
             <w:rStyle w:val="Hyperlink"/>
           </w:rPr>
-          <w:t>Gif image here</w:t>
+          <w:t>screen dialog box that follows</w:t>
         </w:r>
       </w:hyperlink>
       <w:r>
-        <w:t>.</w:t>
+        <w:t xml:space="preserve"> select “Only Create Connection” and click on the checkbox “Add t</w:t>
+      </w:r>
+      <w:r>
+        <w:t xml:space="preserve">his </w:t>
+      </w:r>
+      <w:r>
+        <w:t xml:space="preserve">data to the Data Model”. This </w:t>
+      </w:r>
+      <w:r>
+        <w:t xml:space="preserve">should </w:t>
+      </w:r>
+      <w:hyperlink r:id="rId46" w:history="1">
+        <w:r>
+          <w:rPr>
+            <w:rStyle w:val="Hyperlink"/>
+          </w:rPr>
+          <w:t xml:space="preserve">load </w:t>
+        </w:r>
+        <w:r>
+          <w:rPr>
+            <w:rStyle w:val="Hyperlink"/>
+          </w:rPr>
+          <w:t>your data</w:t>
+        </w:r>
+      </w:hyperlink>
+      <w:r>
+        <w:t xml:space="preserve"> to the excel workbook.</w:t>
+      </w:r>
+    </w:p>
+    <w:p>
+      <w:pPr>
+        <w:pStyle w:val="ListParagraph"/>
+        <w:numPr>
+          <w:ilvl w:val="0"/>
+          <w:numId w:val="14"/>
+        </w:numPr>
+        <w:jc w:val="both"/>
+      </w:pPr>
+      <w:r>
+        <w:t>Save the excel workbook by proving an appropriate name.</w:t>
+      </w:r>
+    </w:p>
+    <w:p>
+      <w:pPr>
+        <w:pStyle w:val="Heading4"/>
+        <w:jc w:val="both"/>
+      </w:pPr>
+      <w:r>
+        <w:t>Creating a Dashboard</w:t>
+      </w:r>
+    </w:p>
+    <w:p>
+      <w:pPr>
+        <w:jc w:val="both"/>
+      </w:pPr>
+      <w:r>
+        <w:t xml:space="preserve">Next we logon to the PowerBI webpage, </w:t>
+      </w:r>
+      <w:r>
+        <w:t>create a new dashboard</w:t>
+      </w:r>
+      <w:r>
+        <w:t xml:space="preserve"> and</w:t>
+      </w:r>
+      <w:r>
+        <w:t xml:space="preserve"> upload excel workbook we created in the last section </w:t>
+      </w:r>
+      <w:r>
+        <w:t>containing</w:t>
+      </w:r>
+      <w:r>
+        <w:t xml:space="preserve"> the data from the data model.</w:t>
       </w:r>
     </w:p>
     <w:p>
@@ -3159,7 +3785,7 @@
       <w:r>
         <w:t xml:space="preserve">Visit </w:t>
       </w:r>
-      <w:hyperlink r:id="rId43" w:history="1">
+      <w:hyperlink r:id="rId47" w:history="1">
         <w:r>
           <w:rPr>
             <w:rStyle w:val="Hyperlink"/>
@@ -3171,7 +3797,18 @@
         <w:t xml:space="preserve"> and </w:t>
       </w:r>
       <w:r>
-        <w:t>click on the new dash board button (+ sign) and give it an appropriate name of your choice.</w:t>
+        <w:t xml:space="preserve">click on the </w:t>
+      </w:r>
+      <w:hyperlink r:id="rId48" w:history="1">
+        <w:r>
+          <w:rPr>
+            <w:rStyle w:val="Hyperlink"/>
+          </w:rPr>
+          <w:t>new dash board button</w:t>
+        </w:r>
+      </w:hyperlink>
+      <w:r>
+        <w:t xml:space="preserve"> (+ sign) and give it an appropriate name of your choice.</w:t>
       </w:r>
     </w:p>
     <w:p>
@@ -3184,7 +3821,29 @@
         <w:jc w:val="both"/>
       </w:pPr>
       <w:r>
-        <w:t>Click on Get Data. Select Excel Workbook and navigate to the storage location where you save the workbook created in the last step.</w:t>
+        <w:t xml:space="preserve">Click on </w:t>
+      </w:r>
+      <w:hyperlink r:id="rId49" w:history="1">
+        <w:r>
+          <w:rPr>
+            <w:rStyle w:val="Hyperlink"/>
+          </w:rPr>
+          <w:t>Get Data</w:t>
+        </w:r>
+      </w:hyperlink>
+      <w:r>
+        <w:t xml:space="preserve">. Select </w:t>
+      </w:r>
+      <w:hyperlink r:id="rId50" w:history="1">
+        <w:r>
+          <w:rPr>
+            <w:rStyle w:val="Hyperlink"/>
+          </w:rPr>
+          <w:t>Excel Workbook</w:t>
+        </w:r>
+      </w:hyperlink>
+      <w:r>
+        <w:t xml:space="preserve"> and navigate to the storage location where you save the workbook created in the last step.</w:t>
       </w:r>
     </w:p>
     <w:p>
@@ -3197,16 +3856,27 @@
         <w:jc w:val="both"/>
       </w:pPr>
       <w:r>
-        <w:t>Double click on the new dataset that gets added at the bottom of the home screen (</w:t>
-      </w:r>
+        <w:t xml:space="preserve">Double click on the new dataset that gets added at the </w:t>
+      </w:r>
+      <w:hyperlink r:id="rId51" w:history="1">
+        <w:r>
+          <w:rPr>
+            <w:rStyle w:val="Hyperlink"/>
+          </w:rPr>
+          <w:t>bottom of the home screen</w:t>
+        </w:r>
+      </w:hyperlink>
+      <w:r>
+        <w:t xml:space="preserve"> (</w:t>
+      </w:r>
+      <w:proofErr w:type="spellStart"/>
       <w:r>
         <w:rPr>
           <w:i/>
         </w:rPr>
         <w:t>ScoredDataForOnPren</w:t>
       </w:r>
-      <w:bookmarkStart w:id="4" w:name="_GoBack"/>
-      <w:bookmarkEnd w:id="4"/>
+      <w:proofErr w:type="spellEnd"/>
       <w:r>
         <w:t xml:space="preserve"> in our example here). This opens up a report that you can add different visualizations to.</w:t>
       </w:r>
@@ -3221,7 +3891,18 @@
         <w:jc w:val="both"/>
       </w:pPr>
       <w:r>
-        <w:t>You can simply drag and drop various fields on the left of the report to the center of the canvas. And then select the axis on which you want to display each of these values.</w:t>
+        <w:t xml:space="preserve">You can </w:t>
+      </w:r>
+      <w:hyperlink r:id="rId52" w:history="1">
+        <w:r>
+          <w:rPr>
+            <w:rStyle w:val="Hyperlink"/>
+          </w:rPr>
+          <w:t>simply drag and drop various fields</w:t>
+        </w:r>
+      </w:hyperlink>
+      <w:r>
+        <w:t xml:space="preserve"> on the left of the report to the center of the canvas. And then select the axis on which you want to display each of these values.</w:t>
       </w:r>
     </w:p>
     <w:p>
@@ -3256,7 +3937,7 @@
                     <pic:cNvPicPr/>
                   </pic:nvPicPr>
                   <pic:blipFill>
-                    <a:blip r:embed="rId44"/>
+                    <a:blip r:embed="rId53"/>
                     <a:stretch>
                       <a:fillRect/>
                     </a:stretch>
@@ -3305,7 +3986,7 @@
                     <pic:cNvPicPr/>
                   </pic:nvPicPr>
                   <pic:blipFill>
-                    <a:blip r:embed="rId45"/>
+                    <a:blip r:embed="rId54"/>
                     <a:stretch>
                       <a:fillRect/>
                     </a:stretch>
@@ -3343,18 +4024,31 @@
         <w:jc w:val="both"/>
       </w:pPr>
       <w:r>
-        <w:t xml:space="preserve">We recommend to get familiarized with the UI for the next step by opening the </w:t>
-      </w:r>
-      <w:hyperlink r:id="rId46" w:history="1">
-        <w:r>
-          <w:rPr>
-            <w:rStyle w:val="Hyperlink"/>
-          </w:rPr>
-          <w:t>Gif image here</w:t>
-        </w:r>
-      </w:hyperlink>
-      <w:r>
-        <w:t>.</w:t>
+        <w:t>In the last 2 sections we created a new dashboard and added visualizations around the AML predictions data that is produced every hour by the E2E pipeline we created earlier in this documen</w:t>
+      </w:r>
+      <w:r>
+        <w:t>t. In this section we will add a</w:t>
+      </w:r>
+      <w:r>
+        <w:t xml:space="preserve"> refresh schedule to </w:t>
+      </w:r>
+      <w:r>
+        <w:t>the</w:t>
+      </w:r>
+      <w:r>
+        <w:t xml:space="preserve"> dashboard so that as the new predictions become available from the pipeline</w:t>
+      </w:r>
+      <w:r>
+        <w:t>,</w:t>
+      </w:r>
+      <w:r>
+        <w:t xml:space="preserve"> the </w:t>
+      </w:r>
+      <w:r>
+        <w:t>dashboard</w:t>
+      </w:r>
+      <w:r>
+        <w:t xml:space="preserve"> visualizations are updated automatically.</w:t>
       </w:r>
     </w:p>
     <w:p>
@@ -3367,14 +4061,27 @@
         <w:jc w:val="both"/>
       </w:pPr>
       <w:r>
-        <w:t>Right click on the newly add dataset at the bottom of the home screen (</w:t>
-      </w:r>
+        <w:t xml:space="preserve">Right click on the newly add dataset </w:t>
+      </w:r>
+      <w:hyperlink r:id="rId55" w:history="1">
+        <w:r>
+          <w:rPr>
+            <w:rStyle w:val="Hyperlink"/>
+          </w:rPr>
+          <w:t>at the bottom of the home screen</w:t>
+        </w:r>
+      </w:hyperlink>
+      <w:r>
+        <w:t xml:space="preserve"> (</w:t>
+      </w:r>
+      <w:proofErr w:type="spellStart"/>
       <w:r>
         <w:rPr>
           <w:i/>
         </w:rPr>
         <w:t>ScoredDataForOnPren</w:t>
       </w:r>
+      <w:proofErr w:type="spellEnd"/>
       <w:r>
         <w:t xml:space="preserve"> in our example here) and select “</w:t>
       </w:r>
@@ -3398,14 +4105,39 @@
         <w:jc w:val="both"/>
       </w:pPr>
       <w:r>
-        <w:t xml:space="preserve">Under “Edit Credentials” </w:t>
-      </w:r>
-      <w:r>
-        <w:t>enter your blob storage account key (key for ‘</w:t>
-      </w:r>
+        <w:lastRenderedPageBreak/>
+        <w:t xml:space="preserve">Under </w:t>
+      </w:r>
+      <w:hyperlink r:id="rId56" w:history="1">
+        <w:r>
+          <w:rPr>
+            <w:rStyle w:val="Hyperlink"/>
+          </w:rPr>
+          <w:t>“Edit Credentials”</w:t>
+        </w:r>
+      </w:hyperlink>
+      <w:r>
+        <w:t xml:space="preserve"> </w:t>
+      </w:r>
+      <w:r>
+        <w:t xml:space="preserve">enter your blob </w:t>
+      </w:r>
+      <w:hyperlink r:id="rId57" w:history="1">
+        <w:r>
+          <w:rPr>
+            <w:rStyle w:val="Hyperlink"/>
+          </w:rPr>
+          <w:t>storage account key</w:t>
+        </w:r>
+      </w:hyperlink>
+      <w:r>
+        <w:t xml:space="preserve"> (key for ‘</w:t>
+      </w:r>
+      <w:proofErr w:type="spellStart"/>
       <w:r>
         <w:t>starterkit</w:t>
       </w:r>
+      <w:proofErr w:type="spellEnd"/>
       <w:r>
         <w:t>’</w:t>
       </w:r>
@@ -3441,7 +4173,20 @@
         <w:t>Refresh Schedule</w:t>
       </w:r>
       <w:r>
-        <w:t>” flick the ‘Keep you data up to date’ button to Yes. And provide refresh schedule (‘Daily’ in our example here). Hit apply.</w:t>
+        <w:t xml:space="preserve">” flick the </w:t>
+      </w:r>
+      <w:hyperlink r:id="rId58" w:history="1">
+        <w:r>
+          <w:rPr>
+            <w:rStyle w:val="Hyperlink"/>
+          </w:rPr>
+          <w:t>‘Keep you data up to date’</w:t>
+        </w:r>
+      </w:hyperlink>
+      <w:bookmarkStart w:id="4" w:name="_GoBack"/>
+      <w:bookmarkEnd w:id="4"/>
+      <w:r>
+        <w:t xml:space="preserve"> button to Yes. And provide refresh schedule (‘Daily’ in our example here). Hit apply.</w:t>
       </w:r>
     </w:p>
     <w:p>
@@ -3456,16 +4201,6 @@
       <w:r>
         <w:t>Visualization you pinned on your dashboard should be daily refreshed now.</w:t>
       </w:r>
-    </w:p>
-    <w:p>
-      <w:pPr>
-        <w:jc w:val="both"/>
-      </w:pPr>
-    </w:p>
-    <w:p>
-      <w:pPr>
-        <w:jc w:val="both"/>
-      </w:pPr>
     </w:p>
     <w:sectPr>
       <w:pgSz w:w="12240" w:h="15840"/>
@@ -4501,6 +5236,92 @@
     </w:lvl>
   </w:abstractNum>
   <w:abstractNum w:abstractNumId="11">
+    <w:nsid w:val="44954662"/>
+    <w:multiLevelType w:val="multilevel"/>
+    <w:tmpl w:val="0409001D"/>
+    <w:lvl w:ilvl="0">
+      <w:start w:val="1"/>
+      <w:numFmt w:val="decimal"/>
+      <w:lvlText w:val="%1)"/>
+      <w:lvlJc w:val="left"/>
+      <w:pPr>
+        <w:ind w:left="360" w:hanging="360"/>
+      </w:pPr>
+    </w:lvl>
+    <w:lvl w:ilvl="1">
+      <w:start w:val="1"/>
+      <w:numFmt w:val="lowerLetter"/>
+      <w:lvlText w:val="%2)"/>
+      <w:lvlJc w:val="left"/>
+      <w:pPr>
+        <w:ind w:left="720" w:hanging="360"/>
+      </w:pPr>
+    </w:lvl>
+    <w:lvl w:ilvl="2">
+      <w:start w:val="1"/>
+      <w:numFmt w:val="lowerRoman"/>
+      <w:lvlText w:val="%3)"/>
+      <w:lvlJc w:val="left"/>
+      <w:pPr>
+        <w:ind w:left="1080" w:hanging="360"/>
+      </w:pPr>
+    </w:lvl>
+    <w:lvl w:ilvl="3">
+      <w:start w:val="1"/>
+      <w:numFmt w:val="decimal"/>
+      <w:lvlText w:val="(%4)"/>
+      <w:lvlJc w:val="left"/>
+      <w:pPr>
+        <w:ind w:left="1440" w:hanging="360"/>
+      </w:pPr>
+    </w:lvl>
+    <w:lvl w:ilvl="4">
+      <w:start w:val="1"/>
+      <w:numFmt w:val="lowerLetter"/>
+      <w:lvlText w:val="(%5)"/>
+      <w:lvlJc w:val="left"/>
+      <w:pPr>
+        <w:ind w:left="1800" w:hanging="360"/>
+      </w:pPr>
+    </w:lvl>
+    <w:lvl w:ilvl="5">
+      <w:start w:val="1"/>
+      <w:numFmt w:val="lowerRoman"/>
+      <w:lvlText w:val="(%6)"/>
+      <w:lvlJc w:val="left"/>
+      <w:pPr>
+        <w:ind w:left="2160" w:hanging="360"/>
+      </w:pPr>
+    </w:lvl>
+    <w:lvl w:ilvl="6">
+      <w:start w:val="1"/>
+      <w:numFmt w:val="decimal"/>
+      <w:lvlText w:val="%7."/>
+      <w:lvlJc w:val="left"/>
+      <w:pPr>
+        <w:ind w:left="2520" w:hanging="360"/>
+      </w:pPr>
+    </w:lvl>
+    <w:lvl w:ilvl="7">
+      <w:start w:val="1"/>
+      <w:numFmt w:val="lowerLetter"/>
+      <w:lvlText w:val="%8."/>
+      <w:lvlJc w:val="left"/>
+      <w:pPr>
+        <w:ind w:left="2880" w:hanging="360"/>
+      </w:pPr>
+    </w:lvl>
+    <w:lvl w:ilvl="8">
+      <w:start w:val="1"/>
+      <w:numFmt w:val="lowerRoman"/>
+      <w:lvlText w:val="%9."/>
+      <w:lvlJc w:val="left"/>
+      <w:pPr>
+        <w:ind w:left="3240" w:hanging="360"/>
+      </w:pPr>
+    </w:lvl>
+  </w:abstractNum>
+  <w:abstractNum w:abstractNumId="12">
     <w:nsid w:val="474A3883"/>
     <w:multiLevelType w:val="hybridMultilevel"/>
     <w:tmpl w:val="E07C85D6"/>
@@ -4589,7 +5410,7 @@
       </w:pPr>
     </w:lvl>
   </w:abstractNum>
-  <w:abstractNum w:abstractNumId="12">
+  <w:abstractNum w:abstractNumId="13">
     <w:nsid w:val="52486CE1"/>
     <w:multiLevelType w:val="hybridMultilevel"/>
     <w:tmpl w:val="2D3819E2"/>
@@ -4678,7 +5499,7 @@
       </w:pPr>
     </w:lvl>
   </w:abstractNum>
-  <w:abstractNum w:abstractNumId="13">
+  <w:abstractNum w:abstractNumId="14">
     <w:nsid w:val="577D1F20"/>
     <w:multiLevelType w:val="hybridMultilevel"/>
     <w:tmpl w:val="B1FED478"/>
@@ -4767,7 +5588,96 @@
       </w:pPr>
     </w:lvl>
   </w:abstractNum>
-  <w:abstractNum w:abstractNumId="14">
+  <w:abstractNum w:abstractNumId="15">
+    <w:nsid w:val="5B9C4A87"/>
+    <w:multiLevelType w:val="hybridMultilevel"/>
+    <w:tmpl w:val="860C1930"/>
+    <w:lvl w:ilvl="0" w:tplc="BE8CA89A">
+      <w:start w:val="1"/>
+      <w:numFmt w:val="lowerLetter"/>
+      <w:lvlText w:val="%1)"/>
+      <w:lvlJc w:val="left"/>
+      <w:pPr>
+        <w:ind w:left="1080" w:hanging="360"/>
+      </w:pPr>
+      <w:rPr>
+        <w:rFonts w:hint="default"/>
+      </w:rPr>
+    </w:lvl>
+    <w:lvl w:ilvl="1" w:tplc="04090019" w:tentative="1">
+      <w:start w:val="1"/>
+      <w:numFmt w:val="lowerLetter"/>
+      <w:lvlText w:val="%2."/>
+      <w:lvlJc w:val="left"/>
+      <w:pPr>
+        <w:ind w:left="1800" w:hanging="360"/>
+      </w:pPr>
+    </w:lvl>
+    <w:lvl w:ilvl="2" w:tplc="0409001B" w:tentative="1">
+      <w:start w:val="1"/>
+      <w:numFmt w:val="lowerRoman"/>
+      <w:lvlText w:val="%3."/>
+      <w:lvlJc w:val="right"/>
+      <w:pPr>
+        <w:ind w:left="2520" w:hanging="180"/>
+      </w:pPr>
+    </w:lvl>
+    <w:lvl w:ilvl="3" w:tplc="0409000F" w:tentative="1">
+      <w:start w:val="1"/>
+      <w:numFmt w:val="decimal"/>
+      <w:lvlText w:val="%4."/>
+      <w:lvlJc w:val="left"/>
+      <w:pPr>
+        <w:ind w:left="3240" w:hanging="360"/>
+      </w:pPr>
+    </w:lvl>
+    <w:lvl w:ilvl="4" w:tplc="04090019" w:tentative="1">
+      <w:start w:val="1"/>
+      <w:numFmt w:val="lowerLetter"/>
+      <w:lvlText w:val="%5."/>
+      <w:lvlJc w:val="left"/>
+      <w:pPr>
+        <w:ind w:left="3960" w:hanging="360"/>
+      </w:pPr>
+    </w:lvl>
+    <w:lvl w:ilvl="5" w:tplc="0409001B" w:tentative="1">
+      <w:start w:val="1"/>
+      <w:numFmt w:val="lowerRoman"/>
+      <w:lvlText w:val="%6."/>
+      <w:lvlJc w:val="right"/>
+      <w:pPr>
+        <w:ind w:left="4680" w:hanging="180"/>
+      </w:pPr>
+    </w:lvl>
+    <w:lvl w:ilvl="6" w:tplc="0409000F" w:tentative="1">
+      <w:start w:val="1"/>
+      <w:numFmt w:val="decimal"/>
+      <w:lvlText w:val="%7."/>
+      <w:lvlJc w:val="left"/>
+      <w:pPr>
+        <w:ind w:left="5400" w:hanging="360"/>
+      </w:pPr>
+    </w:lvl>
+    <w:lvl w:ilvl="7" w:tplc="04090019" w:tentative="1">
+      <w:start w:val="1"/>
+      <w:numFmt w:val="lowerLetter"/>
+      <w:lvlText w:val="%8."/>
+      <w:lvlJc w:val="left"/>
+      <w:pPr>
+        <w:ind w:left="6120" w:hanging="360"/>
+      </w:pPr>
+    </w:lvl>
+    <w:lvl w:ilvl="8" w:tplc="0409001B" w:tentative="1">
+      <w:start w:val="1"/>
+      <w:numFmt w:val="lowerRoman"/>
+      <w:lvlText w:val="%9."/>
+      <w:lvlJc w:val="right"/>
+      <w:pPr>
+        <w:ind w:left="6840" w:hanging="180"/>
+      </w:pPr>
+    </w:lvl>
+  </w:abstractNum>
+  <w:abstractNum w:abstractNumId="16">
     <w:nsid w:val="60514F08"/>
     <w:multiLevelType w:val="hybridMultilevel"/>
     <w:tmpl w:val="9E5014E6"/>
@@ -4856,7 +5766,7 @@
       </w:pPr>
     </w:lvl>
   </w:abstractNum>
-  <w:abstractNum w:abstractNumId="15">
+  <w:abstractNum w:abstractNumId="17">
     <w:nsid w:val="68A54F89"/>
     <w:multiLevelType w:val="hybridMultilevel"/>
     <w:tmpl w:val="020A89E0"/>
@@ -4945,7 +5855,7 @@
       </w:pPr>
     </w:lvl>
   </w:abstractNum>
-  <w:abstractNum w:abstractNumId="16">
+  <w:abstractNum w:abstractNumId="18">
     <w:nsid w:val="6C96054B"/>
     <w:multiLevelType w:val="hybridMultilevel"/>
     <w:tmpl w:val="68C8308C"/>
@@ -5058,7 +5968,7 @@
       </w:rPr>
     </w:lvl>
   </w:abstractNum>
-  <w:abstractNum w:abstractNumId="17">
+  <w:abstractNum w:abstractNumId="19">
     <w:nsid w:val="714F3A95"/>
     <w:multiLevelType w:val="hybridMultilevel"/>
     <w:tmpl w:val="47EED9D4"/>
@@ -5171,7 +6081,7 @@
       </w:rPr>
     </w:lvl>
   </w:abstractNum>
-  <w:abstractNum w:abstractNumId="18">
+  <w:abstractNum w:abstractNumId="20">
     <w:nsid w:val="735E1FA8"/>
     <w:multiLevelType w:val="hybridMultilevel"/>
     <w:tmpl w:val="2196BF94"/>
@@ -5260,7 +6170,7 @@
       </w:pPr>
     </w:lvl>
   </w:abstractNum>
-  <w:abstractNum w:abstractNumId="19">
+  <w:abstractNum w:abstractNumId="21">
     <w:nsid w:val="789E26BF"/>
     <w:multiLevelType w:val="hybridMultilevel"/>
     <w:tmpl w:val="631E13FA"/>
@@ -5349,7 +6259,7 @@
       </w:pPr>
     </w:lvl>
   </w:abstractNum>
-  <w:abstractNum w:abstractNumId="20">
+  <w:abstractNum w:abstractNumId="22">
     <w:nsid w:val="7A60074D"/>
     <w:multiLevelType w:val="hybridMultilevel"/>
     <w:tmpl w:val="785CDB8C"/>
@@ -5439,28 +6349,28 @@
     </w:lvl>
   </w:abstractNum>
   <w:num w:numId="1">
-    <w:abstractNumId w:val="16"/>
+    <w:abstractNumId w:val="18"/>
   </w:num>
   <w:num w:numId="2">
-    <w:abstractNumId w:val="20"/>
+    <w:abstractNumId w:val="22"/>
   </w:num>
   <w:num w:numId="3">
-    <w:abstractNumId w:val="15"/>
+    <w:abstractNumId w:val="17"/>
   </w:num>
   <w:num w:numId="4">
     <w:abstractNumId w:val="6"/>
   </w:num>
   <w:num w:numId="5">
-    <w:abstractNumId w:val="18"/>
+    <w:abstractNumId w:val="20"/>
   </w:num>
   <w:num w:numId="6">
-    <w:abstractNumId w:val="11"/>
+    <w:abstractNumId w:val="12"/>
   </w:num>
   <w:num w:numId="7">
     <w:abstractNumId w:val="8"/>
   </w:num>
   <w:num w:numId="8">
-    <w:abstractNumId w:val="12"/>
+    <w:abstractNumId w:val="13"/>
   </w:num>
   <w:num w:numId="9">
     <w:abstractNumId w:val="5"/>
@@ -5484,22 +6394,28 @@
     <w:abstractNumId w:val="1"/>
   </w:num>
   <w:num w:numId="16">
-    <w:abstractNumId w:val="17"/>
+    <w:abstractNumId w:val="19"/>
   </w:num>
   <w:num w:numId="17">
     <w:abstractNumId w:val="4"/>
   </w:num>
   <w:num w:numId="18">
-    <w:abstractNumId w:val="19"/>
+    <w:abstractNumId w:val="21"/>
   </w:num>
   <w:num w:numId="19">
-    <w:abstractNumId w:val="13"/>
+    <w:abstractNumId w:val="14"/>
   </w:num>
   <w:num w:numId="20">
     <w:abstractNumId w:val="0"/>
   </w:num>
   <w:num w:numId="21">
-    <w:abstractNumId w:val="14"/>
+    <w:abstractNumId w:val="16"/>
+  </w:num>
+  <w:num w:numId="22">
+    <w:abstractNumId w:val="11"/>
+  </w:num>
+  <w:num w:numId="23">
+    <w:abstractNumId w:val="15"/>
   </w:num>
 </w:numbering>
 </file>
@@ -6457,7 +7373,7 @@
 </file>
 
 <file path=customXml/itemProps1.xml><?xml version="1.0" encoding="utf-8"?>
-<ds:datastoreItem xmlns:ds="http://schemas.openxmlformats.org/officeDocument/2006/customXml" ds:itemID="{7A320DD9-BED2-4B84-A73F-3C2852C8F52D}">
+<ds:datastoreItem xmlns:ds="http://schemas.openxmlformats.org/officeDocument/2006/customXml" ds:itemID="{64A8B093-66A4-4CA3-8B60-CC99FDD57155}">
   <ds:schemaRefs>
     <ds:schemaRef ds:uri="http://schemas.openxmlformats.org/officeDocument/2006/bibliography"/>
   </ds:schemaRefs>

</xml_diff>

<commit_message>
Adding markdown project for integration with CDSP. And minor edits to the word doc instructions.
</commit_message>
<xml_diff>
--- a/Misc/Advanced Analytics/OnPremDataSource/OnPremiseDataSourcePipeline.docx
+++ b/Misc/Advanced Analytics/OnPremDataSource/OnPremiseDataSourcePipeline.docx
@@ -211,7 +211,79 @@
         <w:jc w:val="both"/>
       </w:pPr>
       <w:r>
-        <w:t>This document assumes user has an existing pre-published AML model and we will create operationalized machine learning model using the BES endpoint of that model.</w:t>
+        <w:t xml:space="preserve">In order to follow the instructions in this document to create an operational pipeline, this document </w:t>
+      </w:r>
+      <w:r>
+        <w:t xml:space="preserve">assumes </w:t>
+      </w:r>
+      <w:r>
+        <w:t xml:space="preserve">that the </w:t>
+      </w:r>
+      <w:r>
+        <w:t>user has</w:t>
+      </w:r>
+      <w:r>
+        <w:t>:</w:t>
+      </w:r>
+    </w:p>
+    <w:p>
+      <w:pPr>
+        <w:pStyle w:val="ListParagraph"/>
+        <w:numPr>
+          <w:ilvl w:val="0"/>
+          <w:numId w:val="24"/>
+        </w:numPr>
+        <w:jc w:val="both"/>
+      </w:pPr>
+      <w:r>
+        <w:t>An active Azure Subscription.</w:t>
+      </w:r>
+    </w:p>
+    <w:p>
+      <w:pPr>
+        <w:pStyle w:val="ListParagraph"/>
+        <w:numPr>
+          <w:ilvl w:val="0"/>
+          <w:numId w:val="24"/>
+        </w:numPr>
+        <w:jc w:val="both"/>
+      </w:pPr>
+      <w:r>
+        <w:t xml:space="preserve">Access (read/write) to an on-premise SQL server. </w:t>
+      </w:r>
+    </w:p>
+    <w:p>
+      <w:pPr>
+        <w:pStyle w:val="ListParagraph"/>
+        <w:numPr>
+          <w:ilvl w:val="0"/>
+          <w:numId w:val="24"/>
+        </w:numPr>
+        <w:jc w:val="both"/>
+      </w:pPr>
+      <w:r>
+        <w:t>A</w:t>
+      </w:r>
+      <w:r>
+        <w:t xml:space="preserve">n existing pre-published AML model </w:t>
+      </w:r>
+      <w:r>
+        <w:t>(</w:t>
+      </w:r>
+      <w:r>
+        <w:t xml:space="preserve">we will create operationalized machine learning </w:t>
+      </w:r>
+      <w:r>
+        <w:t>solution</w:t>
+      </w:r>
+      <w:r>
+        <w:t xml:space="preserve"> using the BES endpoint of that model</w:t>
+      </w:r>
+      <w:r>
+        <w:t>)</w:t>
+      </w:r>
+      <w:r>
+        <w:t>.</w:t>
       </w:r>
       <w:r>
         <w:t xml:space="preserve"> To create and publish a new AML model follow instructions </w:t>
@@ -228,16 +300,7 @@
         <w:t>.</w:t>
       </w:r>
       <w:r>
-        <w:t xml:space="preserve"> Second requirement is that in order to follow the instructions to create an operational pipeline use this document, the reader </w:t>
-      </w:r>
-      <w:r>
-        <w:rPr>
-          <w:i/>
-        </w:rPr>
-        <w:t>MUST</w:t>
-      </w:r>
-      <w:r>
-        <w:t xml:space="preserve"> have access (read / write) to an on-premise SQL server. </w:t>
+        <w:t xml:space="preserve"> </w:t>
       </w:r>
     </w:p>
     <w:p>
@@ -262,7 +325,11 @@
         <w:t>Building Azure Machine Learning model requires historical data, and perhaps lots of it based on the quality of the data. This is the reason why it is important to think about building data pipelines not just for building the model but also for getting scores from the model and integrating the results with your current business processes.</w:t>
       </w:r>
       <w:r>
-        <w:t xml:space="preserve"> For our current use case we have divided this pipeline into 3 discrete parts each serving a specific objective and can be tested separately if desired. We start by giving you an over view of the big picture </w:t>
+        <w:t xml:space="preserve"> For our current use case we have divided this pipeline into 3 discrete parts each serving a specific objective and can be tested separately if desired. We start by giving you an over view of </w:t>
+      </w:r>
+      <w:r>
+        <w:lastRenderedPageBreak/>
+        <w:t xml:space="preserve">the big picture </w:t>
       </w:r>
       <w:r>
         <w:fldChar w:fldCharType="begin"/>
@@ -291,7 +358,6 @@
         <w:rPr>
           <w:noProof/>
         </w:rPr>
-        <w:lastRenderedPageBreak/>
         <w:drawing>
           <wp:inline distT="0" distB="0" distL="0" distR="0" wp14:anchorId="5EC81AFB" wp14:editId="3DBFF829">
             <wp:extent cx="5943600" cy="3291840"/>
@@ -642,6 +708,7 @@
         <w:jc w:val="both"/>
       </w:pPr>
       <w:r>
+        <w:lastRenderedPageBreak/>
         <w:t xml:space="preserve">The </w:t>
       </w:r>
       <w:r>
@@ -780,13 +847,7 @@
         <w:t xml:space="preserve"> </w:t>
       </w:r>
       <w:r>
-        <w:t>A</w:t>
-      </w:r>
-      <w:r>
-        <w:t>s you follow instructions for creating ADF</w:t>
-      </w:r>
-      <w:r>
-        <w:t xml:space="preserve"> u</w:t>
+        <w:t>As you follow instructions for creating ADF u</w:t>
       </w:r>
       <w:r>
         <w:t xml:space="preserve">se the following values for </w:t>
@@ -830,6 +891,7 @@
       <w:r>
         <w:rPr>
           <w:i/>
+          <w:color w:val="7030A0"/>
           <w:sz w:val="20"/>
           <w:szCs w:val="20"/>
         </w:rPr>
@@ -864,6 +926,7 @@
       </w:r>
       <w:r>
         <w:rPr>
+          <w:color w:val="7030A0"/>
           <w:sz w:val="20"/>
           <w:szCs w:val="20"/>
         </w:rPr>
@@ -872,6 +935,7 @@
       <w:r>
         <w:rPr>
           <w:i/>
+          <w:color w:val="7030A0"/>
           <w:sz w:val="20"/>
           <w:szCs w:val="20"/>
         </w:rPr>
@@ -1035,7 +1099,20 @@
         <w:rPr>
           <w:i/>
         </w:rPr>
-        <w:t>"tableName": "InputStatsData"</w:t>
+        <w:t>"tableName": "</w:t>
+      </w:r>
+      <w:r>
+        <w:rPr>
+          <w:i/>
+          <w:color w:val="7030A0"/>
+        </w:rPr>
+        <w:t>InputStatsData</w:t>
+      </w:r>
+      <w:r>
+        <w:rPr>
+          <w:i/>
+        </w:rPr>
+        <w:t>"</w:t>
       </w:r>
     </w:p>
     <w:p>
@@ -1190,13 +1267,7 @@
         <w:fldChar w:fldCharType="end"/>
       </w:r>
       <w:r>
-        <w:t xml:space="preserve">: Ingress </w:t>
-      </w:r>
-      <w:r>
-        <w:t>On-Premise</w:t>
-      </w:r>
-      <w:r>
-        <w:t xml:space="preserve"> Pipeline</w:t>
+        <w:t>: Ingress Pipeline</w:t>
       </w:r>
     </w:p>
     <w:p>
@@ -1212,28 +1283,25 @@
         </w:rPr>
         <w:t xml:space="preserve">ADF </w:t>
       </w:r>
+      <w:r>
+        <w:rPr>
+          <w:i/>
+        </w:rPr>
+        <w:t>pipeline</w:t>
+      </w:r>
+      <w:r>
+        <w:t xml:space="preserve"> (shown in blue in the picture above) itself will run a </w:t>
+      </w:r>
+      <w:r>
+        <w:rPr>
+          <w:i/>
+        </w:rPr>
+        <w:t>copy</w:t>
+      </w:r>
+      <w:r>
+        <w:t xml:space="preserve"> activity to copy the data between SQL server database(s) and Azure Blob Storage. This is a good time to quickly take a break and review some of the ADF terminology </w:t>
+      </w:r>
       <w:hyperlink r:id="rId14" w:anchor="terminology" w:history="1">
-        <w:r>
-          <w:rPr>
-            <w:rStyle w:val="Hyperlink"/>
-            <w:i/>
-          </w:rPr>
-          <w:t>pipeline</w:t>
-        </w:r>
-      </w:hyperlink>
-      <w:r>
-        <w:t xml:space="preserve"> (shown in blue in the picture above) itself will run a </w:t>
-      </w:r>
-      <w:r>
-        <w:rPr>
-          <w:i/>
-        </w:rPr>
-        <w:t>copy</w:t>
-      </w:r>
-      <w:r>
-        <w:t xml:space="preserve"> activity to copy the data between SQL server database(s) and Azure Blob Storage. This is a good time to quickly take a break and review some of the ADF terminology </w:t>
-      </w:r>
-      <w:hyperlink r:id="rId15" w:anchor="terminology" w:history="1">
         <w:r>
           <w:rPr>
             <w:rStyle w:val="Hyperlink"/>
@@ -1244,7 +1312,7 @@
       <w:r>
         <w:t xml:space="preserve"> and then install </w:t>
       </w:r>
-      <w:hyperlink r:id="rId16" w:anchor="Install" w:history="1">
+      <w:hyperlink r:id="rId15" w:anchor="Install" w:history="1">
         <w:r>
           <w:rPr>
             <w:rStyle w:val="Hyperlink"/>
@@ -1263,7 +1331,7 @@
       <w:r>
         <w:t xml:space="preserve">Next we will use ADF </w:t>
       </w:r>
-      <w:hyperlink r:id="rId17" w:history="1">
+      <w:hyperlink r:id="rId16" w:history="1">
         <w:r>
           <w:rPr>
             <w:rStyle w:val="Hyperlink"/>
@@ -1311,7 +1379,13 @@
         <w:jc w:val="both"/>
       </w:pPr>
       <w:r>
-        <w:t xml:space="preserve">Prepare Azure PowerShell to run ADF commands. Open PowerShell and run the following commands: </w:t>
+        <w:rPr>
+          <w:b/>
+        </w:rPr>
+        <w:t>Prepare Azure PowerShell</w:t>
+      </w:r>
+      <w:r>
+        <w:t xml:space="preserve"> to run ADF commands. Open PowerShell and run the following commands: </w:t>
       </w:r>
     </w:p>
     <w:p>
@@ -1350,12 +1424,14 @@
         <w:ind w:firstLine="720"/>
         <w:jc w:val="both"/>
         <w:rPr>
-          <w:sz w:val="20"/>
-          <w:szCs w:val="20"/>
-        </w:rPr>
-      </w:pPr>
-      <w:r>
-        <w:rPr>
+          <w:color w:val="7030A0"/>
+          <w:sz w:val="20"/>
+          <w:szCs w:val="20"/>
+        </w:rPr>
+      </w:pPr>
+      <w:r>
+        <w:rPr>
+          <w:color w:val="7030A0"/>
           <w:sz w:val="20"/>
           <w:szCs w:val="20"/>
         </w:rPr>
@@ -1388,9 +1464,13 @@
         <w:pStyle w:val="ListParagraph"/>
         <w:ind w:firstLine="720"/>
         <w:jc w:val="both"/>
-      </w:pPr>
-      <w:r>
-        <w:rPr>
+        <w:rPr>
+          <w:color w:val="7030A0"/>
+        </w:rPr>
+      </w:pPr>
+      <w:r>
+        <w:rPr>
+          <w:color w:val="7030A0"/>
           <w:sz w:val="20"/>
           <w:szCs w:val="20"/>
         </w:rPr>
@@ -1413,7 +1493,13 @@
         <w:jc w:val="both"/>
       </w:pPr>
       <w:r>
-        <w:t xml:space="preserve">Create Linked Services: </w:t>
+        <w:rPr>
+          <w:b/>
+        </w:rPr>
+        <w:t>Create Linked Services</w:t>
+      </w:r>
+      <w:r>
+        <w:t xml:space="preserve">: </w:t>
       </w:r>
       <w:r>
         <w:t xml:space="preserve">Each dataset (input or output) used in an ADF pipeline is backed by an underlying </w:t>
@@ -1426,10 +1512,7 @@
         <w:t>linked service</w:t>
       </w:r>
       <w:r>
-        <w:t xml:space="preserve"> that allows connection to the data store where the dataset resides. Each data store (storing input or output datasets for the ADF pipeline) must be uniquely defined as a new linked service. If both the input and the output datasets reside in the same data store (for example, same blob container, or same SQL database) then the same liked service can be used to connected to both input and output datasets .</w:t>
-      </w:r>
-      <w:r>
-        <w:t xml:space="preserve"> Next, we will define </w:t>
+        <w:t xml:space="preserve"> that allows connection to the data store where the dataset resides. Each data store (storing input or output datasets for the ADF pipeline) must be uniquely defined as a new linked service. If both the input and the output datasets reside in the same data store (for example, same blob container, or same SQL database) then the same liked service can be used to connected to both input and output datasets . Next, we will define </w:t>
       </w:r>
       <w:r>
         <w:rPr>
@@ -1477,7 +1560,7 @@
       <w:r>
         <w:t xml:space="preserve">n the PowerShell run the following command and provide it the location of </w:t>
       </w:r>
-      <w:hyperlink r:id="rId18" w:history="1">
+      <w:hyperlink r:id="rId17" w:history="1">
         <w:r>
           <w:rPr>
             <w:rStyle w:val="Hyperlink"/>
@@ -1526,14 +1609,14 @@
         <w:ind w:left="1440"/>
         <w:jc w:val="both"/>
         <w:rPr>
-          <w:color w:val="000000" w:themeColor="text1"/>
-          <w:sz w:val="20"/>
-          <w:szCs w:val="20"/>
-        </w:rPr>
-      </w:pPr>
-      <w:r>
-        <w:rPr>
-          <w:color w:val="000000" w:themeColor="text1"/>
+          <w:color w:val="7030A0"/>
+          <w:sz w:val="20"/>
+          <w:szCs w:val="20"/>
+        </w:rPr>
+      </w:pPr>
+      <w:r>
+        <w:rPr>
+          <w:color w:val="7030A0"/>
           <w:sz w:val="20"/>
           <w:szCs w:val="20"/>
         </w:rPr>
@@ -1541,13 +1624,13 @@
       </w:r>
       <w:r>
         <w:rPr>
-          <w:color w:val="000000" w:themeColor="text1"/>
+          <w:color w:val="7030A0"/>
         </w:rPr>
         <w:t>SQL Linked Service</w:t>
       </w:r>
       <w:r>
         <w:rPr>
-          <w:color w:val="000000" w:themeColor="text1"/>
+          <w:color w:val="7030A0"/>
           <w:sz w:val="20"/>
           <w:szCs w:val="20"/>
         </w:rPr>
@@ -1582,7 +1665,7 @@
       <w:r>
         <w:t xml:space="preserve">In the PowerShell run the following command and provide it the location of </w:t>
       </w:r>
-      <w:hyperlink r:id="rId19" w:history="1">
+      <w:hyperlink r:id="rId18" w:history="1">
         <w:r>
           <w:rPr>
             <w:rStyle w:val="Hyperlink"/>
@@ -1630,14 +1713,14 @@
         <w:ind w:left="1440"/>
         <w:jc w:val="both"/>
         <w:rPr>
-          <w:color w:val="000000" w:themeColor="text1"/>
-          <w:sz w:val="20"/>
-          <w:szCs w:val="20"/>
-        </w:rPr>
-      </w:pPr>
-      <w:r>
-        <w:rPr>
-          <w:color w:val="000000" w:themeColor="text1"/>
+          <w:color w:val="7030A0"/>
+          <w:sz w:val="20"/>
+          <w:szCs w:val="20"/>
+        </w:rPr>
+      </w:pPr>
+      <w:r>
+        <w:rPr>
+          <w:color w:val="7030A0"/>
           <w:sz w:val="20"/>
           <w:szCs w:val="20"/>
         </w:rPr>
@@ -1645,13 +1728,13 @@
       </w:r>
       <w:r>
         <w:rPr>
-          <w:color w:val="000000" w:themeColor="text1"/>
+          <w:color w:val="7030A0"/>
         </w:rPr>
         <w:t>SQL Linked Service</w:t>
       </w:r>
       <w:r>
         <w:rPr>
-          <w:color w:val="000000" w:themeColor="text1"/>
+          <w:color w:val="7030A0"/>
           <w:sz w:val="20"/>
           <w:szCs w:val="20"/>
         </w:rPr>
@@ -1680,7 +1763,43 @@
         <w:jc w:val="both"/>
       </w:pPr>
       <w:r>
-        <w:t xml:space="preserve">Create input and output datasets: </w:t>
+        <w:rPr>
+          <w:b/>
+        </w:rPr>
+        <w:t>Create I</w:t>
+      </w:r>
+      <w:r>
+        <w:rPr>
+          <w:b/>
+        </w:rPr>
+        <w:t xml:space="preserve">nput and </w:t>
+      </w:r>
+      <w:r>
+        <w:rPr>
+          <w:b/>
+        </w:rPr>
+        <w:t>O</w:t>
+      </w:r>
+      <w:r>
+        <w:rPr>
+          <w:b/>
+        </w:rPr>
+        <w:t xml:space="preserve">utput </w:t>
+      </w:r>
+      <w:r>
+        <w:rPr>
+          <w:b/>
+        </w:rPr>
+        <w:t>D</w:t>
+      </w:r>
+      <w:r>
+        <w:rPr>
+          <w:b/>
+        </w:rPr>
+        <w:t>atasets</w:t>
+      </w:r>
+      <w:r>
+        <w:t xml:space="preserve">: </w:t>
       </w:r>
       <w:r>
         <w:t xml:space="preserve">Now having linked services defined, we can use them to create </w:t>
@@ -1729,13 +1848,7 @@
         <w:t>o datasets</w:t>
       </w:r>
       <w:r>
-        <w:t xml:space="preserve"> – one that describes the schema and </w:t>
-      </w:r>
-      <w:r>
-        <w:t>availability schedule</w:t>
-      </w:r>
-      <w:r>
-        <w:t xml:space="preserve"> of the table (containing input data) in your </w:t>
+        <w:t xml:space="preserve"> – one that describes the schema and availability schedule of the table (containing input data) in your </w:t>
       </w:r>
       <w:r>
         <w:rPr>
@@ -1772,18 +1885,12 @@
         <w:jc w:val="both"/>
       </w:pPr>
       <w:r>
-        <w:t>Create SQL Table</w:t>
-      </w:r>
-      <w:r>
-        <w:t xml:space="preserve"> Schema</w:t>
-      </w:r>
-      <w:r>
-        <w:t xml:space="preserve">: </w:t>
-      </w:r>
-      <w:r>
-        <w:t xml:space="preserve">Open PowerShell and run the following command and provide it the location of </w:t>
-      </w:r>
-      <w:hyperlink r:id="rId20" w:history="1">
+        <w:t>In the</w:t>
+      </w:r>
+      <w:r>
+        <w:t xml:space="preserve"> PowerShell and run the following command and provide it the location of </w:t>
+      </w:r>
+      <w:hyperlink r:id="rId19" w:history="1">
         <w:r>
           <w:rPr>
             <w:rStyle w:val="Hyperlink"/>
@@ -1807,12 +1914,14 @@
         <w:ind w:left="1440"/>
         <w:jc w:val="both"/>
         <w:rPr>
-          <w:sz w:val="20"/>
-          <w:szCs w:val="20"/>
-        </w:rPr>
-      </w:pPr>
-      <w:r>
-        <w:rPr>
+          <w:color w:val="7030A0"/>
+          <w:sz w:val="20"/>
+          <w:szCs w:val="20"/>
+        </w:rPr>
+      </w:pPr>
+      <w:r>
+        <w:rPr>
+          <w:color w:val="7030A0"/>
           <w:sz w:val="20"/>
           <w:szCs w:val="20"/>
         </w:rPr>
@@ -1820,6 +1929,7 @@
       </w:r>
       <w:r>
         <w:rPr>
+          <w:color w:val="7030A0"/>
           <w:sz w:val="20"/>
           <w:szCs w:val="20"/>
         </w:rPr>
@@ -1827,6 +1937,7 @@
       </w:r>
       <w:r>
         <w:rPr>
+          <w:color w:val="7030A0"/>
           <w:sz w:val="20"/>
           <w:szCs w:val="20"/>
         </w:rPr>
@@ -1834,6 +1945,7 @@
       </w:r>
       <w:r>
         <w:rPr>
+          <w:color w:val="7030A0"/>
           <w:sz w:val="20"/>
           <w:szCs w:val="20"/>
         </w:rPr>
@@ -1841,6 +1953,7 @@
       </w:r>
       <w:r>
         <w:rPr>
+          <w:color w:val="7030A0"/>
           <w:sz w:val="20"/>
           <w:szCs w:val="20"/>
         </w:rPr>
@@ -1848,25 +1961,26 @@
       </w:r>
       <w:r>
         <w:rPr>
+          <w:color w:val="7030A0"/>
           <w:sz w:val="20"/>
           <w:szCs w:val="20"/>
         </w:rPr>
         <w:t xml:space="preserve">&lt; location of </w:t>
       </w:r>
-      <w:hyperlink r:id="rId21" w:history="1">
-        <w:proofErr w:type="spellStart"/>
+      <w:hyperlink r:id="rId20" w:history="1">
         <w:r>
           <w:rPr>
             <w:rStyle w:val="Hyperlink"/>
+            <w:color w:val="7030A0"/>
             <w:sz w:val="20"/>
             <w:szCs w:val="20"/>
           </w:rPr>
           <w:t>InputOnPremSQLTable</w:t>
         </w:r>
-        <w:proofErr w:type="spellEnd"/>
       </w:hyperlink>
       <w:r>
         <w:rPr>
+          <w:color w:val="7030A0"/>
           <w:sz w:val="20"/>
           <w:szCs w:val="20"/>
         </w:rPr>
@@ -1901,7 +2015,7 @@
       <w:r>
         <w:t xml:space="preserve">command and provide it the location of </w:t>
       </w:r>
-      <w:hyperlink r:id="rId22" w:history="1">
+      <w:hyperlink r:id="rId21" w:history="1">
         <w:r>
           <w:rPr>
             <w:rStyle w:val="Hyperlink"/>
@@ -1932,21 +2046,24 @@
         <w:ind w:left="1440"/>
         <w:jc w:val="both"/>
         <w:rPr>
-          <w:sz w:val="20"/>
-          <w:szCs w:val="20"/>
-        </w:rPr>
-      </w:pPr>
-      <w:r>
-        <w:rPr>
+          <w:color w:val="7030A0"/>
+          <w:sz w:val="20"/>
+          <w:szCs w:val="20"/>
+        </w:rPr>
+      </w:pPr>
+      <w:r>
+        <w:rPr>
+          <w:color w:val="7030A0"/>
           <w:sz w:val="20"/>
           <w:szCs w:val="20"/>
         </w:rPr>
         <w:t xml:space="preserve">New-AzureDataFactoryTable -ResourceGroupName OnPremPipelineRG -DataFactoryName OnPremPipeline –File &lt; location of </w:t>
       </w:r>
-      <w:hyperlink r:id="rId23" w:history="1">
+      <w:hyperlink r:id="rId22" w:history="1">
         <w:r>
           <w:rPr>
             <w:rStyle w:val="Hyperlink"/>
+            <w:color w:val="7030A0"/>
             <w:sz w:val="20"/>
             <w:szCs w:val="20"/>
           </w:rPr>
@@ -1955,6 +2072,7 @@
       </w:hyperlink>
       <w:r>
         <w:rPr>
+          <w:color w:val="7030A0"/>
           <w:sz w:val="20"/>
           <w:szCs w:val="20"/>
         </w:rPr>
@@ -1965,6 +2083,9 @@
       <w:pPr>
         <w:pStyle w:val="ListParagraph"/>
         <w:jc w:val="both"/>
+        <w:rPr>
+          <w:color w:val="7030A0"/>
+        </w:rPr>
       </w:pPr>
     </w:p>
     <w:p>
@@ -1977,6 +2098,15 @@
         <w:jc w:val="both"/>
       </w:pPr>
       <w:r>
+        <w:rPr>
+          <w:b/>
+        </w:rPr>
+        <w:t>Create Pipeline</w:t>
+      </w:r>
+      <w:r>
+        <w:t xml:space="preserve">: </w:t>
+      </w:r>
+      <w:r>
         <w:t xml:space="preserve">Finally, in the PowerShell run the </w:t>
       </w:r>
       <w:r>
@@ -1985,7 +2115,7 @@
       <w:r>
         <w:t xml:space="preserve">command and provide it the location of </w:t>
       </w:r>
-      <w:hyperlink r:id="rId24" w:history="1">
+      <w:hyperlink r:id="rId23" w:history="1">
         <w:r>
           <w:rPr>
             <w:rStyle w:val="Hyperlink"/>
@@ -2028,21 +2158,13 @@
     <w:p>
       <w:pPr>
         <w:pStyle w:val="ListParagraph"/>
-        <w:jc w:val="both"/>
-      </w:pPr>
-    </w:p>
-    <w:p>
-      <w:pPr>
-        <w:pStyle w:val="ListParagraph"/>
-        <w:numPr>
-          <w:ilvl w:val="0"/>
-          <w:numId w:val="5"/>
-        </w:numPr>
-        <w:jc w:val="both"/>
-      </w:pPr>
-      <w:r>
-        <w:t>Create the Ingress data pipeline:</w:t>
-      </w:r>
+        <w:ind w:left="1080"/>
+        <w:jc w:val="both"/>
+        <w:rPr>
+          <w:sz w:val="20"/>
+          <w:szCs w:val="20"/>
+        </w:rPr>
+      </w:pPr>
     </w:p>
     <w:p>
       <w:pPr>
@@ -2050,21 +2172,24 @@
         <w:ind w:left="1080"/>
         <w:jc w:val="both"/>
         <w:rPr>
-          <w:sz w:val="20"/>
-          <w:szCs w:val="20"/>
-        </w:rPr>
-      </w:pPr>
-      <w:r>
-        <w:rPr>
+          <w:color w:val="7030A0"/>
+          <w:sz w:val="20"/>
+          <w:szCs w:val="20"/>
+        </w:rPr>
+      </w:pPr>
+      <w:r>
+        <w:rPr>
+          <w:color w:val="7030A0"/>
           <w:sz w:val="20"/>
           <w:szCs w:val="20"/>
         </w:rPr>
         <w:t xml:space="preserve">New-AzureDataFactoryPipeline -ResourceGroupName OnPremPipelineRG -DataFactoryName OnPremPipeline –File &lt; location of </w:t>
       </w:r>
-      <w:hyperlink r:id="rId25" w:history="1">
+      <w:hyperlink r:id="rId24" w:history="1">
         <w:r>
           <w:rPr>
             <w:rStyle w:val="Hyperlink"/>
+            <w:color w:val="7030A0"/>
             <w:sz w:val="20"/>
             <w:szCs w:val="20"/>
           </w:rPr>
@@ -2073,6 +2198,7 @@
         <w:r>
           <w:rPr>
             <w:rStyle w:val="Hyperlink"/>
+            <w:color w:val="7030A0"/>
             <w:sz w:val="20"/>
             <w:szCs w:val="20"/>
           </w:rPr>
@@ -2081,6 +2207,7 @@
       </w:hyperlink>
       <w:r>
         <w:rPr>
+          <w:color w:val="7030A0"/>
           <w:sz w:val="20"/>
           <w:szCs w:val="20"/>
         </w:rPr>
@@ -2168,7 +2295,7 @@
       <w:r>
         <w:t xml:space="preserve">Next we will use ADF </w:t>
       </w:r>
-      <w:hyperlink r:id="rId26" w:history="1">
+      <w:hyperlink r:id="rId25" w:history="1">
         <w:r>
           <w:rPr>
             <w:rStyle w:val="Hyperlink"/>
@@ -2217,7 +2344,7 @@
                     <pic:cNvPicPr/>
                   </pic:nvPicPr>
                   <pic:blipFill>
-                    <a:blip r:embed="rId27">
+                    <a:blip r:embed="rId26">
                       <a:extLst>
                         <a:ext uri="{28A0092B-C50C-407E-A947-70E740481C1C}">
                           <a14:useLocalDpi xmlns:a14="http://schemas.microsoft.com/office/drawing/2010/main" val="0"/>
@@ -2323,46 +2450,13 @@
         <w:t xml:space="preserve"> as an input </w:t>
       </w:r>
       <w:r>
-        <w:t xml:space="preserve">and define a new blob store dataset as the output of this pipeline and an activity that invokes AML web service to transforms the input into the output. </w:t>
-      </w:r>
-      <w:r>
-        <w:t xml:space="preserve">In order to invoke AML </w:t>
-      </w:r>
-      <w:r>
-        <w:t xml:space="preserve">web service as an </w:t>
-      </w:r>
-      <w:r>
-        <w:rPr>
-          <w:i/>
-        </w:rPr>
-        <w:t>activity</w:t>
-      </w:r>
-      <w:r>
-        <w:t xml:space="preserve"> we </w:t>
-      </w:r>
-      <w:r>
-        <w:t>will</w:t>
-      </w:r>
-      <w:r>
-        <w:t xml:space="preserve"> to</w:t>
-      </w:r>
-      <w:r>
-        <w:t xml:space="preserve"> create a new linked service</w:t>
-      </w:r>
-      <w:r>
-        <w:t xml:space="preserve"> </w:t>
-      </w:r>
-      <w:r>
-        <w:t>that connects the</w:t>
-      </w:r>
-      <w:r>
-        <w:t xml:space="preserve"> AML </w:t>
-      </w:r>
-      <w:r>
-        <w:t>web service batch scoring endpoint to the ADF pipeline</w:t>
-      </w:r>
-      <w:r>
-        <w:t xml:space="preserve">. </w:t>
+        <w:t>and define a new blob store dataset as the output of this pipeline and</w:t>
+      </w:r>
+      <w:r>
+        <w:t xml:space="preserve"> define</w:t>
+      </w:r>
+      <w:r>
+        <w:t xml:space="preserve"> an activity that invokes AML web service to transforms the input into the output. </w:t>
       </w:r>
     </w:p>
     <w:p>
@@ -2376,6 +2470,36 @@
         <w:jc w:val="both"/>
       </w:pPr>
       <w:r>
+        <w:rPr>
+          <w:b/>
+        </w:rPr>
+        <w:t>Create Linked Service</w:t>
+      </w:r>
+      <w:r>
+        <w:rPr>
+          <w:b/>
+        </w:rPr>
+        <w:t xml:space="preserve">: </w:t>
+      </w:r>
+      <w:r>
+        <w:t xml:space="preserve">In order to invoke AML web service as an </w:t>
+      </w:r>
+      <w:r>
+        <w:rPr>
+          <w:i/>
+        </w:rPr>
+        <w:t>activity</w:t>
+      </w:r>
+      <w:r>
+        <w:t xml:space="preserve"> we </w:t>
+      </w:r>
+      <w:r>
+        <w:t xml:space="preserve">need </w:t>
+      </w:r>
+      <w:r>
+        <w:t xml:space="preserve">to create a new linked service that connects the AML web service batch scoring endpoint to the ADF pipeline. </w:t>
+      </w:r>
+      <w:r>
         <w:t xml:space="preserve">In the PowerShell run the </w:t>
       </w:r>
       <w:r>
@@ -2384,7 +2508,7 @@
       <w:r>
         <w:t xml:space="preserve">command and provide it the location of </w:t>
       </w:r>
-      <w:hyperlink r:id="rId28" w:history="1">
+      <w:hyperlink r:id="rId27" w:history="1">
         <w:r>
           <w:rPr>
             <w:rStyle w:val="Hyperlink"/>
@@ -2408,21 +2532,13 @@
     <w:p>
       <w:pPr>
         <w:pStyle w:val="ListParagraph"/>
-        <w:numPr>
-          <w:ilvl w:val="0"/>
-          <w:numId w:val="9"/>
-        </w:numPr>
-        <w:jc w:val="both"/>
-      </w:pPr>
-      <w:r>
-        <w:rPr>
-          <w:b/>
-        </w:rPr>
-        <w:t>Create Linked Service</w:t>
-      </w:r>
-      <w:r>
-        <w:t>:</w:t>
-      </w:r>
+        <w:ind w:left="1080"/>
+        <w:jc w:val="both"/>
+        <w:rPr>
+          <w:sz w:val="20"/>
+          <w:szCs w:val="20"/>
+        </w:rPr>
+      </w:pPr>
     </w:p>
     <w:p>
       <w:pPr>
@@ -2436,42 +2552,40 @@
       </w:pPr>
       <w:r>
         <w:rPr>
-          <w:sz w:val="20"/>
-          <w:szCs w:val="20"/>
-        </w:rPr>
-        <w:t xml:space="preserve">New-AzureDataFactoryPipeline -ResourceGroupName </w:t>
-      </w:r>
-      <w:proofErr w:type="spellStart"/>
-      <w:r>
-        <w:rPr>
-          <w:sz w:val="20"/>
-          <w:szCs w:val="20"/>
-        </w:rPr>
-        <w:t>OnPremPipelineRG</w:t>
-      </w:r>
-      <w:proofErr w:type="spellEnd"/>
-      <w:r>
-        <w:rPr>
-          <w:sz w:val="20"/>
-          <w:szCs w:val="20"/>
-        </w:rPr>
-        <w:t xml:space="preserve"> -DataFactoryName OnPremPipeline –File &lt; location of </w:t>
-      </w:r>
-      <w:hyperlink r:id="rId29" w:history="1">
+          <w:color w:val="7030A0"/>
+          <w:sz w:val="20"/>
+          <w:szCs w:val="20"/>
+        </w:rPr>
+        <w:t xml:space="preserve">New-AzureDataFactoryPipeline -ResourceGroupName OnPremPipelineRG -DataFactoryName OnPremPipeline –File &lt; location of </w:t>
+      </w:r>
+      <w:hyperlink r:id="rId28" w:history="1">
         <w:r>
           <w:rPr>
             <w:rStyle w:val="Hyperlink"/>
+            <w:color w:val="7030A0"/>
           </w:rPr>
           <w:t>AML Linked Service</w:t>
         </w:r>
       </w:hyperlink>
       <w:r>
         <w:rPr>
+          <w:color w:val="7030A0"/>
           <w:sz w:val="20"/>
           <w:szCs w:val="20"/>
         </w:rPr>
         <w:t xml:space="preserve"> definition &gt;</w:t>
       </w:r>
+    </w:p>
+    <w:p>
+      <w:pPr>
+        <w:pStyle w:val="ListParagraph"/>
+        <w:ind w:left="1080"/>
+        <w:jc w:val="both"/>
+        <w:rPr>
+          <w:sz w:val="20"/>
+          <w:szCs w:val="20"/>
+        </w:rPr>
+      </w:pPr>
     </w:p>
     <w:p>
       <w:pPr>
@@ -2488,28 +2602,99 @@
           <w:b/>
         </w:rPr>
         <w:lastRenderedPageBreak/>
-        <w:t>Create Blob Storage</w:t>
+        <w:t xml:space="preserve">Create </w:t>
+      </w:r>
+      <w:r>
+        <w:rPr>
+          <w:b/>
+        </w:rPr>
+        <w:t>Input and Output Datasets</w:t>
+      </w:r>
+      <w:r>
+        <w:t xml:space="preserve">: </w:t>
+      </w:r>
+      <w:r>
+        <w:t xml:space="preserve">We will </w:t>
+      </w:r>
+      <w:r>
+        <w:rPr>
+          <w:b/>
+        </w:rPr>
+        <w:t xml:space="preserve">use the </w:t>
+      </w:r>
+      <w:r>
+        <w:rPr>
+          <w:b/>
+          <w:i/>
+        </w:rPr>
+        <w:t>RawOutputBlobTable</w:t>
+      </w:r>
+      <w:r>
+        <w:rPr>
+          <w:b/>
+        </w:rPr>
+        <w:t xml:space="preserve"> from the </w:t>
+      </w:r>
+      <w:r>
+        <w:rPr>
+          <w:b/>
+          <w:i/>
+        </w:rPr>
+        <w:t>Ingress Pipeline</w:t>
+      </w:r>
+      <w:r>
+        <w:t xml:space="preserve"> as an input </w:t>
+      </w:r>
+      <w:r>
+        <w:t xml:space="preserve">dataset </w:t>
+      </w:r>
+      <w:r>
+        <w:rPr>
+          <w:b/>
+        </w:rPr>
+        <w:t xml:space="preserve">and </w:t>
+      </w:r>
+      <w:r>
+        <w:rPr>
+          <w:b/>
+        </w:rPr>
+        <w:t xml:space="preserve">define a new blob store dataset </w:t>
+      </w:r>
+      <w:r>
+        <w:rPr>
+          <w:b/>
+        </w:rPr>
+        <w:t>as</w:t>
+      </w:r>
+      <w:r>
+        <w:rPr>
+          <w:b/>
+        </w:rPr>
+        <w:t xml:space="preserve"> the output</w:t>
+      </w:r>
+      <w:r>
+        <w:t xml:space="preserve"> of this pipeline</w:t>
+      </w:r>
+      <w:r>
+        <w:t>.</w:t>
+      </w:r>
+      <w:r>
+        <w:t xml:space="preserve"> The newly created blob dataset stores the prediction results of the AML web service calls.</w:t>
       </w:r>
       <w:r>
         <w:t xml:space="preserve"> </w:t>
       </w:r>
       <w:r>
-        <w:t>dataset</w:t>
-      </w:r>
-      <w:r>
-        <w:t xml:space="preserve">: </w:t>
-      </w:r>
-      <w:r>
-        <w:t xml:space="preserve">Just like in data ‘Ingress Pipeline’ </w:t>
-      </w:r>
-      <w:r>
         <w:t xml:space="preserve">In the PowerShell run the following command and provide it the location of </w:t>
       </w:r>
-      <w:proofErr w:type="spellStart"/>
-      <w:r>
-        <w:t>ScoredOutputBlobTable</w:t>
-      </w:r>
-      <w:proofErr w:type="spellEnd"/>
+      <w:hyperlink r:id="rId29" w:history="1">
+        <w:r>
+          <w:rPr>
+            <w:rStyle w:val="Hyperlink"/>
+          </w:rPr>
+          <w:t>ScoredOutputBlobTable</w:t>
+        </w:r>
+      </w:hyperlink>
       <w:r>
         <w:t xml:space="preserve"> definition on your computer to create an ADF schema (table) mapping for Azure Blob Store that stores the AML scores.</w:t>
       </w:r>
@@ -2518,38 +2703,25 @@
       <w:pPr>
         <w:pStyle w:val="ListParagraph"/>
         <w:keepNext/>
-        <w:numPr>
-          <w:ilvl w:val="0"/>
-          <w:numId w:val="23"/>
-        </w:numPr>
-        <w:jc w:val="both"/>
-      </w:pPr>
-      <w:r>
-        <w:t xml:space="preserve">New-AzureDataFactoryTable -ResourceGroupName </w:t>
-      </w:r>
-      <w:proofErr w:type="spellStart"/>
-      <w:r>
-        <w:t>OnPremPipelineRG</w:t>
-      </w:r>
-      <w:proofErr w:type="spellEnd"/>
-      <w:r>
-        <w:t xml:space="preserve"> -DataFactoryName </w:t>
-      </w:r>
-      <w:proofErr w:type="spellStart"/>
-      <w:r>
-        <w:t>OnPremPipeline</w:t>
-      </w:r>
-      <w:proofErr w:type="spellEnd"/>
-      <w:r>
-        <w:t xml:space="preserve"> –File &lt; location of </w:t>
-      </w:r>
-      <w:proofErr w:type="spellStart"/>
-      <w:r>
-        <w:t>ScoredOutputBlobTable</w:t>
-      </w:r>
-      <w:proofErr w:type="spellEnd"/>
-      <w:r>
-        <w:t xml:space="preserve"> definition &gt;</w:t>
+        <w:ind w:left="1080"/>
+        <w:jc w:val="both"/>
+      </w:pPr>
+    </w:p>
+    <w:p>
+      <w:pPr>
+        <w:pStyle w:val="ListParagraph"/>
+        <w:keepNext/>
+        <w:ind w:left="1080"/>
+        <w:jc w:val="both"/>
+        <w:rPr>
+          <w:color w:val="7030A0"/>
+        </w:rPr>
+      </w:pPr>
+      <w:r>
+        <w:rPr>
+          <w:color w:val="7030A0"/>
+        </w:rPr>
+        <w:t>New-AzureDataFactoryTable -ResourceGroupName OnPremPipelineRG -DataFactoryName OnPremPipeline –File &lt; location of ScoredOutputBlobTable definition &gt;</w:t>
       </w:r>
     </w:p>
     <w:p>
@@ -2572,6 +2744,15 @@
         </w:numPr>
         <w:jc w:val="both"/>
       </w:pPr>
+      <w:r>
+        <w:rPr>
+          <w:b/>
+        </w:rPr>
+        <w:t>Create Pipeline</w:t>
+      </w:r>
+      <w:r>
+        <w:t xml:space="preserve">: </w:t>
+      </w:r>
       <w:r>
         <w:t xml:space="preserve">Finally, in the PowerShell run the </w:t>
       </w:r>
@@ -2606,44 +2787,30 @@
       </w:r>
       <w:r>
         <w:rPr>
-          <w:i/>
-        </w:rPr>
-        <w:t>“</w:t>
-      </w:r>
-      <w:proofErr w:type="spellStart"/>
-      <w:r>
-        <w:rPr>
           <w:b/>
           <w:i/>
         </w:rPr>
-        <w:t>AMLBatchScoringActivity</w:t>
-      </w:r>
-      <w:proofErr w:type="spellEnd"/>
+        <w:t>‘</w:t>
+      </w:r>
       <w:r>
         <w:rPr>
           <w:b/>
           <w:i/>
         </w:rPr>
-        <w:t>”</w:t>
+        <w:t>AMLBatchScoringActivity</w:t>
+      </w:r>
+      <w:r>
+        <w:rPr>
+          <w:b/>
+          <w:i/>
+        </w:rPr>
+        <w:t>’</w:t>
       </w:r>
       <w:r>
         <w:t xml:space="preserve"> to be run every hour</w:t>
       </w:r>
       <w:r>
         <w:t>.</w:t>
-      </w:r>
-    </w:p>
-    <w:p>
-      <w:pPr>
-        <w:pStyle w:val="ListParagraph"/>
-        <w:numPr>
-          <w:ilvl w:val="0"/>
-          <w:numId w:val="8"/>
-        </w:numPr>
-        <w:jc w:val="both"/>
-      </w:pPr>
-      <w:r>
-        <w:t>Create the AML scoring pipeline:</w:t>
       </w:r>
     </w:p>
     <w:p>
@@ -2651,9 +2818,24 @@
         <w:pStyle w:val="ListParagraph"/>
         <w:ind w:left="1080"/>
         <w:jc w:val="both"/>
-      </w:pPr>
-      <w:r>
-        <w:rPr>
+        <w:rPr>
+          <w:sz w:val="20"/>
+          <w:szCs w:val="20"/>
+        </w:rPr>
+      </w:pPr>
+    </w:p>
+    <w:p>
+      <w:pPr>
+        <w:pStyle w:val="ListParagraph"/>
+        <w:ind w:left="1080"/>
+        <w:jc w:val="both"/>
+        <w:rPr>
+          <w:color w:val="7030A0"/>
+        </w:rPr>
+      </w:pPr>
+      <w:r>
+        <w:rPr>
+          <w:color w:val="7030A0"/>
           <w:sz w:val="20"/>
           <w:szCs w:val="20"/>
         </w:rPr>
@@ -2663,12 +2845,14 @@
         <w:r>
           <w:rPr>
             <w:rStyle w:val="Hyperlink"/>
+            <w:color w:val="7030A0"/>
           </w:rPr>
           <w:t>AMLScoringPipeline</w:t>
         </w:r>
       </w:hyperlink>
       <w:r>
         <w:rPr>
+          <w:color w:val="7030A0"/>
           <w:sz w:val="20"/>
           <w:szCs w:val="20"/>
         </w:rPr>
@@ -2690,96 +2874,22 @@
         <w:t>The Egress Pipeline</w:t>
       </w:r>
     </w:p>
-    <w:p>
-      <w:pPr>
-        <w:jc w:val="both"/>
-      </w:pPr>
-    </w:p>
-    <w:p>
-      <w:pPr>
-        <w:jc w:val="both"/>
-      </w:pPr>
-      <w:r>
-        <w:t>The two pipelines created so far together bring the data into Azure for AML model and produce AML scores on an ongoing bases (</w:t>
-      </w:r>
-      <w:r>
-        <w:t>stored in a temporally partitioned azure blob storage). Next pipeline in this process will allow us to copy the scored results back to your on-prem</w:t>
-      </w:r>
-      <w:r>
-        <w:t xml:space="preserve">ise SQL Server. </w:t>
-      </w:r>
-      <w:r>
-        <w:fldChar w:fldCharType="begin"/>
-      </w:r>
-      <w:r>
-        <w:instrText xml:space="preserve"> REF _Ref414988952 \h </w:instrText>
-      </w:r>
-      <w:r>
-        <w:instrText xml:space="preserve"> \* MERGEFORMAT </w:instrText>
-      </w:r>
-      <w:r>
-        <w:fldChar w:fldCharType="separate"/>
-      </w:r>
-      <w:r>
-        <w:t xml:space="preserve">Figure </w:t>
-      </w:r>
+    <w:p/>
+    <w:p>
+      <w:pPr>
+        <w:jc w:val="both"/>
+        <w:rPr>
+          <w:sz w:val="20"/>
+          <w:szCs w:val="20"/>
+        </w:rPr>
+      </w:pPr>
       <w:r>
         <w:rPr>
           <w:noProof/>
         </w:rPr>
-        <w:t>4</w:t>
-      </w:r>
-      <w:r>
-        <w:fldChar w:fldCharType="end"/>
-      </w:r>
-      <w:r>
-        <w:t xml:space="preserve"> shows the Egress Data Pipeline</w:t>
-      </w:r>
-      <w:r>
-        <w:t>.</w:t>
-      </w:r>
-    </w:p>
-    <w:p>
-      <w:pPr>
-        <w:keepNext/>
-        <w:jc w:val="both"/>
-        <w:rPr>
-          <w:noProof/>
-        </w:rPr>
-      </w:pPr>
-      <w:r>
-        <w:t xml:space="preserve">Next we will use ADF </w:t>
-      </w:r>
-      <w:hyperlink r:id="rId32" w:history="1">
-        <w:r>
-          <w:rPr>
-            <w:rStyle w:val="Hyperlink"/>
-          </w:rPr>
-          <w:t>pipeline configuration scripts</w:t>
-        </w:r>
-      </w:hyperlink>
-      <w:r>
-        <w:t xml:space="preserve"> that came with this document package to create the Egress Data Pipeline.</w:t>
-      </w:r>
-      <w:r>
-        <w:rPr>
-          <w:noProof/>
-        </w:rPr>
-        <w:t xml:space="preserve"> </w:t>
-      </w:r>
-    </w:p>
-    <w:p>
-      <w:pPr>
-        <w:keepNext/>
-        <w:jc w:val="both"/>
-      </w:pPr>
-      <w:r>
-        <w:rPr>
-          <w:noProof/>
-        </w:rPr>
         <w:drawing>
-          <wp:inline distT="0" distB="0" distL="0" distR="0" wp14:anchorId="0FE0F649" wp14:editId="445507D7">
-            <wp:extent cx="5943600" cy="3312836"/>
+          <wp:inline distT="0" distB="0" distL="0" distR="0" wp14:anchorId="26C5407A" wp14:editId="78474EC0">
+            <wp:extent cx="5943600" cy="3312795"/>
             <wp:effectExtent l="0" t="0" r="0" b="1905"/>
             <wp:docPr id="9" name="Picture 9"/>
             <wp:cNvGraphicFramePr>
@@ -2793,7 +2903,7 @@
                     <pic:cNvPicPr/>
                   </pic:nvPicPr>
                   <pic:blipFill>
-                    <a:blip r:embed="rId33"/>
+                    <a:blip r:embed="rId32"/>
                     <a:stretch>
                       <a:fillRect/>
                     </a:stretch>
@@ -2801,7 +2911,7 @@
                   <pic:spPr>
                     <a:xfrm>
                       <a:off x="0" y="0"/>
-                      <a:ext cx="5943600" cy="3312836"/>
+                      <a:ext cx="5943600" cy="3312795"/>
                     </a:xfrm>
                     <a:prstGeom prst="rect">
                       <a:avLst/>
@@ -2813,54 +2923,124 @@
           </wp:inline>
         </w:drawing>
       </w:r>
-      <w:r>
+    </w:p>
+    <w:p>
+      <w:pPr>
+        <w:pStyle w:val="Caption"/>
+        <w:jc w:val="both"/>
+      </w:pPr>
+      <w:bookmarkStart w:id="3" w:name="_Ref414988952"/>
+      <w:r>
+        <w:t xml:space="preserve">Figure </w:t>
+      </w:r>
+      <w:r>
+        <w:fldChar w:fldCharType="begin"/>
+      </w:r>
+      <w:r>
+        <w:instrText xml:space="preserve"> SEQ Figure \* ARABIC </w:instrText>
+      </w:r>
+      <w:r>
+        <w:fldChar w:fldCharType="separate"/>
+      </w:r>
+      <w:r>
+        <w:rPr>
+          <w:noProof/>
+        </w:rPr>
+        <w:t>4</w:t>
+      </w:r>
+      <w:r>
+        <w:rPr>
+          <w:noProof/>
+        </w:rPr>
+        <w:fldChar w:fldCharType="end"/>
+      </w:r>
+      <w:bookmarkEnd w:id="3"/>
+      <w:r>
+        <w:t>: Egress On-Premise Pipeline</w:t>
+      </w:r>
+    </w:p>
+    <w:p>
+      <w:pPr>
+        <w:jc w:val="both"/>
+      </w:pPr>
+      <w:r>
+        <w:t>The two pipelines created so far together bring the data into Azure for AML model and produce AML scores on an ongoing bases (</w:t>
+      </w:r>
+      <w:r>
+        <w:t>stored in a temporally partitioned azure blob storage). Next pipeline in this process will allow us to copy the scored results back to your on-prem</w:t>
+      </w:r>
+      <w:r>
+        <w:t xml:space="preserve">ise SQL Server. </w:t>
+      </w:r>
+      <w:r>
+        <w:fldChar w:fldCharType="begin"/>
+      </w:r>
+      <w:r>
+        <w:instrText xml:space="preserve"> REF _Ref414988952 \h </w:instrText>
+      </w:r>
+      <w:r>
+        <w:instrText xml:space="preserve"> \* MERGEFORMAT </w:instrText>
+      </w:r>
+      <w:r>
+        <w:fldChar w:fldCharType="separate"/>
+      </w:r>
+      <w:r>
+        <w:t xml:space="preserve">Figure </w:t>
+      </w:r>
+      <w:r>
+        <w:rPr>
+          <w:noProof/>
+        </w:rPr>
+        <w:t>4</w:t>
+      </w:r>
+      <w:r>
+        <w:fldChar w:fldCharType="end"/>
+      </w:r>
+      <w:r>
+        <w:t xml:space="preserve"> shows the Egress Data Pipeline</w:t>
+      </w:r>
+      <w:r>
+        <w:t>.</w:t>
+      </w:r>
+    </w:p>
+    <w:p>
+      <w:pPr>
+        <w:keepNext/>
+        <w:jc w:val="both"/>
+        <w:rPr>
+          <w:noProof/>
+        </w:rPr>
+      </w:pPr>
+      <w:r>
+        <w:lastRenderedPageBreak/>
+        <w:t xml:space="preserve">Next we will use ADF </w:t>
+      </w:r>
+      <w:hyperlink r:id="rId33" w:history="1">
+        <w:r>
+          <w:rPr>
+            <w:rStyle w:val="Hyperlink"/>
+          </w:rPr>
+          <w:t>pipeline configuration scripts</w:t>
+        </w:r>
+      </w:hyperlink>
+      <w:r>
+        <w:t xml:space="preserve"> that came with this document package to create the Egress Data Pipeline.</w:t>
+      </w:r>
+      <w:r>
+        <w:rPr>
+          <w:noProof/>
+        </w:rPr>
         <w:t xml:space="preserve"> </w:t>
       </w:r>
     </w:p>
     <w:p>
       <w:pPr>
-        <w:pStyle w:val="Caption"/>
-        <w:jc w:val="both"/>
-      </w:pPr>
-      <w:bookmarkStart w:id="3" w:name="_Ref414988952"/>
-      <w:r>
-        <w:t xml:space="preserve">Figure </w:t>
-      </w:r>
-      <w:r>
-        <w:fldChar w:fldCharType="begin"/>
-      </w:r>
-      <w:r>
-        <w:instrText xml:space="preserve"> SEQ Figure \* ARABIC </w:instrText>
-      </w:r>
-      <w:r>
-        <w:fldChar w:fldCharType="separate"/>
-      </w:r>
-      <w:r>
-        <w:rPr>
-          <w:noProof/>
-        </w:rPr>
-        <w:t>4</w:t>
-      </w:r>
-      <w:r>
-        <w:rPr>
-          <w:noProof/>
-        </w:rPr>
-        <w:fldChar w:fldCharType="end"/>
-      </w:r>
-      <w:bookmarkEnd w:id="3"/>
-      <w:r>
-        <w:t>: Egress On-Premise Pipeline</w:t>
-      </w:r>
-    </w:p>
-    <w:p>
-      <w:pPr>
         <w:jc w:val="both"/>
       </w:pPr>
       <w:r>
         <w:rPr>
           <w:rStyle w:val="Heading4Char"/>
         </w:rPr>
-        <w:lastRenderedPageBreak/>
         <w:t>Creating Input and Output tables</w:t>
       </w:r>
       <w:r>
@@ -2888,25 +3068,7 @@
         <w:t xml:space="preserve"> Pipeline</w:t>
       </w:r>
       <w:r>
-        <w:t xml:space="preserve"> (containing predicted results) as an input</w:t>
-      </w:r>
-      <w:r>
-        <w:t>,</w:t>
-      </w:r>
-      <w:r>
-        <w:t xml:space="preserve"> define a</w:t>
-      </w:r>
-      <w:r>
-        <w:t>n</w:t>
-      </w:r>
-      <w:r>
-        <w:t xml:space="preserve"> </w:t>
-      </w:r>
-      <w:r>
-        <w:t>on-premise SQL table</w:t>
-      </w:r>
-      <w:r>
-        <w:t xml:space="preserve"> dataset as the output of this pipeline and an activity that invokes </w:t>
+        <w:t xml:space="preserve"> (containing predicted results) as an input, define an on-premise SQL table dataset as the output of this pipeline and an activity that invokes </w:t>
       </w:r>
       <w:r>
         <w:rPr>
@@ -2929,7 +3091,165 @@
         <w:jc w:val="both"/>
       </w:pPr>
       <w:r>
-        <w:t xml:space="preserve">On-premise SQL Table definition: </w:t>
+        <w:rPr>
+          <w:b/>
+        </w:rPr>
+        <w:t xml:space="preserve">Create </w:t>
+      </w:r>
+      <w:r>
+        <w:rPr>
+          <w:b/>
+        </w:rPr>
+        <w:t>Input and Output Datasets</w:t>
+      </w:r>
+      <w:r>
+        <w:t>:</w:t>
+      </w:r>
+      <w:r>
+        <w:t xml:space="preserve"> </w:t>
+      </w:r>
+      <w:r>
+        <w:t xml:space="preserve">We will </w:t>
+      </w:r>
+      <w:r>
+        <w:rPr>
+          <w:b/>
+        </w:rPr>
+        <w:t xml:space="preserve">use the </w:t>
+      </w:r>
+      <w:r>
+        <w:rPr>
+          <w:b/>
+          <w:i/>
+        </w:rPr>
+        <w:t>ScoredOutputBlobTable</w:t>
+      </w:r>
+      <w:r>
+        <w:rPr>
+          <w:rStyle w:val="Hyperlink"/>
+          <w:b/>
+          <w:u w:val="none"/>
+        </w:rPr>
+        <w:t xml:space="preserve"> </w:t>
+      </w:r>
+      <w:r>
+        <w:rPr>
+          <w:b/>
+        </w:rPr>
+        <w:t xml:space="preserve">from the </w:t>
+      </w:r>
+      <w:r>
+        <w:rPr>
+          <w:b/>
+          <w:i/>
+        </w:rPr>
+        <w:t>AML Scoring</w:t>
+      </w:r>
+      <w:r>
+        <w:rPr>
+          <w:b/>
+          <w:i/>
+        </w:rPr>
+        <w:t xml:space="preserve"> Pipeline</w:t>
+      </w:r>
+      <w:r>
+        <w:rPr>
+          <w:b/>
+        </w:rPr>
+        <w:t xml:space="preserve"> as an input</w:t>
+      </w:r>
+      <w:r>
+        <w:t xml:space="preserve"> dataset </w:t>
+      </w:r>
+      <w:r>
+        <w:rPr>
+          <w:b/>
+        </w:rPr>
+        <w:t xml:space="preserve">and define a </w:t>
+      </w:r>
+      <w:r>
+        <w:rPr>
+          <w:b/>
+        </w:rPr>
+        <w:t xml:space="preserve">new </w:t>
+      </w:r>
+      <w:r>
+        <w:rPr>
+          <w:b/>
+        </w:rPr>
+        <w:t>SQL table</w:t>
+      </w:r>
+      <w:r>
+        <w:rPr>
+          <w:b/>
+        </w:rPr>
+        <w:t xml:space="preserve"> dataset</w:t>
+      </w:r>
+      <w:r>
+        <w:rPr>
+          <w:b/>
+        </w:rPr>
+        <w:t xml:space="preserve"> (on-prem)</w:t>
+      </w:r>
+      <w:r>
+        <w:rPr>
+          <w:b/>
+        </w:rPr>
+        <w:t xml:space="preserve"> as the output</w:t>
+      </w:r>
+      <w:r>
+        <w:t xml:space="preserve"> of this pipeline. The newly created </w:t>
+      </w:r>
+      <w:r>
+        <w:t>SQL</w:t>
+      </w:r>
+      <w:r>
+        <w:t xml:space="preserve"> </w:t>
+      </w:r>
+      <w:r>
+        <w:t xml:space="preserve">table </w:t>
+      </w:r>
+      <w:r>
+        <w:t>dataset</w:t>
+      </w:r>
+      <w:r>
+        <w:t xml:space="preserve"> (</w:t>
+      </w:r>
+      <w:r>
+        <w:rPr>
+          <w:i/>
+        </w:rPr>
+        <w:t>Score</w:t>
+      </w:r>
+      <w:r>
+        <w:t>’)</w:t>
+      </w:r>
+      <w:r>
+        <w:t xml:space="preserve"> stores the prediction </w:t>
+      </w:r>
+      <w:r>
+        <w:t>data</w:t>
+      </w:r>
+      <w:r>
+        <w:t xml:space="preserve"> </w:t>
+      </w:r>
+      <w:r>
+        <w:t>copied from the blob input (</w:t>
+      </w:r>
+      <w:r>
+        <w:rPr>
+          <w:i/>
+        </w:rPr>
+        <w:t>ScoredOutputBlobTable</w:t>
+      </w:r>
+      <w:r>
+        <w:t>)</w:t>
+      </w:r>
+      <w:r>
+        <w:t>.</w:t>
+      </w:r>
+      <w:r>
+        <w:t xml:space="preserve"> </w:t>
       </w:r>
       <w:r>
         <w:t>In</w:t>
@@ -2946,43 +3266,25 @@
         </w:r>
       </w:hyperlink>
       <w:r>
-        <w:t xml:space="preserve"> definition on your computer to create an ADF schema (table) mapping for your </w:t>
-      </w:r>
-      <w:r>
-        <w:rPr>
-          <w:b/>
-        </w:rPr>
+        <w:t xml:space="preserve"> definition on your computer to create an ADF table mapping for your </w:t>
+      </w:r>
+      <w:r>
         <w:t xml:space="preserve">on-premise SQL table </w:t>
       </w:r>
       <w:r>
-        <w:rPr>
-          <w:b/>
-        </w:rPr>
         <w:t xml:space="preserve">where the scores from </w:t>
       </w:r>
       <w:r>
-        <w:rPr>
-          <w:b/>
-        </w:rPr>
         <w:t>the machine learning model</w:t>
       </w:r>
       <w:r>
-        <w:rPr>
-          <w:b/>
-        </w:rPr>
         <w:t xml:space="preserve"> will be stored</w:t>
       </w:r>
       <w:r>
         <w:t>.</w:t>
       </w:r>
       <w:r>
-        <w:t xml:space="preserve"> </w:t>
-      </w:r>
-      <w:r>
-        <w:t>It is worth noting that you can a chose different SQL database to write the score results back.</w:t>
-      </w:r>
-      <w:r>
-        <w:t xml:space="preserve"> In that case you will need to define a new </w:t>
+        <w:t xml:space="preserve"> It is worth noting that you can a chose different SQL database to write the score results back. In that case you will need to define a new </w:t>
       </w:r>
       <w:r>
         <w:rPr>
@@ -3005,24 +3307,17 @@
     </w:p>
     <w:p>
       <w:pPr>
-        <w:ind w:left="720"/>
-        <w:jc w:val="both"/>
-      </w:pPr>
-      <w:r>
-        <w:t xml:space="preserve">a) Create SQL Table Schema: </w:t>
-      </w:r>
-    </w:p>
-    <w:p>
-      <w:pPr>
         <w:ind w:left="1440"/>
         <w:jc w:val="both"/>
         <w:rPr>
-          <w:sz w:val="20"/>
-          <w:szCs w:val="20"/>
-        </w:rPr>
-      </w:pPr>
-      <w:r>
-        <w:rPr>
+          <w:color w:val="7030A0"/>
+          <w:sz w:val="20"/>
+          <w:szCs w:val="20"/>
+        </w:rPr>
+      </w:pPr>
+      <w:r>
+        <w:rPr>
+          <w:color w:val="7030A0"/>
           <w:sz w:val="20"/>
           <w:szCs w:val="20"/>
         </w:rPr>
@@ -3030,6 +3325,7 @@
       </w:r>
       <w:r>
         <w:rPr>
+          <w:color w:val="7030A0"/>
           <w:sz w:val="20"/>
           <w:szCs w:val="20"/>
         </w:rPr>
@@ -3039,6 +3335,7 @@
         <w:r>
           <w:rPr>
             <w:rStyle w:val="Hyperlink"/>
+            <w:color w:val="7030A0"/>
             <w:sz w:val="20"/>
             <w:szCs w:val="20"/>
           </w:rPr>
@@ -3047,6 +3344,7 @@
       </w:hyperlink>
       <w:r>
         <w:rPr>
+          <w:color w:val="7030A0"/>
           <w:sz w:val="20"/>
           <w:szCs w:val="20"/>
         </w:rPr>
@@ -3054,11 +3352,22 @@
       </w:r>
       <w:r>
         <w:rPr>
+          <w:color w:val="7030A0"/>
           <w:sz w:val="20"/>
           <w:szCs w:val="20"/>
         </w:rPr>
         <w:t>&gt;</w:t>
       </w:r>
+    </w:p>
+    <w:p>
+      <w:pPr>
+        <w:ind w:left="1440"/>
+        <w:jc w:val="both"/>
+        <w:rPr>
+          <w:sz w:val="20"/>
+          <w:szCs w:val="20"/>
+        </w:rPr>
+      </w:pPr>
     </w:p>
     <w:p>
       <w:pPr>
@@ -3069,6 +3378,15 @@
         </w:numPr>
         <w:jc w:val="both"/>
       </w:pPr>
+      <w:r>
+        <w:rPr>
+          <w:b/>
+        </w:rPr>
+        <w:t>Create Pipeline</w:t>
+      </w:r>
+      <w:r>
+        <w:t xml:space="preserve">: </w:t>
+      </w:r>
       <w:r>
         <w:t xml:space="preserve">Finally, in the PowerShell run the </w:t>
       </w:r>
@@ -3120,21 +3438,13 @@
     <w:p>
       <w:pPr>
         <w:pStyle w:val="ListParagraph"/>
-        <w:numPr>
-          <w:ilvl w:val="0"/>
-          <w:numId w:val="12"/>
-        </w:numPr>
-        <w:jc w:val="both"/>
-      </w:pPr>
-      <w:r>
-        <w:t xml:space="preserve">Create the </w:t>
-      </w:r>
-      <w:r>
-        <w:t>E</w:t>
-      </w:r>
-      <w:r>
-        <w:t>gress data pipeline:</w:t>
-      </w:r>
+        <w:ind w:left="1080"/>
+        <w:jc w:val="both"/>
+        <w:rPr>
+          <w:sz w:val="20"/>
+          <w:szCs w:val="20"/>
+        </w:rPr>
+      </w:pPr>
     </w:p>
     <w:p>
       <w:pPr>
@@ -3142,12 +3452,14 @@
         <w:ind w:left="1080"/>
         <w:jc w:val="both"/>
         <w:rPr>
-          <w:sz w:val="20"/>
-          <w:szCs w:val="20"/>
-        </w:rPr>
-      </w:pPr>
-      <w:r>
-        <w:rPr>
+          <w:color w:val="7030A0"/>
+          <w:sz w:val="20"/>
+          <w:szCs w:val="20"/>
+        </w:rPr>
+      </w:pPr>
+      <w:r>
+        <w:rPr>
+          <w:color w:val="7030A0"/>
           <w:sz w:val="20"/>
           <w:szCs w:val="20"/>
         </w:rPr>
@@ -3157,6 +3469,7 @@
         <w:r>
           <w:rPr>
             <w:rStyle w:val="Hyperlink"/>
+            <w:color w:val="7030A0"/>
             <w:sz w:val="20"/>
             <w:szCs w:val="20"/>
           </w:rPr>
@@ -3165,6 +3478,7 @@
       </w:hyperlink>
       <w:r>
         <w:rPr>
+          <w:color w:val="7030A0"/>
           <w:sz w:val="20"/>
           <w:szCs w:val="20"/>
         </w:rPr>
@@ -3256,6 +3570,7 @@
       </w:pPr>
       <w:r>
         <w:rPr>
+          <w:color w:val="7030A0"/>
           <w:sz w:val="20"/>
           <w:szCs w:val="20"/>
         </w:rPr>
@@ -3264,6 +3579,7 @@
       <w:r>
         <w:rPr>
           <w:i/>
+          <w:color w:val="7030A0"/>
           <w:sz w:val="20"/>
           <w:szCs w:val="20"/>
         </w:rPr>
@@ -3271,6 +3587,7 @@
       </w:r>
       <w:r>
         <w:rPr>
+          <w:color w:val="7030A0"/>
           <w:sz w:val="20"/>
           <w:szCs w:val="20"/>
         </w:rPr>
@@ -3279,6 +3596,7 @@
       <w:r>
         <w:rPr>
           <w:i/>
+          <w:color w:val="7030A0"/>
           <w:sz w:val="20"/>
           <w:szCs w:val="20"/>
         </w:rPr>
@@ -3286,10 +3604,59 @@
       </w:r>
       <w:r>
         <w:rPr>
-          <w:sz w:val="20"/>
-          <w:szCs w:val="20"/>
-        </w:rPr>
-        <w:t>-StartDateTime 2015-03-24T21:30:00 –EndDateTime 2015-03-24T21:45:00 –Name IngressPipeline</w:t>
+          <w:color w:val="7030A0"/>
+          <w:sz w:val="20"/>
+          <w:szCs w:val="20"/>
+        </w:rPr>
+        <w:t>-StartDateTime 2015-0</w:t>
+      </w:r>
+      <w:r>
+        <w:rPr>
+          <w:color w:val="7030A0"/>
+          <w:sz w:val="20"/>
+          <w:szCs w:val="20"/>
+        </w:rPr>
+        <w:t>5</w:t>
+      </w:r>
+      <w:r>
+        <w:rPr>
+          <w:color w:val="7030A0"/>
+          <w:sz w:val="20"/>
+          <w:szCs w:val="20"/>
+        </w:rPr>
+        <w:t>-</w:t>
+      </w:r>
+      <w:r>
+        <w:rPr>
+          <w:color w:val="7030A0"/>
+          <w:sz w:val="20"/>
+          <w:szCs w:val="20"/>
+        </w:rPr>
+        <w:t>13</w:t>
+      </w:r>
+      <w:r>
+        <w:rPr>
+          <w:color w:val="7030A0"/>
+          <w:sz w:val="20"/>
+          <w:szCs w:val="20"/>
+        </w:rPr>
+        <w:t>T21:30:00 –EndDateTime 2015-0</w:t>
+      </w:r>
+      <w:r>
+        <w:rPr>
+          <w:color w:val="7030A0"/>
+          <w:sz w:val="20"/>
+          <w:szCs w:val="20"/>
+        </w:rPr>
+        <w:t>5</w:t>
+      </w:r>
+      <w:r>
+        <w:rPr>
+          <w:color w:val="7030A0"/>
+          <w:sz w:val="20"/>
+          <w:szCs w:val="20"/>
+        </w:rPr>
+        <w:t>-24T21:45:00 –Name IngressPipeline</w:t>
       </w:r>
     </w:p>
     <w:p>
@@ -3317,6 +3684,7 @@
       </w:pPr>
       <w:r>
         <w:rPr>
+          <w:color w:val="7030A0"/>
           <w:sz w:val="20"/>
           <w:szCs w:val="20"/>
         </w:rPr>
@@ -3325,6 +3693,7 @@
       <w:r>
         <w:rPr>
           <w:i/>
+          <w:color w:val="7030A0"/>
           <w:sz w:val="20"/>
           <w:szCs w:val="20"/>
         </w:rPr>
@@ -3332,6 +3701,7 @@
       </w:r>
       <w:r>
         <w:rPr>
+          <w:color w:val="7030A0"/>
           <w:sz w:val="20"/>
           <w:szCs w:val="20"/>
         </w:rPr>
@@ -3340,6 +3710,7 @@
       <w:r>
         <w:rPr>
           <w:i/>
+          <w:color w:val="7030A0"/>
           <w:sz w:val="20"/>
           <w:szCs w:val="20"/>
         </w:rPr>
@@ -3347,10 +3718,59 @@
       </w:r>
       <w:r>
         <w:rPr>
-          <w:sz w:val="20"/>
-          <w:szCs w:val="20"/>
-        </w:rPr>
-        <w:t>-StartDateTime 2015-03-24T21:30:00 –EndDateTime 2015-03-24T21:45:00 –Name AMLPipeline</w:t>
+          <w:color w:val="7030A0"/>
+          <w:sz w:val="20"/>
+          <w:szCs w:val="20"/>
+        </w:rPr>
+        <w:t>-StartDateTime 2015-0</w:t>
+      </w:r>
+      <w:r>
+        <w:rPr>
+          <w:color w:val="7030A0"/>
+          <w:sz w:val="20"/>
+          <w:szCs w:val="20"/>
+        </w:rPr>
+        <w:t>5</w:t>
+      </w:r>
+      <w:r>
+        <w:rPr>
+          <w:color w:val="7030A0"/>
+          <w:sz w:val="20"/>
+          <w:szCs w:val="20"/>
+        </w:rPr>
+        <w:t>-</w:t>
+      </w:r>
+      <w:r>
+        <w:rPr>
+          <w:color w:val="7030A0"/>
+          <w:sz w:val="20"/>
+          <w:szCs w:val="20"/>
+        </w:rPr>
+        <w:t>13</w:t>
+      </w:r>
+      <w:r>
+        <w:rPr>
+          <w:color w:val="7030A0"/>
+          <w:sz w:val="20"/>
+          <w:szCs w:val="20"/>
+        </w:rPr>
+        <w:t>T21:30:00 –EndDateTime 2015-0</w:t>
+      </w:r>
+      <w:r>
+        <w:rPr>
+          <w:color w:val="7030A0"/>
+          <w:sz w:val="20"/>
+          <w:szCs w:val="20"/>
+        </w:rPr>
+        <w:t>5</w:t>
+      </w:r>
+      <w:r>
+        <w:rPr>
+          <w:color w:val="7030A0"/>
+          <w:sz w:val="20"/>
+          <w:szCs w:val="20"/>
+        </w:rPr>
+        <w:t>-24T21:45:00 –Name AMLPipeline</w:t>
       </w:r>
     </w:p>
     <w:p>
@@ -3378,6 +3798,7 @@
       </w:pPr>
       <w:r>
         <w:rPr>
+          <w:color w:val="7030A0"/>
           <w:sz w:val="20"/>
           <w:szCs w:val="20"/>
         </w:rPr>
@@ -3386,6 +3807,7 @@
       <w:r>
         <w:rPr>
           <w:i/>
+          <w:color w:val="7030A0"/>
           <w:sz w:val="20"/>
           <w:szCs w:val="20"/>
         </w:rPr>
@@ -3393,6 +3815,7 @@
       </w:r>
       <w:r>
         <w:rPr>
+          <w:color w:val="7030A0"/>
           <w:sz w:val="20"/>
           <w:szCs w:val="20"/>
         </w:rPr>
@@ -3401,6 +3824,7 @@
       <w:r>
         <w:rPr>
           <w:i/>
+          <w:color w:val="7030A0"/>
           <w:sz w:val="20"/>
           <w:szCs w:val="20"/>
         </w:rPr>
@@ -3408,17 +3832,69 @@
       </w:r>
       <w:r>
         <w:rPr>
-          <w:sz w:val="20"/>
-          <w:szCs w:val="20"/>
-        </w:rPr>
-        <w:t>-StartDateTime 2015-03-24T21:30:00 –EndDateTime 2015-03-24T21:45:00 –Name EgressPipeline</w:t>
-      </w:r>
-    </w:p>
-    <w:p>
-      <w:pPr>
-        <w:jc w:val="both"/>
-      </w:pPr>
-      <w:r>
+          <w:color w:val="7030A0"/>
+          <w:sz w:val="20"/>
+          <w:szCs w:val="20"/>
+        </w:rPr>
+        <w:t>-StartDateTime 2015-0</w:t>
+      </w:r>
+      <w:r>
+        <w:rPr>
+          <w:color w:val="7030A0"/>
+          <w:sz w:val="20"/>
+          <w:szCs w:val="20"/>
+        </w:rPr>
+        <w:t>5</w:t>
+      </w:r>
+      <w:r>
+        <w:rPr>
+          <w:color w:val="7030A0"/>
+          <w:sz w:val="20"/>
+          <w:szCs w:val="20"/>
+        </w:rPr>
+        <w:t>-</w:t>
+      </w:r>
+      <w:r>
+        <w:rPr>
+          <w:color w:val="7030A0"/>
+          <w:sz w:val="20"/>
+          <w:szCs w:val="20"/>
+        </w:rPr>
+        <w:t>13</w:t>
+      </w:r>
+      <w:r>
+        <w:rPr>
+          <w:color w:val="7030A0"/>
+          <w:sz w:val="20"/>
+          <w:szCs w:val="20"/>
+        </w:rPr>
+        <w:t>T21:30:00 –EndDateTime 2015-0</w:t>
+      </w:r>
+      <w:r>
+        <w:rPr>
+          <w:color w:val="7030A0"/>
+          <w:sz w:val="20"/>
+          <w:szCs w:val="20"/>
+        </w:rPr>
+        <w:t>5</w:t>
+      </w:r>
+      <w:r>
+        <w:rPr>
+          <w:color w:val="7030A0"/>
+          <w:sz w:val="20"/>
+          <w:szCs w:val="20"/>
+        </w:rPr>
+        <w:t>-24T21:45:00 –Name EgressPipeline</w:t>
+      </w:r>
+      <w:bookmarkStart w:id="4" w:name="_GoBack"/>
+      <w:bookmarkEnd w:id="4"/>
+    </w:p>
+    <w:p>
+      <w:pPr>
+        <w:jc w:val="both"/>
+      </w:pPr>
+      <w:r>
+        <w:lastRenderedPageBreak/>
         <w:t xml:space="preserve">After you activate the pipelines you will see input data copied to Azure blob, scored by AML and finally AML scores available in your on-premise SQL server every hour. The pipelines are activated sequentially so any failure in one if the pipelines will stop the pipelines down the stream </w:t>
       </w:r>
       <w:r>
@@ -3439,7 +3915,6 @@
         <w:jc w:val="both"/>
       </w:pPr>
       <w:r>
-        <w:lastRenderedPageBreak/>
         <w:t>Visualizing the Results</w:t>
       </w:r>
     </w:p>
@@ -3566,15 +4041,7 @@
         <w:t xml:space="preserve"> </w:t>
       </w:r>
       <w:r>
-        <w:t>(‘</w:t>
-      </w:r>
-      <w:proofErr w:type="spellStart"/>
-      <w:r>
-        <w:t>starterkit</w:t>
-      </w:r>
-      <w:proofErr w:type="spellEnd"/>
-      <w:r>
-        <w:t>’</w:t>
+        <w:t>(‘starterkit’</w:t>
       </w:r>
       <w:r>
         <w:t xml:space="preserve"> in our example here)</w:t>
@@ -3617,19 +4084,11 @@
       <w:r>
         <w:t xml:space="preserve"> (‘</w:t>
       </w:r>
-      <w:proofErr w:type="spellStart"/>
       <w:r>
         <w:rPr>
           <w:i/>
         </w:rPr>
-        <w:t>onprem</w:t>
-      </w:r>
-      <w:proofErr w:type="spellEnd"/>
-      <w:r>
-        <w:rPr>
-          <w:i/>
-        </w:rPr>
-        <w:t>’</w:t>
+        <w:t>onprem’</w:t>
       </w:r>
       <w:r>
         <w:t xml:space="preserve"> in our example here</w:t>
@@ -3755,10 +4214,7 @@
         <w:jc w:val="both"/>
       </w:pPr>
       <w:r>
-        <w:t xml:space="preserve">Next we logon to the PowerBI webpage, </w:t>
-      </w:r>
-      <w:r>
-        <w:t>create a new dashboard</w:t>
+        <w:t>Next we logon to the PowerBI webpage, create a new dashboard</w:t>
       </w:r>
       <w:r>
         <w:t xml:space="preserve"> and</w:t>
@@ -3869,14 +4325,12 @@
       <w:r>
         <w:t xml:space="preserve"> (</w:t>
       </w:r>
-      <w:proofErr w:type="spellStart"/>
       <w:r>
         <w:rPr>
           <w:i/>
         </w:rPr>
-        <w:t>ScoredDataForOnPren</w:t>
-      </w:r>
-      <w:proofErr w:type="spellEnd"/>
+        <w:t>ScoredDataForOnPrem</w:t>
+      </w:r>
       <w:r>
         <w:t xml:space="preserve"> in our example here). This opens up a report that you can add different visualizations to.</w:t>
       </w:r>
@@ -4016,6 +4470,7 @@
         <w:jc w:val="both"/>
       </w:pPr>
       <w:r>
+        <w:lastRenderedPageBreak/>
         <w:t xml:space="preserve">Auto Refreshing Dashboards </w:t>
       </w:r>
     </w:p>
@@ -4074,14 +4529,12 @@
       <w:r>
         <w:t xml:space="preserve"> (</w:t>
       </w:r>
-      <w:proofErr w:type="spellStart"/>
       <w:r>
         <w:rPr>
           <w:i/>
         </w:rPr>
-        <w:t>ScoredDataForOnPren</w:t>
-      </w:r>
-      <w:proofErr w:type="spellEnd"/>
+        <w:t>ScoredDataForOnPrem</w:t>
+      </w:r>
       <w:r>
         <w:t xml:space="preserve"> in our example here) and select “</w:t>
       </w:r>
@@ -4105,7 +4558,6 @@
         <w:jc w:val="both"/>
       </w:pPr>
       <w:r>
-        <w:lastRenderedPageBreak/>
         <w:t xml:space="preserve">Under </w:t>
       </w:r>
       <w:hyperlink r:id="rId56" w:history="1">
@@ -4133,11 +4585,9 @@
       <w:r>
         <w:t xml:space="preserve"> (key for ‘</w:t>
       </w:r>
-      <w:proofErr w:type="spellStart"/>
       <w:r>
         <w:t>starterkit</w:t>
       </w:r>
-      <w:proofErr w:type="spellEnd"/>
       <w:r>
         <w:t>’</w:t>
       </w:r>
@@ -4183,8 +4633,6 @@
           <w:t>‘Keep you data up to date’</w:t>
         </w:r>
       </w:hyperlink>
-      <w:bookmarkStart w:id="4" w:name="_GoBack"/>
-      <w:bookmarkEnd w:id="4"/>
       <w:r>
         <w:t xml:space="preserve"> button to Yes. And provide refresh schedule (‘Daily’ in our example here). Hit apply.</w:t>
       </w:r>
@@ -4215,6 +4663,95 @@
 <file path=word/numbering.xml><?xml version="1.0" encoding="utf-8"?>
 <w:numbering xmlns:wpc="http://schemas.microsoft.com/office/word/2010/wordprocessingCanvas" xmlns:mc="http://schemas.openxmlformats.org/markup-compatibility/2006" xmlns:o="urn:schemas-microsoft-com:office:office" xmlns:r="http://schemas.openxmlformats.org/officeDocument/2006/relationships" xmlns:m="http://schemas.openxmlformats.org/officeDocument/2006/math" xmlns:v="urn:schemas-microsoft-com:vml" xmlns:wp14="http://schemas.microsoft.com/office/word/2010/wordprocessingDrawing" xmlns:wp="http://schemas.openxmlformats.org/drawingml/2006/wordprocessingDrawing" xmlns:w10="urn:schemas-microsoft-com:office:word" xmlns:w="http://schemas.openxmlformats.org/wordprocessingml/2006/main" xmlns:w14="http://schemas.microsoft.com/office/word/2010/wordml" xmlns:w15="http://schemas.microsoft.com/office/word/2012/wordml" xmlns:wpg="http://schemas.microsoft.com/office/word/2010/wordprocessingGroup" xmlns:wpi="http://schemas.microsoft.com/office/word/2010/wordprocessingInk" xmlns:wne="http://schemas.microsoft.com/office/word/2006/wordml" xmlns:wps="http://schemas.microsoft.com/office/word/2010/wordprocessingShape" mc:Ignorable="w14 w15 wp14">
   <w:abstractNum w:abstractNumId="0">
+    <w:nsid w:val="0462403F"/>
+    <w:multiLevelType w:val="hybridMultilevel"/>
+    <w:tmpl w:val="076E7940"/>
+    <w:lvl w:ilvl="0" w:tplc="04090011">
+      <w:start w:val="1"/>
+      <w:numFmt w:val="decimal"/>
+      <w:lvlText w:val="%1)"/>
+      <w:lvlJc w:val="left"/>
+      <w:pPr>
+        <w:ind w:left="720" w:hanging="360"/>
+      </w:pPr>
+      <w:rPr>
+        <w:rFonts w:hint="default"/>
+      </w:rPr>
+    </w:lvl>
+    <w:lvl w:ilvl="1" w:tplc="04090019" w:tentative="1">
+      <w:start w:val="1"/>
+      <w:numFmt w:val="lowerLetter"/>
+      <w:lvlText w:val="%2."/>
+      <w:lvlJc w:val="left"/>
+      <w:pPr>
+        <w:ind w:left="1440" w:hanging="360"/>
+      </w:pPr>
+    </w:lvl>
+    <w:lvl w:ilvl="2" w:tplc="0409001B" w:tentative="1">
+      <w:start w:val="1"/>
+      <w:numFmt w:val="lowerRoman"/>
+      <w:lvlText w:val="%3."/>
+      <w:lvlJc w:val="right"/>
+      <w:pPr>
+        <w:ind w:left="2160" w:hanging="180"/>
+      </w:pPr>
+    </w:lvl>
+    <w:lvl w:ilvl="3" w:tplc="0409000F" w:tentative="1">
+      <w:start w:val="1"/>
+      <w:numFmt w:val="decimal"/>
+      <w:lvlText w:val="%4."/>
+      <w:lvlJc w:val="left"/>
+      <w:pPr>
+        <w:ind w:left="2880" w:hanging="360"/>
+      </w:pPr>
+    </w:lvl>
+    <w:lvl w:ilvl="4" w:tplc="04090019" w:tentative="1">
+      <w:start w:val="1"/>
+      <w:numFmt w:val="lowerLetter"/>
+      <w:lvlText w:val="%5."/>
+      <w:lvlJc w:val="left"/>
+      <w:pPr>
+        <w:ind w:left="3600" w:hanging="360"/>
+      </w:pPr>
+    </w:lvl>
+    <w:lvl w:ilvl="5" w:tplc="0409001B" w:tentative="1">
+      <w:start w:val="1"/>
+      <w:numFmt w:val="lowerRoman"/>
+      <w:lvlText w:val="%6."/>
+      <w:lvlJc w:val="right"/>
+      <w:pPr>
+        <w:ind w:left="4320" w:hanging="180"/>
+      </w:pPr>
+    </w:lvl>
+    <w:lvl w:ilvl="6" w:tplc="0409000F" w:tentative="1">
+      <w:start w:val="1"/>
+      <w:numFmt w:val="decimal"/>
+      <w:lvlText w:val="%7."/>
+      <w:lvlJc w:val="left"/>
+      <w:pPr>
+        <w:ind w:left="5040" w:hanging="360"/>
+      </w:pPr>
+    </w:lvl>
+    <w:lvl w:ilvl="7" w:tplc="04090019" w:tentative="1">
+      <w:start w:val="1"/>
+      <w:numFmt w:val="lowerLetter"/>
+      <w:lvlText w:val="%8."/>
+      <w:lvlJc w:val="left"/>
+      <w:pPr>
+        <w:ind w:left="5760" w:hanging="360"/>
+      </w:pPr>
+    </w:lvl>
+    <w:lvl w:ilvl="8" w:tplc="0409001B" w:tentative="1">
+      <w:start w:val="1"/>
+      <w:numFmt w:val="lowerRoman"/>
+      <w:lvlText w:val="%9."/>
+      <w:lvlJc w:val="right"/>
+      <w:pPr>
+        <w:ind w:left="6480" w:hanging="180"/>
+      </w:pPr>
+    </w:lvl>
+  </w:abstractNum>
+  <w:abstractNum w:abstractNumId="1">
     <w:nsid w:val="04FB3A4B"/>
     <w:multiLevelType w:val="hybridMultilevel"/>
     <w:tmpl w:val="3F8AE34A"/>
@@ -4303,7 +4840,7 @@
       </w:pPr>
     </w:lvl>
   </w:abstractNum>
-  <w:abstractNum w:abstractNumId="1">
+  <w:abstractNum w:abstractNumId="2">
     <w:nsid w:val="09885BDA"/>
     <w:multiLevelType w:val="hybridMultilevel"/>
     <w:tmpl w:val="F704049C"/>
@@ -4416,7 +4953,7 @@
       </w:rPr>
     </w:lvl>
   </w:abstractNum>
-  <w:abstractNum w:abstractNumId="2">
+  <w:abstractNum w:abstractNumId="3">
     <w:nsid w:val="0FE57A4A"/>
     <w:multiLevelType w:val="hybridMultilevel"/>
     <w:tmpl w:val="13E8205E"/>
@@ -4505,7 +5042,7 @@
       </w:pPr>
     </w:lvl>
   </w:abstractNum>
-  <w:abstractNum w:abstractNumId="3">
+  <w:abstractNum w:abstractNumId="4">
     <w:nsid w:val="13C75C84"/>
     <w:multiLevelType w:val="hybridMultilevel"/>
     <w:tmpl w:val="348A0CC2"/>
@@ -4594,7 +5131,7 @@
       </w:pPr>
     </w:lvl>
   </w:abstractNum>
-  <w:abstractNum w:abstractNumId="4">
+  <w:abstractNum w:abstractNumId="5">
     <w:nsid w:val="276468F1"/>
     <w:multiLevelType w:val="hybridMultilevel"/>
     <w:tmpl w:val="4C62C66C"/>
@@ -4680,7 +5217,7 @@
       </w:pPr>
     </w:lvl>
   </w:abstractNum>
-  <w:abstractNum w:abstractNumId="5">
+  <w:abstractNum w:abstractNumId="6">
     <w:nsid w:val="344F0AC0"/>
     <w:multiLevelType w:val="hybridMultilevel"/>
     <w:tmpl w:val="BEBA6FDE"/>
@@ -4769,7 +5306,7 @@
       </w:pPr>
     </w:lvl>
   </w:abstractNum>
-  <w:abstractNum w:abstractNumId="6">
+  <w:abstractNum w:abstractNumId="7">
     <w:nsid w:val="35176439"/>
     <w:multiLevelType w:val="hybridMultilevel"/>
     <w:tmpl w:val="181C3A8C"/>
@@ -4858,7 +5395,7 @@
       </w:pPr>
     </w:lvl>
   </w:abstractNum>
-  <w:abstractNum w:abstractNumId="7">
+  <w:abstractNum w:abstractNumId="8">
     <w:nsid w:val="3BA31CD2"/>
     <w:multiLevelType w:val="hybridMultilevel"/>
     <w:tmpl w:val="9160A3D0"/>
@@ -4944,7 +5481,7 @@
       </w:pPr>
     </w:lvl>
   </w:abstractNum>
-  <w:abstractNum w:abstractNumId="8">
+  <w:abstractNum w:abstractNumId="9">
     <w:nsid w:val="3F3D3CDC"/>
     <w:multiLevelType w:val="hybridMultilevel"/>
     <w:tmpl w:val="1756960E"/>
@@ -5033,7 +5570,7 @@
       </w:pPr>
     </w:lvl>
   </w:abstractNum>
-  <w:abstractNum w:abstractNumId="9">
+  <w:abstractNum w:abstractNumId="10">
     <w:nsid w:val="3FAB334B"/>
     <w:multiLevelType w:val="hybridMultilevel"/>
     <w:tmpl w:val="E73224F6"/>
@@ -5146,7 +5683,7 @@
       </w:rPr>
     </w:lvl>
   </w:abstractNum>
-  <w:abstractNum w:abstractNumId="10">
+  <w:abstractNum w:abstractNumId="11">
     <w:nsid w:val="44220C96"/>
     <w:multiLevelType w:val="hybridMultilevel"/>
     <w:tmpl w:val="AB58D48E"/>
@@ -5235,7 +5772,7 @@
       </w:pPr>
     </w:lvl>
   </w:abstractNum>
-  <w:abstractNum w:abstractNumId="11">
+  <w:abstractNum w:abstractNumId="12">
     <w:nsid w:val="44954662"/>
     <w:multiLevelType w:val="multilevel"/>
     <w:tmpl w:val="0409001D"/>
@@ -5321,7 +5858,7 @@
       </w:pPr>
     </w:lvl>
   </w:abstractNum>
-  <w:abstractNum w:abstractNumId="12">
+  <w:abstractNum w:abstractNumId="13">
     <w:nsid w:val="474A3883"/>
     <w:multiLevelType w:val="hybridMultilevel"/>
     <w:tmpl w:val="E07C85D6"/>
@@ -5410,7 +5947,7 @@
       </w:pPr>
     </w:lvl>
   </w:abstractNum>
-  <w:abstractNum w:abstractNumId="13">
+  <w:abstractNum w:abstractNumId="14">
     <w:nsid w:val="52486CE1"/>
     <w:multiLevelType w:val="hybridMultilevel"/>
     <w:tmpl w:val="2D3819E2"/>
@@ -5499,7 +6036,7 @@
       </w:pPr>
     </w:lvl>
   </w:abstractNum>
-  <w:abstractNum w:abstractNumId="14">
+  <w:abstractNum w:abstractNumId="15">
     <w:nsid w:val="577D1F20"/>
     <w:multiLevelType w:val="hybridMultilevel"/>
     <w:tmpl w:val="B1FED478"/>
@@ -5588,7 +6125,7 @@
       </w:pPr>
     </w:lvl>
   </w:abstractNum>
-  <w:abstractNum w:abstractNumId="15">
+  <w:abstractNum w:abstractNumId="16">
     <w:nsid w:val="5B9C4A87"/>
     <w:multiLevelType w:val="hybridMultilevel"/>
     <w:tmpl w:val="860C1930"/>
@@ -5677,7 +6214,7 @@
       </w:pPr>
     </w:lvl>
   </w:abstractNum>
-  <w:abstractNum w:abstractNumId="16">
+  <w:abstractNum w:abstractNumId="17">
     <w:nsid w:val="60514F08"/>
     <w:multiLevelType w:val="hybridMultilevel"/>
     <w:tmpl w:val="9E5014E6"/>
@@ -5766,7 +6303,7 @@
       </w:pPr>
     </w:lvl>
   </w:abstractNum>
-  <w:abstractNum w:abstractNumId="17">
+  <w:abstractNum w:abstractNumId="18">
     <w:nsid w:val="68A54F89"/>
     <w:multiLevelType w:val="hybridMultilevel"/>
     <w:tmpl w:val="020A89E0"/>
@@ -5855,7 +6392,7 @@
       </w:pPr>
     </w:lvl>
   </w:abstractNum>
-  <w:abstractNum w:abstractNumId="18">
+  <w:abstractNum w:abstractNumId="19">
     <w:nsid w:val="6C96054B"/>
     <w:multiLevelType w:val="hybridMultilevel"/>
     <w:tmpl w:val="68C8308C"/>
@@ -5968,7 +6505,7 @@
       </w:rPr>
     </w:lvl>
   </w:abstractNum>
-  <w:abstractNum w:abstractNumId="19">
+  <w:abstractNum w:abstractNumId="20">
     <w:nsid w:val="714F3A95"/>
     <w:multiLevelType w:val="hybridMultilevel"/>
     <w:tmpl w:val="47EED9D4"/>
@@ -6081,7 +6618,7 @@
       </w:rPr>
     </w:lvl>
   </w:abstractNum>
-  <w:abstractNum w:abstractNumId="20">
+  <w:abstractNum w:abstractNumId="21">
     <w:nsid w:val="735E1FA8"/>
     <w:multiLevelType w:val="hybridMultilevel"/>
     <w:tmpl w:val="2196BF94"/>
@@ -6170,7 +6707,7 @@
       </w:pPr>
     </w:lvl>
   </w:abstractNum>
-  <w:abstractNum w:abstractNumId="21">
+  <w:abstractNum w:abstractNumId="22">
     <w:nsid w:val="789E26BF"/>
     <w:multiLevelType w:val="hybridMultilevel"/>
     <w:tmpl w:val="631E13FA"/>
@@ -6259,7 +6796,7 @@
       </w:pPr>
     </w:lvl>
   </w:abstractNum>
-  <w:abstractNum w:abstractNumId="22">
+  <w:abstractNum w:abstractNumId="23">
     <w:nsid w:val="7A60074D"/>
     <w:multiLevelType w:val="hybridMultilevel"/>
     <w:tmpl w:val="785CDB8C"/>
@@ -6349,73 +6886,76 @@
     </w:lvl>
   </w:abstractNum>
   <w:num w:numId="1">
+    <w:abstractNumId w:val="19"/>
+  </w:num>
+  <w:num w:numId="2">
+    <w:abstractNumId w:val="23"/>
+  </w:num>
+  <w:num w:numId="3">
     <w:abstractNumId w:val="18"/>
   </w:num>
-  <w:num w:numId="2">
+  <w:num w:numId="4">
+    <w:abstractNumId w:val="7"/>
+  </w:num>
+  <w:num w:numId="5">
+    <w:abstractNumId w:val="21"/>
+  </w:num>
+  <w:num w:numId="6">
+    <w:abstractNumId w:val="13"/>
+  </w:num>
+  <w:num w:numId="7">
+    <w:abstractNumId w:val="9"/>
+  </w:num>
+  <w:num w:numId="8">
+    <w:abstractNumId w:val="14"/>
+  </w:num>
+  <w:num w:numId="9">
+    <w:abstractNumId w:val="6"/>
+  </w:num>
+  <w:num w:numId="10">
+    <w:abstractNumId w:val="4"/>
+  </w:num>
+  <w:num w:numId="11">
+    <w:abstractNumId w:val="3"/>
+  </w:num>
+  <w:num w:numId="12">
+    <w:abstractNumId w:val="11"/>
+  </w:num>
+  <w:num w:numId="13">
+    <w:abstractNumId w:val="8"/>
+  </w:num>
+  <w:num w:numId="14">
+    <w:abstractNumId w:val="10"/>
+  </w:num>
+  <w:num w:numId="15">
+    <w:abstractNumId w:val="2"/>
+  </w:num>
+  <w:num w:numId="16">
+    <w:abstractNumId w:val="20"/>
+  </w:num>
+  <w:num w:numId="17">
+    <w:abstractNumId w:val="5"/>
+  </w:num>
+  <w:num w:numId="18">
     <w:abstractNumId w:val="22"/>
   </w:num>
-  <w:num w:numId="3">
+  <w:num w:numId="19">
+    <w:abstractNumId w:val="15"/>
+  </w:num>
+  <w:num w:numId="20">
+    <w:abstractNumId w:val="1"/>
+  </w:num>
+  <w:num w:numId="21">
     <w:abstractNumId w:val="17"/>
   </w:num>
-  <w:num w:numId="4">
-    <w:abstractNumId w:val="6"/>
-  </w:num>
-  <w:num w:numId="5">
-    <w:abstractNumId w:val="20"/>
-  </w:num>
-  <w:num w:numId="6">
+  <w:num w:numId="22">
     <w:abstractNumId w:val="12"/>
   </w:num>
-  <w:num w:numId="7">
-    <w:abstractNumId w:val="8"/>
-  </w:num>
-  <w:num w:numId="8">
-    <w:abstractNumId w:val="13"/>
-  </w:num>
-  <w:num w:numId="9">
-    <w:abstractNumId w:val="5"/>
-  </w:num>
-  <w:num w:numId="10">
-    <w:abstractNumId w:val="3"/>
-  </w:num>
-  <w:num w:numId="11">
-    <w:abstractNumId w:val="2"/>
-  </w:num>
-  <w:num w:numId="12">
-    <w:abstractNumId w:val="10"/>
-  </w:num>
-  <w:num w:numId="13">
-    <w:abstractNumId w:val="7"/>
-  </w:num>
-  <w:num w:numId="14">
-    <w:abstractNumId w:val="9"/>
-  </w:num>
-  <w:num w:numId="15">
-    <w:abstractNumId w:val="1"/>
-  </w:num>
-  <w:num w:numId="16">
-    <w:abstractNumId w:val="19"/>
-  </w:num>
-  <w:num w:numId="17">
-    <w:abstractNumId w:val="4"/>
-  </w:num>
-  <w:num w:numId="18">
-    <w:abstractNumId w:val="21"/>
-  </w:num>
-  <w:num w:numId="19">
-    <w:abstractNumId w:val="14"/>
-  </w:num>
-  <w:num w:numId="20">
-    <w:abstractNumId w:val="0"/>
-  </w:num>
-  <w:num w:numId="21">
+  <w:num w:numId="23">
     <w:abstractNumId w:val="16"/>
   </w:num>
-  <w:num w:numId="22">
-    <w:abstractNumId w:val="11"/>
-  </w:num>
-  <w:num w:numId="23">
-    <w:abstractNumId w:val="15"/>
+  <w:num w:numId="24">
+    <w:abstractNumId w:val="0"/>
   </w:num>
 </w:numbering>
 </file>
@@ -7373,7 +7913,7 @@
 </file>
 
 <file path=customXml/itemProps1.xml><?xml version="1.0" encoding="utf-8"?>
-<ds:datastoreItem xmlns:ds="http://schemas.openxmlformats.org/officeDocument/2006/customXml" ds:itemID="{64A8B093-66A4-4CA3-8B60-CC99FDD57155}">
+<ds:datastoreItem xmlns:ds="http://schemas.openxmlformats.org/officeDocument/2006/customXml" ds:itemID="{07656252-5798-4DE9-B091-5CE299ABA5DD}">
   <ds:schemaRefs>
     <ds:schemaRef ds:uri="http://schemas.openxmlformats.org/officeDocument/2006/bibliography"/>
   </ds:schemaRefs>

</xml_diff>